<commit_message>
psp and timeplan update
</commit_message>
<xml_diff>
--- a/Documentation/Projektmanagement/Projekthandbuch.docx
+++ b/Documentation/Projektmanagement/Projekthandbuch.docx
@@ -444,7 +444,7 @@
         <w:rPr>
           <w:noProof/>
         </w:rPr>
-        <w:t>März 2012</w:t>
+        <w:t>April 2012</w:t>
       </w:r>
       <w:r>
         <w:fldChar w:fldCharType="end"/>
@@ -2487,23 +2487,7 @@
                 <w:bCs/>
                 <w:noProof/>
               </w:rPr>
-              <w:t>DB-Anbindung (</w:t>
-            </w:r>
-            <w:proofErr w:type="spellStart"/>
-            <w:r>
-              <w:rPr>
-                <w:bCs/>
-                <w:noProof/>
-              </w:rPr>
-              <w:t>Hibernate</w:t>
-            </w:r>
-            <w:proofErr w:type="spellEnd"/>
-            <w:r>
-              <w:rPr>
-                <w:bCs/>
-                <w:noProof/>
-              </w:rPr>
-              <w:t>) Basis erstellen</w:t>
+              <w:t>DB-Anbindung (Hibernate) Basis erstellen</w:t>
             </w:r>
           </w:p>
           <w:p>
@@ -6416,7 +6400,7 @@
         <w:noProof/>
         <w:sz w:val="16"/>
       </w:rPr>
-      <w:t>31.03.2012</w:t>
+      <w:t>16.04.2012</w:t>
     </w:r>
     <w:r>
       <w:rPr>
@@ -8753,6 +8737,7 @@
   <w:style w:type="character" w:default="1" w:styleId="Absatz-Standardschriftart">
     <w:name w:val="Default Paragraph Font"/>
     <w:uiPriority w:val="1"/>
+    <w:semiHidden/>
     <w:unhideWhenUsed/>
   </w:style>
   <w:style w:type="table" w:default="1" w:styleId="NormaleTabelle">
@@ -9377,6 +9362,7 @@
   <w:style w:type="character" w:default="1" w:styleId="Absatz-Standardschriftart">
     <w:name w:val="Default Paragraph Font"/>
     <w:uiPriority w:val="1"/>
+    <w:semiHidden/>
     <w:unhideWhenUsed/>
   </w:style>
   <w:style w:type="table" w:default="1" w:styleId="NormaleTabelle">
@@ -11350,13 +11336,14 @@
         <a:p>
           <a:r>
             <a:rPr lang="de-AT"/>
-            <a:t>F1:</a:t>
+            <a:t>F2:</a:t>
           </a:r>
-        </a:p>
-        <a:p>
+          <a:br>
+            <a:rPr lang="de-AT"/>
+          </a:br>
           <a:r>
             <a:rPr lang="de-AT"/>
-            <a:t>Uc Tagesabschluss implementieren</a:t>
+            <a:t>Uc Rechnungs-pos. erstellen implementieren</a:t>
           </a:r>
         </a:p>
       </dgm:t>
@@ -11538,7 +11525,7 @@
         <a:p>
           <a:r>
             <a:rPr lang="de-AT"/>
-            <a:t>F7:</a:t>
+            <a:t>F5:</a:t>
           </a:r>
         </a:p>
         <a:p>
@@ -11623,13 +11610,13 @@
         <a:p>
           <a:r>
             <a:rPr lang="de-AT"/>
-            <a:t>F2:</a:t>
+            <a:t>F4:</a:t>
           </a:r>
         </a:p>
         <a:p>
           <a:r>
             <a:rPr lang="de-AT"/>
-            <a:t>Uc Rechnung implementieren</a:t>
+            <a:t>Uc Rechnung erstellen implementieren</a:t>
           </a:r>
         </a:p>
       </dgm:t>
@@ -11656,174 +11643,6 @@
         </a:p>
       </dgm:t>
     </dgm:pt>
-    <dgm:pt modelId="{05F06CC3-D5CD-4D98-8FBC-C7B84581375C}">
-      <dgm:prSet phldrT="[Text]"/>
-      <dgm:spPr/>
-      <dgm:t>
-        <a:bodyPr/>
-        <a:lstStyle/>
-        <a:p>
-          <a:r>
-            <a:rPr lang="de-AT"/>
-            <a:t>F3: </a:t>
-          </a:r>
-        </a:p>
-        <a:p>
-          <a:r>
-            <a:rPr lang="de-AT"/>
-            <a:t>Uc Zwischen-rechnung implementieren</a:t>
-          </a:r>
-        </a:p>
-      </dgm:t>
-    </dgm:pt>
-    <dgm:pt modelId="{714670B5-2A47-4654-8FA2-4F89BFF095B7}" type="parTrans" cxnId="{93BB6208-A6A2-4369-9557-F9110CA9CD38}">
-      <dgm:prSet/>
-      <dgm:spPr/>
-      <dgm:t>
-        <a:bodyPr/>
-        <a:lstStyle/>
-        <a:p>
-          <a:endParaRPr lang="de-AT"/>
-        </a:p>
-      </dgm:t>
-    </dgm:pt>
-    <dgm:pt modelId="{0A500308-A9E3-40E3-81F1-3FB44D0F59C2}" type="sibTrans" cxnId="{93BB6208-A6A2-4369-9557-F9110CA9CD38}">
-      <dgm:prSet/>
-      <dgm:spPr/>
-      <dgm:t>
-        <a:bodyPr/>
-        <a:lstStyle/>
-        <a:p>
-          <a:endParaRPr lang="de-AT"/>
-        </a:p>
-      </dgm:t>
-    </dgm:pt>
-    <dgm:pt modelId="{388E196E-1A6D-4194-82D5-A2929FEB5233}">
-      <dgm:prSet phldrT="[Text]"/>
-      <dgm:spPr/>
-      <dgm:t>
-        <a:bodyPr/>
-        <a:lstStyle/>
-        <a:p>
-          <a:r>
-            <a:rPr lang="de-AT"/>
-            <a:t>F4:</a:t>
-          </a:r>
-        </a:p>
-        <a:p>
-          <a:r>
-            <a:rPr lang="de-AT"/>
-            <a:t>Uc Rechnung legen implementieren</a:t>
-          </a:r>
-        </a:p>
-      </dgm:t>
-    </dgm:pt>
-    <dgm:pt modelId="{7D2135B4-2AA6-4B07-96F8-DBCB208D4E79}" type="parTrans" cxnId="{575C5883-C506-4951-ACBD-1024347435F5}">
-      <dgm:prSet/>
-      <dgm:spPr/>
-      <dgm:t>
-        <a:bodyPr/>
-        <a:lstStyle/>
-        <a:p>
-          <a:endParaRPr lang="de-AT"/>
-        </a:p>
-      </dgm:t>
-    </dgm:pt>
-    <dgm:pt modelId="{5987CBD1-FDF9-4AC7-81B9-60E1CCAA91CA}" type="sibTrans" cxnId="{575C5883-C506-4951-ACBD-1024347435F5}">
-      <dgm:prSet/>
-      <dgm:spPr/>
-      <dgm:t>
-        <a:bodyPr/>
-        <a:lstStyle/>
-        <a:p>
-          <a:endParaRPr lang="de-AT"/>
-        </a:p>
-      </dgm:t>
-    </dgm:pt>
-    <dgm:pt modelId="{7F4F01C0-D79E-4C9F-81A4-FAB02A07C1BF}">
-      <dgm:prSet phldrT="[Text]"/>
-      <dgm:spPr/>
-      <dgm:t>
-        <a:bodyPr/>
-        <a:lstStyle/>
-        <a:p>
-          <a:r>
-            <a:rPr lang="de-AT"/>
-            <a:t>F5:</a:t>
-          </a:r>
-        </a:p>
-        <a:p>
-          <a:r>
-            <a:rPr lang="de-AT"/>
-            <a:t>Uc Optionen bearbeiten implementieren</a:t>
-          </a:r>
-        </a:p>
-      </dgm:t>
-    </dgm:pt>
-    <dgm:pt modelId="{A5EEA030-3200-4078-ADF3-9BFCD0B32838}" type="parTrans" cxnId="{96D5B7DF-2076-449A-BB84-85C65F49A29B}">
-      <dgm:prSet/>
-      <dgm:spPr/>
-      <dgm:t>
-        <a:bodyPr/>
-        <a:lstStyle/>
-        <a:p>
-          <a:endParaRPr lang="de-AT"/>
-        </a:p>
-      </dgm:t>
-    </dgm:pt>
-    <dgm:pt modelId="{6528E519-1C66-4F07-ADD7-E56BDAABF1C8}" type="sibTrans" cxnId="{96D5B7DF-2076-449A-BB84-85C65F49A29B}">
-      <dgm:prSet/>
-      <dgm:spPr/>
-      <dgm:t>
-        <a:bodyPr/>
-        <a:lstStyle/>
-        <a:p>
-          <a:endParaRPr lang="de-AT"/>
-        </a:p>
-      </dgm:t>
-    </dgm:pt>
-    <dgm:pt modelId="{A1BA1B0B-CCB7-463A-B6AE-E3937122969B}">
-      <dgm:prSet phldrT="[Text]"/>
-      <dgm:spPr/>
-      <dgm:t>
-        <a:bodyPr/>
-        <a:lstStyle/>
-        <a:p>
-          <a:r>
-            <a:rPr lang="de-AT"/>
-            <a:t>F6:</a:t>
-          </a:r>
-        </a:p>
-        <a:p>
-          <a:r>
-            <a:rPr lang="de-AT"/>
-            <a:t>Uc Reservierung stornieren implementieren</a:t>
-          </a:r>
-        </a:p>
-      </dgm:t>
-    </dgm:pt>
-    <dgm:pt modelId="{800F08C4-E80A-4F14-8D5E-A6B0D4DFA330}" type="parTrans" cxnId="{DD6A7E98-037D-4DA0-B0FB-D697A5DDD12E}">
-      <dgm:prSet/>
-      <dgm:spPr/>
-      <dgm:t>
-        <a:bodyPr/>
-        <a:lstStyle/>
-        <a:p>
-          <a:endParaRPr lang="de-AT"/>
-        </a:p>
-      </dgm:t>
-    </dgm:pt>
-    <dgm:pt modelId="{12929185-36D1-4552-AF00-3681742AD542}" type="sibTrans" cxnId="{DD6A7E98-037D-4DA0-B0FB-D697A5DDD12E}">
-      <dgm:prSet/>
-      <dgm:spPr/>
-      <dgm:t>
-        <a:bodyPr/>
-        <a:lstStyle/>
-        <a:p>
-          <a:endParaRPr lang="de-AT"/>
-        </a:p>
-      </dgm:t>
-    </dgm:pt>
     <dgm:pt modelId="{BFD222A5-104F-4E52-BEF3-7344F358567E}">
       <dgm:prSet phldrT="[Text]"/>
       <dgm:spPr/>
@@ -11875,7 +11694,7 @@
         <a:p>
           <a:r>
             <a:rPr lang="de-AT"/>
-            <a:t>K5:</a:t>
+            <a:t>K4:</a:t>
           </a:r>
         </a:p>
         <a:p>
@@ -11940,48 +11759,6 @@
       </dgm:t>
     </dgm:pt>
     <dgm:pt modelId="{CE12EADF-663D-4D3C-84C4-21B3FD7E045C}" type="sibTrans" cxnId="{6C702CDD-7099-41AB-9E1A-516D9E0C694B}">
-      <dgm:prSet/>
-      <dgm:spPr/>
-      <dgm:t>
-        <a:bodyPr/>
-        <a:lstStyle/>
-        <a:p>
-          <a:endParaRPr lang="de-AT"/>
-        </a:p>
-      </dgm:t>
-    </dgm:pt>
-    <dgm:pt modelId="{5B90DB8C-A3DD-4EF2-9AD9-886AC29921A0}">
-      <dgm:prSet phldrT="[Text]"/>
-      <dgm:spPr/>
-      <dgm:t>
-        <a:bodyPr/>
-        <a:lstStyle/>
-        <a:p>
-          <a:r>
-            <a:rPr lang="de-AT"/>
-            <a:t>K4:</a:t>
-          </a:r>
-        </a:p>
-        <a:p>
-          <a:r>
-            <a:rPr lang="de-AT"/>
-            <a:t>Uc Check-Out implementieren</a:t>
-          </a:r>
-        </a:p>
-      </dgm:t>
-    </dgm:pt>
-    <dgm:pt modelId="{308AB5E8-574D-433E-98C7-A563B400CDF1}" type="parTrans" cxnId="{48DAED97-3A9A-4B75-80AE-ACD5D8645E8C}">
-      <dgm:prSet/>
-      <dgm:spPr/>
-      <dgm:t>
-        <a:bodyPr/>
-        <a:lstStyle/>
-        <a:p>
-          <a:endParaRPr lang="de-AT"/>
-        </a:p>
-      </dgm:t>
-    </dgm:pt>
-    <dgm:pt modelId="{22271265-8BC4-4C5B-8DB9-56A356DF40A8}" type="sibTrans" cxnId="{48DAED97-3A9A-4B75-80AE-ACD5D8645E8C}">
       <dgm:prSet/>
       <dgm:spPr/>
       <dgm:t>
@@ -12063,7 +11840,7 @@
         <a:p>
           <a:r>
             <a:rPr lang="de-AT"/>
-            <a:t>GUI (Webbasiert) Basis  erstellen</a:t>
+            <a:t>GUI (Webbasiert - Java) Basis  erstellen</a:t>
           </a:r>
         </a:p>
       </dgm:t>
@@ -12146,6 +11923,62 @@
         </a:p>
       </dgm:t>
     </dgm:pt>
+    <dgm:pt modelId="{52768BFF-8BD6-46BA-B1F0-B5021A595F20}">
+      <dgm:prSet phldrT="[Text]"/>
+      <dgm:spPr/>
+      <dgm:t>
+        <a:bodyPr/>
+        <a:lstStyle/>
+        <a:p>
+          <a:r>
+            <a:rPr lang="de-AT"/>
+            <a:t>F1:</a:t>
+          </a:r>
+        </a:p>
+        <a:p>
+          <a:r>
+            <a:rPr lang="de-AT"/>
+            <a:t>Uc Check-Out implementieren</a:t>
+          </a:r>
+        </a:p>
+      </dgm:t>
+    </dgm:pt>
+    <dgm:pt modelId="{9FEB8730-7230-4B52-9D4C-E04E8CB1F204}" type="parTrans" cxnId="{1A4243BD-2599-400E-8DCA-FB4F374D702A}">
+      <dgm:prSet/>
+      <dgm:spPr/>
+    </dgm:pt>
+    <dgm:pt modelId="{B179CDE0-2371-4BCF-8118-8A66410604AE}" type="sibTrans" cxnId="{1A4243BD-2599-400E-8DCA-FB4F374D702A}">
+      <dgm:prSet/>
+      <dgm:spPr/>
+    </dgm:pt>
+    <dgm:pt modelId="{E4D20E1B-71F2-43C6-A55B-2779C7B98356}">
+      <dgm:prSet phldrT="[Text]"/>
+      <dgm:spPr/>
+      <dgm:t>
+        <a:bodyPr/>
+        <a:lstStyle/>
+        <a:p>
+          <a:r>
+            <a:rPr lang="de-AT"/>
+            <a:t>F3: </a:t>
+          </a:r>
+        </a:p>
+        <a:p>
+          <a:r>
+            <a:rPr lang="de-AT"/>
+            <a:t>Uc Zwischen-rechnung implementieren</a:t>
+          </a:r>
+        </a:p>
+      </dgm:t>
+    </dgm:pt>
+    <dgm:pt modelId="{00A43314-2DA6-4787-86EA-F3F8F4E8F8CF}" type="parTrans" cxnId="{79355B05-BBDF-4C25-AB61-2C7E28693726}">
+      <dgm:prSet/>
+      <dgm:spPr/>
+    </dgm:pt>
+    <dgm:pt modelId="{FD8A94A2-DB4A-465C-819E-92A521C6414C}" type="sibTrans" cxnId="{79355B05-BBDF-4C25-AB61-2C7E28693726}">
+      <dgm:prSet/>
+      <dgm:spPr/>
+    </dgm:pt>
     <dgm:pt modelId="{267B7765-1DEE-4C53-9B80-0768245269B3}" type="pres">
       <dgm:prSet presAssocID="{35F88653-D18C-403E-8255-220EAF02F47E}" presName="diagram" presStyleCnt="0">
         <dgm:presLayoutVars>
@@ -12200,7 +12033,7 @@
       <dgm:spPr/>
     </dgm:pt>
     <dgm:pt modelId="{E3656748-5C15-4ACC-8390-56C6DD3C2415}" type="pres">
-      <dgm:prSet presAssocID="{6240E1E5-2BD9-4BCD-B96A-9AFB5F4A5E1F}" presName="Name13" presStyleLbl="parChTrans1D2" presStyleIdx="0" presStyleCnt="32"/>
+      <dgm:prSet presAssocID="{6240E1E5-2BD9-4BCD-B96A-9AFB5F4A5E1F}" presName="Name13" presStyleLbl="parChTrans1D2" presStyleIdx="0" presStyleCnt="29"/>
       <dgm:spPr/>
       <dgm:t>
         <a:bodyPr/>
@@ -12211,7 +12044,7 @@
       </dgm:t>
     </dgm:pt>
     <dgm:pt modelId="{049CD944-4450-42A8-97F9-DA30D3A2C04C}" type="pres">
-      <dgm:prSet presAssocID="{A2CB9AFD-E144-42FB-8129-D5C413224E0C}" presName="childText" presStyleLbl="bgAcc1" presStyleIdx="0" presStyleCnt="32">
+      <dgm:prSet presAssocID="{A2CB9AFD-E144-42FB-8129-D5C413224E0C}" presName="childText" presStyleLbl="bgAcc1" presStyleIdx="0" presStyleCnt="29">
         <dgm:presLayoutVars>
           <dgm:bulletEnabled val="1"/>
         </dgm:presLayoutVars>
@@ -12226,7 +12059,7 @@
       </dgm:t>
     </dgm:pt>
     <dgm:pt modelId="{2FC7ED85-88BF-4EF6-BD7F-992E22912436}" type="pres">
-      <dgm:prSet presAssocID="{CEFE8D43-ED13-4707-817C-214CC0CC7244}" presName="Name13" presStyleLbl="parChTrans1D2" presStyleIdx="1" presStyleCnt="32"/>
+      <dgm:prSet presAssocID="{CEFE8D43-ED13-4707-817C-214CC0CC7244}" presName="Name13" presStyleLbl="parChTrans1D2" presStyleIdx="1" presStyleCnt="29"/>
       <dgm:spPr/>
       <dgm:t>
         <a:bodyPr/>
@@ -12237,7 +12070,7 @@
       </dgm:t>
     </dgm:pt>
     <dgm:pt modelId="{088BE7E5-46D3-41AA-87D8-2DC6296C36B0}" type="pres">
-      <dgm:prSet presAssocID="{2E3FCD98-59C5-45E5-AC04-3D5CB7961A10}" presName="childText" presStyleLbl="bgAcc1" presStyleIdx="1" presStyleCnt="32">
+      <dgm:prSet presAssocID="{2E3FCD98-59C5-45E5-AC04-3D5CB7961A10}" presName="childText" presStyleLbl="bgAcc1" presStyleIdx="1" presStyleCnt="29">
         <dgm:presLayoutVars>
           <dgm:bulletEnabled val="1"/>
         </dgm:presLayoutVars>
@@ -12252,7 +12085,7 @@
       </dgm:t>
     </dgm:pt>
     <dgm:pt modelId="{268C4050-2F60-44B8-9F05-5F8A1C459207}" type="pres">
-      <dgm:prSet presAssocID="{578BD18F-22D2-4AB2-8DB7-B10B857598A9}" presName="Name13" presStyleLbl="parChTrans1D2" presStyleIdx="2" presStyleCnt="32"/>
+      <dgm:prSet presAssocID="{578BD18F-22D2-4AB2-8DB7-B10B857598A9}" presName="Name13" presStyleLbl="parChTrans1D2" presStyleIdx="2" presStyleCnt="29"/>
       <dgm:spPr/>
       <dgm:t>
         <a:bodyPr/>
@@ -12263,7 +12096,7 @@
       </dgm:t>
     </dgm:pt>
     <dgm:pt modelId="{C120B304-F0E1-4429-9AF5-59F5E1C399E3}" type="pres">
-      <dgm:prSet presAssocID="{C38CA6FF-ACDB-47D9-BDED-D350CFB94F75}" presName="childText" presStyleLbl="bgAcc1" presStyleIdx="2" presStyleCnt="32">
+      <dgm:prSet presAssocID="{C38CA6FF-ACDB-47D9-BDED-D350CFB94F75}" presName="childText" presStyleLbl="bgAcc1" presStyleIdx="2" presStyleCnt="29">
         <dgm:presLayoutVars>
           <dgm:bulletEnabled val="1"/>
         </dgm:presLayoutVars>
@@ -12278,7 +12111,7 @@
       </dgm:t>
     </dgm:pt>
     <dgm:pt modelId="{94815076-3105-46D2-985B-D7EDA471E110}" type="pres">
-      <dgm:prSet presAssocID="{E139780F-3AD0-445B-AD3E-138B6CA8F6B6}" presName="Name13" presStyleLbl="parChTrans1D2" presStyleIdx="3" presStyleCnt="32"/>
+      <dgm:prSet presAssocID="{E139780F-3AD0-445B-AD3E-138B6CA8F6B6}" presName="Name13" presStyleLbl="parChTrans1D2" presStyleIdx="3" presStyleCnt="29"/>
       <dgm:spPr/>
       <dgm:t>
         <a:bodyPr/>
@@ -12289,7 +12122,7 @@
       </dgm:t>
     </dgm:pt>
     <dgm:pt modelId="{9D05AA8F-A49F-430B-A56F-60C60C81674B}" type="pres">
-      <dgm:prSet presAssocID="{FA56F694-BF51-4394-88AD-E00A93A6313C}" presName="childText" presStyleLbl="bgAcc1" presStyleIdx="3" presStyleCnt="32">
+      <dgm:prSet presAssocID="{FA56F694-BF51-4394-88AD-E00A93A6313C}" presName="childText" presStyleLbl="bgAcc1" presStyleIdx="3" presStyleCnt="29">
         <dgm:presLayoutVars>
           <dgm:bulletEnabled val="1"/>
         </dgm:presLayoutVars>
@@ -12304,11 +12137,18 @@
       </dgm:t>
     </dgm:pt>
     <dgm:pt modelId="{6A7946C5-8043-4989-94CF-DBDFB586B6BE}" type="pres">
-      <dgm:prSet presAssocID="{3DF214ED-7CE1-44E1-966E-DAC4E22E55CA}" presName="Name13" presStyleLbl="parChTrans1D2" presStyleIdx="4" presStyleCnt="32"/>
+      <dgm:prSet presAssocID="{3DF214ED-7CE1-44E1-966E-DAC4E22E55CA}" presName="Name13" presStyleLbl="parChTrans1D2" presStyleIdx="4" presStyleCnt="29"/>
       <dgm:spPr/>
+      <dgm:t>
+        <a:bodyPr/>
+        <a:lstStyle/>
+        <a:p>
+          <a:endParaRPr lang="de-AT"/>
+        </a:p>
+      </dgm:t>
     </dgm:pt>
     <dgm:pt modelId="{DAD2261C-CBAB-4637-97E8-27D1D18ADAD2}" type="pres">
-      <dgm:prSet presAssocID="{4E8847BB-127D-44E5-9A4D-52C6B981F967}" presName="childText" presStyleLbl="bgAcc1" presStyleIdx="4" presStyleCnt="32">
+      <dgm:prSet presAssocID="{4E8847BB-127D-44E5-9A4D-52C6B981F967}" presName="childText" presStyleLbl="bgAcc1" presStyleIdx="4" presStyleCnt="29">
         <dgm:presLayoutVars>
           <dgm:bulletEnabled val="1"/>
         </dgm:presLayoutVars>
@@ -12361,7 +12201,7 @@
       <dgm:spPr/>
     </dgm:pt>
     <dgm:pt modelId="{0F9B23EB-C284-40AF-BF52-59112976A26C}" type="pres">
-      <dgm:prSet presAssocID="{55081279-9415-4B93-9C15-EDB249C4E61D}" presName="Name13" presStyleLbl="parChTrans1D2" presStyleIdx="5" presStyleCnt="32"/>
+      <dgm:prSet presAssocID="{55081279-9415-4B93-9C15-EDB249C4E61D}" presName="Name13" presStyleLbl="parChTrans1D2" presStyleIdx="5" presStyleCnt="29"/>
       <dgm:spPr/>
       <dgm:t>
         <a:bodyPr/>
@@ -12372,7 +12212,7 @@
       </dgm:t>
     </dgm:pt>
     <dgm:pt modelId="{45AC07AE-EB4C-4F55-ADCE-3E0D675A8482}" type="pres">
-      <dgm:prSet presAssocID="{F9F92432-35E9-42A1-AEBD-FBAB24935F84}" presName="childText" presStyleLbl="bgAcc1" presStyleIdx="5" presStyleCnt="32">
+      <dgm:prSet presAssocID="{F9F92432-35E9-42A1-AEBD-FBAB24935F84}" presName="childText" presStyleLbl="bgAcc1" presStyleIdx="5" presStyleCnt="29">
         <dgm:presLayoutVars>
           <dgm:bulletEnabled val="1"/>
         </dgm:presLayoutVars>
@@ -12387,7 +12227,7 @@
       </dgm:t>
     </dgm:pt>
     <dgm:pt modelId="{717F3BFC-939B-467B-A0EB-1E5C68C62FC4}" type="pres">
-      <dgm:prSet presAssocID="{A2C0043C-7805-4438-9B6B-14FFED955981}" presName="Name13" presStyleLbl="parChTrans1D2" presStyleIdx="6" presStyleCnt="32"/>
+      <dgm:prSet presAssocID="{A2C0043C-7805-4438-9B6B-14FFED955981}" presName="Name13" presStyleLbl="parChTrans1D2" presStyleIdx="6" presStyleCnt="29"/>
       <dgm:spPr/>
       <dgm:t>
         <a:bodyPr/>
@@ -12398,7 +12238,7 @@
       </dgm:t>
     </dgm:pt>
     <dgm:pt modelId="{F147FDF5-E77B-4BDE-9848-021ACD517624}" type="pres">
-      <dgm:prSet presAssocID="{5BF2DC34-8488-45CC-845B-62AB02230DCE}" presName="childText" presStyleLbl="bgAcc1" presStyleIdx="6" presStyleCnt="32">
+      <dgm:prSet presAssocID="{5BF2DC34-8488-45CC-845B-62AB02230DCE}" presName="childText" presStyleLbl="bgAcc1" presStyleIdx="6" presStyleCnt="29">
         <dgm:presLayoutVars>
           <dgm:bulletEnabled val="1"/>
         </dgm:presLayoutVars>
@@ -12413,7 +12253,7 @@
       </dgm:t>
     </dgm:pt>
     <dgm:pt modelId="{570E55AB-BE9D-4BAB-B6FB-E127D3455109}" type="pres">
-      <dgm:prSet presAssocID="{2C92814D-1D2C-4C01-97AB-DAF32CCCF535}" presName="Name13" presStyleLbl="parChTrans1D2" presStyleIdx="7" presStyleCnt="32"/>
+      <dgm:prSet presAssocID="{2C92814D-1D2C-4C01-97AB-DAF32CCCF535}" presName="Name13" presStyleLbl="parChTrans1D2" presStyleIdx="7" presStyleCnt="29"/>
       <dgm:spPr/>
       <dgm:t>
         <a:bodyPr/>
@@ -12424,7 +12264,7 @@
       </dgm:t>
     </dgm:pt>
     <dgm:pt modelId="{1CBCD1EF-7F90-488A-94B8-E19B3E25EB4C}" type="pres">
-      <dgm:prSet presAssocID="{68C98AFD-18A8-4821-9033-D1831DBF7F19}" presName="childText" presStyleLbl="bgAcc1" presStyleIdx="7" presStyleCnt="32">
+      <dgm:prSet presAssocID="{68C98AFD-18A8-4821-9033-D1831DBF7F19}" presName="childText" presStyleLbl="bgAcc1" presStyleIdx="7" presStyleCnt="29">
         <dgm:presLayoutVars>
           <dgm:bulletEnabled val="1"/>
         </dgm:presLayoutVars>
@@ -12439,7 +12279,7 @@
       </dgm:t>
     </dgm:pt>
     <dgm:pt modelId="{A9D89B99-D163-47EF-9E1A-716585ECBE42}" type="pres">
-      <dgm:prSet presAssocID="{9EC8DBAA-3F54-4A6B-BBBA-E543D787319C}" presName="Name13" presStyleLbl="parChTrans1D2" presStyleIdx="8" presStyleCnt="32"/>
+      <dgm:prSet presAssocID="{9EC8DBAA-3F54-4A6B-BBBA-E543D787319C}" presName="Name13" presStyleLbl="parChTrans1D2" presStyleIdx="8" presStyleCnt="29"/>
       <dgm:spPr/>
       <dgm:t>
         <a:bodyPr/>
@@ -12450,7 +12290,7 @@
       </dgm:t>
     </dgm:pt>
     <dgm:pt modelId="{BD522080-8EC5-460D-9505-C85B10DB7EE5}" type="pres">
-      <dgm:prSet presAssocID="{080EF252-4CD7-4B57-ABE3-015DEEBC68BE}" presName="childText" presStyleLbl="bgAcc1" presStyleIdx="8" presStyleCnt="32">
+      <dgm:prSet presAssocID="{080EF252-4CD7-4B57-ABE3-015DEEBC68BE}" presName="childText" presStyleLbl="bgAcc1" presStyleIdx="8" presStyleCnt="29">
         <dgm:presLayoutVars>
           <dgm:bulletEnabled val="1"/>
         </dgm:presLayoutVars>
@@ -12503,7 +12343,7 @@
       <dgm:spPr/>
     </dgm:pt>
     <dgm:pt modelId="{3BFFE722-DE7B-4AF8-9190-92B2AC98F232}" type="pres">
-      <dgm:prSet presAssocID="{EF34184F-4BD0-493D-BA02-4738D9DFB308}" presName="Name13" presStyleLbl="parChTrans1D2" presStyleIdx="9" presStyleCnt="32"/>
+      <dgm:prSet presAssocID="{EF34184F-4BD0-493D-BA02-4738D9DFB308}" presName="Name13" presStyleLbl="parChTrans1D2" presStyleIdx="9" presStyleCnt="29"/>
       <dgm:spPr/>
       <dgm:t>
         <a:bodyPr/>
@@ -12514,7 +12354,7 @@
       </dgm:t>
     </dgm:pt>
     <dgm:pt modelId="{5D9E938A-3A7A-417B-9413-79E78553928B}" type="pres">
-      <dgm:prSet presAssocID="{0DE5734F-D4A7-45A5-BFDC-91D20F4E9A24}" presName="childText" presStyleLbl="bgAcc1" presStyleIdx="9" presStyleCnt="32">
+      <dgm:prSet presAssocID="{0DE5734F-D4A7-45A5-BFDC-91D20F4E9A24}" presName="childText" presStyleLbl="bgAcc1" presStyleIdx="9" presStyleCnt="29">
         <dgm:presLayoutVars>
           <dgm:bulletEnabled val="1"/>
         </dgm:presLayoutVars>
@@ -12529,7 +12369,7 @@
       </dgm:t>
     </dgm:pt>
     <dgm:pt modelId="{EB3AE39D-2BEB-4F37-A6A5-5DC131A621A5}" type="pres">
-      <dgm:prSet presAssocID="{A22A60CD-B829-4183-A388-B23237CE812D}" presName="Name13" presStyleLbl="parChTrans1D2" presStyleIdx="10" presStyleCnt="32"/>
+      <dgm:prSet presAssocID="{A22A60CD-B829-4183-A388-B23237CE812D}" presName="Name13" presStyleLbl="parChTrans1D2" presStyleIdx="10" presStyleCnt="29"/>
       <dgm:spPr/>
       <dgm:t>
         <a:bodyPr/>
@@ -12540,7 +12380,7 @@
       </dgm:t>
     </dgm:pt>
     <dgm:pt modelId="{4446A9D1-A1BF-4B96-B30D-9E0270CFC915}" type="pres">
-      <dgm:prSet presAssocID="{9126DBDC-2838-48A4-978B-1F1734147323}" presName="childText" presStyleLbl="bgAcc1" presStyleIdx="10" presStyleCnt="32">
+      <dgm:prSet presAssocID="{9126DBDC-2838-48A4-978B-1F1734147323}" presName="childText" presStyleLbl="bgAcc1" presStyleIdx="10" presStyleCnt="29">
         <dgm:presLayoutVars>
           <dgm:bulletEnabled val="1"/>
         </dgm:presLayoutVars>
@@ -12555,7 +12395,7 @@
       </dgm:t>
     </dgm:pt>
     <dgm:pt modelId="{22CAFD0A-6F24-4952-AF13-6088C32F2D25}" type="pres">
-      <dgm:prSet presAssocID="{3676F733-0045-4C31-A048-FE452EE0154C}" presName="Name13" presStyleLbl="parChTrans1D2" presStyleIdx="11" presStyleCnt="32"/>
+      <dgm:prSet presAssocID="{3676F733-0045-4C31-A048-FE452EE0154C}" presName="Name13" presStyleLbl="parChTrans1D2" presStyleIdx="11" presStyleCnt="29"/>
       <dgm:spPr/>
       <dgm:t>
         <a:bodyPr/>
@@ -12566,7 +12406,7 @@
       </dgm:t>
     </dgm:pt>
     <dgm:pt modelId="{59AC6746-BAE6-4BCB-A076-2900E47B7FEB}" type="pres">
-      <dgm:prSet presAssocID="{C5FEA62F-3EF6-42E0-A2D8-C7AB9221A575}" presName="childText" presStyleLbl="bgAcc1" presStyleIdx="11" presStyleCnt="32">
+      <dgm:prSet presAssocID="{C5FEA62F-3EF6-42E0-A2D8-C7AB9221A575}" presName="childText" presStyleLbl="bgAcc1" presStyleIdx="11" presStyleCnt="29">
         <dgm:presLayoutVars>
           <dgm:bulletEnabled val="1"/>
         </dgm:presLayoutVars>
@@ -12581,7 +12421,7 @@
       </dgm:t>
     </dgm:pt>
     <dgm:pt modelId="{42CB16FD-5292-4434-8395-7792149C841A}" type="pres">
-      <dgm:prSet presAssocID="{44C320E5-654A-4EFE-960D-6B29388240FF}" presName="Name13" presStyleLbl="parChTrans1D2" presStyleIdx="12" presStyleCnt="32"/>
+      <dgm:prSet presAssocID="{44C320E5-654A-4EFE-960D-6B29388240FF}" presName="Name13" presStyleLbl="parChTrans1D2" presStyleIdx="12" presStyleCnt="29"/>
       <dgm:spPr/>
       <dgm:t>
         <a:bodyPr/>
@@ -12592,7 +12432,7 @@
       </dgm:t>
     </dgm:pt>
     <dgm:pt modelId="{D40BE166-61CA-4647-A7DE-6B5FBAB588C8}" type="pres">
-      <dgm:prSet presAssocID="{0CA62EC5-DDCC-47EF-AC35-56D207079988}" presName="childText" presStyleLbl="bgAcc1" presStyleIdx="12" presStyleCnt="32">
+      <dgm:prSet presAssocID="{0CA62EC5-DDCC-47EF-AC35-56D207079988}" presName="childText" presStyleLbl="bgAcc1" presStyleIdx="12" presStyleCnt="29">
         <dgm:presLayoutVars>
           <dgm:bulletEnabled val="1"/>
         </dgm:presLayoutVars>
@@ -12607,7 +12447,7 @@
       </dgm:t>
     </dgm:pt>
     <dgm:pt modelId="{3EA31262-E575-45D0-90A5-2059D7E8EE96}" type="pres">
-      <dgm:prSet presAssocID="{F9E57E57-1849-45B0-ABB6-48B4224827A1}" presName="Name13" presStyleLbl="parChTrans1D2" presStyleIdx="13" presStyleCnt="32"/>
+      <dgm:prSet presAssocID="{F9E57E57-1849-45B0-ABB6-48B4224827A1}" presName="Name13" presStyleLbl="parChTrans1D2" presStyleIdx="13" presStyleCnt="29"/>
       <dgm:spPr/>
       <dgm:t>
         <a:bodyPr/>
@@ -12618,7 +12458,7 @@
       </dgm:t>
     </dgm:pt>
     <dgm:pt modelId="{18EA3F75-A9BB-4D40-9F57-A894FFF99A31}" type="pres">
-      <dgm:prSet presAssocID="{E5FF06D4-F48C-4F86-8168-DAF0B077C17B}" presName="childText" presStyleLbl="bgAcc1" presStyleIdx="13" presStyleCnt="32">
+      <dgm:prSet presAssocID="{E5FF06D4-F48C-4F86-8168-DAF0B077C17B}" presName="childText" presStyleLbl="bgAcc1" presStyleIdx="13" presStyleCnt="29">
         <dgm:presLayoutVars>
           <dgm:bulletEnabled val="1"/>
         </dgm:presLayoutVars>
@@ -12633,7 +12473,7 @@
       </dgm:t>
     </dgm:pt>
     <dgm:pt modelId="{FA3030CA-2937-4DB2-A9BA-63C20387AE56}" type="pres">
-      <dgm:prSet presAssocID="{B596DE4D-CD45-4DB3-95B3-8E03FD6B8F0B}" presName="Name13" presStyleLbl="parChTrans1D2" presStyleIdx="14" presStyleCnt="32"/>
+      <dgm:prSet presAssocID="{B596DE4D-CD45-4DB3-95B3-8E03FD6B8F0B}" presName="Name13" presStyleLbl="parChTrans1D2" presStyleIdx="14" presStyleCnt="29"/>
       <dgm:spPr/>
       <dgm:t>
         <a:bodyPr/>
@@ -12644,7 +12484,7 @@
       </dgm:t>
     </dgm:pt>
     <dgm:pt modelId="{7CB94C59-8F42-4DFC-9897-26E8FCF9850C}" type="pres">
-      <dgm:prSet presAssocID="{F3EFDDB6-A875-4B17-85B1-25B081D41F52}" presName="childText" presStyleLbl="bgAcc1" presStyleIdx="14" presStyleCnt="32">
+      <dgm:prSet presAssocID="{F3EFDDB6-A875-4B17-85B1-25B081D41F52}" presName="childText" presStyleLbl="bgAcc1" presStyleIdx="14" presStyleCnt="29">
         <dgm:presLayoutVars>
           <dgm:bulletEnabled val="1"/>
         </dgm:presLayoutVars>
@@ -12659,7 +12499,7 @@
       </dgm:t>
     </dgm:pt>
     <dgm:pt modelId="{B317B66D-2C58-4BDC-861A-34B72BC126E1}" type="pres">
-      <dgm:prSet presAssocID="{B5B3B711-3F74-4116-994B-EB7EC35B0591}" presName="Name13" presStyleLbl="parChTrans1D2" presStyleIdx="15" presStyleCnt="32"/>
+      <dgm:prSet presAssocID="{B5B3B711-3F74-4116-994B-EB7EC35B0591}" presName="Name13" presStyleLbl="parChTrans1D2" presStyleIdx="15" presStyleCnt="29"/>
       <dgm:spPr/>
       <dgm:t>
         <a:bodyPr/>
@@ -12670,7 +12510,7 @@
       </dgm:t>
     </dgm:pt>
     <dgm:pt modelId="{D1C6C49A-9A38-42AC-BF5E-6778FB5A6761}" type="pres">
-      <dgm:prSet presAssocID="{CA838B7C-84F4-4062-A16A-FA16837D6782}" presName="childText" presStyleLbl="bgAcc1" presStyleIdx="15" presStyleCnt="32">
+      <dgm:prSet presAssocID="{CA838B7C-84F4-4062-A16A-FA16837D6782}" presName="childText" presStyleLbl="bgAcc1" presStyleIdx="15" presStyleCnt="29">
         <dgm:presLayoutVars>
           <dgm:bulletEnabled val="1"/>
         </dgm:presLayoutVars>
@@ -12723,7 +12563,7 @@
       <dgm:spPr/>
     </dgm:pt>
     <dgm:pt modelId="{5A3B5013-8BDE-482B-837D-E5DB2A5ED434}" type="pres">
-      <dgm:prSet presAssocID="{BDC9FBF3-208C-46D9-8F8B-BC1A5AEDE06C}" presName="Name13" presStyleLbl="parChTrans1D2" presStyleIdx="16" presStyleCnt="32"/>
+      <dgm:prSet presAssocID="{BDC9FBF3-208C-46D9-8F8B-BC1A5AEDE06C}" presName="Name13" presStyleLbl="parChTrans1D2" presStyleIdx="16" presStyleCnt="29"/>
       <dgm:spPr/>
       <dgm:t>
         <a:bodyPr/>
@@ -12734,7 +12574,7 @@
       </dgm:t>
     </dgm:pt>
     <dgm:pt modelId="{4FA9D213-2058-46FA-8B33-147E66786270}" type="pres">
-      <dgm:prSet presAssocID="{0DDDEC99-3CE4-4F4D-A209-DB8EA88A14C4}" presName="childText" presStyleLbl="bgAcc1" presStyleIdx="16" presStyleCnt="32">
+      <dgm:prSet presAssocID="{0DDDEC99-3CE4-4F4D-A209-DB8EA88A14C4}" presName="childText" presStyleLbl="bgAcc1" presStyleIdx="16" presStyleCnt="29">
         <dgm:presLayoutVars>
           <dgm:bulletEnabled val="1"/>
         </dgm:presLayoutVars>
@@ -12749,7 +12589,7 @@
       </dgm:t>
     </dgm:pt>
     <dgm:pt modelId="{54AB134C-74E1-4B32-8D7D-08A5C943041F}" type="pres">
-      <dgm:prSet presAssocID="{7BA166B9-D175-425C-BEC6-6604BC505FC8}" presName="Name13" presStyleLbl="parChTrans1D2" presStyleIdx="17" presStyleCnt="32"/>
+      <dgm:prSet presAssocID="{7BA166B9-D175-425C-BEC6-6604BC505FC8}" presName="Name13" presStyleLbl="parChTrans1D2" presStyleIdx="17" presStyleCnt="29"/>
       <dgm:spPr/>
       <dgm:t>
         <a:bodyPr/>
@@ -12760,7 +12600,7 @@
       </dgm:t>
     </dgm:pt>
     <dgm:pt modelId="{2B748FA3-2567-45C3-A6DB-E3953F55FFC7}" type="pres">
-      <dgm:prSet presAssocID="{BFD222A5-104F-4E52-BEF3-7344F358567E}" presName="childText" presStyleLbl="bgAcc1" presStyleIdx="17" presStyleCnt="32">
+      <dgm:prSet presAssocID="{BFD222A5-104F-4E52-BEF3-7344F358567E}" presName="childText" presStyleLbl="bgAcc1" presStyleIdx="17" presStyleCnt="29">
         <dgm:presLayoutVars>
           <dgm:bulletEnabled val="1"/>
         </dgm:presLayoutVars>
@@ -12775,7 +12615,7 @@
       </dgm:t>
     </dgm:pt>
     <dgm:pt modelId="{A1B2859F-60E1-4120-9207-5ABD0B69CC12}" type="pres">
-      <dgm:prSet presAssocID="{08C4BA9D-3B8E-411D-B281-042D4F356FA9}" presName="Name13" presStyleLbl="parChTrans1D2" presStyleIdx="18" presStyleCnt="32"/>
+      <dgm:prSet presAssocID="{08C4BA9D-3B8E-411D-B281-042D4F356FA9}" presName="Name13" presStyleLbl="parChTrans1D2" presStyleIdx="18" presStyleCnt="29"/>
       <dgm:spPr/>
       <dgm:t>
         <a:bodyPr/>
@@ -12786,7 +12626,7 @@
       </dgm:t>
     </dgm:pt>
     <dgm:pt modelId="{DB80092B-A9EC-4CD0-BBB1-613CC9B325D7}" type="pres">
-      <dgm:prSet presAssocID="{3B5C3C26-B57D-4F5B-AECF-64DB33615FD9}" presName="childText" presStyleLbl="bgAcc1" presStyleIdx="18" presStyleCnt="32">
+      <dgm:prSet presAssocID="{3B5C3C26-B57D-4F5B-AECF-64DB33615FD9}" presName="childText" presStyleLbl="bgAcc1" presStyleIdx="18" presStyleCnt="29">
         <dgm:presLayoutVars>
           <dgm:bulletEnabled val="1"/>
         </dgm:presLayoutVars>
@@ -12800,8 +12640,8 @@
         </a:p>
       </dgm:t>
     </dgm:pt>
-    <dgm:pt modelId="{98D787C9-14EC-4779-86D6-0FF247E2555C}" type="pres">
-      <dgm:prSet presAssocID="{308AB5E8-574D-433E-98C7-A563B400CDF1}" presName="Name13" presStyleLbl="parChTrans1D2" presStyleIdx="19" presStyleCnt="32"/>
+    <dgm:pt modelId="{081CA428-9A35-40D5-9BDE-6F091E0F816A}" type="pres">
+      <dgm:prSet presAssocID="{C0097790-2F93-491D-8EF5-60D49720117D}" presName="Name13" presStyleLbl="parChTrans1D2" presStyleIdx="19" presStyleCnt="29"/>
       <dgm:spPr/>
       <dgm:t>
         <a:bodyPr/>
@@ -12811,8 +12651,8 @@
         </a:p>
       </dgm:t>
     </dgm:pt>
-    <dgm:pt modelId="{12836898-38C7-4E5F-91D1-A56DD697EA90}" type="pres">
-      <dgm:prSet presAssocID="{5B90DB8C-A3DD-4EF2-9AD9-886AC29921A0}" presName="childText" presStyleLbl="bgAcc1" presStyleIdx="19" presStyleCnt="32">
+    <dgm:pt modelId="{62A4A690-7C31-4091-8C28-0DAEA7509721}" type="pres">
+      <dgm:prSet presAssocID="{6EF7F5E4-042D-4ACE-AF2A-7BB5F30E426F}" presName="childText" presStyleLbl="bgAcc1" presStyleIdx="19" presStyleCnt="29">
         <dgm:presLayoutVars>
           <dgm:bulletEnabled val="1"/>
         </dgm:presLayoutVars>
@@ -12826,8 +12666,8 @@
         </a:p>
       </dgm:t>
     </dgm:pt>
-    <dgm:pt modelId="{081CA428-9A35-40D5-9BDE-6F091E0F816A}" type="pres">
-      <dgm:prSet presAssocID="{C0097790-2F93-491D-8EF5-60D49720117D}" presName="Name13" presStyleLbl="parChTrans1D2" presStyleIdx="20" presStyleCnt="32"/>
+    <dgm:pt modelId="{40697286-185B-4BD9-B287-0270B2574FCC}" type="pres">
+      <dgm:prSet presAssocID="{9D0BD83A-4EA6-459E-812C-3C28233EED0D}" presName="Name13" presStyleLbl="parChTrans1D2" presStyleIdx="20" presStyleCnt="29"/>
       <dgm:spPr/>
       <dgm:t>
         <a:bodyPr/>
@@ -12837,34 +12677,8 @@
         </a:p>
       </dgm:t>
     </dgm:pt>
-    <dgm:pt modelId="{62A4A690-7C31-4091-8C28-0DAEA7509721}" type="pres">
-      <dgm:prSet presAssocID="{6EF7F5E4-042D-4ACE-AF2A-7BB5F30E426F}" presName="childText" presStyleLbl="bgAcc1" presStyleIdx="20" presStyleCnt="32">
-        <dgm:presLayoutVars>
-          <dgm:bulletEnabled val="1"/>
-        </dgm:presLayoutVars>
-      </dgm:prSet>
-      <dgm:spPr/>
-      <dgm:t>
-        <a:bodyPr/>
-        <a:lstStyle/>
-        <a:p>
-          <a:endParaRPr lang="de-AT"/>
-        </a:p>
-      </dgm:t>
-    </dgm:pt>
-    <dgm:pt modelId="{40697286-185B-4BD9-B287-0270B2574FCC}" type="pres">
-      <dgm:prSet presAssocID="{9D0BD83A-4EA6-459E-812C-3C28233EED0D}" presName="Name13" presStyleLbl="parChTrans1D2" presStyleIdx="21" presStyleCnt="32"/>
-      <dgm:spPr/>
-      <dgm:t>
-        <a:bodyPr/>
-        <a:lstStyle/>
-        <a:p>
-          <a:endParaRPr lang="de-AT"/>
-        </a:p>
-      </dgm:t>
-    </dgm:pt>
     <dgm:pt modelId="{8F56E187-385D-4836-B80E-BEBDB25757AC}" type="pres">
-      <dgm:prSet presAssocID="{85A60D44-F79A-4D25-AD13-B037C5AEA238}" presName="childText" presStyleLbl="bgAcc1" presStyleIdx="21" presStyleCnt="32">
+      <dgm:prSet presAssocID="{85A60D44-F79A-4D25-AD13-B037C5AEA238}" presName="childText" presStyleLbl="bgAcc1" presStyleIdx="20" presStyleCnt="29">
         <dgm:presLayoutVars>
           <dgm:bulletEnabled val="1"/>
         </dgm:presLayoutVars>
@@ -12916,19 +12730,12 @@
       <dgm:prSet presAssocID="{46B5FB3C-B4E2-441B-A968-051ECB0C47C6}" presName="childShape" presStyleCnt="0"/>
       <dgm:spPr/>
     </dgm:pt>
-    <dgm:pt modelId="{E3F1D89B-2B64-4981-9FCE-7FA44EAFB380}" type="pres">
-      <dgm:prSet presAssocID="{DDE29A83-4AA9-455A-BE5A-1FDE2117C338}" presName="Name13" presStyleLbl="parChTrans1D2" presStyleIdx="22" presStyleCnt="32"/>
+    <dgm:pt modelId="{9E504B75-AC7A-4D91-8158-6252D2ABE307}" type="pres">
+      <dgm:prSet presAssocID="{9FEB8730-7230-4B52-9D4C-E04E8CB1F204}" presName="Name13" presStyleLbl="parChTrans1D2" presStyleIdx="21" presStyleCnt="29"/>
       <dgm:spPr/>
-      <dgm:t>
-        <a:bodyPr/>
-        <a:lstStyle/>
-        <a:p>
-          <a:endParaRPr lang="de-AT"/>
-        </a:p>
-      </dgm:t>
     </dgm:pt>
-    <dgm:pt modelId="{AE665C0C-3C2D-439F-8C6E-3A3C2749CCAF}" type="pres">
-      <dgm:prSet presAssocID="{2AC033E5-5F02-4C6E-9E9B-CB2B4AB6438F}" presName="childText" presStyleLbl="bgAcc1" presStyleIdx="22" presStyleCnt="32">
+    <dgm:pt modelId="{B102FE31-8F82-4F5C-A86B-A509DBF7C7A3}" type="pres">
+      <dgm:prSet presAssocID="{52768BFF-8BD6-46BA-B1F0-B5021A595F20}" presName="childText" presStyleLbl="bgAcc1" presStyleIdx="21" presStyleCnt="29">
         <dgm:presLayoutVars>
           <dgm:bulletEnabled val="1"/>
         </dgm:presLayoutVars>
@@ -12942,8 +12749,8 @@
         </a:p>
       </dgm:t>
     </dgm:pt>
-    <dgm:pt modelId="{A3AD6B5E-2DCC-48D3-9AB9-D043387595C5}" type="pres">
-      <dgm:prSet presAssocID="{7B9FF263-64C1-41C0-A618-4283555A0239}" presName="Name13" presStyleLbl="parChTrans1D2" presStyleIdx="23" presStyleCnt="32"/>
+    <dgm:pt modelId="{E3F1D89B-2B64-4981-9FCE-7FA44EAFB380}" type="pres">
+      <dgm:prSet presAssocID="{DDE29A83-4AA9-455A-BE5A-1FDE2117C338}" presName="Name13" presStyleLbl="parChTrans1D2" presStyleIdx="22" presStyleCnt="29"/>
       <dgm:spPr/>
       <dgm:t>
         <a:bodyPr/>
@@ -12953,8 +12760,8 @@
         </a:p>
       </dgm:t>
     </dgm:pt>
-    <dgm:pt modelId="{6A263082-104E-4D25-AF38-5713BF0C1002}" type="pres">
-      <dgm:prSet presAssocID="{53840EDF-4F0B-4B65-A6A9-2DE8C97DD4C6}" presName="childText" presStyleLbl="bgAcc1" presStyleIdx="23" presStyleCnt="32">
+    <dgm:pt modelId="{AE665C0C-3C2D-439F-8C6E-3A3C2749CCAF}" type="pres">
+      <dgm:prSet presAssocID="{2AC033E5-5F02-4C6E-9E9B-CB2B4AB6438F}" presName="childText" presStyleLbl="bgAcc1" presStyleIdx="22" presStyleCnt="29">
         <dgm:presLayoutVars>
           <dgm:bulletEnabled val="1"/>
         </dgm:presLayoutVars>
@@ -12968,19 +12775,12 @@
         </a:p>
       </dgm:t>
     </dgm:pt>
-    <dgm:pt modelId="{D6889557-E32E-4ABF-AF1F-221DC39B5939}" type="pres">
-      <dgm:prSet presAssocID="{714670B5-2A47-4654-8FA2-4F89BFF095B7}" presName="Name13" presStyleLbl="parChTrans1D2" presStyleIdx="24" presStyleCnt="32"/>
+    <dgm:pt modelId="{416EC52C-0417-4860-86EB-F749C90C46D3}" type="pres">
+      <dgm:prSet presAssocID="{00A43314-2DA6-4787-86EA-F3F8F4E8F8CF}" presName="Name13" presStyleLbl="parChTrans1D2" presStyleIdx="23" presStyleCnt="29"/>
       <dgm:spPr/>
-      <dgm:t>
-        <a:bodyPr/>
-        <a:lstStyle/>
-        <a:p>
-          <a:endParaRPr lang="de-AT"/>
-        </a:p>
-      </dgm:t>
     </dgm:pt>
-    <dgm:pt modelId="{ABFEA789-675E-4454-B173-F65610C8DD68}" type="pres">
-      <dgm:prSet presAssocID="{05F06CC3-D5CD-4D98-8FBC-C7B84581375C}" presName="childText" presStyleLbl="bgAcc1" presStyleIdx="24" presStyleCnt="32">
+    <dgm:pt modelId="{DD4569BE-0B05-4CD3-888B-CDE962E66688}" type="pres">
+      <dgm:prSet presAssocID="{E4D20E1B-71F2-43C6-A55B-2779C7B98356}" presName="childText" presStyleLbl="bgAcc1" presStyleIdx="23" presStyleCnt="29">
         <dgm:presLayoutVars>
           <dgm:bulletEnabled val="1"/>
         </dgm:presLayoutVars>
@@ -12994,8 +12794,8 @@
         </a:p>
       </dgm:t>
     </dgm:pt>
-    <dgm:pt modelId="{EB34036E-C28F-4E5B-98A9-AEA938D8C3CC}" type="pres">
-      <dgm:prSet presAssocID="{7D2135B4-2AA6-4B07-96F8-DBCB208D4E79}" presName="Name13" presStyleLbl="parChTrans1D2" presStyleIdx="25" presStyleCnt="32"/>
+    <dgm:pt modelId="{A3AD6B5E-2DCC-48D3-9AB9-D043387595C5}" type="pres">
+      <dgm:prSet presAssocID="{7B9FF263-64C1-41C0-A618-4283555A0239}" presName="Name13" presStyleLbl="parChTrans1D2" presStyleIdx="24" presStyleCnt="29"/>
       <dgm:spPr/>
       <dgm:t>
         <a:bodyPr/>
@@ -13005,8 +12805,8 @@
         </a:p>
       </dgm:t>
     </dgm:pt>
-    <dgm:pt modelId="{C503D09C-BDE9-49E1-9DE9-9FC0A9062E09}" type="pres">
-      <dgm:prSet presAssocID="{388E196E-1A6D-4194-82D5-A2929FEB5233}" presName="childText" presStyleLbl="bgAcc1" presStyleIdx="25" presStyleCnt="32">
+    <dgm:pt modelId="{6A263082-104E-4D25-AF38-5713BF0C1002}" type="pres">
+      <dgm:prSet presAssocID="{53840EDF-4F0B-4B65-A6A9-2DE8C97DD4C6}" presName="childText" presStyleLbl="bgAcc1" presStyleIdx="24" presStyleCnt="29">
         <dgm:presLayoutVars>
           <dgm:bulletEnabled val="1"/>
         </dgm:presLayoutVars>
@@ -13020,8 +12820,8 @@
         </a:p>
       </dgm:t>
     </dgm:pt>
-    <dgm:pt modelId="{F8272983-4F3D-42F7-AD60-33E2BFD79EB6}" type="pres">
-      <dgm:prSet presAssocID="{A5EEA030-3200-4078-ADF3-9BFCD0B32838}" presName="Name13" presStyleLbl="parChTrans1D2" presStyleIdx="26" presStyleCnt="32"/>
+    <dgm:pt modelId="{DA3F046D-8714-44FE-BAB7-C47CCEA28677}" type="pres">
+      <dgm:prSet presAssocID="{44655B97-8077-42BE-AFDB-AD86FFE132FF}" presName="Name13" presStyleLbl="parChTrans1D2" presStyleIdx="25" presStyleCnt="29"/>
       <dgm:spPr/>
       <dgm:t>
         <a:bodyPr/>
@@ -13031,60 +12831,8 @@
         </a:p>
       </dgm:t>
     </dgm:pt>
-    <dgm:pt modelId="{D8BC3110-EB16-4EDD-83E5-739A2D6602C7}" type="pres">
-      <dgm:prSet presAssocID="{7F4F01C0-D79E-4C9F-81A4-FAB02A07C1BF}" presName="childText" presStyleLbl="bgAcc1" presStyleIdx="26" presStyleCnt="32">
-        <dgm:presLayoutVars>
-          <dgm:bulletEnabled val="1"/>
-        </dgm:presLayoutVars>
-      </dgm:prSet>
-      <dgm:spPr/>
-      <dgm:t>
-        <a:bodyPr/>
-        <a:lstStyle/>
-        <a:p>
-          <a:endParaRPr lang="de-AT"/>
-        </a:p>
-      </dgm:t>
-    </dgm:pt>
-    <dgm:pt modelId="{F0963ECD-D8A9-408F-A5E5-1879E02BCE75}" type="pres">
-      <dgm:prSet presAssocID="{800F08C4-E80A-4F14-8D5E-A6B0D4DFA330}" presName="Name13" presStyleLbl="parChTrans1D2" presStyleIdx="27" presStyleCnt="32"/>
-      <dgm:spPr/>
-      <dgm:t>
-        <a:bodyPr/>
-        <a:lstStyle/>
-        <a:p>
-          <a:endParaRPr lang="de-AT"/>
-        </a:p>
-      </dgm:t>
-    </dgm:pt>
-    <dgm:pt modelId="{378D293F-3BE6-42D4-AD19-FC09D4B9C086}" type="pres">
-      <dgm:prSet presAssocID="{A1BA1B0B-CCB7-463A-B6AE-E3937122969B}" presName="childText" presStyleLbl="bgAcc1" presStyleIdx="27" presStyleCnt="32">
-        <dgm:presLayoutVars>
-          <dgm:bulletEnabled val="1"/>
-        </dgm:presLayoutVars>
-      </dgm:prSet>
-      <dgm:spPr/>
-      <dgm:t>
-        <a:bodyPr/>
-        <a:lstStyle/>
-        <a:p>
-          <a:endParaRPr lang="de-AT"/>
-        </a:p>
-      </dgm:t>
-    </dgm:pt>
-    <dgm:pt modelId="{DA3F046D-8714-44FE-BAB7-C47CCEA28677}" type="pres">
-      <dgm:prSet presAssocID="{44655B97-8077-42BE-AFDB-AD86FFE132FF}" presName="Name13" presStyleLbl="parChTrans1D2" presStyleIdx="28" presStyleCnt="32"/>
-      <dgm:spPr/>
-      <dgm:t>
-        <a:bodyPr/>
-        <a:lstStyle/>
-        <a:p>
-          <a:endParaRPr lang="de-AT"/>
-        </a:p>
-      </dgm:t>
-    </dgm:pt>
     <dgm:pt modelId="{7E6A6CD6-5A60-45A8-A315-048CC76007CC}" type="pres">
-      <dgm:prSet presAssocID="{537C546E-E947-4112-936A-C40C2DB4D2B5}" presName="childText" presStyleLbl="bgAcc1" presStyleIdx="28" presStyleCnt="32">
+      <dgm:prSet presAssocID="{537C546E-E947-4112-936A-C40C2DB4D2B5}" presName="childText" presStyleLbl="bgAcc1" presStyleIdx="25" presStyleCnt="29">
         <dgm:presLayoutVars>
           <dgm:bulletEnabled val="1"/>
         </dgm:presLayoutVars>
@@ -13137,7 +12885,7 @@
       <dgm:spPr/>
     </dgm:pt>
     <dgm:pt modelId="{9A3EA9D4-2DAD-4077-9019-D10794AD7FA9}" type="pres">
-      <dgm:prSet presAssocID="{9A324C25-6978-487D-8640-31EC2A168173}" presName="Name13" presStyleLbl="parChTrans1D2" presStyleIdx="29" presStyleCnt="32"/>
+      <dgm:prSet presAssocID="{9A324C25-6978-487D-8640-31EC2A168173}" presName="Name13" presStyleLbl="parChTrans1D2" presStyleIdx="26" presStyleCnt="29"/>
       <dgm:spPr/>
       <dgm:t>
         <a:bodyPr/>
@@ -13148,7 +12896,7 @@
       </dgm:t>
     </dgm:pt>
     <dgm:pt modelId="{B5EBB8BD-D3EF-45C5-A8F8-AA79DC9E505D}" type="pres">
-      <dgm:prSet presAssocID="{20AE2C3E-33E6-477B-BFEC-967BCBD5731A}" presName="childText" presStyleLbl="bgAcc1" presStyleIdx="29" presStyleCnt="32">
+      <dgm:prSet presAssocID="{20AE2C3E-33E6-477B-BFEC-967BCBD5731A}" presName="childText" presStyleLbl="bgAcc1" presStyleIdx="26" presStyleCnt="29">
         <dgm:presLayoutVars>
           <dgm:bulletEnabled val="1"/>
         </dgm:presLayoutVars>
@@ -13163,7 +12911,7 @@
       </dgm:t>
     </dgm:pt>
     <dgm:pt modelId="{C7363471-0DEE-44F4-85E9-F3F1651BE5DD}" type="pres">
-      <dgm:prSet presAssocID="{6ACCA38E-DFC2-4E27-B1BE-E294AD489DF0}" presName="Name13" presStyleLbl="parChTrans1D2" presStyleIdx="30" presStyleCnt="32"/>
+      <dgm:prSet presAssocID="{6ACCA38E-DFC2-4E27-B1BE-E294AD489DF0}" presName="Name13" presStyleLbl="parChTrans1D2" presStyleIdx="27" presStyleCnt="29"/>
       <dgm:spPr/>
       <dgm:t>
         <a:bodyPr/>
@@ -13174,7 +12922,7 @@
       </dgm:t>
     </dgm:pt>
     <dgm:pt modelId="{32E3DD15-D1BA-42E9-80ED-E7F04EC2FD4B}" type="pres">
-      <dgm:prSet presAssocID="{8C26FD0F-FA7B-4F69-9122-80F0C94B50C5}" presName="childText" presStyleLbl="bgAcc1" presStyleIdx="30" presStyleCnt="32">
+      <dgm:prSet presAssocID="{8C26FD0F-FA7B-4F69-9122-80F0C94B50C5}" presName="childText" presStyleLbl="bgAcc1" presStyleIdx="27" presStyleCnt="29">
         <dgm:presLayoutVars>
           <dgm:bulletEnabled val="1"/>
         </dgm:presLayoutVars>
@@ -13189,7 +12937,7 @@
       </dgm:t>
     </dgm:pt>
     <dgm:pt modelId="{00ADD16A-B9C7-4A3B-9D46-690F1EB74179}" type="pres">
-      <dgm:prSet presAssocID="{FD4D8F10-8E66-492D-BC10-E81CC3CEF1CB}" presName="Name13" presStyleLbl="parChTrans1D2" presStyleIdx="31" presStyleCnt="32"/>
+      <dgm:prSet presAssocID="{FD4D8F10-8E66-492D-BC10-E81CC3CEF1CB}" presName="Name13" presStyleLbl="parChTrans1D2" presStyleIdx="28" presStyleCnt="29"/>
       <dgm:spPr/>
       <dgm:t>
         <a:bodyPr/>
@@ -13200,7 +12948,7 @@
       </dgm:t>
     </dgm:pt>
     <dgm:pt modelId="{9EE4F1DF-C6FB-4117-8472-EDE9F10DCF6D}" type="pres">
-      <dgm:prSet presAssocID="{4405DEC7-BA1E-42D7-AF34-1E719BC14375}" presName="childText" presStyleLbl="bgAcc1" presStyleIdx="31" presStyleCnt="32">
+      <dgm:prSet presAssocID="{4405DEC7-BA1E-42D7-AF34-1E719BC14375}" presName="childText" presStyleLbl="bgAcc1" presStyleIdx="28" presStyleCnt="29">
         <dgm:presLayoutVars>
           <dgm:bulletEnabled val="1"/>
         </dgm:presLayoutVars>
@@ -13220,215 +12968,200 @@
     </dgm:pt>
   </dgm:ptLst>
   <dgm:cxnLst>
-    <dgm:cxn modelId="{C273F45A-5DF7-41F0-A5E9-70CB5074484D}" type="presOf" srcId="{EF34184F-4BD0-493D-BA02-4738D9DFB308}" destId="{3BFFE722-DE7B-4AF8-9190-92B2AC98F232}" srcOrd="0" destOrd="0" presId="urn:microsoft.com/office/officeart/2005/8/layout/hierarchy3"/>
-    <dgm:cxn modelId="{188DF546-491A-4422-BF04-3A36C42765A9}" type="presOf" srcId="{537C546E-E947-4112-936A-C40C2DB4D2B5}" destId="{7E6A6CD6-5A60-45A8-A315-048CC76007CC}" srcOrd="0" destOrd="0" presId="urn:microsoft.com/office/officeart/2005/8/layout/hierarchy3"/>
-    <dgm:cxn modelId="{22D737B7-4F04-423D-8B4F-DFABD3CDCB84}" type="presOf" srcId="{08C4BA9D-3B8E-411D-B281-042D4F356FA9}" destId="{A1B2859F-60E1-4120-9207-5ABD0B69CC12}" srcOrd="0" destOrd="0" presId="urn:microsoft.com/office/officeart/2005/8/layout/hierarchy3"/>
-    <dgm:cxn modelId="{FC3327B0-FFB4-4BB8-8719-7A9C55028E28}" type="presOf" srcId="{3676F733-0045-4C31-A048-FE452EE0154C}" destId="{22CAFD0A-6F24-4952-AF13-6088C32F2D25}" srcOrd="0" destOrd="0" presId="urn:microsoft.com/office/officeart/2005/8/layout/hierarchy3"/>
+    <dgm:cxn modelId="{C6984017-B62E-431C-B705-5746B2071B14}" srcId="{35F88653-D18C-403E-8255-220EAF02F47E}" destId="{4B6616E1-49D3-4EFC-B141-12A2FC54C45D}" srcOrd="1" destOrd="0" parTransId="{6AF90BB7-822C-4C63-B030-156335556724}" sibTransId="{28DE1643-771C-4897-86F7-8406DCCE41E2}"/>
+    <dgm:cxn modelId="{C6554A33-4D69-473A-88F6-D29B9351B819}" type="presOf" srcId="{DE17B2AB-EF31-4C4F-8727-851C3A123B51}" destId="{DD7D61AB-BAC0-4B59-8A6C-725A6BA4F706}" srcOrd="0" destOrd="0" presId="urn:microsoft.com/office/officeart/2005/8/layout/hierarchy3"/>
+    <dgm:cxn modelId="{5EAF69F5-C36A-4ED9-AA14-4B6DF02C5A5C}" type="presOf" srcId="{A2C0043C-7805-4438-9B6B-14FFED955981}" destId="{717F3BFC-939B-467B-A0EB-1E5C68C62FC4}" srcOrd="0" destOrd="0" presId="urn:microsoft.com/office/officeart/2005/8/layout/hierarchy3"/>
+    <dgm:cxn modelId="{58A2088B-D6E7-4ED2-9B9A-926D3EED05B2}" type="presOf" srcId="{080EF252-4CD7-4B57-ABE3-015DEEBC68BE}" destId="{BD522080-8EC5-460D-9505-C85B10DB7EE5}" srcOrd="0" destOrd="0" presId="urn:microsoft.com/office/officeart/2005/8/layout/hierarchy3"/>
+    <dgm:cxn modelId="{2C1D0FF3-148C-426A-BA4E-5BBFC6B66225}" srcId="{588B0B82-EFB2-46AA-94B3-C9E7F066DB11}" destId="{CA838B7C-84F4-4062-A16A-FA16837D6782}" srcOrd="6" destOrd="0" parTransId="{B5B3B711-3F74-4116-994B-EB7EC35B0591}" sibTransId="{9EC5ECDF-3893-4B2A-9E50-8A2FB9E3A510}"/>
+    <dgm:cxn modelId="{D613366A-8C54-4306-AE96-60A4B26DB7C9}" type="presOf" srcId="{CEFE8D43-ED13-4707-817C-214CC0CC7244}" destId="{2FC7ED85-88BF-4EF6-BD7F-992E22912436}" srcOrd="0" destOrd="0" presId="urn:microsoft.com/office/officeart/2005/8/layout/hierarchy3"/>
+    <dgm:cxn modelId="{AC7D2A63-E898-4FCD-9458-0AE068315CA4}" srcId="{35F88653-D18C-403E-8255-220EAF02F47E}" destId="{98CF6133-6044-4460-A643-E5F5F1CCF998}" srcOrd="5" destOrd="0" parTransId="{14402D81-373A-47DD-96D4-264EAE86D734}" sibTransId="{84CEFFC8-8881-415F-8651-904E325E1D36}"/>
+    <dgm:cxn modelId="{666CBCE1-8AC6-487E-934F-D17853C8B962}" type="presOf" srcId="{BFD222A5-104F-4E52-BEF3-7344F358567E}" destId="{2B748FA3-2567-45C3-A6DB-E3953F55FFC7}" srcOrd="0" destOrd="0" presId="urn:microsoft.com/office/officeart/2005/8/layout/hierarchy3"/>
+    <dgm:cxn modelId="{1B8FDD14-7B1C-4FF5-8B1F-5917CC0FE6A8}" srcId="{46B5FB3C-B4E2-441B-A968-051ECB0C47C6}" destId="{537C546E-E947-4112-936A-C40C2DB4D2B5}" srcOrd="4" destOrd="0" parTransId="{44655B97-8077-42BE-AFDB-AD86FFE132FF}" sibTransId="{4FE02E44-4EAC-4812-BE10-69FD4EAC5F12}"/>
+    <dgm:cxn modelId="{457E8753-89C1-4351-B3D3-913743C97154}" srcId="{DE17B2AB-EF31-4C4F-8727-851C3A123B51}" destId="{4E8847BB-127D-44E5-9A4D-52C6B981F967}" srcOrd="4" destOrd="0" parTransId="{3DF214ED-7CE1-44E1-966E-DAC4E22E55CA}" sibTransId="{0876BD84-7797-44A6-9D73-4A332CB6C1A5}"/>
+    <dgm:cxn modelId="{35626131-3FD2-4A1D-B6A9-BE33282E4F72}" type="presOf" srcId="{46B5FB3C-B4E2-441B-A968-051ECB0C47C6}" destId="{BB133219-6104-4263-A313-E584786669EF}" srcOrd="0" destOrd="0" presId="urn:microsoft.com/office/officeart/2005/8/layout/hierarchy3"/>
+    <dgm:cxn modelId="{15C95A93-A147-4A6B-88F2-2BFCF9FFE456}" type="presOf" srcId="{3DF214ED-7CE1-44E1-966E-DAC4E22E55CA}" destId="{6A7946C5-8043-4989-94CF-DBDFB586B6BE}" srcOrd="0" destOrd="0" presId="urn:microsoft.com/office/officeart/2005/8/layout/hierarchy3"/>
+    <dgm:cxn modelId="{D8C8C2D6-7034-4427-8C0E-2881D05D2B99}" srcId="{DE17B2AB-EF31-4C4F-8727-851C3A123B51}" destId="{C38CA6FF-ACDB-47D9-BDED-D350CFB94F75}" srcOrd="2" destOrd="0" parTransId="{578BD18F-22D2-4AB2-8DB7-B10B857598A9}" sibTransId="{644F937D-F22D-4151-97D3-9849E7CA781B}"/>
+    <dgm:cxn modelId="{4B7A859B-C926-4170-8BB9-315FC70BE786}" type="presOf" srcId="{9D0BD83A-4EA6-459E-812C-3C28233EED0D}" destId="{40697286-185B-4BD9-B287-0270B2574FCC}" srcOrd="0" destOrd="0" presId="urn:microsoft.com/office/officeart/2005/8/layout/hierarchy3"/>
+    <dgm:cxn modelId="{2ABAA029-B77B-4199-8108-CD064D2932E3}" srcId="{4B6616E1-49D3-4EFC-B141-12A2FC54C45D}" destId="{F9F92432-35E9-42A1-AEBD-FBAB24935F84}" srcOrd="0" destOrd="0" parTransId="{55081279-9415-4B93-9C15-EDB249C4E61D}" sibTransId="{1B113B52-672F-4179-A1F3-23F3BD4B1605}"/>
+    <dgm:cxn modelId="{ED83D808-E0B1-4ADF-89EB-BCDEEF7BCD4F}" srcId="{BDF473AA-EDDE-430B-9FA2-922F444DDE52}" destId="{85A60D44-F79A-4D25-AD13-B037C5AEA238}" srcOrd="4" destOrd="0" parTransId="{9D0BD83A-4EA6-459E-812C-3C28233EED0D}" sibTransId="{B02E24E7-FFC5-4F89-9B66-C933F65D7696}"/>
+    <dgm:cxn modelId="{049B7351-7F0B-4FBC-B301-C3146CF73B42}" type="presOf" srcId="{BDF473AA-EDDE-430B-9FA2-922F444DDE52}" destId="{824F1EA5-FC71-4D21-BEA8-2D7DDBE27A44}" srcOrd="1" destOrd="0" presId="urn:microsoft.com/office/officeart/2005/8/layout/hierarchy3"/>
+    <dgm:cxn modelId="{8A597762-49E3-4F96-A199-E807929D87DB}" type="presOf" srcId="{A2CB9AFD-E144-42FB-8129-D5C413224E0C}" destId="{049CD944-4450-42A8-97F9-DA30D3A2C04C}" srcOrd="0" destOrd="0" presId="urn:microsoft.com/office/officeart/2005/8/layout/hierarchy3"/>
+    <dgm:cxn modelId="{60F06DD1-C5A1-4483-9B57-AA7F6975DDB7}" type="presOf" srcId="{52768BFF-8BD6-46BA-B1F0-B5021A595F20}" destId="{B102FE31-8F82-4F5C-A86B-A509DBF7C7A3}" srcOrd="0" destOrd="0" presId="urn:microsoft.com/office/officeart/2005/8/layout/hierarchy3"/>
+    <dgm:cxn modelId="{510D6DBF-F692-48E1-A5EE-3273A3CBC327}" type="presOf" srcId="{FA56F694-BF51-4394-88AD-E00A93A6313C}" destId="{9D05AA8F-A49F-430B-A56F-60C60C81674B}" srcOrd="0" destOrd="0" presId="urn:microsoft.com/office/officeart/2005/8/layout/hierarchy3"/>
+    <dgm:cxn modelId="{EF114643-B2D5-4AE9-8A93-10FF7223E8B7}" type="presOf" srcId="{00A43314-2DA6-4787-86EA-F3F8F4E8F8CF}" destId="{416EC52C-0417-4860-86EB-F749C90C46D3}" srcOrd="0" destOrd="0" presId="urn:microsoft.com/office/officeart/2005/8/layout/hierarchy3"/>
+    <dgm:cxn modelId="{D8B50303-18FD-4345-BEC3-C6E24E9AE4BE}" type="presOf" srcId="{BDF473AA-EDDE-430B-9FA2-922F444DDE52}" destId="{E340668D-627A-46FD-9D06-4087A7A6B11A}" srcOrd="0" destOrd="0" presId="urn:microsoft.com/office/officeart/2005/8/layout/hierarchy3"/>
+    <dgm:cxn modelId="{7B668CCF-A9DC-417E-8548-9268A7E9D96B}" srcId="{35F88653-D18C-403E-8255-220EAF02F47E}" destId="{DE17B2AB-EF31-4C4F-8727-851C3A123B51}" srcOrd="0" destOrd="0" parTransId="{E3E31827-7C47-4B40-A19B-07BCE05324A0}" sibTransId="{BB22DD3C-814D-419D-8AC6-B5820A6909A6}"/>
+    <dgm:cxn modelId="{50CD0B24-B962-495D-BAC8-EFEA29805AD4}" type="presOf" srcId="{08C4BA9D-3B8E-411D-B281-042D4F356FA9}" destId="{A1B2859F-60E1-4120-9207-5ABD0B69CC12}" srcOrd="0" destOrd="0" presId="urn:microsoft.com/office/officeart/2005/8/layout/hierarchy3"/>
+    <dgm:cxn modelId="{445FB12C-D0EF-4847-9A7E-FC6DB48136A6}" type="presOf" srcId="{6EF7F5E4-042D-4ACE-AF2A-7BB5F30E426F}" destId="{62A4A690-7C31-4091-8C28-0DAEA7509721}" srcOrd="0" destOrd="0" presId="urn:microsoft.com/office/officeart/2005/8/layout/hierarchy3"/>
+    <dgm:cxn modelId="{635EB80A-E5F2-4223-94EF-F4396ADE345D}" srcId="{588B0B82-EFB2-46AA-94B3-C9E7F066DB11}" destId="{C5FEA62F-3EF6-42E0-A2D8-C7AB9221A575}" srcOrd="2" destOrd="0" parTransId="{3676F733-0045-4C31-A048-FE452EE0154C}" sibTransId="{B549954D-A2FA-45F5-A4C3-B1623E98AC72}"/>
+    <dgm:cxn modelId="{375DD59F-92AA-48FC-B37F-6E65B47915D9}" type="presOf" srcId="{9A324C25-6978-487D-8640-31EC2A168173}" destId="{9A3EA9D4-2DAD-4077-9019-D10794AD7FA9}" srcOrd="0" destOrd="0" presId="urn:microsoft.com/office/officeart/2005/8/layout/hierarchy3"/>
+    <dgm:cxn modelId="{FA5FCF5C-2F23-4F16-B358-030011531D0B}" type="presOf" srcId="{2E3FCD98-59C5-45E5-AC04-3D5CB7961A10}" destId="{088BE7E5-46D3-41AA-87D8-2DC6296C36B0}" srcOrd="0" destOrd="0" presId="urn:microsoft.com/office/officeart/2005/8/layout/hierarchy3"/>
+    <dgm:cxn modelId="{A03CD69C-AA67-496E-AE8B-28D23B14C148}" srcId="{4B6616E1-49D3-4EFC-B141-12A2FC54C45D}" destId="{5BF2DC34-8488-45CC-845B-62AB02230DCE}" srcOrd="1" destOrd="0" parTransId="{A2C0043C-7805-4438-9B6B-14FFED955981}" sibTransId="{55971953-DEB4-4C0F-A33F-6C30E8CFD674}"/>
+    <dgm:cxn modelId="{3A0249F1-771E-498D-99E8-F8ADC9C85A1A}" srcId="{98CF6133-6044-4460-A643-E5F5F1CCF998}" destId="{20AE2C3E-33E6-477B-BFEC-967BCBD5731A}" srcOrd="0" destOrd="0" parTransId="{9A324C25-6978-487D-8640-31EC2A168173}" sibTransId="{B8DB0787-1FCF-445C-8BAD-342341250140}"/>
+    <dgm:cxn modelId="{E3B7CD5E-8FB8-429E-A80A-564CBF9C9995}" type="presOf" srcId="{7B9FF263-64C1-41C0-A618-4283555A0239}" destId="{A3AD6B5E-2DCC-48D3-9AB9-D043387595C5}" srcOrd="0" destOrd="0" presId="urn:microsoft.com/office/officeart/2005/8/layout/hierarchy3"/>
+    <dgm:cxn modelId="{17DA3602-02D5-402D-BE27-C7358FC9D175}" type="presOf" srcId="{4B6616E1-49D3-4EFC-B141-12A2FC54C45D}" destId="{F74EF751-99D0-4CCD-B740-59BBD69AC5BA}" srcOrd="0" destOrd="0" presId="urn:microsoft.com/office/officeart/2005/8/layout/hierarchy3"/>
+    <dgm:cxn modelId="{E4BD362A-D429-4F58-BBD5-DE45E3114BE7}" type="presOf" srcId="{0DE5734F-D4A7-45A5-BFDC-91D20F4E9A24}" destId="{5D9E938A-3A7A-417B-9413-79E78553928B}" srcOrd="0" destOrd="0" presId="urn:microsoft.com/office/officeart/2005/8/layout/hierarchy3"/>
+    <dgm:cxn modelId="{EF478175-A32F-422F-85BE-45F55A02A815}" type="presOf" srcId="{98CF6133-6044-4460-A643-E5F5F1CCF998}" destId="{FE881A82-6BC4-446B-8DCC-BA38BBD3C5A5}" srcOrd="1" destOrd="0" presId="urn:microsoft.com/office/officeart/2005/8/layout/hierarchy3"/>
+    <dgm:cxn modelId="{7811971A-74B4-407F-A1E1-38DE31FB4D02}" type="presOf" srcId="{537C546E-E947-4112-936A-C40C2DB4D2B5}" destId="{7E6A6CD6-5A60-45A8-A315-048CC76007CC}" srcOrd="0" destOrd="0" presId="urn:microsoft.com/office/officeart/2005/8/layout/hierarchy3"/>
+    <dgm:cxn modelId="{ED79A33B-B6ED-42BB-A23C-4BB0DB0C945A}" srcId="{588B0B82-EFB2-46AA-94B3-C9E7F066DB11}" destId="{0DE5734F-D4A7-45A5-BFDC-91D20F4E9A24}" srcOrd="0" destOrd="0" parTransId="{EF34184F-4BD0-493D-BA02-4738D9DFB308}" sibTransId="{AEF79051-F44B-4E5D-92EF-16A2F0FDFBE3}"/>
+    <dgm:cxn modelId="{79B15673-EC78-47DE-870B-2C16BC582307}" type="presOf" srcId="{BDC9FBF3-208C-46D9-8F8B-BC1A5AEDE06C}" destId="{5A3B5013-8BDE-482B-837D-E5DB2A5ED434}" srcOrd="0" destOrd="0" presId="urn:microsoft.com/office/officeart/2005/8/layout/hierarchy3"/>
+    <dgm:cxn modelId="{7E2F20DB-0A2C-4AB1-B3AF-7F4917EB62F0}" type="presOf" srcId="{EF34184F-4BD0-493D-BA02-4738D9DFB308}" destId="{3BFFE722-DE7B-4AF8-9190-92B2AC98F232}" srcOrd="0" destOrd="0" presId="urn:microsoft.com/office/officeart/2005/8/layout/hierarchy3"/>
+    <dgm:cxn modelId="{6E7C2E62-5E66-4036-AAB7-844455E4BAB9}" srcId="{4B6616E1-49D3-4EFC-B141-12A2FC54C45D}" destId="{68C98AFD-18A8-4821-9033-D1831DBF7F19}" srcOrd="2" destOrd="0" parTransId="{2C92814D-1D2C-4C01-97AB-DAF32CCCF535}" sibTransId="{1E0080E9-5DC1-487C-B470-569797DA790E}"/>
+    <dgm:cxn modelId="{2EE21F5F-D826-4F7E-BD3D-8A723E045B8E}" srcId="{BDF473AA-EDDE-430B-9FA2-922F444DDE52}" destId="{0DDDEC99-3CE4-4F4D-A209-DB8EA88A14C4}" srcOrd="0" destOrd="0" parTransId="{BDC9FBF3-208C-46D9-8F8B-BC1A5AEDE06C}" sibTransId="{4821D68C-A627-49B1-AF6C-D71D737CEDE0}"/>
+    <dgm:cxn modelId="{58DF7065-E3FC-4E07-82E3-00ADEDB6C8E5}" type="presOf" srcId="{FD4D8F10-8E66-492D-BC10-E81CC3CEF1CB}" destId="{00ADD16A-B9C7-4A3B-9D46-690F1EB74179}" srcOrd="0" destOrd="0" presId="urn:microsoft.com/office/officeart/2005/8/layout/hierarchy3"/>
+    <dgm:cxn modelId="{8F695EC2-1C5D-448D-812C-874DD34A5A9F}" type="presOf" srcId="{9126DBDC-2838-48A4-978B-1F1734147323}" destId="{4446A9D1-A1BF-4B96-B30D-9E0270CFC915}" srcOrd="0" destOrd="0" presId="urn:microsoft.com/office/officeart/2005/8/layout/hierarchy3"/>
+    <dgm:cxn modelId="{E184608D-6B4C-4B95-81EB-69610A61E6F6}" type="presOf" srcId="{46B5FB3C-B4E2-441B-A968-051ECB0C47C6}" destId="{1C4770AD-258D-4E70-9255-595F4FA1345E}" srcOrd="1" destOrd="0" presId="urn:microsoft.com/office/officeart/2005/8/layout/hierarchy3"/>
+    <dgm:cxn modelId="{B17177F9-659D-4F16-ADA1-E0AA4B9EE67F}" srcId="{35F88653-D18C-403E-8255-220EAF02F47E}" destId="{46B5FB3C-B4E2-441B-A968-051ECB0C47C6}" srcOrd="4" destOrd="0" parTransId="{C456E412-EE22-4A4B-81FF-14AFBCED5DCE}" sibTransId="{F2EB4098-87E8-47BE-B028-E1DD2CD91602}"/>
+    <dgm:cxn modelId="{C08925F6-E8F0-4FA5-8122-47188AD26482}" type="presOf" srcId="{C5FEA62F-3EF6-42E0-A2D8-C7AB9221A575}" destId="{59AC6746-BAE6-4BCB-A076-2900E47B7FEB}" srcOrd="0" destOrd="0" presId="urn:microsoft.com/office/officeart/2005/8/layout/hierarchy3"/>
+    <dgm:cxn modelId="{2F16941B-8941-4EFF-9EFD-841B060F9E8F}" srcId="{DE17B2AB-EF31-4C4F-8727-851C3A123B51}" destId="{A2CB9AFD-E144-42FB-8129-D5C413224E0C}" srcOrd="0" destOrd="0" parTransId="{6240E1E5-2BD9-4BCD-B96A-9AFB5F4A5E1F}" sibTransId="{1F1E2F0F-4121-4673-B57E-04D4C1626E01}"/>
+    <dgm:cxn modelId="{15976694-E9BC-4029-BE79-D5036F7DC96F}" type="presOf" srcId="{DE17B2AB-EF31-4C4F-8727-851C3A123B51}" destId="{BD459B51-E88F-450E-8A87-EE44572B3285}" srcOrd="1" destOrd="0" presId="urn:microsoft.com/office/officeart/2005/8/layout/hierarchy3"/>
+    <dgm:cxn modelId="{D5ABF8E6-4C99-4E7F-83B4-F78390650001}" type="presOf" srcId="{DDE29A83-4AA9-455A-BE5A-1FDE2117C338}" destId="{E3F1D89B-2B64-4981-9FCE-7FA44EAFB380}" srcOrd="0" destOrd="0" presId="urn:microsoft.com/office/officeart/2005/8/layout/hierarchy3"/>
+    <dgm:cxn modelId="{0E658064-DBCC-4CB8-92FC-5338993042C1}" type="presOf" srcId="{44655B97-8077-42BE-AFDB-AD86FFE132FF}" destId="{DA3F046D-8714-44FE-BAB7-C47CCEA28677}" srcOrd="0" destOrd="0" presId="urn:microsoft.com/office/officeart/2005/8/layout/hierarchy3"/>
+    <dgm:cxn modelId="{9E922064-DB6A-403F-9307-FD3BDF20C0BE}" type="presOf" srcId="{9FEB8730-7230-4B52-9D4C-E04E8CB1F204}" destId="{9E504B75-AC7A-4D91-8158-6252D2ABE307}" srcOrd="0" destOrd="0" presId="urn:microsoft.com/office/officeart/2005/8/layout/hierarchy3"/>
+    <dgm:cxn modelId="{6FC3DB24-F1DD-467F-8718-D9AD1C4E5DB8}" srcId="{DE17B2AB-EF31-4C4F-8727-851C3A123B51}" destId="{2E3FCD98-59C5-45E5-AC04-3D5CB7961A10}" srcOrd="1" destOrd="0" parTransId="{CEFE8D43-ED13-4707-817C-214CC0CC7244}" sibTransId="{F7E98FB4-C10A-446C-AAEE-8D566ADF3BFC}"/>
+    <dgm:cxn modelId="{604C212E-ECE5-49A5-BAB6-61217032B855}" srcId="{46B5FB3C-B4E2-441B-A968-051ECB0C47C6}" destId="{2AC033E5-5F02-4C6E-9E9B-CB2B4AB6438F}" srcOrd="1" destOrd="0" parTransId="{DDE29A83-4AA9-455A-BE5A-1FDE2117C338}" sibTransId="{5AC3C5E5-9C5C-4D89-977A-DCB36DABD8C1}"/>
+    <dgm:cxn modelId="{8C9E2DC6-C874-4F1F-B652-7E1F86D87859}" type="presOf" srcId="{53840EDF-4F0B-4B65-A6A9-2DE8C97DD4C6}" destId="{6A263082-104E-4D25-AF38-5713BF0C1002}" srcOrd="0" destOrd="0" presId="urn:microsoft.com/office/officeart/2005/8/layout/hierarchy3"/>
+    <dgm:cxn modelId="{465AB07A-2FC7-4353-9573-E7CBC5AC151D}" type="presOf" srcId="{68C98AFD-18A8-4821-9033-D1831DBF7F19}" destId="{1CBCD1EF-7F90-488A-94B8-E19B3E25EB4C}" srcOrd="0" destOrd="0" presId="urn:microsoft.com/office/officeart/2005/8/layout/hierarchy3"/>
+    <dgm:cxn modelId="{6A42D8DA-D862-4E8C-AB84-62DD6085F833}" type="presOf" srcId="{6240E1E5-2BD9-4BCD-B96A-9AFB5F4A5E1F}" destId="{E3656748-5C15-4ACC-8390-56C6DD3C2415}" srcOrd="0" destOrd="0" presId="urn:microsoft.com/office/officeart/2005/8/layout/hierarchy3"/>
+    <dgm:cxn modelId="{241439B2-7E54-4E9F-9D40-A3EE300F9D93}" type="presOf" srcId="{E4D20E1B-71F2-43C6-A55B-2779C7B98356}" destId="{DD4569BE-0B05-4CD3-888B-CDE962E66688}" srcOrd="0" destOrd="0" presId="urn:microsoft.com/office/officeart/2005/8/layout/hierarchy3"/>
+    <dgm:cxn modelId="{A533B850-FAB0-48DB-870A-011382B20B6E}" type="presOf" srcId="{2C92814D-1D2C-4C01-97AB-DAF32CCCF535}" destId="{570E55AB-BE9D-4BAB-B6FB-E127D3455109}" srcOrd="0" destOrd="0" presId="urn:microsoft.com/office/officeart/2005/8/layout/hierarchy3"/>
+    <dgm:cxn modelId="{B64C2886-0AA7-4F29-A35F-67662997C7BC}" srcId="{98CF6133-6044-4460-A643-E5F5F1CCF998}" destId="{4405DEC7-BA1E-42D7-AF34-1E719BC14375}" srcOrd="2" destOrd="0" parTransId="{FD4D8F10-8E66-492D-BC10-E81CC3CEF1CB}" sibTransId="{5CC2D935-F339-4EBB-9DCA-9C6C3A801339}"/>
+    <dgm:cxn modelId="{C073199D-EC5B-4684-AEDF-881D5D267BAA}" type="presOf" srcId="{7BA166B9-D175-425C-BEC6-6604BC505FC8}" destId="{54AB134C-74E1-4B32-8D7D-08A5C943041F}" srcOrd="0" destOrd="0" presId="urn:microsoft.com/office/officeart/2005/8/layout/hierarchy3"/>
+    <dgm:cxn modelId="{6C702CDD-7099-41AB-9E1A-516D9E0C694B}" srcId="{BDF473AA-EDDE-430B-9FA2-922F444DDE52}" destId="{3B5C3C26-B57D-4F5B-AECF-64DB33615FD9}" srcOrd="2" destOrd="0" parTransId="{08C4BA9D-3B8E-411D-B281-042D4F356FA9}" sibTransId="{CE12EADF-663D-4D3C-84C4-21B3FD7E045C}"/>
+    <dgm:cxn modelId="{A1D64B26-F737-4A3B-BA8C-761D1F411808}" type="presOf" srcId="{4405DEC7-BA1E-42D7-AF34-1E719BC14375}" destId="{9EE4F1DF-C6FB-4117-8472-EDE9F10DCF6D}" srcOrd="0" destOrd="0" presId="urn:microsoft.com/office/officeart/2005/8/layout/hierarchy3"/>
+    <dgm:cxn modelId="{4FB797DD-4DC7-4822-ABDC-748391458F18}" type="presOf" srcId="{85A60D44-F79A-4D25-AD13-B037C5AEA238}" destId="{8F56E187-385D-4836-B80E-BEBDB25757AC}" srcOrd="0" destOrd="0" presId="urn:microsoft.com/office/officeart/2005/8/layout/hierarchy3"/>
+    <dgm:cxn modelId="{CF4F4DD5-8294-4962-A626-3660AE31F858}" type="presOf" srcId="{A22A60CD-B829-4183-A388-B23237CE812D}" destId="{EB3AE39D-2BEB-4F37-A6A5-5DC131A621A5}" srcOrd="0" destOrd="0" presId="urn:microsoft.com/office/officeart/2005/8/layout/hierarchy3"/>
+    <dgm:cxn modelId="{09179D3B-C9C0-41EC-86D9-F61BCCF21B97}" type="presOf" srcId="{C38CA6FF-ACDB-47D9-BDED-D350CFB94F75}" destId="{C120B304-F0E1-4429-9AF5-59F5E1C399E3}" srcOrd="0" destOrd="0" presId="urn:microsoft.com/office/officeart/2005/8/layout/hierarchy3"/>
+    <dgm:cxn modelId="{20E40CC5-5CF5-4522-93B3-FBB8AE3351DD}" type="presOf" srcId="{588B0B82-EFB2-46AA-94B3-C9E7F066DB11}" destId="{398B1E14-033C-4019-A9DA-CA220337E554}" srcOrd="1" destOrd="0" presId="urn:microsoft.com/office/officeart/2005/8/layout/hierarchy3"/>
+    <dgm:cxn modelId="{1962390E-6182-4EFC-ACFB-81E7C0DDF7CE}" type="presOf" srcId="{F9E57E57-1849-45B0-ABB6-48B4224827A1}" destId="{3EA31262-E575-45D0-90A5-2059D7E8EE96}" srcOrd="0" destOrd="0" presId="urn:microsoft.com/office/officeart/2005/8/layout/hierarchy3"/>
+    <dgm:cxn modelId="{4BCF1A1F-8FB9-46C2-ACEF-2B181912D8AF}" type="presOf" srcId="{20AE2C3E-33E6-477B-BFEC-967BCBD5731A}" destId="{B5EBB8BD-D3EF-45C5-A8F8-AA79DC9E505D}" srcOrd="0" destOrd="0" presId="urn:microsoft.com/office/officeart/2005/8/layout/hierarchy3"/>
+    <dgm:cxn modelId="{1A4243BD-2599-400E-8DCA-FB4F374D702A}" srcId="{46B5FB3C-B4E2-441B-A968-051ECB0C47C6}" destId="{52768BFF-8BD6-46BA-B1F0-B5021A595F20}" srcOrd="0" destOrd="0" parTransId="{9FEB8730-7230-4B52-9D4C-E04E8CB1F204}" sibTransId="{B179CDE0-2371-4BCF-8118-8A66410604AE}"/>
+    <dgm:cxn modelId="{77C70FEE-5D4D-40FC-98C4-F5C5FD673407}" srcId="{588B0B82-EFB2-46AA-94B3-C9E7F066DB11}" destId="{9126DBDC-2838-48A4-978B-1F1734147323}" srcOrd="1" destOrd="0" parTransId="{A22A60CD-B829-4183-A388-B23237CE812D}" sibTransId="{4DF2DC63-661A-4F77-8A1B-3613BFE07536}"/>
+    <dgm:cxn modelId="{DE6E57BE-6604-46C0-9385-285F4EBF5C19}" type="presOf" srcId="{0DDDEC99-3CE4-4F4D-A209-DB8EA88A14C4}" destId="{4FA9D213-2058-46FA-8B33-147E66786270}" srcOrd="0" destOrd="0" presId="urn:microsoft.com/office/officeart/2005/8/layout/hierarchy3"/>
+    <dgm:cxn modelId="{F040EABA-606E-4DEE-86CD-64BA4DF5118A}" srcId="{588B0B82-EFB2-46AA-94B3-C9E7F066DB11}" destId="{0CA62EC5-DDCC-47EF-AC35-56D207079988}" srcOrd="3" destOrd="0" parTransId="{44C320E5-654A-4EFE-960D-6B29388240FF}" sibTransId="{1233B482-099F-43F4-9B96-DDF7F0CE0168}"/>
+    <dgm:cxn modelId="{99BD7018-7E8D-4572-AB59-1949658AFFE6}" srcId="{BDF473AA-EDDE-430B-9FA2-922F444DDE52}" destId="{6EF7F5E4-042D-4ACE-AF2A-7BB5F30E426F}" srcOrd="3" destOrd="0" parTransId="{C0097790-2F93-491D-8EF5-60D49720117D}" sibTransId="{9244E36D-3B97-4540-A5AC-7181E2E3A731}"/>
+    <dgm:cxn modelId="{502184C5-4B88-4F7A-951C-D30263439A02}" type="presOf" srcId="{F3EFDDB6-A875-4B17-85B1-25B081D41F52}" destId="{7CB94C59-8F42-4DFC-9897-26E8FCF9850C}" srcOrd="0" destOrd="0" presId="urn:microsoft.com/office/officeart/2005/8/layout/hierarchy3"/>
+    <dgm:cxn modelId="{79355B05-BBDF-4C25-AB61-2C7E28693726}" srcId="{46B5FB3C-B4E2-441B-A968-051ECB0C47C6}" destId="{E4D20E1B-71F2-43C6-A55B-2779C7B98356}" srcOrd="2" destOrd="0" parTransId="{00A43314-2DA6-4787-86EA-F3F8F4E8F8CF}" sibTransId="{FD8A94A2-DB4A-465C-819E-92A521C6414C}"/>
+    <dgm:cxn modelId="{1CD1A700-0263-4C73-9735-ECB7FC30B68E}" type="presOf" srcId="{4E8847BB-127D-44E5-9A4D-52C6B981F967}" destId="{DAD2261C-CBAB-4637-97E8-27D1D18ADAD2}" srcOrd="0" destOrd="0" presId="urn:microsoft.com/office/officeart/2005/8/layout/hierarchy3"/>
+    <dgm:cxn modelId="{A96A69E1-1273-4796-B0C2-8054687ED441}" type="presOf" srcId="{3676F733-0045-4C31-A048-FE452EE0154C}" destId="{22CAFD0A-6F24-4952-AF13-6088C32F2D25}" srcOrd="0" destOrd="0" presId="urn:microsoft.com/office/officeart/2005/8/layout/hierarchy3"/>
+    <dgm:cxn modelId="{47A68FB5-8024-4C03-AD07-70D1FBA8C468}" srcId="{46B5FB3C-B4E2-441B-A968-051ECB0C47C6}" destId="{53840EDF-4F0B-4B65-A6A9-2DE8C97DD4C6}" srcOrd="3" destOrd="0" parTransId="{7B9FF263-64C1-41C0-A618-4283555A0239}" sibTransId="{C3189EC0-985A-40DF-A446-9758AF6C0014}"/>
+    <dgm:cxn modelId="{47B5311D-3801-47E5-8322-51600B7E9CC4}" srcId="{588B0B82-EFB2-46AA-94B3-C9E7F066DB11}" destId="{F3EFDDB6-A875-4B17-85B1-25B081D41F52}" srcOrd="5" destOrd="0" parTransId="{B596DE4D-CD45-4DB3-95B3-8E03FD6B8F0B}" sibTransId="{DB41C2BD-536B-42EF-B115-E4545A054F39}"/>
+    <dgm:cxn modelId="{26798BD6-D3A3-4A21-BD01-E5155F25E7FF}" type="presOf" srcId="{4B6616E1-49D3-4EFC-B141-12A2FC54C45D}" destId="{27E7036D-893E-4349-B0AD-5102FB638312}" srcOrd="1" destOrd="0" presId="urn:microsoft.com/office/officeart/2005/8/layout/hierarchy3"/>
+    <dgm:cxn modelId="{BBCAE83F-2549-4ED4-9463-2AB07A8C6A66}" type="presOf" srcId="{98CF6133-6044-4460-A643-E5F5F1CCF998}" destId="{650FAB10-8F60-4378-B552-170B2EF64F48}" srcOrd="0" destOrd="0" presId="urn:microsoft.com/office/officeart/2005/8/layout/hierarchy3"/>
+    <dgm:cxn modelId="{92475121-F16C-4C66-A533-4A3A831B725D}" type="presOf" srcId="{9EC8DBAA-3F54-4A6B-BBBA-E543D787319C}" destId="{A9D89B99-D163-47EF-9E1A-716585ECBE42}" srcOrd="0" destOrd="0" presId="urn:microsoft.com/office/officeart/2005/8/layout/hierarchy3"/>
+    <dgm:cxn modelId="{DD6B8507-2AE5-45BB-95E0-2B9FED4BA1D7}" type="presOf" srcId="{F9F92432-35E9-42A1-AEBD-FBAB24935F84}" destId="{45AC07AE-EB4C-4F55-ADCE-3E0D675A8482}" srcOrd="0" destOrd="0" presId="urn:microsoft.com/office/officeart/2005/8/layout/hierarchy3"/>
+    <dgm:cxn modelId="{3C484FFB-297F-4EE7-BA7A-21E367973CFF}" type="presOf" srcId="{0CA62EC5-DDCC-47EF-AC35-56D207079988}" destId="{D40BE166-61CA-4647-A7DE-6B5FBAB588C8}" srcOrd="0" destOrd="0" presId="urn:microsoft.com/office/officeart/2005/8/layout/hierarchy3"/>
+    <dgm:cxn modelId="{737470B3-6DEB-4B34-8762-6E6C3CA684AD}" type="presOf" srcId="{B596DE4D-CD45-4DB3-95B3-8E03FD6B8F0B}" destId="{FA3030CA-2937-4DB2-A9BA-63C20387AE56}" srcOrd="0" destOrd="0" presId="urn:microsoft.com/office/officeart/2005/8/layout/hierarchy3"/>
+    <dgm:cxn modelId="{593AA6B8-A238-4BC9-9324-51942949E8BA}" type="presOf" srcId="{2AC033E5-5F02-4C6E-9E9B-CB2B4AB6438F}" destId="{AE665C0C-3C2D-439F-8C6E-3A3C2749CCAF}" srcOrd="0" destOrd="0" presId="urn:microsoft.com/office/officeart/2005/8/layout/hierarchy3"/>
+    <dgm:cxn modelId="{3AC6F1B8-63FD-4E10-843A-3787F5F8A06E}" srcId="{98CF6133-6044-4460-A643-E5F5F1CCF998}" destId="{8C26FD0F-FA7B-4F69-9122-80F0C94B50C5}" srcOrd="1" destOrd="0" parTransId="{6ACCA38E-DFC2-4E27-B1BE-E294AD489DF0}" sibTransId="{6673F7AA-9B89-4F49-86C4-A4B15193018C}"/>
     <dgm:cxn modelId="{71103ED7-B467-4A0B-BA20-8A1AFA132645}" srcId="{4B6616E1-49D3-4EFC-B141-12A2FC54C45D}" destId="{080EF252-4CD7-4B57-ABE3-015DEEBC68BE}" srcOrd="3" destOrd="0" parTransId="{9EC8DBAA-3F54-4A6B-BBBA-E543D787319C}" sibTransId="{9B562F42-FCCB-4464-9BC9-0BA39256B4A4}"/>
-    <dgm:cxn modelId="{F45D8704-AC4D-45B2-B86F-8C304108D982}" type="presOf" srcId="{DE17B2AB-EF31-4C4F-8727-851C3A123B51}" destId="{DD7D61AB-BAC0-4B59-8A6C-725A6BA4F706}" srcOrd="0" destOrd="0" presId="urn:microsoft.com/office/officeart/2005/8/layout/hierarchy3"/>
-    <dgm:cxn modelId="{D6E35D22-3F69-42DE-BA3E-95A61B7A3072}" type="presOf" srcId="{2E3FCD98-59C5-45E5-AC04-3D5CB7961A10}" destId="{088BE7E5-46D3-41AA-87D8-2DC6296C36B0}" srcOrd="0" destOrd="0" presId="urn:microsoft.com/office/officeart/2005/8/layout/hierarchy3"/>
-    <dgm:cxn modelId="{9888CD4C-D3F5-4FDF-A059-19645128D0F2}" type="presOf" srcId="{98CF6133-6044-4460-A643-E5F5F1CCF998}" destId="{FE881A82-6BC4-446B-8DCC-BA38BBD3C5A5}" srcOrd="1" destOrd="0" presId="urn:microsoft.com/office/officeart/2005/8/layout/hierarchy3"/>
-    <dgm:cxn modelId="{90B66810-F639-46BB-B69B-EB2A67CDF537}" type="presOf" srcId="{4B6616E1-49D3-4EFC-B141-12A2FC54C45D}" destId="{F74EF751-99D0-4CCD-B740-59BBD69AC5BA}" srcOrd="0" destOrd="0" presId="urn:microsoft.com/office/officeart/2005/8/layout/hierarchy3"/>
-    <dgm:cxn modelId="{BA055407-32FA-409E-A6F7-54DFD5A70788}" type="presOf" srcId="{4B6616E1-49D3-4EFC-B141-12A2FC54C45D}" destId="{27E7036D-893E-4349-B0AD-5102FB638312}" srcOrd="1" destOrd="0" presId="urn:microsoft.com/office/officeart/2005/8/layout/hierarchy3"/>
-    <dgm:cxn modelId="{6FC3DB24-F1DD-467F-8718-D9AD1C4E5DB8}" srcId="{DE17B2AB-EF31-4C4F-8727-851C3A123B51}" destId="{2E3FCD98-59C5-45E5-AC04-3D5CB7961A10}" srcOrd="1" destOrd="0" parTransId="{CEFE8D43-ED13-4707-817C-214CC0CC7244}" sibTransId="{F7E98FB4-C10A-446C-AAEE-8D566ADF3BFC}"/>
+    <dgm:cxn modelId="{5B801444-0399-4610-9916-F0F4B7AABF33}" type="presOf" srcId="{55081279-9415-4B93-9C15-EDB249C4E61D}" destId="{0F9B23EB-C284-40AF-BF52-59112976A26C}" srcOrd="0" destOrd="0" presId="urn:microsoft.com/office/officeart/2005/8/layout/hierarchy3"/>
+    <dgm:cxn modelId="{3B7EC541-E921-4736-B9AC-3457F5DBB760}" type="presOf" srcId="{5BF2DC34-8488-45CC-845B-62AB02230DCE}" destId="{F147FDF5-E77B-4BDE-9848-021ACD517624}" srcOrd="0" destOrd="0" presId="urn:microsoft.com/office/officeart/2005/8/layout/hierarchy3"/>
+    <dgm:cxn modelId="{E506E3DA-4E3C-4464-A42D-280EAEB0E83B}" srcId="{35F88653-D18C-403E-8255-220EAF02F47E}" destId="{BDF473AA-EDDE-430B-9FA2-922F444DDE52}" srcOrd="3" destOrd="0" parTransId="{8D34BC18-FC40-4B32-B494-391FEDF93C41}" sibTransId="{29F45EE9-008C-4434-9933-BEAA4D85840D}"/>
+    <dgm:cxn modelId="{7572DAC0-6314-4318-AB28-F32183E0A5C5}" type="presOf" srcId="{E139780F-3AD0-445B-AD3E-138B6CA8F6B6}" destId="{94815076-3105-46D2-985B-D7EDA471E110}" srcOrd="0" destOrd="0" presId="urn:microsoft.com/office/officeart/2005/8/layout/hierarchy3"/>
+    <dgm:cxn modelId="{397FABFF-BB15-40F2-984D-A50F0828281B}" type="presOf" srcId="{6ACCA38E-DFC2-4E27-B1BE-E294AD489DF0}" destId="{C7363471-0DEE-44F4-85E9-F3F1651BE5DD}" srcOrd="0" destOrd="0" presId="urn:microsoft.com/office/officeart/2005/8/layout/hierarchy3"/>
+    <dgm:cxn modelId="{CEA18ADB-CDF8-4595-9B08-BB729F4DD3A4}" type="presOf" srcId="{C0097790-2F93-491D-8EF5-60D49720117D}" destId="{081CA428-9A35-40D5-9BDE-6F091E0F816A}" srcOrd="0" destOrd="0" presId="urn:microsoft.com/office/officeart/2005/8/layout/hierarchy3"/>
+    <dgm:cxn modelId="{90E3B05C-CEB0-4A48-8997-61733B876637}" srcId="{DE17B2AB-EF31-4C4F-8727-851C3A123B51}" destId="{FA56F694-BF51-4394-88AD-E00A93A6313C}" srcOrd="3" destOrd="0" parTransId="{E139780F-3AD0-445B-AD3E-138B6CA8F6B6}" sibTransId="{ACEAA0D6-EC87-47C5-AC21-DAD795B558F2}"/>
+    <dgm:cxn modelId="{EB0F7CB6-8304-40F5-AE7F-0D231D2CEC99}" type="presOf" srcId="{CA838B7C-84F4-4062-A16A-FA16837D6782}" destId="{D1C6C49A-9A38-42AC-BF5E-6778FB5A6761}" srcOrd="0" destOrd="0" presId="urn:microsoft.com/office/officeart/2005/8/layout/hierarchy3"/>
+    <dgm:cxn modelId="{415451EF-8B16-41DA-99B3-3DE011C3FEBC}" srcId="{35F88653-D18C-403E-8255-220EAF02F47E}" destId="{588B0B82-EFB2-46AA-94B3-C9E7F066DB11}" srcOrd="2" destOrd="0" parTransId="{06AA55A5-DB09-4F22-986E-6F96A4B23AB7}" sibTransId="{D706EA64-5423-4DC7-BA5B-20C3FF5A2ED1}"/>
+    <dgm:cxn modelId="{E75E8093-5CBA-4D2D-BD3D-2F0111B41B97}" srcId="{BDF473AA-EDDE-430B-9FA2-922F444DDE52}" destId="{BFD222A5-104F-4E52-BEF3-7344F358567E}" srcOrd="1" destOrd="0" parTransId="{7BA166B9-D175-425C-BEC6-6604BC505FC8}" sibTransId="{B6960BFD-3556-42A8-B2FD-F25249CDDE20}"/>
+    <dgm:cxn modelId="{C0F0268B-09F8-40A3-9E2C-9AB76EC4557D}" type="presOf" srcId="{E5FF06D4-F48C-4F86-8168-DAF0B077C17B}" destId="{18EA3F75-A9BB-4D40-9F57-A894FFF99A31}" srcOrd="0" destOrd="0" presId="urn:microsoft.com/office/officeart/2005/8/layout/hierarchy3"/>
     <dgm:cxn modelId="{1C0CC5B8-7C55-4725-AEE6-0334DF46D580}" srcId="{588B0B82-EFB2-46AA-94B3-C9E7F066DB11}" destId="{E5FF06D4-F48C-4F86-8168-DAF0B077C17B}" srcOrd="4" destOrd="0" parTransId="{F9E57E57-1849-45B0-ABB6-48B4224827A1}" sibTransId="{808D7974-C07A-4F3C-A72A-4F067F4CFF35}"/>
-    <dgm:cxn modelId="{24827EEF-C151-4BE8-98F0-DE872548F2F2}" type="presOf" srcId="{53840EDF-4F0B-4B65-A6A9-2DE8C97DD4C6}" destId="{6A263082-104E-4D25-AF38-5713BF0C1002}" srcOrd="0" destOrd="0" presId="urn:microsoft.com/office/officeart/2005/8/layout/hierarchy3"/>
-    <dgm:cxn modelId="{5C3ABFA2-B059-4B07-9164-E0A7194906B9}" type="presOf" srcId="{46B5FB3C-B4E2-441B-A968-051ECB0C47C6}" destId="{BB133219-6104-4263-A313-E584786669EF}" srcOrd="0" destOrd="0" presId="urn:microsoft.com/office/officeart/2005/8/layout/hierarchy3"/>
-    <dgm:cxn modelId="{94774B73-EF3E-42D5-91C4-0E42265A4377}" type="presOf" srcId="{F9E57E57-1849-45B0-ABB6-48B4224827A1}" destId="{3EA31262-E575-45D0-90A5-2059D7E8EE96}" srcOrd="0" destOrd="0" presId="urn:microsoft.com/office/officeart/2005/8/layout/hierarchy3"/>
-    <dgm:cxn modelId="{3625F783-7B6C-4B0A-8213-0F4C17CF0430}" type="presOf" srcId="{6240E1E5-2BD9-4BCD-B96A-9AFB5F4A5E1F}" destId="{E3656748-5C15-4ACC-8390-56C6DD3C2415}" srcOrd="0" destOrd="0" presId="urn:microsoft.com/office/officeart/2005/8/layout/hierarchy3"/>
-    <dgm:cxn modelId="{604C212E-ECE5-49A5-BAB6-61217032B855}" srcId="{46B5FB3C-B4E2-441B-A968-051ECB0C47C6}" destId="{2AC033E5-5F02-4C6E-9E9B-CB2B4AB6438F}" srcOrd="0" destOrd="0" parTransId="{DDE29A83-4AA9-455A-BE5A-1FDE2117C338}" sibTransId="{5AC3C5E5-9C5C-4D89-977A-DCB36DABD8C1}"/>
-    <dgm:cxn modelId="{2C1D0FF3-148C-426A-BA4E-5BBFC6B66225}" srcId="{588B0B82-EFB2-46AA-94B3-C9E7F066DB11}" destId="{CA838B7C-84F4-4062-A16A-FA16837D6782}" srcOrd="6" destOrd="0" parTransId="{B5B3B711-3F74-4116-994B-EB7EC35B0591}" sibTransId="{9EC5ECDF-3893-4B2A-9E50-8A2FB9E3A510}"/>
-    <dgm:cxn modelId="{3E18C62A-30A1-493A-BC28-3762B3F3DD4C}" type="presOf" srcId="{9EC8DBAA-3F54-4A6B-BBBA-E543D787319C}" destId="{A9D89B99-D163-47EF-9E1A-716585ECBE42}" srcOrd="0" destOrd="0" presId="urn:microsoft.com/office/officeart/2005/8/layout/hierarchy3"/>
-    <dgm:cxn modelId="{D5DB6B3E-DFEF-4013-8E48-C2E741130E72}" type="presOf" srcId="{388E196E-1A6D-4194-82D5-A2929FEB5233}" destId="{C503D09C-BDE9-49E1-9DE9-9FC0A9062E09}" srcOrd="0" destOrd="0" presId="urn:microsoft.com/office/officeart/2005/8/layout/hierarchy3"/>
-    <dgm:cxn modelId="{93BB6208-A6A2-4369-9557-F9110CA9CD38}" srcId="{46B5FB3C-B4E2-441B-A968-051ECB0C47C6}" destId="{05F06CC3-D5CD-4D98-8FBC-C7B84581375C}" srcOrd="2" destOrd="0" parTransId="{714670B5-2A47-4654-8FA2-4F89BFF095B7}" sibTransId="{0A500308-A9E3-40E3-81F1-3FB44D0F59C2}"/>
-    <dgm:cxn modelId="{130C69B4-3DB5-4BDE-8E5A-903813FCDDAC}" type="presOf" srcId="{FA56F694-BF51-4394-88AD-E00A93A6313C}" destId="{9D05AA8F-A49F-430B-A56F-60C60C81674B}" srcOrd="0" destOrd="0" presId="urn:microsoft.com/office/officeart/2005/8/layout/hierarchy3"/>
-    <dgm:cxn modelId="{635EB80A-E5F2-4223-94EF-F4396ADE345D}" srcId="{588B0B82-EFB2-46AA-94B3-C9E7F066DB11}" destId="{C5FEA62F-3EF6-42E0-A2D8-C7AB9221A575}" srcOrd="2" destOrd="0" parTransId="{3676F733-0045-4C31-A048-FE452EE0154C}" sibTransId="{B549954D-A2FA-45F5-A4C3-B1623E98AC72}"/>
-    <dgm:cxn modelId="{4571EE79-3065-4BFA-8949-12A05223F1AD}" type="presOf" srcId="{FD4D8F10-8E66-492D-BC10-E81CC3CEF1CB}" destId="{00ADD16A-B9C7-4A3B-9D46-690F1EB74179}" srcOrd="0" destOrd="0" presId="urn:microsoft.com/office/officeart/2005/8/layout/hierarchy3"/>
-    <dgm:cxn modelId="{ED83D808-E0B1-4ADF-89EB-BCDEEF7BCD4F}" srcId="{BDF473AA-EDDE-430B-9FA2-922F444DDE52}" destId="{85A60D44-F79A-4D25-AD13-B037C5AEA238}" srcOrd="5" destOrd="0" parTransId="{9D0BD83A-4EA6-459E-812C-3C28233EED0D}" sibTransId="{B02E24E7-FFC5-4F89-9B66-C933F65D7696}"/>
-    <dgm:cxn modelId="{DD6A7E98-037D-4DA0-B0FB-D697A5DDD12E}" srcId="{46B5FB3C-B4E2-441B-A968-051ECB0C47C6}" destId="{A1BA1B0B-CCB7-463A-B6AE-E3937122969B}" srcOrd="5" destOrd="0" parTransId="{800F08C4-E80A-4F14-8D5E-A6B0D4DFA330}" sibTransId="{12929185-36D1-4552-AF00-3681742AD542}"/>
-    <dgm:cxn modelId="{B4F8AEF5-C667-448F-BC82-F7E0970FA8A7}" type="presOf" srcId="{DDE29A83-4AA9-455A-BE5A-1FDE2117C338}" destId="{E3F1D89B-2B64-4981-9FCE-7FA44EAFB380}" srcOrd="0" destOrd="0" presId="urn:microsoft.com/office/officeart/2005/8/layout/hierarchy3"/>
-    <dgm:cxn modelId="{47B5311D-3801-47E5-8322-51600B7E9CC4}" srcId="{588B0B82-EFB2-46AA-94B3-C9E7F066DB11}" destId="{F3EFDDB6-A875-4B17-85B1-25B081D41F52}" srcOrd="5" destOrd="0" parTransId="{B596DE4D-CD45-4DB3-95B3-8E03FD6B8F0B}" sibTransId="{DB41C2BD-536B-42EF-B115-E4545A054F39}"/>
-    <dgm:cxn modelId="{9B3C6B53-F6EF-4A9C-8DCD-779095B48F43}" type="presOf" srcId="{0DE5734F-D4A7-45A5-BFDC-91D20F4E9A24}" destId="{5D9E938A-3A7A-417B-9413-79E78553928B}" srcOrd="0" destOrd="0" presId="urn:microsoft.com/office/officeart/2005/8/layout/hierarchy3"/>
-    <dgm:cxn modelId="{F57DD8B8-D2CF-4706-A1EF-986C4EC49DED}" type="presOf" srcId="{7D2135B4-2AA6-4B07-96F8-DBCB208D4E79}" destId="{EB34036E-C28F-4E5B-98A9-AEA938D8C3CC}" srcOrd="0" destOrd="0" presId="urn:microsoft.com/office/officeart/2005/8/layout/hierarchy3"/>
-    <dgm:cxn modelId="{FDEB4AED-FDA0-470E-9634-DDBCB458D850}" type="presOf" srcId="{BDF473AA-EDDE-430B-9FA2-922F444DDE52}" destId="{824F1EA5-FC71-4D21-BEA8-2D7DDBE27A44}" srcOrd="1" destOrd="0" presId="urn:microsoft.com/office/officeart/2005/8/layout/hierarchy3"/>
-    <dgm:cxn modelId="{A03CD69C-AA67-496E-AE8B-28D23B14C148}" srcId="{4B6616E1-49D3-4EFC-B141-12A2FC54C45D}" destId="{5BF2DC34-8488-45CC-845B-62AB02230DCE}" srcOrd="1" destOrd="0" parTransId="{A2C0043C-7805-4438-9B6B-14FFED955981}" sibTransId="{55971953-DEB4-4C0F-A33F-6C30E8CFD674}"/>
-    <dgm:cxn modelId="{ACDF3E64-4D6E-4A12-8F63-8E0F2A97EE1D}" type="presOf" srcId="{5BF2DC34-8488-45CC-845B-62AB02230DCE}" destId="{F147FDF5-E77B-4BDE-9848-021ACD517624}" srcOrd="0" destOrd="0" presId="urn:microsoft.com/office/officeart/2005/8/layout/hierarchy3"/>
-    <dgm:cxn modelId="{6A91D6C0-37C7-445D-A099-485BFD73E2E9}" type="presOf" srcId="{A1BA1B0B-CCB7-463A-B6AE-E3937122969B}" destId="{378D293F-3BE6-42D4-AD19-FC09D4B9C086}" srcOrd="0" destOrd="0" presId="urn:microsoft.com/office/officeart/2005/8/layout/hierarchy3"/>
-    <dgm:cxn modelId="{ABCF79BD-40B2-4963-997F-556175C68E85}" type="presOf" srcId="{C38CA6FF-ACDB-47D9-BDED-D350CFB94F75}" destId="{C120B304-F0E1-4429-9AF5-59F5E1C399E3}" srcOrd="0" destOrd="0" presId="urn:microsoft.com/office/officeart/2005/8/layout/hierarchy3"/>
-    <dgm:cxn modelId="{AC7D2A63-E898-4FCD-9458-0AE068315CA4}" srcId="{35F88653-D18C-403E-8255-220EAF02F47E}" destId="{98CF6133-6044-4460-A643-E5F5F1CCF998}" srcOrd="5" destOrd="0" parTransId="{14402D81-373A-47DD-96D4-264EAE86D734}" sibTransId="{84CEFFC8-8881-415F-8651-904E325E1D36}"/>
-    <dgm:cxn modelId="{98C27DEC-4783-4D5A-B2D5-3A58B0A58A4B}" type="presOf" srcId="{0CA62EC5-DDCC-47EF-AC35-56D207079988}" destId="{D40BE166-61CA-4647-A7DE-6B5FBAB588C8}" srcOrd="0" destOrd="0" presId="urn:microsoft.com/office/officeart/2005/8/layout/hierarchy3"/>
-    <dgm:cxn modelId="{4A09788C-FF0D-4DB2-BDE0-7FE9ABCE7C6B}" type="presOf" srcId="{BDF473AA-EDDE-430B-9FA2-922F444DDE52}" destId="{E340668D-627A-46FD-9D06-4087A7A6B11A}" srcOrd="0" destOrd="0" presId="urn:microsoft.com/office/officeart/2005/8/layout/hierarchy3"/>
-    <dgm:cxn modelId="{6D37D7B9-5037-491D-A88D-34DEEC85BC25}" type="presOf" srcId="{800F08C4-E80A-4F14-8D5E-A6B0D4DFA330}" destId="{F0963ECD-D8A9-408F-A5E5-1879E02BCE75}" srcOrd="0" destOrd="0" presId="urn:microsoft.com/office/officeart/2005/8/layout/hierarchy3"/>
-    <dgm:cxn modelId="{415451EF-8B16-41DA-99B3-3DE011C3FEBC}" srcId="{35F88653-D18C-403E-8255-220EAF02F47E}" destId="{588B0B82-EFB2-46AA-94B3-C9E7F066DB11}" srcOrd="2" destOrd="0" parTransId="{06AA55A5-DB09-4F22-986E-6F96A4B23AB7}" sibTransId="{D706EA64-5423-4DC7-BA5B-20C3FF5A2ED1}"/>
-    <dgm:cxn modelId="{0B79B799-646B-45B5-99A1-D16936C572EA}" type="presOf" srcId="{E5FF06D4-F48C-4F86-8168-DAF0B077C17B}" destId="{18EA3F75-A9BB-4D40-9F57-A894FFF99A31}" srcOrd="0" destOrd="0" presId="urn:microsoft.com/office/officeart/2005/8/layout/hierarchy3"/>
-    <dgm:cxn modelId="{A229D210-DF23-46F2-8E48-F57D9434CCC7}" type="presOf" srcId="{05F06CC3-D5CD-4D98-8FBC-C7B84581375C}" destId="{ABFEA789-675E-4454-B173-F65610C8DD68}" srcOrd="0" destOrd="0" presId="urn:microsoft.com/office/officeart/2005/8/layout/hierarchy3"/>
-    <dgm:cxn modelId="{99BD7018-7E8D-4572-AB59-1949658AFFE6}" srcId="{BDF473AA-EDDE-430B-9FA2-922F444DDE52}" destId="{6EF7F5E4-042D-4ACE-AF2A-7BB5F30E426F}" srcOrd="4" destOrd="0" parTransId="{C0097790-2F93-491D-8EF5-60D49720117D}" sibTransId="{9244E36D-3B97-4540-A5AC-7181E2E3A731}"/>
-    <dgm:cxn modelId="{457E8753-89C1-4351-B3D3-913743C97154}" srcId="{DE17B2AB-EF31-4C4F-8727-851C3A123B51}" destId="{4E8847BB-127D-44E5-9A4D-52C6B981F967}" srcOrd="4" destOrd="0" parTransId="{3DF214ED-7CE1-44E1-966E-DAC4E22E55CA}" sibTransId="{0876BD84-7797-44A6-9D73-4A332CB6C1A5}"/>
-    <dgm:cxn modelId="{E75E8093-5CBA-4D2D-BD3D-2F0111B41B97}" srcId="{BDF473AA-EDDE-430B-9FA2-922F444DDE52}" destId="{BFD222A5-104F-4E52-BEF3-7344F358567E}" srcOrd="1" destOrd="0" parTransId="{7BA166B9-D175-425C-BEC6-6604BC505FC8}" sibTransId="{B6960BFD-3556-42A8-B2FD-F25249CDDE20}"/>
-    <dgm:cxn modelId="{18909661-9618-484A-B650-6C9A8EB657D9}" type="presOf" srcId="{CA838B7C-84F4-4062-A16A-FA16837D6782}" destId="{D1C6C49A-9A38-42AC-BF5E-6778FB5A6761}" srcOrd="0" destOrd="0" presId="urn:microsoft.com/office/officeart/2005/8/layout/hierarchy3"/>
-    <dgm:cxn modelId="{63674398-0A5C-42B4-A3FA-E4C24941A813}" type="presOf" srcId="{55081279-9415-4B93-9C15-EDB249C4E61D}" destId="{0F9B23EB-C284-40AF-BF52-59112976A26C}" srcOrd="0" destOrd="0" presId="urn:microsoft.com/office/officeart/2005/8/layout/hierarchy3"/>
-    <dgm:cxn modelId="{353B9276-F6BA-4693-9C7D-97D615F13BE6}" type="presOf" srcId="{5B90DB8C-A3DD-4EF2-9AD9-886AC29921A0}" destId="{12836898-38C7-4E5F-91D1-A56DD697EA90}" srcOrd="0" destOrd="0" presId="urn:microsoft.com/office/officeart/2005/8/layout/hierarchy3"/>
-    <dgm:cxn modelId="{FE26CB8C-D86F-471C-A522-17F4926FC8A8}" type="presOf" srcId="{A2CB9AFD-E144-42FB-8129-D5C413224E0C}" destId="{049CD944-4450-42A8-97F9-DA30D3A2C04C}" srcOrd="0" destOrd="0" presId="urn:microsoft.com/office/officeart/2005/8/layout/hierarchy3"/>
-    <dgm:cxn modelId="{D4D629DF-145E-43E2-8593-516359C52225}" type="presOf" srcId="{CEFE8D43-ED13-4707-817C-214CC0CC7244}" destId="{2FC7ED85-88BF-4EF6-BD7F-992E22912436}" srcOrd="0" destOrd="0" presId="urn:microsoft.com/office/officeart/2005/8/layout/hierarchy3"/>
-    <dgm:cxn modelId="{F573E5C1-7F20-4972-B51C-9E754E14C70D}" type="presOf" srcId="{080EF252-4CD7-4B57-ABE3-015DEEBC68BE}" destId="{BD522080-8EC5-460D-9505-C85B10DB7EE5}" srcOrd="0" destOrd="0" presId="urn:microsoft.com/office/officeart/2005/8/layout/hierarchy3"/>
-    <dgm:cxn modelId="{2A92181F-102F-4103-BB67-04D758A66EF2}" type="presOf" srcId="{3DF214ED-7CE1-44E1-966E-DAC4E22E55CA}" destId="{6A7946C5-8043-4989-94CF-DBDFB586B6BE}" srcOrd="0" destOrd="0" presId="urn:microsoft.com/office/officeart/2005/8/layout/hierarchy3"/>
-    <dgm:cxn modelId="{7BFDCB84-3715-4F5E-9F0F-160824AB09FB}" type="presOf" srcId="{4E8847BB-127D-44E5-9A4D-52C6B981F967}" destId="{DAD2261C-CBAB-4637-97E8-27D1D18ADAD2}" srcOrd="0" destOrd="0" presId="urn:microsoft.com/office/officeart/2005/8/layout/hierarchy3"/>
-    <dgm:cxn modelId="{3E8B21D1-2402-4EBF-BDD6-25BB0A971334}" type="presOf" srcId="{4405DEC7-BA1E-42D7-AF34-1E719BC14375}" destId="{9EE4F1DF-C6FB-4117-8472-EDE9F10DCF6D}" srcOrd="0" destOrd="0" presId="urn:microsoft.com/office/officeart/2005/8/layout/hierarchy3"/>
-    <dgm:cxn modelId="{ED79A33B-B6ED-42BB-A23C-4BB0DB0C945A}" srcId="{588B0B82-EFB2-46AA-94B3-C9E7F066DB11}" destId="{0DE5734F-D4A7-45A5-BFDC-91D20F4E9A24}" srcOrd="0" destOrd="0" parTransId="{EF34184F-4BD0-493D-BA02-4738D9DFB308}" sibTransId="{AEF79051-F44B-4E5D-92EF-16A2F0FDFBE3}"/>
-    <dgm:cxn modelId="{0A758D94-14F8-4DBE-ABC7-2D6626BCAD66}" type="presOf" srcId="{9D0BD83A-4EA6-459E-812C-3C28233EED0D}" destId="{40697286-185B-4BD9-B287-0270B2574FCC}" srcOrd="0" destOrd="0" presId="urn:microsoft.com/office/officeart/2005/8/layout/hierarchy3"/>
-    <dgm:cxn modelId="{E2719F77-9AD3-4319-8424-966CD9114E4A}" type="presOf" srcId="{6EF7F5E4-042D-4ACE-AF2A-7BB5F30E426F}" destId="{62A4A690-7C31-4091-8C28-0DAEA7509721}" srcOrd="0" destOrd="0" presId="urn:microsoft.com/office/officeart/2005/8/layout/hierarchy3"/>
-    <dgm:cxn modelId="{9B7A67B6-D68F-42BE-A5F5-7BA10675B7CF}" type="presOf" srcId="{7B9FF263-64C1-41C0-A618-4283555A0239}" destId="{A3AD6B5E-2DCC-48D3-9AB9-D043387595C5}" srcOrd="0" destOrd="0" presId="urn:microsoft.com/office/officeart/2005/8/layout/hierarchy3"/>
-    <dgm:cxn modelId="{8A2E3107-70D8-4030-97D9-D3068640753D}" type="presOf" srcId="{85A60D44-F79A-4D25-AD13-B037C5AEA238}" destId="{8F56E187-385D-4836-B80E-BEBDB25757AC}" srcOrd="0" destOrd="0" presId="urn:microsoft.com/office/officeart/2005/8/layout/hierarchy3"/>
-    <dgm:cxn modelId="{CCF5C7EB-8B5D-4CFF-8B5B-FC3BB2501396}" type="presOf" srcId="{2C92814D-1D2C-4C01-97AB-DAF32CCCF535}" destId="{570E55AB-BE9D-4BAB-B6FB-E127D3455109}" srcOrd="0" destOrd="0" presId="urn:microsoft.com/office/officeart/2005/8/layout/hierarchy3"/>
-    <dgm:cxn modelId="{3A0249F1-771E-498D-99E8-F8ADC9C85A1A}" srcId="{98CF6133-6044-4460-A643-E5F5F1CCF998}" destId="{20AE2C3E-33E6-477B-BFEC-967BCBD5731A}" srcOrd="0" destOrd="0" parTransId="{9A324C25-6978-487D-8640-31EC2A168173}" sibTransId="{B8DB0787-1FCF-445C-8BAD-342341250140}"/>
-    <dgm:cxn modelId="{992FDD96-F43D-4727-8FF1-D5DE711E8331}" type="presOf" srcId="{588B0B82-EFB2-46AA-94B3-C9E7F066DB11}" destId="{00D5CC1C-8EEC-40EE-AF86-9566CA7261DE}" srcOrd="0" destOrd="0" presId="urn:microsoft.com/office/officeart/2005/8/layout/hierarchy3"/>
-    <dgm:cxn modelId="{1B8FDD14-7B1C-4FF5-8B1F-5917CC0FE6A8}" srcId="{46B5FB3C-B4E2-441B-A968-051ECB0C47C6}" destId="{537C546E-E947-4112-936A-C40C2DB4D2B5}" srcOrd="6" destOrd="0" parTransId="{44655B97-8077-42BE-AFDB-AD86FFE132FF}" sibTransId="{4FE02E44-4EAC-4812-BE10-69FD4EAC5F12}"/>
-    <dgm:cxn modelId="{6E7C2E62-5E66-4036-AAB7-844455E4BAB9}" srcId="{4B6616E1-49D3-4EFC-B141-12A2FC54C45D}" destId="{68C98AFD-18A8-4821-9033-D1831DBF7F19}" srcOrd="2" destOrd="0" parTransId="{2C92814D-1D2C-4C01-97AB-DAF32CCCF535}" sibTransId="{1E0080E9-5DC1-487C-B470-569797DA790E}"/>
-    <dgm:cxn modelId="{3A4E8885-77D9-4BC9-BEC2-6829825E8A24}" type="presOf" srcId="{588B0B82-EFB2-46AA-94B3-C9E7F066DB11}" destId="{398B1E14-033C-4019-A9DA-CA220337E554}" srcOrd="1" destOrd="0" presId="urn:microsoft.com/office/officeart/2005/8/layout/hierarchy3"/>
-    <dgm:cxn modelId="{B50ECBBB-11FF-40B9-8988-EB5D37701597}" type="presOf" srcId="{46B5FB3C-B4E2-441B-A968-051ECB0C47C6}" destId="{1C4770AD-258D-4E70-9255-595F4FA1345E}" srcOrd="1" destOrd="0" presId="urn:microsoft.com/office/officeart/2005/8/layout/hierarchy3"/>
-    <dgm:cxn modelId="{7B100D01-522B-4D86-A58B-5406A8FAA8D9}" type="presOf" srcId="{C5FEA62F-3EF6-42E0-A2D8-C7AB9221A575}" destId="{59AC6746-BAE6-4BCB-A076-2900E47B7FEB}" srcOrd="0" destOrd="0" presId="urn:microsoft.com/office/officeart/2005/8/layout/hierarchy3"/>
-    <dgm:cxn modelId="{0745E231-2EA8-4473-AB93-FC6EEF8F956F}" type="presOf" srcId="{2AC033E5-5F02-4C6E-9E9B-CB2B4AB6438F}" destId="{AE665C0C-3C2D-439F-8C6E-3A3C2749CCAF}" srcOrd="0" destOrd="0" presId="urn:microsoft.com/office/officeart/2005/8/layout/hierarchy3"/>
-    <dgm:cxn modelId="{575C5883-C506-4951-ACBD-1024347435F5}" srcId="{46B5FB3C-B4E2-441B-A968-051ECB0C47C6}" destId="{388E196E-1A6D-4194-82D5-A2929FEB5233}" srcOrd="3" destOrd="0" parTransId="{7D2135B4-2AA6-4B07-96F8-DBCB208D4E79}" sibTransId="{5987CBD1-FDF9-4AC7-81B9-60E1CCAA91CA}"/>
-    <dgm:cxn modelId="{90E3B05C-CEB0-4A48-8997-61733B876637}" srcId="{DE17B2AB-EF31-4C4F-8727-851C3A123B51}" destId="{FA56F694-BF51-4394-88AD-E00A93A6313C}" srcOrd="3" destOrd="0" parTransId="{E139780F-3AD0-445B-AD3E-138B6CA8F6B6}" sibTransId="{ACEAA0D6-EC87-47C5-AC21-DAD795B558F2}"/>
-    <dgm:cxn modelId="{97E717BC-EC3D-4E31-96D0-8003DF128AF9}" type="presOf" srcId="{8C26FD0F-FA7B-4F69-9122-80F0C94B50C5}" destId="{32E3DD15-D1BA-42E9-80ED-E7F04EC2FD4B}" srcOrd="0" destOrd="0" presId="urn:microsoft.com/office/officeart/2005/8/layout/hierarchy3"/>
-    <dgm:cxn modelId="{C0EC76C6-B240-45B7-9612-DF139725830A}" type="presOf" srcId="{7F4F01C0-D79E-4C9F-81A4-FAB02A07C1BF}" destId="{D8BC3110-EB16-4EDD-83E5-739A2D6602C7}" srcOrd="0" destOrd="0" presId="urn:microsoft.com/office/officeart/2005/8/layout/hierarchy3"/>
-    <dgm:cxn modelId="{55767AC2-B47E-47F4-A5EA-DE84FCEF31B4}" type="presOf" srcId="{7BA166B9-D175-425C-BEC6-6604BC505FC8}" destId="{54AB134C-74E1-4B32-8D7D-08A5C943041F}" srcOrd="0" destOrd="0" presId="urn:microsoft.com/office/officeart/2005/8/layout/hierarchy3"/>
-    <dgm:cxn modelId="{AF7CAD3F-74A9-47DE-B251-88A76E64A956}" type="presOf" srcId="{714670B5-2A47-4654-8FA2-4F89BFF095B7}" destId="{D6889557-E32E-4ABF-AF1F-221DC39B5939}" srcOrd="0" destOrd="0" presId="urn:microsoft.com/office/officeart/2005/8/layout/hierarchy3"/>
-    <dgm:cxn modelId="{DF8D9A4A-BD51-49A7-B17F-5DF708C7AB5D}" type="presOf" srcId="{35F88653-D18C-403E-8255-220EAF02F47E}" destId="{267B7765-1DEE-4C53-9B80-0768245269B3}" srcOrd="0" destOrd="0" presId="urn:microsoft.com/office/officeart/2005/8/layout/hierarchy3"/>
-    <dgm:cxn modelId="{F1C391FD-446B-4B60-8EEF-43E563BA06A1}" type="presOf" srcId="{E139780F-3AD0-445B-AD3E-138B6CA8F6B6}" destId="{94815076-3105-46D2-985B-D7EDA471E110}" srcOrd="0" destOrd="0" presId="urn:microsoft.com/office/officeart/2005/8/layout/hierarchy3"/>
-    <dgm:cxn modelId="{B64C2886-0AA7-4F29-A35F-67662997C7BC}" srcId="{98CF6133-6044-4460-A643-E5F5F1CCF998}" destId="{4405DEC7-BA1E-42D7-AF34-1E719BC14375}" srcOrd="2" destOrd="0" parTransId="{FD4D8F10-8E66-492D-BC10-E81CC3CEF1CB}" sibTransId="{5CC2D935-F339-4EBB-9DCA-9C6C3A801339}"/>
-    <dgm:cxn modelId="{CF06EB1D-04D7-4328-B4CE-CF33D9C07FA9}" type="presOf" srcId="{44655B97-8077-42BE-AFDB-AD86FFE132FF}" destId="{DA3F046D-8714-44FE-BAB7-C47CCEA28677}" srcOrd="0" destOrd="0" presId="urn:microsoft.com/office/officeart/2005/8/layout/hierarchy3"/>
-    <dgm:cxn modelId="{E506E3DA-4E3C-4464-A42D-280EAEB0E83B}" srcId="{35F88653-D18C-403E-8255-220EAF02F47E}" destId="{BDF473AA-EDDE-430B-9FA2-922F444DDE52}" srcOrd="3" destOrd="0" parTransId="{8D34BC18-FC40-4B32-B494-391FEDF93C41}" sibTransId="{29F45EE9-008C-4434-9933-BEAA4D85840D}"/>
-    <dgm:cxn modelId="{34696DF1-A130-4AB9-BD0D-54A811804024}" type="presOf" srcId="{DE17B2AB-EF31-4C4F-8727-851C3A123B51}" destId="{BD459B51-E88F-450E-8A87-EE44572B3285}" srcOrd="1" destOrd="0" presId="urn:microsoft.com/office/officeart/2005/8/layout/hierarchy3"/>
-    <dgm:cxn modelId="{2ABAA029-B77B-4199-8108-CD064D2932E3}" srcId="{4B6616E1-49D3-4EFC-B141-12A2FC54C45D}" destId="{F9F92432-35E9-42A1-AEBD-FBAB24935F84}" srcOrd="0" destOrd="0" parTransId="{55081279-9415-4B93-9C15-EDB249C4E61D}" sibTransId="{1B113B52-672F-4179-A1F3-23F3BD4B1605}"/>
-    <dgm:cxn modelId="{0DFC65C1-4EF8-42E5-ACE3-FBA64233C14A}" type="presOf" srcId="{C0097790-2F93-491D-8EF5-60D49720117D}" destId="{081CA428-9A35-40D5-9BDE-6F091E0F816A}" srcOrd="0" destOrd="0" presId="urn:microsoft.com/office/officeart/2005/8/layout/hierarchy3"/>
-    <dgm:cxn modelId="{96D5B7DF-2076-449A-BB84-85C65F49A29B}" srcId="{46B5FB3C-B4E2-441B-A968-051ECB0C47C6}" destId="{7F4F01C0-D79E-4C9F-81A4-FAB02A07C1BF}" srcOrd="4" destOrd="0" parTransId="{A5EEA030-3200-4078-ADF3-9BFCD0B32838}" sibTransId="{6528E519-1C66-4F07-ADD7-E56BDAABF1C8}"/>
-    <dgm:cxn modelId="{48DAED97-3A9A-4B75-80AE-ACD5D8645E8C}" srcId="{BDF473AA-EDDE-430B-9FA2-922F444DDE52}" destId="{5B90DB8C-A3DD-4EF2-9AD9-886AC29921A0}" srcOrd="3" destOrd="0" parTransId="{308AB5E8-574D-433E-98C7-A563B400CDF1}" sibTransId="{22271265-8BC4-4C5B-8DB9-56A356DF40A8}"/>
-    <dgm:cxn modelId="{2F16941B-8941-4EFF-9EFD-841B060F9E8F}" srcId="{DE17B2AB-EF31-4C4F-8727-851C3A123B51}" destId="{A2CB9AFD-E144-42FB-8129-D5C413224E0C}" srcOrd="0" destOrd="0" parTransId="{6240E1E5-2BD9-4BCD-B96A-9AFB5F4A5E1F}" sibTransId="{1F1E2F0F-4121-4673-B57E-04D4C1626E01}"/>
-    <dgm:cxn modelId="{5324C4BE-D7EC-4588-A228-EC3BAF6D4DAC}" type="presOf" srcId="{A2C0043C-7805-4438-9B6B-14FFED955981}" destId="{717F3BFC-939B-467B-A0EB-1E5C68C62FC4}" srcOrd="0" destOrd="0" presId="urn:microsoft.com/office/officeart/2005/8/layout/hierarchy3"/>
-    <dgm:cxn modelId="{7B668CCF-A9DC-417E-8548-9268A7E9D96B}" srcId="{35F88653-D18C-403E-8255-220EAF02F47E}" destId="{DE17B2AB-EF31-4C4F-8727-851C3A123B51}" srcOrd="0" destOrd="0" parTransId="{E3E31827-7C47-4B40-A19B-07BCE05324A0}" sibTransId="{BB22DD3C-814D-419D-8AC6-B5820A6909A6}"/>
-    <dgm:cxn modelId="{93D5E9FC-3C87-4671-8D3D-4737945B9929}" type="presOf" srcId="{3B5C3C26-B57D-4F5B-AECF-64DB33615FD9}" destId="{DB80092B-A9EC-4CD0-BBB1-613CC9B325D7}" srcOrd="0" destOrd="0" presId="urn:microsoft.com/office/officeart/2005/8/layout/hierarchy3"/>
-    <dgm:cxn modelId="{A3EABE33-146E-4D03-AD07-939951D8314A}" type="presOf" srcId="{9126DBDC-2838-48A4-978B-1F1734147323}" destId="{4446A9D1-A1BF-4B96-B30D-9E0270CFC915}" srcOrd="0" destOrd="0" presId="urn:microsoft.com/office/officeart/2005/8/layout/hierarchy3"/>
-    <dgm:cxn modelId="{AC4DC423-E411-4C8E-B7A1-AF4EBBD2D687}" type="presOf" srcId="{44C320E5-654A-4EFE-960D-6B29388240FF}" destId="{42CB16FD-5292-4434-8395-7792149C841A}" srcOrd="0" destOrd="0" presId="urn:microsoft.com/office/officeart/2005/8/layout/hierarchy3"/>
-    <dgm:cxn modelId="{5274C9BC-43FE-487B-B207-8FE2DF8CEEB5}" type="presOf" srcId="{A5EEA030-3200-4078-ADF3-9BFCD0B32838}" destId="{F8272983-4F3D-42F7-AD60-33E2BFD79EB6}" srcOrd="0" destOrd="0" presId="urn:microsoft.com/office/officeart/2005/8/layout/hierarchy3"/>
-    <dgm:cxn modelId="{6C25681F-E84D-4110-A94E-30AD3A01BFE8}" type="presOf" srcId="{BDC9FBF3-208C-46D9-8F8B-BC1A5AEDE06C}" destId="{5A3B5013-8BDE-482B-837D-E5DB2A5ED434}" srcOrd="0" destOrd="0" presId="urn:microsoft.com/office/officeart/2005/8/layout/hierarchy3"/>
-    <dgm:cxn modelId="{77C70FEE-5D4D-40FC-98C4-F5C5FD673407}" srcId="{588B0B82-EFB2-46AA-94B3-C9E7F066DB11}" destId="{9126DBDC-2838-48A4-978B-1F1734147323}" srcOrd="1" destOrd="0" parTransId="{A22A60CD-B829-4183-A388-B23237CE812D}" sibTransId="{4DF2DC63-661A-4F77-8A1B-3613BFE07536}"/>
-    <dgm:cxn modelId="{EAE2571F-D8F5-444C-8ED9-E1D312709D12}" type="presOf" srcId="{308AB5E8-574D-433E-98C7-A563B400CDF1}" destId="{98D787C9-14EC-4779-86D6-0FF247E2555C}" srcOrd="0" destOrd="0" presId="urn:microsoft.com/office/officeart/2005/8/layout/hierarchy3"/>
-    <dgm:cxn modelId="{6C702CDD-7099-41AB-9E1A-516D9E0C694B}" srcId="{BDF473AA-EDDE-430B-9FA2-922F444DDE52}" destId="{3B5C3C26-B57D-4F5B-AECF-64DB33615FD9}" srcOrd="2" destOrd="0" parTransId="{08C4BA9D-3B8E-411D-B281-042D4F356FA9}" sibTransId="{CE12EADF-663D-4D3C-84C4-21B3FD7E045C}"/>
-    <dgm:cxn modelId="{C6984017-B62E-431C-B705-5746B2071B14}" srcId="{35F88653-D18C-403E-8255-220EAF02F47E}" destId="{4B6616E1-49D3-4EFC-B141-12A2FC54C45D}" srcOrd="1" destOrd="0" parTransId="{6AF90BB7-822C-4C63-B030-156335556724}" sibTransId="{28DE1643-771C-4897-86F7-8406DCCE41E2}"/>
-    <dgm:cxn modelId="{B17177F9-659D-4F16-ADA1-E0AA4B9EE67F}" srcId="{35F88653-D18C-403E-8255-220EAF02F47E}" destId="{46B5FB3C-B4E2-441B-A968-051ECB0C47C6}" srcOrd="4" destOrd="0" parTransId="{C456E412-EE22-4A4B-81FF-14AFBCED5DCE}" sibTransId="{F2EB4098-87E8-47BE-B028-E1DD2CD91602}"/>
-    <dgm:cxn modelId="{F040EABA-606E-4DEE-86CD-64BA4DF5118A}" srcId="{588B0B82-EFB2-46AA-94B3-C9E7F066DB11}" destId="{0CA62EC5-DDCC-47EF-AC35-56D207079988}" srcOrd="3" destOrd="0" parTransId="{44C320E5-654A-4EFE-960D-6B29388240FF}" sibTransId="{1233B482-099F-43F4-9B96-DDF7F0CE0168}"/>
-    <dgm:cxn modelId="{2EE21F5F-D826-4F7E-BD3D-8A723E045B8E}" srcId="{BDF473AA-EDDE-430B-9FA2-922F444DDE52}" destId="{0DDDEC99-3CE4-4F4D-A209-DB8EA88A14C4}" srcOrd="0" destOrd="0" parTransId="{BDC9FBF3-208C-46D9-8F8B-BC1A5AEDE06C}" sibTransId="{4821D68C-A627-49B1-AF6C-D71D737CEDE0}"/>
-    <dgm:cxn modelId="{FF9795DE-49C9-4E8F-926D-2BCC7C579480}" type="presOf" srcId="{9A324C25-6978-487D-8640-31EC2A168173}" destId="{9A3EA9D4-2DAD-4077-9019-D10794AD7FA9}" srcOrd="0" destOrd="0" presId="urn:microsoft.com/office/officeart/2005/8/layout/hierarchy3"/>
-    <dgm:cxn modelId="{7D5428FE-FDB0-4487-A42B-045EFBA39C6E}" type="presOf" srcId="{A22A60CD-B829-4183-A388-B23237CE812D}" destId="{EB3AE39D-2BEB-4F37-A6A5-5DC131A621A5}" srcOrd="0" destOrd="0" presId="urn:microsoft.com/office/officeart/2005/8/layout/hierarchy3"/>
-    <dgm:cxn modelId="{01CD3624-03C5-43E2-AB9C-3996D191AEF7}" type="presOf" srcId="{578BD18F-22D2-4AB2-8DB7-B10B857598A9}" destId="{268C4050-2F60-44B8-9F05-5F8A1C459207}" srcOrd="0" destOrd="0" presId="urn:microsoft.com/office/officeart/2005/8/layout/hierarchy3"/>
-    <dgm:cxn modelId="{5E146A60-F236-4A98-AC88-12366B692879}" type="presOf" srcId="{20AE2C3E-33E6-477B-BFEC-967BCBD5731A}" destId="{B5EBB8BD-D3EF-45C5-A8F8-AA79DC9E505D}" srcOrd="0" destOrd="0" presId="urn:microsoft.com/office/officeart/2005/8/layout/hierarchy3"/>
-    <dgm:cxn modelId="{12DC8235-25F5-4E48-BDC2-302EAEC8601D}" type="presOf" srcId="{6ACCA38E-DFC2-4E27-B1BE-E294AD489DF0}" destId="{C7363471-0DEE-44F4-85E9-F3F1651BE5DD}" srcOrd="0" destOrd="0" presId="urn:microsoft.com/office/officeart/2005/8/layout/hierarchy3"/>
-    <dgm:cxn modelId="{1FC9A526-5D0D-4326-83FB-4AB2BCB8CCC3}" type="presOf" srcId="{BFD222A5-104F-4E52-BEF3-7344F358567E}" destId="{2B748FA3-2567-45C3-A6DB-E3953F55FFC7}" srcOrd="0" destOrd="0" presId="urn:microsoft.com/office/officeart/2005/8/layout/hierarchy3"/>
-    <dgm:cxn modelId="{1CFD2FD7-E22C-41FF-8B3C-3D6E846A3E79}" type="presOf" srcId="{B596DE4D-CD45-4DB3-95B3-8E03FD6B8F0B}" destId="{FA3030CA-2937-4DB2-A9BA-63C20387AE56}" srcOrd="0" destOrd="0" presId="urn:microsoft.com/office/officeart/2005/8/layout/hierarchy3"/>
-    <dgm:cxn modelId="{D8C8C2D6-7034-4427-8C0E-2881D05D2B99}" srcId="{DE17B2AB-EF31-4C4F-8727-851C3A123B51}" destId="{C38CA6FF-ACDB-47D9-BDED-D350CFB94F75}" srcOrd="2" destOrd="0" parTransId="{578BD18F-22D2-4AB2-8DB7-B10B857598A9}" sibTransId="{644F937D-F22D-4151-97D3-9849E7CA781B}"/>
-    <dgm:cxn modelId="{230A5DE3-AA37-4610-8B48-AFEF7043C801}" type="presOf" srcId="{98CF6133-6044-4460-A643-E5F5F1CCF998}" destId="{650FAB10-8F60-4378-B552-170B2EF64F48}" srcOrd="0" destOrd="0" presId="urn:microsoft.com/office/officeart/2005/8/layout/hierarchy3"/>
-    <dgm:cxn modelId="{94CC0F1D-1B89-4709-9AB4-21AE2BDCD859}" type="presOf" srcId="{F3EFDDB6-A875-4B17-85B1-25B081D41F52}" destId="{7CB94C59-8F42-4DFC-9897-26E8FCF9850C}" srcOrd="0" destOrd="0" presId="urn:microsoft.com/office/officeart/2005/8/layout/hierarchy3"/>
-    <dgm:cxn modelId="{7957522B-8537-402F-846D-4245483E1C61}" type="presOf" srcId="{68C98AFD-18A8-4821-9033-D1831DBF7F19}" destId="{1CBCD1EF-7F90-488A-94B8-E19B3E25EB4C}" srcOrd="0" destOrd="0" presId="urn:microsoft.com/office/officeart/2005/8/layout/hierarchy3"/>
-    <dgm:cxn modelId="{1465AA51-38FB-4F8D-B458-5621DA82C22D}" type="presOf" srcId="{F9F92432-35E9-42A1-AEBD-FBAB24935F84}" destId="{45AC07AE-EB4C-4F55-ADCE-3E0D675A8482}" srcOrd="0" destOrd="0" presId="urn:microsoft.com/office/officeart/2005/8/layout/hierarchy3"/>
-    <dgm:cxn modelId="{1BBA1D61-95A8-4071-B48D-2E55517639F8}" type="presOf" srcId="{0DDDEC99-3CE4-4F4D-A209-DB8EA88A14C4}" destId="{4FA9D213-2058-46FA-8B33-147E66786270}" srcOrd="0" destOrd="0" presId="urn:microsoft.com/office/officeart/2005/8/layout/hierarchy3"/>
-    <dgm:cxn modelId="{3AC6F1B8-63FD-4E10-843A-3787F5F8A06E}" srcId="{98CF6133-6044-4460-A643-E5F5F1CCF998}" destId="{8C26FD0F-FA7B-4F69-9122-80F0C94B50C5}" srcOrd="1" destOrd="0" parTransId="{6ACCA38E-DFC2-4E27-B1BE-E294AD489DF0}" sibTransId="{6673F7AA-9B89-4F49-86C4-A4B15193018C}"/>
-    <dgm:cxn modelId="{CC439EA5-4B8A-4BCA-AA9F-B4E470078EF0}" type="presOf" srcId="{B5B3B711-3F74-4116-994B-EB7EC35B0591}" destId="{B317B66D-2C58-4BDC-861A-34B72BC126E1}" srcOrd="0" destOrd="0" presId="urn:microsoft.com/office/officeart/2005/8/layout/hierarchy3"/>
-    <dgm:cxn modelId="{47A68FB5-8024-4C03-AD07-70D1FBA8C468}" srcId="{46B5FB3C-B4E2-441B-A968-051ECB0C47C6}" destId="{53840EDF-4F0B-4B65-A6A9-2DE8C97DD4C6}" srcOrd="1" destOrd="0" parTransId="{7B9FF263-64C1-41C0-A618-4283555A0239}" sibTransId="{C3189EC0-985A-40DF-A446-9758AF6C0014}"/>
-    <dgm:cxn modelId="{85AD7B59-B3BE-4CC2-9132-3015DA984DE9}" type="presParOf" srcId="{267B7765-1DEE-4C53-9B80-0768245269B3}" destId="{101B7196-B825-45FD-AFD2-BB0AC74EC2F1}" srcOrd="0" destOrd="0" presId="urn:microsoft.com/office/officeart/2005/8/layout/hierarchy3"/>
-    <dgm:cxn modelId="{1387C0F1-3CEA-4745-B3EE-E8B39AADE6D9}" type="presParOf" srcId="{101B7196-B825-45FD-AFD2-BB0AC74EC2F1}" destId="{4BA95FA7-1F4D-45C4-B4E6-CE373BFD48A2}" srcOrd="0" destOrd="0" presId="urn:microsoft.com/office/officeart/2005/8/layout/hierarchy3"/>
-    <dgm:cxn modelId="{181ABFEE-9A21-4A9D-88DA-583C19C6D570}" type="presParOf" srcId="{4BA95FA7-1F4D-45C4-B4E6-CE373BFD48A2}" destId="{DD7D61AB-BAC0-4B59-8A6C-725A6BA4F706}" srcOrd="0" destOrd="0" presId="urn:microsoft.com/office/officeart/2005/8/layout/hierarchy3"/>
-    <dgm:cxn modelId="{370A3CA8-4375-4B48-A3CE-6B3FBA60E7B5}" type="presParOf" srcId="{4BA95FA7-1F4D-45C4-B4E6-CE373BFD48A2}" destId="{BD459B51-E88F-450E-8A87-EE44572B3285}" srcOrd="1" destOrd="0" presId="urn:microsoft.com/office/officeart/2005/8/layout/hierarchy3"/>
-    <dgm:cxn modelId="{9F3480E3-CAD1-4F7D-855F-4BC8F010B4A0}" type="presParOf" srcId="{101B7196-B825-45FD-AFD2-BB0AC74EC2F1}" destId="{2E41A534-E7E4-47AA-ADDA-F189D0110F61}" srcOrd="1" destOrd="0" presId="urn:microsoft.com/office/officeart/2005/8/layout/hierarchy3"/>
-    <dgm:cxn modelId="{B3B760EF-AE25-43C3-94A0-00E1BD7535BF}" type="presParOf" srcId="{2E41A534-E7E4-47AA-ADDA-F189D0110F61}" destId="{E3656748-5C15-4ACC-8390-56C6DD3C2415}" srcOrd="0" destOrd="0" presId="urn:microsoft.com/office/officeart/2005/8/layout/hierarchy3"/>
-    <dgm:cxn modelId="{DF48E3A3-6DA9-45A1-8A6C-39B9F8A63FD9}" type="presParOf" srcId="{2E41A534-E7E4-47AA-ADDA-F189D0110F61}" destId="{049CD944-4450-42A8-97F9-DA30D3A2C04C}" srcOrd="1" destOrd="0" presId="urn:microsoft.com/office/officeart/2005/8/layout/hierarchy3"/>
-    <dgm:cxn modelId="{11346E64-26C2-4A14-8C80-68DA3F0DE62C}" type="presParOf" srcId="{2E41A534-E7E4-47AA-ADDA-F189D0110F61}" destId="{2FC7ED85-88BF-4EF6-BD7F-992E22912436}" srcOrd="2" destOrd="0" presId="urn:microsoft.com/office/officeart/2005/8/layout/hierarchy3"/>
-    <dgm:cxn modelId="{9A378DFA-4B93-422A-BD64-BA1980B5AE16}" type="presParOf" srcId="{2E41A534-E7E4-47AA-ADDA-F189D0110F61}" destId="{088BE7E5-46D3-41AA-87D8-2DC6296C36B0}" srcOrd="3" destOrd="0" presId="urn:microsoft.com/office/officeart/2005/8/layout/hierarchy3"/>
-    <dgm:cxn modelId="{1D37FA4F-6C0D-40BB-AC53-0AC3C134F217}" type="presParOf" srcId="{2E41A534-E7E4-47AA-ADDA-F189D0110F61}" destId="{268C4050-2F60-44B8-9F05-5F8A1C459207}" srcOrd="4" destOrd="0" presId="urn:microsoft.com/office/officeart/2005/8/layout/hierarchy3"/>
-    <dgm:cxn modelId="{976DC889-8D06-4142-9F7E-2275E1344E0B}" type="presParOf" srcId="{2E41A534-E7E4-47AA-ADDA-F189D0110F61}" destId="{C120B304-F0E1-4429-9AF5-59F5E1C399E3}" srcOrd="5" destOrd="0" presId="urn:microsoft.com/office/officeart/2005/8/layout/hierarchy3"/>
-    <dgm:cxn modelId="{76A286FA-6414-4F06-92AF-EB24B5B1D77F}" type="presParOf" srcId="{2E41A534-E7E4-47AA-ADDA-F189D0110F61}" destId="{94815076-3105-46D2-985B-D7EDA471E110}" srcOrd="6" destOrd="0" presId="urn:microsoft.com/office/officeart/2005/8/layout/hierarchy3"/>
-    <dgm:cxn modelId="{77000901-5049-49AC-AC70-BBD100A237B7}" type="presParOf" srcId="{2E41A534-E7E4-47AA-ADDA-F189D0110F61}" destId="{9D05AA8F-A49F-430B-A56F-60C60C81674B}" srcOrd="7" destOrd="0" presId="urn:microsoft.com/office/officeart/2005/8/layout/hierarchy3"/>
-    <dgm:cxn modelId="{D535110A-09CF-4532-9ADC-4D49D40A6832}" type="presParOf" srcId="{2E41A534-E7E4-47AA-ADDA-F189D0110F61}" destId="{6A7946C5-8043-4989-94CF-DBDFB586B6BE}" srcOrd="8" destOrd="0" presId="urn:microsoft.com/office/officeart/2005/8/layout/hierarchy3"/>
-    <dgm:cxn modelId="{4C1D19F9-9047-42F9-9F50-23148683C844}" type="presParOf" srcId="{2E41A534-E7E4-47AA-ADDA-F189D0110F61}" destId="{DAD2261C-CBAB-4637-97E8-27D1D18ADAD2}" srcOrd="9" destOrd="0" presId="urn:microsoft.com/office/officeart/2005/8/layout/hierarchy3"/>
-    <dgm:cxn modelId="{B574B6B5-E125-4760-A5E5-530909107DF9}" type="presParOf" srcId="{267B7765-1DEE-4C53-9B80-0768245269B3}" destId="{E57DD768-7DBA-4286-BF15-03264F05BEA2}" srcOrd="1" destOrd="0" presId="urn:microsoft.com/office/officeart/2005/8/layout/hierarchy3"/>
-    <dgm:cxn modelId="{FB738EB6-896C-441B-97CD-27D5FE6C222E}" type="presParOf" srcId="{E57DD768-7DBA-4286-BF15-03264F05BEA2}" destId="{46954700-BD95-467E-9722-A1CEFC737D41}" srcOrd="0" destOrd="0" presId="urn:microsoft.com/office/officeart/2005/8/layout/hierarchy3"/>
-    <dgm:cxn modelId="{259550A8-B3CD-4C6F-A2F1-A05A36BFA0BD}" type="presParOf" srcId="{46954700-BD95-467E-9722-A1CEFC737D41}" destId="{F74EF751-99D0-4CCD-B740-59BBD69AC5BA}" srcOrd="0" destOrd="0" presId="urn:microsoft.com/office/officeart/2005/8/layout/hierarchy3"/>
-    <dgm:cxn modelId="{C5671456-E6BA-4BFF-9A0A-0E5C589399B0}" type="presParOf" srcId="{46954700-BD95-467E-9722-A1CEFC737D41}" destId="{27E7036D-893E-4349-B0AD-5102FB638312}" srcOrd="1" destOrd="0" presId="urn:microsoft.com/office/officeart/2005/8/layout/hierarchy3"/>
-    <dgm:cxn modelId="{4037F0C6-7977-42C4-9A3E-EB8116C7B3F4}" type="presParOf" srcId="{E57DD768-7DBA-4286-BF15-03264F05BEA2}" destId="{49119195-186B-4EFD-9337-0DB838153B0B}" srcOrd="1" destOrd="0" presId="urn:microsoft.com/office/officeart/2005/8/layout/hierarchy3"/>
-    <dgm:cxn modelId="{FAFCE4D0-800C-45DB-ADD7-8A010B06EA39}" type="presParOf" srcId="{49119195-186B-4EFD-9337-0DB838153B0B}" destId="{0F9B23EB-C284-40AF-BF52-59112976A26C}" srcOrd="0" destOrd="0" presId="urn:microsoft.com/office/officeart/2005/8/layout/hierarchy3"/>
-    <dgm:cxn modelId="{C6062BE3-BAF7-4A7C-A471-1D3CA43FA5D1}" type="presParOf" srcId="{49119195-186B-4EFD-9337-0DB838153B0B}" destId="{45AC07AE-EB4C-4F55-ADCE-3E0D675A8482}" srcOrd="1" destOrd="0" presId="urn:microsoft.com/office/officeart/2005/8/layout/hierarchy3"/>
-    <dgm:cxn modelId="{7D6096DB-2E35-4F61-B34B-92A31A7D172F}" type="presParOf" srcId="{49119195-186B-4EFD-9337-0DB838153B0B}" destId="{717F3BFC-939B-467B-A0EB-1E5C68C62FC4}" srcOrd="2" destOrd="0" presId="urn:microsoft.com/office/officeart/2005/8/layout/hierarchy3"/>
-    <dgm:cxn modelId="{B0FC8227-BEB2-461B-BB8E-09BCCCEA3C71}" type="presParOf" srcId="{49119195-186B-4EFD-9337-0DB838153B0B}" destId="{F147FDF5-E77B-4BDE-9848-021ACD517624}" srcOrd="3" destOrd="0" presId="urn:microsoft.com/office/officeart/2005/8/layout/hierarchy3"/>
-    <dgm:cxn modelId="{E2EB0386-8552-4E30-821F-7184BCEBEDDA}" type="presParOf" srcId="{49119195-186B-4EFD-9337-0DB838153B0B}" destId="{570E55AB-BE9D-4BAB-B6FB-E127D3455109}" srcOrd="4" destOrd="0" presId="urn:microsoft.com/office/officeart/2005/8/layout/hierarchy3"/>
-    <dgm:cxn modelId="{276405CA-F60A-4FF1-84D4-C1007B06FEB1}" type="presParOf" srcId="{49119195-186B-4EFD-9337-0DB838153B0B}" destId="{1CBCD1EF-7F90-488A-94B8-E19B3E25EB4C}" srcOrd="5" destOrd="0" presId="urn:microsoft.com/office/officeart/2005/8/layout/hierarchy3"/>
-    <dgm:cxn modelId="{5BD3008A-6313-4B93-9B81-36DA3046E94A}" type="presParOf" srcId="{49119195-186B-4EFD-9337-0DB838153B0B}" destId="{A9D89B99-D163-47EF-9E1A-716585ECBE42}" srcOrd="6" destOrd="0" presId="urn:microsoft.com/office/officeart/2005/8/layout/hierarchy3"/>
-    <dgm:cxn modelId="{5D89DB7C-A920-4DF8-B8DA-51D3F3080EC2}" type="presParOf" srcId="{49119195-186B-4EFD-9337-0DB838153B0B}" destId="{BD522080-8EC5-460D-9505-C85B10DB7EE5}" srcOrd="7" destOrd="0" presId="urn:microsoft.com/office/officeart/2005/8/layout/hierarchy3"/>
-    <dgm:cxn modelId="{A91BBB6D-012C-4924-B6FE-626F5C5B826D}" type="presParOf" srcId="{267B7765-1DEE-4C53-9B80-0768245269B3}" destId="{2A34C5DB-4069-46B4-A0A3-21D301067A65}" srcOrd="2" destOrd="0" presId="urn:microsoft.com/office/officeart/2005/8/layout/hierarchy3"/>
-    <dgm:cxn modelId="{08947AE9-01BB-4E69-B32F-635FA1DE4AC4}" type="presParOf" srcId="{2A34C5DB-4069-46B4-A0A3-21D301067A65}" destId="{F7C697F5-B862-40A4-9E68-543479022DED}" srcOrd="0" destOrd="0" presId="urn:microsoft.com/office/officeart/2005/8/layout/hierarchy3"/>
-    <dgm:cxn modelId="{F78D3B51-D321-4DE3-B09F-2499994463F2}" type="presParOf" srcId="{F7C697F5-B862-40A4-9E68-543479022DED}" destId="{00D5CC1C-8EEC-40EE-AF86-9566CA7261DE}" srcOrd="0" destOrd="0" presId="urn:microsoft.com/office/officeart/2005/8/layout/hierarchy3"/>
-    <dgm:cxn modelId="{8FD40C09-9BE2-4266-986F-F7DEE418E9B6}" type="presParOf" srcId="{F7C697F5-B862-40A4-9E68-543479022DED}" destId="{398B1E14-033C-4019-A9DA-CA220337E554}" srcOrd="1" destOrd="0" presId="urn:microsoft.com/office/officeart/2005/8/layout/hierarchy3"/>
-    <dgm:cxn modelId="{48B22778-7C0C-4D11-A751-44238A3412AA}" type="presParOf" srcId="{2A34C5DB-4069-46B4-A0A3-21D301067A65}" destId="{2090DB4D-64F6-4D26-8475-F7106BD70A8F}" srcOrd="1" destOrd="0" presId="urn:microsoft.com/office/officeart/2005/8/layout/hierarchy3"/>
-    <dgm:cxn modelId="{626C811F-DA45-40CA-BB08-1077E947E278}" type="presParOf" srcId="{2090DB4D-64F6-4D26-8475-F7106BD70A8F}" destId="{3BFFE722-DE7B-4AF8-9190-92B2AC98F232}" srcOrd="0" destOrd="0" presId="urn:microsoft.com/office/officeart/2005/8/layout/hierarchy3"/>
-    <dgm:cxn modelId="{E2089A05-19B9-46DF-BE46-F9A6EB51DDAA}" type="presParOf" srcId="{2090DB4D-64F6-4D26-8475-F7106BD70A8F}" destId="{5D9E938A-3A7A-417B-9413-79E78553928B}" srcOrd="1" destOrd="0" presId="urn:microsoft.com/office/officeart/2005/8/layout/hierarchy3"/>
-    <dgm:cxn modelId="{FBC86748-D11D-4F5D-9237-C97550550D43}" type="presParOf" srcId="{2090DB4D-64F6-4D26-8475-F7106BD70A8F}" destId="{EB3AE39D-2BEB-4F37-A6A5-5DC131A621A5}" srcOrd="2" destOrd="0" presId="urn:microsoft.com/office/officeart/2005/8/layout/hierarchy3"/>
-    <dgm:cxn modelId="{1F0C4666-AD5D-4073-B8A2-268709CE4D59}" type="presParOf" srcId="{2090DB4D-64F6-4D26-8475-F7106BD70A8F}" destId="{4446A9D1-A1BF-4B96-B30D-9E0270CFC915}" srcOrd="3" destOrd="0" presId="urn:microsoft.com/office/officeart/2005/8/layout/hierarchy3"/>
-    <dgm:cxn modelId="{D9B5E059-80EE-4673-983C-667B038D6AD9}" type="presParOf" srcId="{2090DB4D-64F6-4D26-8475-F7106BD70A8F}" destId="{22CAFD0A-6F24-4952-AF13-6088C32F2D25}" srcOrd="4" destOrd="0" presId="urn:microsoft.com/office/officeart/2005/8/layout/hierarchy3"/>
-    <dgm:cxn modelId="{7B399ED7-554E-4695-91ED-7AD7AC04D888}" type="presParOf" srcId="{2090DB4D-64F6-4D26-8475-F7106BD70A8F}" destId="{59AC6746-BAE6-4BCB-A076-2900E47B7FEB}" srcOrd="5" destOrd="0" presId="urn:microsoft.com/office/officeart/2005/8/layout/hierarchy3"/>
-    <dgm:cxn modelId="{98A4D0CD-21BD-4FC9-BC7B-C74B51AB8CAF}" type="presParOf" srcId="{2090DB4D-64F6-4D26-8475-F7106BD70A8F}" destId="{42CB16FD-5292-4434-8395-7792149C841A}" srcOrd="6" destOrd="0" presId="urn:microsoft.com/office/officeart/2005/8/layout/hierarchy3"/>
-    <dgm:cxn modelId="{C8F1F56B-C34E-46F8-AEF3-3F8B215A7408}" type="presParOf" srcId="{2090DB4D-64F6-4D26-8475-F7106BD70A8F}" destId="{D40BE166-61CA-4647-A7DE-6B5FBAB588C8}" srcOrd="7" destOrd="0" presId="urn:microsoft.com/office/officeart/2005/8/layout/hierarchy3"/>
-    <dgm:cxn modelId="{DB2EC7E1-2D9E-4DF5-834B-5BA365892440}" type="presParOf" srcId="{2090DB4D-64F6-4D26-8475-F7106BD70A8F}" destId="{3EA31262-E575-45D0-90A5-2059D7E8EE96}" srcOrd="8" destOrd="0" presId="urn:microsoft.com/office/officeart/2005/8/layout/hierarchy3"/>
-    <dgm:cxn modelId="{55881D98-288B-4494-9ED1-425D3A7BEC26}" type="presParOf" srcId="{2090DB4D-64F6-4D26-8475-F7106BD70A8F}" destId="{18EA3F75-A9BB-4D40-9F57-A894FFF99A31}" srcOrd="9" destOrd="0" presId="urn:microsoft.com/office/officeart/2005/8/layout/hierarchy3"/>
-    <dgm:cxn modelId="{871944B1-44FF-4E87-9318-D88F92148FB5}" type="presParOf" srcId="{2090DB4D-64F6-4D26-8475-F7106BD70A8F}" destId="{FA3030CA-2937-4DB2-A9BA-63C20387AE56}" srcOrd="10" destOrd="0" presId="urn:microsoft.com/office/officeart/2005/8/layout/hierarchy3"/>
-    <dgm:cxn modelId="{4593997B-B1A2-46C4-BEDE-0604A82DCA25}" type="presParOf" srcId="{2090DB4D-64F6-4D26-8475-F7106BD70A8F}" destId="{7CB94C59-8F42-4DFC-9897-26E8FCF9850C}" srcOrd="11" destOrd="0" presId="urn:microsoft.com/office/officeart/2005/8/layout/hierarchy3"/>
-    <dgm:cxn modelId="{B44BE4A4-8597-40FC-8D0E-BAAED98AB091}" type="presParOf" srcId="{2090DB4D-64F6-4D26-8475-F7106BD70A8F}" destId="{B317B66D-2C58-4BDC-861A-34B72BC126E1}" srcOrd="12" destOrd="0" presId="urn:microsoft.com/office/officeart/2005/8/layout/hierarchy3"/>
-    <dgm:cxn modelId="{F4DFF923-E716-40C6-A700-A2D93A5D4CB9}" type="presParOf" srcId="{2090DB4D-64F6-4D26-8475-F7106BD70A8F}" destId="{D1C6C49A-9A38-42AC-BF5E-6778FB5A6761}" srcOrd="13" destOrd="0" presId="urn:microsoft.com/office/officeart/2005/8/layout/hierarchy3"/>
-    <dgm:cxn modelId="{E9585758-7795-4B83-BC02-B4C9F1DBC3E8}" type="presParOf" srcId="{267B7765-1DEE-4C53-9B80-0768245269B3}" destId="{AE9F83A2-359D-4D06-91E4-A3A5938142CD}" srcOrd="3" destOrd="0" presId="urn:microsoft.com/office/officeart/2005/8/layout/hierarchy3"/>
-    <dgm:cxn modelId="{A41FF805-BB87-4849-9F68-FA080C8725C0}" type="presParOf" srcId="{AE9F83A2-359D-4D06-91E4-A3A5938142CD}" destId="{AE51639F-ADCA-4550-A626-A5EE1F7D5BFC}" srcOrd="0" destOrd="0" presId="urn:microsoft.com/office/officeart/2005/8/layout/hierarchy3"/>
-    <dgm:cxn modelId="{9C40A05E-AC7F-4DC9-B0E7-1309E26D1709}" type="presParOf" srcId="{AE51639F-ADCA-4550-A626-A5EE1F7D5BFC}" destId="{E340668D-627A-46FD-9D06-4087A7A6B11A}" srcOrd="0" destOrd="0" presId="urn:microsoft.com/office/officeart/2005/8/layout/hierarchy3"/>
-    <dgm:cxn modelId="{F5D3FA10-C99C-4227-B93C-9756A71ADDE0}" type="presParOf" srcId="{AE51639F-ADCA-4550-A626-A5EE1F7D5BFC}" destId="{824F1EA5-FC71-4D21-BEA8-2D7DDBE27A44}" srcOrd="1" destOrd="0" presId="urn:microsoft.com/office/officeart/2005/8/layout/hierarchy3"/>
-    <dgm:cxn modelId="{705F2CD4-4C02-4DD1-AD48-5B47CDEAECF5}" type="presParOf" srcId="{AE9F83A2-359D-4D06-91E4-A3A5938142CD}" destId="{C927497D-8087-4D39-9B7C-4B6FFD26EC19}" srcOrd="1" destOrd="0" presId="urn:microsoft.com/office/officeart/2005/8/layout/hierarchy3"/>
-    <dgm:cxn modelId="{65AD905D-E4AA-49E4-9BD3-D16413746A49}" type="presParOf" srcId="{C927497D-8087-4D39-9B7C-4B6FFD26EC19}" destId="{5A3B5013-8BDE-482B-837D-E5DB2A5ED434}" srcOrd="0" destOrd="0" presId="urn:microsoft.com/office/officeart/2005/8/layout/hierarchy3"/>
-    <dgm:cxn modelId="{1F092A2E-E60A-4EE9-9A18-98F546D136F0}" type="presParOf" srcId="{C927497D-8087-4D39-9B7C-4B6FFD26EC19}" destId="{4FA9D213-2058-46FA-8B33-147E66786270}" srcOrd="1" destOrd="0" presId="urn:microsoft.com/office/officeart/2005/8/layout/hierarchy3"/>
-    <dgm:cxn modelId="{302FAFEF-4003-4902-9F41-F9A58A6D406D}" type="presParOf" srcId="{C927497D-8087-4D39-9B7C-4B6FFD26EC19}" destId="{54AB134C-74E1-4B32-8D7D-08A5C943041F}" srcOrd="2" destOrd="0" presId="urn:microsoft.com/office/officeart/2005/8/layout/hierarchy3"/>
-    <dgm:cxn modelId="{A202D583-8A52-4D40-9CA8-2BD66E66CB3C}" type="presParOf" srcId="{C927497D-8087-4D39-9B7C-4B6FFD26EC19}" destId="{2B748FA3-2567-45C3-A6DB-E3953F55FFC7}" srcOrd="3" destOrd="0" presId="urn:microsoft.com/office/officeart/2005/8/layout/hierarchy3"/>
-    <dgm:cxn modelId="{1CA9DA88-BFF2-4D77-AF1C-F6965131B18E}" type="presParOf" srcId="{C927497D-8087-4D39-9B7C-4B6FFD26EC19}" destId="{A1B2859F-60E1-4120-9207-5ABD0B69CC12}" srcOrd="4" destOrd="0" presId="urn:microsoft.com/office/officeart/2005/8/layout/hierarchy3"/>
-    <dgm:cxn modelId="{48B51418-B4A3-4192-B403-A4869790CCC3}" type="presParOf" srcId="{C927497D-8087-4D39-9B7C-4B6FFD26EC19}" destId="{DB80092B-A9EC-4CD0-BBB1-613CC9B325D7}" srcOrd="5" destOrd="0" presId="urn:microsoft.com/office/officeart/2005/8/layout/hierarchy3"/>
-    <dgm:cxn modelId="{974FB675-B0C3-4E27-9A8A-A9934ADA1074}" type="presParOf" srcId="{C927497D-8087-4D39-9B7C-4B6FFD26EC19}" destId="{98D787C9-14EC-4779-86D6-0FF247E2555C}" srcOrd="6" destOrd="0" presId="urn:microsoft.com/office/officeart/2005/8/layout/hierarchy3"/>
-    <dgm:cxn modelId="{D8DA4729-3257-4E5F-922A-71E2A809F3E5}" type="presParOf" srcId="{C927497D-8087-4D39-9B7C-4B6FFD26EC19}" destId="{12836898-38C7-4E5F-91D1-A56DD697EA90}" srcOrd="7" destOrd="0" presId="urn:microsoft.com/office/officeart/2005/8/layout/hierarchy3"/>
-    <dgm:cxn modelId="{53726231-8111-4318-B1C0-EFA2C910B5FD}" type="presParOf" srcId="{C927497D-8087-4D39-9B7C-4B6FFD26EC19}" destId="{081CA428-9A35-40D5-9BDE-6F091E0F816A}" srcOrd="8" destOrd="0" presId="urn:microsoft.com/office/officeart/2005/8/layout/hierarchy3"/>
-    <dgm:cxn modelId="{CB479070-F9D5-47E5-B37E-A8FAA6B71DC5}" type="presParOf" srcId="{C927497D-8087-4D39-9B7C-4B6FFD26EC19}" destId="{62A4A690-7C31-4091-8C28-0DAEA7509721}" srcOrd="9" destOrd="0" presId="urn:microsoft.com/office/officeart/2005/8/layout/hierarchy3"/>
-    <dgm:cxn modelId="{E0AC8726-7278-45DB-9E63-02CC6E018659}" type="presParOf" srcId="{C927497D-8087-4D39-9B7C-4B6FFD26EC19}" destId="{40697286-185B-4BD9-B287-0270B2574FCC}" srcOrd="10" destOrd="0" presId="urn:microsoft.com/office/officeart/2005/8/layout/hierarchy3"/>
-    <dgm:cxn modelId="{8C075720-4724-49BE-BA80-7472F73128A0}" type="presParOf" srcId="{C927497D-8087-4D39-9B7C-4B6FFD26EC19}" destId="{8F56E187-385D-4836-B80E-BEBDB25757AC}" srcOrd="11" destOrd="0" presId="urn:microsoft.com/office/officeart/2005/8/layout/hierarchy3"/>
-    <dgm:cxn modelId="{BB5BB3FC-3D00-4D95-BF53-24EB520702E3}" type="presParOf" srcId="{267B7765-1DEE-4C53-9B80-0768245269B3}" destId="{BC3D4C87-ECAD-46E1-B394-20EB74FF5F17}" srcOrd="4" destOrd="0" presId="urn:microsoft.com/office/officeart/2005/8/layout/hierarchy3"/>
-    <dgm:cxn modelId="{D7897473-D47E-428F-A242-3BD7D0838E1A}" type="presParOf" srcId="{BC3D4C87-ECAD-46E1-B394-20EB74FF5F17}" destId="{47E0C800-E3C6-46B2-B735-34005DD92FA1}" srcOrd="0" destOrd="0" presId="urn:microsoft.com/office/officeart/2005/8/layout/hierarchy3"/>
-    <dgm:cxn modelId="{9D7E58B9-EB97-497F-8473-54827F87283B}" type="presParOf" srcId="{47E0C800-E3C6-46B2-B735-34005DD92FA1}" destId="{BB133219-6104-4263-A313-E584786669EF}" srcOrd="0" destOrd="0" presId="urn:microsoft.com/office/officeart/2005/8/layout/hierarchy3"/>
-    <dgm:cxn modelId="{A46914A8-8F83-4346-A02B-E0667CBE4D73}" type="presParOf" srcId="{47E0C800-E3C6-46B2-B735-34005DD92FA1}" destId="{1C4770AD-258D-4E70-9255-595F4FA1345E}" srcOrd="1" destOrd="0" presId="urn:microsoft.com/office/officeart/2005/8/layout/hierarchy3"/>
-    <dgm:cxn modelId="{21C66ABC-5FF9-468E-BC65-AC5CEA8AFFB9}" type="presParOf" srcId="{BC3D4C87-ECAD-46E1-B394-20EB74FF5F17}" destId="{6783DF2C-0A8B-4B15-BFD3-495B02C1161F}" srcOrd="1" destOrd="0" presId="urn:microsoft.com/office/officeart/2005/8/layout/hierarchy3"/>
-    <dgm:cxn modelId="{C4774418-79DC-4E2F-80F8-15638B4AE723}" type="presParOf" srcId="{6783DF2C-0A8B-4B15-BFD3-495B02C1161F}" destId="{E3F1D89B-2B64-4981-9FCE-7FA44EAFB380}" srcOrd="0" destOrd="0" presId="urn:microsoft.com/office/officeart/2005/8/layout/hierarchy3"/>
-    <dgm:cxn modelId="{85D5957E-F856-49F6-A174-DECB3222419B}" type="presParOf" srcId="{6783DF2C-0A8B-4B15-BFD3-495B02C1161F}" destId="{AE665C0C-3C2D-439F-8C6E-3A3C2749CCAF}" srcOrd="1" destOrd="0" presId="urn:microsoft.com/office/officeart/2005/8/layout/hierarchy3"/>
-    <dgm:cxn modelId="{55F85EC6-1A6C-4CE7-84CE-08DA411F572E}" type="presParOf" srcId="{6783DF2C-0A8B-4B15-BFD3-495B02C1161F}" destId="{A3AD6B5E-2DCC-48D3-9AB9-D043387595C5}" srcOrd="2" destOrd="0" presId="urn:microsoft.com/office/officeart/2005/8/layout/hierarchy3"/>
-    <dgm:cxn modelId="{DF483C4C-AE65-4C87-81B9-A4915F5C5AB1}" type="presParOf" srcId="{6783DF2C-0A8B-4B15-BFD3-495B02C1161F}" destId="{6A263082-104E-4D25-AF38-5713BF0C1002}" srcOrd="3" destOrd="0" presId="urn:microsoft.com/office/officeart/2005/8/layout/hierarchy3"/>
-    <dgm:cxn modelId="{59C69A19-8618-4322-8481-F2A130239461}" type="presParOf" srcId="{6783DF2C-0A8B-4B15-BFD3-495B02C1161F}" destId="{D6889557-E32E-4ABF-AF1F-221DC39B5939}" srcOrd="4" destOrd="0" presId="urn:microsoft.com/office/officeart/2005/8/layout/hierarchy3"/>
-    <dgm:cxn modelId="{80C28263-D93C-40EB-8922-71520BBAE804}" type="presParOf" srcId="{6783DF2C-0A8B-4B15-BFD3-495B02C1161F}" destId="{ABFEA789-675E-4454-B173-F65610C8DD68}" srcOrd="5" destOrd="0" presId="urn:microsoft.com/office/officeart/2005/8/layout/hierarchy3"/>
-    <dgm:cxn modelId="{336EC05F-03FE-4A8C-B7E9-35004D3E2BA2}" type="presParOf" srcId="{6783DF2C-0A8B-4B15-BFD3-495B02C1161F}" destId="{EB34036E-C28F-4E5B-98A9-AEA938D8C3CC}" srcOrd="6" destOrd="0" presId="urn:microsoft.com/office/officeart/2005/8/layout/hierarchy3"/>
-    <dgm:cxn modelId="{33895DE7-AB99-4945-8555-C884B4D88183}" type="presParOf" srcId="{6783DF2C-0A8B-4B15-BFD3-495B02C1161F}" destId="{C503D09C-BDE9-49E1-9DE9-9FC0A9062E09}" srcOrd="7" destOrd="0" presId="urn:microsoft.com/office/officeart/2005/8/layout/hierarchy3"/>
-    <dgm:cxn modelId="{F538AD69-0713-4798-8936-A25D871B40B6}" type="presParOf" srcId="{6783DF2C-0A8B-4B15-BFD3-495B02C1161F}" destId="{F8272983-4F3D-42F7-AD60-33E2BFD79EB6}" srcOrd="8" destOrd="0" presId="urn:microsoft.com/office/officeart/2005/8/layout/hierarchy3"/>
-    <dgm:cxn modelId="{D67BE42A-93C5-43D0-ACCA-330BC6B71ADE}" type="presParOf" srcId="{6783DF2C-0A8B-4B15-BFD3-495B02C1161F}" destId="{D8BC3110-EB16-4EDD-83E5-739A2D6602C7}" srcOrd="9" destOrd="0" presId="urn:microsoft.com/office/officeart/2005/8/layout/hierarchy3"/>
-    <dgm:cxn modelId="{FC3659AF-AE20-4582-A61A-C9C1CBCF11E7}" type="presParOf" srcId="{6783DF2C-0A8B-4B15-BFD3-495B02C1161F}" destId="{F0963ECD-D8A9-408F-A5E5-1879E02BCE75}" srcOrd="10" destOrd="0" presId="urn:microsoft.com/office/officeart/2005/8/layout/hierarchy3"/>
-    <dgm:cxn modelId="{0A78B5C9-E7CF-45F5-9138-EE454536AA59}" type="presParOf" srcId="{6783DF2C-0A8B-4B15-BFD3-495B02C1161F}" destId="{378D293F-3BE6-42D4-AD19-FC09D4B9C086}" srcOrd="11" destOrd="0" presId="urn:microsoft.com/office/officeart/2005/8/layout/hierarchy3"/>
-    <dgm:cxn modelId="{CF8E6766-2D1E-40DE-9ED5-7F6383366EF0}" type="presParOf" srcId="{6783DF2C-0A8B-4B15-BFD3-495B02C1161F}" destId="{DA3F046D-8714-44FE-BAB7-C47CCEA28677}" srcOrd="12" destOrd="0" presId="urn:microsoft.com/office/officeart/2005/8/layout/hierarchy3"/>
-    <dgm:cxn modelId="{921B4B5B-1DB1-47D1-9BB1-EEE273468070}" type="presParOf" srcId="{6783DF2C-0A8B-4B15-BFD3-495B02C1161F}" destId="{7E6A6CD6-5A60-45A8-A315-048CC76007CC}" srcOrd="13" destOrd="0" presId="urn:microsoft.com/office/officeart/2005/8/layout/hierarchy3"/>
-    <dgm:cxn modelId="{57C0CFE8-57F7-4561-92C0-0E6D8A9635D9}" type="presParOf" srcId="{267B7765-1DEE-4C53-9B80-0768245269B3}" destId="{B9218322-73EC-44E3-9F2B-03AA2E64476B}" srcOrd="5" destOrd="0" presId="urn:microsoft.com/office/officeart/2005/8/layout/hierarchy3"/>
-    <dgm:cxn modelId="{F2DB2E07-AA3D-469D-A5C3-79714AB45B61}" type="presParOf" srcId="{B9218322-73EC-44E3-9F2B-03AA2E64476B}" destId="{74764EB6-031A-4030-B704-0B52061F16B4}" srcOrd="0" destOrd="0" presId="urn:microsoft.com/office/officeart/2005/8/layout/hierarchy3"/>
-    <dgm:cxn modelId="{598A3588-4A6C-4FAA-B0C5-7DE56C1489F5}" type="presParOf" srcId="{74764EB6-031A-4030-B704-0B52061F16B4}" destId="{650FAB10-8F60-4378-B552-170B2EF64F48}" srcOrd="0" destOrd="0" presId="urn:microsoft.com/office/officeart/2005/8/layout/hierarchy3"/>
-    <dgm:cxn modelId="{A5486076-D7E2-42F9-9A13-7D263A1D52FC}" type="presParOf" srcId="{74764EB6-031A-4030-B704-0B52061F16B4}" destId="{FE881A82-6BC4-446B-8DCC-BA38BBD3C5A5}" srcOrd="1" destOrd="0" presId="urn:microsoft.com/office/officeart/2005/8/layout/hierarchy3"/>
-    <dgm:cxn modelId="{7D3C4DB2-3B33-484C-8A64-CC5EA3CEF936}" type="presParOf" srcId="{B9218322-73EC-44E3-9F2B-03AA2E64476B}" destId="{7E02F08A-C45F-44A9-8E65-029FAA9A45D1}" srcOrd="1" destOrd="0" presId="urn:microsoft.com/office/officeart/2005/8/layout/hierarchy3"/>
-    <dgm:cxn modelId="{B7250163-5D90-4835-B3D2-57B49981208A}" type="presParOf" srcId="{7E02F08A-C45F-44A9-8E65-029FAA9A45D1}" destId="{9A3EA9D4-2DAD-4077-9019-D10794AD7FA9}" srcOrd="0" destOrd="0" presId="urn:microsoft.com/office/officeart/2005/8/layout/hierarchy3"/>
-    <dgm:cxn modelId="{61896006-785D-461E-B580-7277B4D5F22A}" type="presParOf" srcId="{7E02F08A-C45F-44A9-8E65-029FAA9A45D1}" destId="{B5EBB8BD-D3EF-45C5-A8F8-AA79DC9E505D}" srcOrd="1" destOrd="0" presId="urn:microsoft.com/office/officeart/2005/8/layout/hierarchy3"/>
-    <dgm:cxn modelId="{73BD3676-54A2-4EFC-B4A5-4F965B4EA914}" type="presParOf" srcId="{7E02F08A-C45F-44A9-8E65-029FAA9A45D1}" destId="{C7363471-0DEE-44F4-85E9-F3F1651BE5DD}" srcOrd="2" destOrd="0" presId="urn:microsoft.com/office/officeart/2005/8/layout/hierarchy3"/>
-    <dgm:cxn modelId="{9B1C4AAA-AB85-42D7-AFEB-CA62338DDE41}" type="presParOf" srcId="{7E02F08A-C45F-44A9-8E65-029FAA9A45D1}" destId="{32E3DD15-D1BA-42E9-80ED-E7F04EC2FD4B}" srcOrd="3" destOrd="0" presId="urn:microsoft.com/office/officeart/2005/8/layout/hierarchy3"/>
-    <dgm:cxn modelId="{1952E172-8CAD-47D5-922D-845CA0A7A7DD}" type="presParOf" srcId="{7E02F08A-C45F-44A9-8E65-029FAA9A45D1}" destId="{00ADD16A-B9C7-4A3B-9D46-690F1EB74179}" srcOrd="4" destOrd="0" presId="urn:microsoft.com/office/officeart/2005/8/layout/hierarchy3"/>
-    <dgm:cxn modelId="{67A919B8-A104-4A2C-A5CC-F03A4A941719}" type="presParOf" srcId="{7E02F08A-C45F-44A9-8E65-029FAA9A45D1}" destId="{9EE4F1DF-C6FB-4117-8472-EDE9F10DCF6D}" srcOrd="5" destOrd="0" presId="urn:microsoft.com/office/officeart/2005/8/layout/hierarchy3"/>
+    <dgm:cxn modelId="{5F2272B9-8C57-4544-A496-CA4D4123CAC6}" type="presOf" srcId="{588B0B82-EFB2-46AA-94B3-C9E7F066DB11}" destId="{00D5CC1C-8EEC-40EE-AF86-9566CA7261DE}" srcOrd="0" destOrd="0" presId="urn:microsoft.com/office/officeart/2005/8/layout/hierarchy3"/>
+    <dgm:cxn modelId="{FD961600-FB99-4545-B976-D054741B7248}" type="presOf" srcId="{B5B3B711-3F74-4116-994B-EB7EC35B0591}" destId="{B317B66D-2C58-4BDC-861A-34B72BC126E1}" srcOrd="0" destOrd="0" presId="urn:microsoft.com/office/officeart/2005/8/layout/hierarchy3"/>
+    <dgm:cxn modelId="{0220C6C2-CD83-4DE6-81BA-C2EC64EF0B90}" type="presOf" srcId="{44C320E5-654A-4EFE-960D-6B29388240FF}" destId="{42CB16FD-5292-4434-8395-7792149C841A}" srcOrd="0" destOrd="0" presId="urn:microsoft.com/office/officeart/2005/8/layout/hierarchy3"/>
+    <dgm:cxn modelId="{D78991F5-54BC-4BED-9140-6113FE48FE3F}" type="presOf" srcId="{8C26FD0F-FA7B-4F69-9122-80F0C94B50C5}" destId="{32E3DD15-D1BA-42E9-80ED-E7F04EC2FD4B}" srcOrd="0" destOrd="0" presId="urn:microsoft.com/office/officeart/2005/8/layout/hierarchy3"/>
+    <dgm:cxn modelId="{53593E4F-30F6-4538-A473-0B1FCCB0A6BA}" type="presOf" srcId="{3B5C3C26-B57D-4F5B-AECF-64DB33615FD9}" destId="{DB80092B-A9EC-4CD0-BBB1-613CC9B325D7}" srcOrd="0" destOrd="0" presId="urn:microsoft.com/office/officeart/2005/8/layout/hierarchy3"/>
+    <dgm:cxn modelId="{41E3E3A5-F665-465C-941A-F1E694EB35DE}" type="presOf" srcId="{578BD18F-22D2-4AB2-8DB7-B10B857598A9}" destId="{268C4050-2F60-44B8-9F05-5F8A1C459207}" srcOrd="0" destOrd="0" presId="urn:microsoft.com/office/officeart/2005/8/layout/hierarchy3"/>
+    <dgm:cxn modelId="{FEBA14A6-C14A-427D-9483-0E9821681B3F}" type="presOf" srcId="{35F88653-D18C-403E-8255-220EAF02F47E}" destId="{267B7765-1DEE-4C53-9B80-0768245269B3}" srcOrd="0" destOrd="0" presId="urn:microsoft.com/office/officeart/2005/8/layout/hierarchy3"/>
+    <dgm:cxn modelId="{BBB7A68D-FA0C-403C-91E4-8CC590547776}" type="presParOf" srcId="{267B7765-1DEE-4C53-9B80-0768245269B3}" destId="{101B7196-B825-45FD-AFD2-BB0AC74EC2F1}" srcOrd="0" destOrd="0" presId="urn:microsoft.com/office/officeart/2005/8/layout/hierarchy3"/>
+    <dgm:cxn modelId="{8E60C24A-FA02-4548-B586-A29477FD4AB4}" type="presParOf" srcId="{101B7196-B825-45FD-AFD2-BB0AC74EC2F1}" destId="{4BA95FA7-1F4D-45C4-B4E6-CE373BFD48A2}" srcOrd="0" destOrd="0" presId="urn:microsoft.com/office/officeart/2005/8/layout/hierarchy3"/>
+    <dgm:cxn modelId="{325C9D61-00D6-4C5D-A91E-D78D95FCB5BC}" type="presParOf" srcId="{4BA95FA7-1F4D-45C4-B4E6-CE373BFD48A2}" destId="{DD7D61AB-BAC0-4B59-8A6C-725A6BA4F706}" srcOrd="0" destOrd="0" presId="urn:microsoft.com/office/officeart/2005/8/layout/hierarchy3"/>
+    <dgm:cxn modelId="{4B179086-E919-4A4C-B3A9-D08F00AC413A}" type="presParOf" srcId="{4BA95FA7-1F4D-45C4-B4E6-CE373BFD48A2}" destId="{BD459B51-E88F-450E-8A87-EE44572B3285}" srcOrd="1" destOrd="0" presId="urn:microsoft.com/office/officeart/2005/8/layout/hierarchy3"/>
+    <dgm:cxn modelId="{287817FD-0919-481B-B658-C30D1CF61AC8}" type="presParOf" srcId="{101B7196-B825-45FD-AFD2-BB0AC74EC2F1}" destId="{2E41A534-E7E4-47AA-ADDA-F189D0110F61}" srcOrd="1" destOrd="0" presId="urn:microsoft.com/office/officeart/2005/8/layout/hierarchy3"/>
+    <dgm:cxn modelId="{240E8308-15BF-4590-9F1E-10EBE121B3D1}" type="presParOf" srcId="{2E41A534-E7E4-47AA-ADDA-F189D0110F61}" destId="{E3656748-5C15-4ACC-8390-56C6DD3C2415}" srcOrd="0" destOrd="0" presId="urn:microsoft.com/office/officeart/2005/8/layout/hierarchy3"/>
+    <dgm:cxn modelId="{1E13C0D9-6ABF-49A3-B747-EF34083034D5}" type="presParOf" srcId="{2E41A534-E7E4-47AA-ADDA-F189D0110F61}" destId="{049CD944-4450-42A8-97F9-DA30D3A2C04C}" srcOrd="1" destOrd="0" presId="urn:microsoft.com/office/officeart/2005/8/layout/hierarchy3"/>
+    <dgm:cxn modelId="{276B7475-2BF3-4FB1-9E3F-1A545FBE7870}" type="presParOf" srcId="{2E41A534-E7E4-47AA-ADDA-F189D0110F61}" destId="{2FC7ED85-88BF-4EF6-BD7F-992E22912436}" srcOrd="2" destOrd="0" presId="urn:microsoft.com/office/officeart/2005/8/layout/hierarchy3"/>
+    <dgm:cxn modelId="{71F7E599-6A93-48B2-B7E5-556B41613A47}" type="presParOf" srcId="{2E41A534-E7E4-47AA-ADDA-F189D0110F61}" destId="{088BE7E5-46D3-41AA-87D8-2DC6296C36B0}" srcOrd="3" destOrd="0" presId="urn:microsoft.com/office/officeart/2005/8/layout/hierarchy3"/>
+    <dgm:cxn modelId="{1533AFF4-C6DE-4821-B6ED-4CBDCE9E18DB}" type="presParOf" srcId="{2E41A534-E7E4-47AA-ADDA-F189D0110F61}" destId="{268C4050-2F60-44B8-9F05-5F8A1C459207}" srcOrd="4" destOrd="0" presId="urn:microsoft.com/office/officeart/2005/8/layout/hierarchy3"/>
+    <dgm:cxn modelId="{7F9E5C8D-985A-4FA9-A3F1-2C063429A3FA}" type="presParOf" srcId="{2E41A534-E7E4-47AA-ADDA-F189D0110F61}" destId="{C120B304-F0E1-4429-9AF5-59F5E1C399E3}" srcOrd="5" destOrd="0" presId="urn:microsoft.com/office/officeart/2005/8/layout/hierarchy3"/>
+    <dgm:cxn modelId="{C13B5427-694C-4CC2-B1E7-B493F797EBCF}" type="presParOf" srcId="{2E41A534-E7E4-47AA-ADDA-F189D0110F61}" destId="{94815076-3105-46D2-985B-D7EDA471E110}" srcOrd="6" destOrd="0" presId="urn:microsoft.com/office/officeart/2005/8/layout/hierarchy3"/>
+    <dgm:cxn modelId="{A46D6745-2F4B-4091-954C-FA35F5366195}" type="presParOf" srcId="{2E41A534-E7E4-47AA-ADDA-F189D0110F61}" destId="{9D05AA8F-A49F-430B-A56F-60C60C81674B}" srcOrd="7" destOrd="0" presId="urn:microsoft.com/office/officeart/2005/8/layout/hierarchy3"/>
+    <dgm:cxn modelId="{2B593696-AE94-40F0-B832-0CE5FAC8B4ED}" type="presParOf" srcId="{2E41A534-E7E4-47AA-ADDA-F189D0110F61}" destId="{6A7946C5-8043-4989-94CF-DBDFB586B6BE}" srcOrd="8" destOrd="0" presId="urn:microsoft.com/office/officeart/2005/8/layout/hierarchy3"/>
+    <dgm:cxn modelId="{BA880DF1-6929-48EE-8430-C5288AAFC242}" type="presParOf" srcId="{2E41A534-E7E4-47AA-ADDA-F189D0110F61}" destId="{DAD2261C-CBAB-4637-97E8-27D1D18ADAD2}" srcOrd="9" destOrd="0" presId="urn:microsoft.com/office/officeart/2005/8/layout/hierarchy3"/>
+    <dgm:cxn modelId="{DE689C10-3FE6-470A-AB22-05DFA9CA3D28}" type="presParOf" srcId="{267B7765-1DEE-4C53-9B80-0768245269B3}" destId="{E57DD768-7DBA-4286-BF15-03264F05BEA2}" srcOrd="1" destOrd="0" presId="urn:microsoft.com/office/officeart/2005/8/layout/hierarchy3"/>
+    <dgm:cxn modelId="{6B9F416D-4ECF-4C0C-BCE6-255CFA665E4E}" type="presParOf" srcId="{E57DD768-7DBA-4286-BF15-03264F05BEA2}" destId="{46954700-BD95-467E-9722-A1CEFC737D41}" srcOrd="0" destOrd="0" presId="urn:microsoft.com/office/officeart/2005/8/layout/hierarchy3"/>
+    <dgm:cxn modelId="{409FAAD6-F357-44AE-BAD6-54D087D56268}" type="presParOf" srcId="{46954700-BD95-467E-9722-A1CEFC737D41}" destId="{F74EF751-99D0-4CCD-B740-59BBD69AC5BA}" srcOrd="0" destOrd="0" presId="urn:microsoft.com/office/officeart/2005/8/layout/hierarchy3"/>
+    <dgm:cxn modelId="{1A0392D1-C615-405A-986F-E5D50CF27377}" type="presParOf" srcId="{46954700-BD95-467E-9722-A1CEFC737D41}" destId="{27E7036D-893E-4349-B0AD-5102FB638312}" srcOrd="1" destOrd="0" presId="urn:microsoft.com/office/officeart/2005/8/layout/hierarchy3"/>
+    <dgm:cxn modelId="{8AB04EFE-9AFD-4462-B34E-4D990CF94630}" type="presParOf" srcId="{E57DD768-7DBA-4286-BF15-03264F05BEA2}" destId="{49119195-186B-4EFD-9337-0DB838153B0B}" srcOrd="1" destOrd="0" presId="urn:microsoft.com/office/officeart/2005/8/layout/hierarchy3"/>
+    <dgm:cxn modelId="{C90D4AF9-C67B-426E-A41E-9B6054E3501C}" type="presParOf" srcId="{49119195-186B-4EFD-9337-0DB838153B0B}" destId="{0F9B23EB-C284-40AF-BF52-59112976A26C}" srcOrd="0" destOrd="0" presId="urn:microsoft.com/office/officeart/2005/8/layout/hierarchy3"/>
+    <dgm:cxn modelId="{28DB102A-B1A0-4883-A9BC-2F9F8CB4D915}" type="presParOf" srcId="{49119195-186B-4EFD-9337-0DB838153B0B}" destId="{45AC07AE-EB4C-4F55-ADCE-3E0D675A8482}" srcOrd="1" destOrd="0" presId="urn:microsoft.com/office/officeart/2005/8/layout/hierarchy3"/>
+    <dgm:cxn modelId="{F667E6A1-8CBE-4D08-8ADA-972C754EB2F7}" type="presParOf" srcId="{49119195-186B-4EFD-9337-0DB838153B0B}" destId="{717F3BFC-939B-467B-A0EB-1E5C68C62FC4}" srcOrd="2" destOrd="0" presId="urn:microsoft.com/office/officeart/2005/8/layout/hierarchy3"/>
+    <dgm:cxn modelId="{34A61EAA-AE7B-4C48-B913-61540B4E0DE4}" type="presParOf" srcId="{49119195-186B-4EFD-9337-0DB838153B0B}" destId="{F147FDF5-E77B-4BDE-9848-021ACD517624}" srcOrd="3" destOrd="0" presId="urn:microsoft.com/office/officeart/2005/8/layout/hierarchy3"/>
+    <dgm:cxn modelId="{B5BB2595-A267-4701-9F4E-0A21EC1ABEAF}" type="presParOf" srcId="{49119195-186B-4EFD-9337-0DB838153B0B}" destId="{570E55AB-BE9D-4BAB-B6FB-E127D3455109}" srcOrd="4" destOrd="0" presId="urn:microsoft.com/office/officeart/2005/8/layout/hierarchy3"/>
+    <dgm:cxn modelId="{68719914-A76A-404F-83BF-4926D72B0AA9}" type="presParOf" srcId="{49119195-186B-4EFD-9337-0DB838153B0B}" destId="{1CBCD1EF-7F90-488A-94B8-E19B3E25EB4C}" srcOrd="5" destOrd="0" presId="urn:microsoft.com/office/officeart/2005/8/layout/hierarchy3"/>
+    <dgm:cxn modelId="{6DBEABF7-4F37-46C2-9EF9-7E6F78737F01}" type="presParOf" srcId="{49119195-186B-4EFD-9337-0DB838153B0B}" destId="{A9D89B99-D163-47EF-9E1A-716585ECBE42}" srcOrd="6" destOrd="0" presId="urn:microsoft.com/office/officeart/2005/8/layout/hierarchy3"/>
+    <dgm:cxn modelId="{4D771C56-2D47-4896-93CD-8E1E1D31FC73}" type="presParOf" srcId="{49119195-186B-4EFD-9337-0DB838153B0B}" destId="{BD522080-8EC5-460D-9505-C85B10DB7EE5}" srcOrd="7" destOrd="0" presId="urn:microsoft.com/office/officeart/2005/8/layout/hierarchy3"/>
+    <dgm:cxn modelId="{A67351E6-BA91-40AC-A698-52B6C41FAC88}" type="presParOf" srcId="{267B7765-1DEE-4C53-9B80-0768245269B3}" destId="{2A34C5DB-4069-46B4-A0A3-21D301067A65}" srcOrd="2" destOrd="0" presId="urn:microsoft.com/office/officeart/2005/8/layout/hierarchy3"/>
+    <dgm:cxn modelId="{4B72DE8C-B4CB-4CCB-8096-564ABDC5E113}" type="presParOf" srcId="{2A34C5DB-4069-46B4-A0A3-21D301067A65}" destId="{F7C697F5-B862-40A4-9E68-543479022DED}" srcOrd="0" destOrd="0" presId="urn:microsoft.com/office/officeart/2005/8/layout/hierarchy3"/>
+    <dgm:cxn modelId="{9536EFC1-01CA-4B1B-8BD9-9131D72CE13E}" type="presParOf" srcId="{F7C697F5-B862-40A4-9E68-543479022DED}" destId="{00D5CC1C-8EEC-40EE-AF86-9566CA7261DE}" srcOrd="0" destOrd="0" presId="urn:microsoft.com/office/officeart/2005/8/layout/hierarchy3"/>
+    <dgm:cxn modelId="{DCE12D33-0C5D-412A-A46E-67DE340FB787}" type="presParOf" srcId="{F7C697F5-B862-40A4-9E68-543479022DED}" destId="{398B1E14-033C-4019-A9DA-CA220337E554}" srcOrd="1" destOrd="0" presId="urn:microsoft.com/office/officeart/2005/8/layout/hierarchy3"/>
+    <dgm:cxn modelId="{7B00EF47-FA8D-4674-A056-69D217003BCC}" type="presParOf" srcId="{2A34C5DB-4069-46B4-A0A3-21D301067A65}" destId="{2090DB4D-64F6-4D26-8475-F7106BD70A8F}" srcOrd="1" destOrd="0" presId="urn:microsoft.com/office/officeart/2005/8/layout/hierarchy3"/>
+    <dgm:cxn modelId="{A5626BA4-E6E7-4B61-BFB8-7C074DDA802A}" type="presParOf" srcId="{2090DB4D-64F6-4D26-8475-F7106BD70A8F}" destId="{3BFFE722-DE7B-4AF8-9190-92B2AC98F232}" srcOrd="0" destOrd="0" presId="urn:microsoft.com/office/officeart/2005/8/layout/hierarchy3"/>
+    <dgm:cxn modelId="{DD105EE6-6A6E-4581-93B6-105650A988C7}" type="presParOf" srcId="{2090DB4D-64F6-4D26-8475-F7106BD70A8F}" destId="{5D9E938A-3A7A-417B-9413-79E78553928B}" srcOrd="1" destOrd="0" presId="urn:microsoft.com/office/officeart/2005/8/layout/hierarchy3"/>
+    <dgm:cxn modelId="{5FB8831C-8BE6-4D2B-A040-698C8C613FC4}" type="presParOf" srcId="{2090DB4D-64F6-4D26-8475-F7106BD70A8F}" destId="{EB3AE39D-2BEB-4F37-A6A5-5DC131A621A5}" srcOrd="2" destOrd="0" presId="urn:microsoft.com/office/officeart/2005/8/layout/hierarchy3"/>
+    <dgm:cxn modelId="{69E795B1-E6B5-4F7E-9558-AE61C57C8348}" type="presParOf" srcId="{2090DB4D-64F6-4D26-8475-F7106BD70A8F}" destId="{4446A9D1-A1BF-4B96-B30D-9E0270CFC915}" srcOrd="3" destOrd="0" presId="urn:microsoft.com/office/officeart/2005/8/layout/hierarchy3"/>
+    <dgm:cxn modelId="{37DE574A-C2BA-43AA-B7CD-1116D9532A43}" type="presParOf" srcId="{2090DB4D-64F6-4D26-8475-F7106BD70A8F}" destId="{22CAFD0A-6F24-4952-AF13-6088C32F2D25}" srcOrd="4" destOrd="0" presId="urn:microsoft.com/office/officeart/2005/8/layout/hierarchy3"/>
+    <dgm:cxn modelId="{18DFC41F-FAE1-4A18-99D9-DEAA7251B788}" type="presParOf" srcId="{2090DB4D-64F6-4D26-8475-F7106BD70A8F}" destId="{59AC6746-BAE6-4BCB-A076-2900E47B7FEB}" srcOrd="5" destOrd="0" presId="urn:microsoft.com/office/officeart/2005/8/layout/hierarchy3"/>
+    <dgm:cxn modelId="{196917CD-0518-4A07-A8CE-D4607B050138}" type="presParOf" srcId="{2090DB4D-64F6-4D26-8475-F7106BD70A8F}" destId="{42CB16FD-5292-4434-8395-7792149C841A}" srcOrd="6" destOrd="0" presId="urn:microsoft.com/office/officeart/2005/8/layout/hierarchy3"/>
+    <dgm:cxn modelId="{4E6DFE1D-164B-420D-827D-57121AD5F75A}" type="presParOf" srcId="{2090DB4D-64F6-4D26-8475-F7106BD70A8F}" destId="{D40BE166-61CA-4647-A7DE-6B5FBAB588C8}" srcOrd="7" destOrd="0" presId="urn:microsoft.com/office/officeart/2005/8/layout/hierarchy3"/>
+    <dgm:cxn modelId="{A2ED6269-625A-487A-9AA3-2263CACC7DDF}" type="presParOf" srcId="{2090DB4D-64F6-4D26-8475-F7106BD70A8F}" destId="{3EA31262-E575-45D0-90A5-2059D7E8EE96}" srcOrd="8" destOrd="0" presId="urn:microsoft.com/office/officeart/2005/8/layout/hierarchy3"/>
+    <dgm:cxn modelId="{EDF9425A-9565-4287-A00E-508E44679F6E}" type="presParOf" srcId="{2090DB4D-64F6-4D26-8475-F7106BD70A8F}" destId="{18EA3F75-A9BB-4D40-9F57-A894FFF99A31}" srcOrd="9" destOrd="0" presId="urn:microsoft.com/office/officeart/2005/8/layout/hierarchy3"/>
+    <dgm:cxn modelId="{9A22F79B-DEF5-4885-B987-BE4B1AF1F9B9}" type="presParOf" srcId="{2090DB4D-64F6-4D26-8475-F7106BD70A8F}" destId="{FA3030CA-2937-4DB2-A9BA-63C20387AE56}" srcOrd="10" destOrd="0" presId="urn:microsoft.com/office/officeart/2005/8/layout/hierarchy3"/>
+    <dgm:cxn modelId="{38402AD9-EA0A-44B8-875C-4AA8577EA2A3}" type="presParOf" srcId="{2090DB4D-64F6-4D26-8475-F7106BD70A8F}" destId="{7CB94C59-8F42-4DFC-9897-26E8FCF9850C}" srcOrd="11" destOrd="0" presId="urn:microsoft.com/office/officeart/2005/8/layout/hierarchy3"/>
+    <dgm:cxn modelId="{5C1C1EAE-677C-47FC-B07C-79C03A6A260F}" type="presParOf" srcId="{2090DB4D-64F6-4D26-8475-F7106BD70A8F}" destId="{B317B66D-2C58-4BDC-861A-34B72BC126E1}" srcOrd="12" destOrd="0" presId="urn:microsoft.com/office/officeart/2005/8/layout/hierarchy3"/>
+    <dgm:cxn modelId="{EF94C866-7238-4AB1-A2DA-755F69363A31}" type="presParOf" srcId="{2090DB4D-64F6-4D26-8475-F7106BD70A8F}" destId="{D1C6C49A-9A38-42AC-BF5E-6778FB5A6761}" srcOrd="13" destOrd="0" presId="urn:microsoft.com/office/officeart/2005/8/layout/hierarchy3"/>
+    <dgm:cxn modelId="{88337E13-2EF3-40B2-A0B8-0E40869971C0}" type="presParOf" srcId="{267B7765-1DEE-4C53-9B80-0768245269B3}" destId="{AE9F83A2-359D-4D06-91E4-A3A5938142CD}" srcOrd="3" destOrd="0" presId="urn:microsoft.com/office/officeart/2005/8/layout/hierarchy3"/>
+    <dgm:cxn modelId="{AA092E25-30AB-4423-ABAC-725E5CA48096}" type="presParOf" srcId="{AE9F83A2-359D-4D06-91E4-A3A5938142CD}" destId="{AE51639F-ADCA-4550-A626-A5EE1F7D5BFC}" srcOrd="0" destOrd="0" presId="urn:microsoft.com/office/officeart/2005/8/layout/hierarchy3"/>
+    <dgm:cxn modelId="{A26294CA-0DF9-447E-950E-FED7D525D0E3}" type="presParOf" srcId="{AE51639F-ADCA-4550-A626-A5EE1F7D5BFC}" destId="{E340668D-627A-46FD-9D06-4087A7A6B11A}" srcOrd="0" destOrd="0" presId="urn:microsoft.com/office/officeart/2005/8/layout/hierarchy3"/>
+    <dgm:cxn modelId="{182D0DB4-FCB8-4948-85F3-CAFA647E5A46}" type="presParOf" srcId="{AE51639F-ADCA-4550-A626-A5EE1F7D5BFC}" destId="{824F1EA5-FC71-4D21-BEA8-2D7DDBE27A44}" srcOrd="1" destOrd="0" presId="urn:microsoft.com/office/officeart/2005/8/layout/hierarchy3"/>
+    <dgm:cxn modelId="{7E97B907-C6E0-459A-9F8B-906400373E57}" type="presParOf" srcId="{AE9F83A2-359D-4D06-91E4-A3A5938142CD}" destId="{C927497D-8087-4D39-9B7C-4B6FFD26EC19}" srcOrd="1" destOrd="0" presId="urn:microsoft.com/office/officeart/2005/8/layout/hierarchy3"/>
+    <dgm:cxn modelId="{DC55F125-9679-4282-95EA-174C07F2CC1E}" type="presParOf" srcId="{C927497D-8087-4D39-9B7C-4B6FFD26EC19}" destId="{5A3B5013-8BDE-482B-837D-E5DB2A5ED434}" srcOrd="0" destOrd="0" presId="urn:microsoft.com/office/officeart/2005/8/layout/hierarchy3"/>
+    <dgm:cxn modelId="{46F0D132-AC9A-47DE-BE1B-8914F048FBBD}" type="presParOf" srcId="{C927497D-8087-4D39-9B7C-4B6FFD26EC19}" destId="{4FA9D213-2058-46FA-8B33-147E66786270}" srcOrd="1" destOrd="0" presId="urn:microsoft.com/office/officeart/2005/8/layout/hierarchy3"/>
+    <dgm:cxn modelId="{6EF0FEB4-21B1-4725-8E8F-2D63D32F33AA}" type="presParOf" srcId="{C927497D-8087-4D39-9B7C-4B6FFD26EC19}" destId="{54AB134C-74E1-4B32-8D7D-08A5C943041F}" srcOrd="2" destOrd="0" presId="urn:microsoft.com/office/officeart/2005/8/layout/hierarchy3"/>
+    <dgm:cxn modelId="{63BBE4D1-0E99-4F22-8C23-3913DD064AC1}" type="presParOf" srcId="{C927497D-8087-4D39-9B7C-4B6FFD26EC19}" destId="{2B748FA3-2567-45C3-A6DB-E3953F55FFC7}" srcOrd="3" destOrd="0" presId="urn:microsoft.com/office/officeart/2005/8/layout/hierarchy3"/>
+    <dgm:cxn modelId="{9BF6BA6B-138B-496F-A973-695D3D4A2E66}" type="presParOf" srcId="{C927497D-8087-4D39-9B7C-4B6FFD26EC19}" destId="{A1B2859F-60E1-4120-9207-5ABD0B69CC12}" srcOrd="4" destOrd="0" presId="urn:microsoft.com/office/officeart/2005/8/layout/hierarchy3"/>
+    <dgm:cxn modelId="{0387676F-4B4A-4AE3-B7BF-D1CA2E29C5DC}" type="presParOf" srcId="{C927497D-8087-4D39-9B7C-4B6FFD26EC19}" destId="{DB80092B-A9EC-4CD0-BBB1-613CC9B325D7}" srcOrd="5" destOrd="0" presId="urn:microsoft.com/office/officeart/2005/8/layout/hierarchy3"/>
+    <dgm:cxn modelId="{3942BCA0-74A1-4EF0-AA03-D4A306037992}" type="presParOf" srcId="{C927497D-8087-4D39-9B7C-4B6FFD26EC19}" destId="{081CA428-9A35-40D5-9BDE-6F091E0F816A}" srcOrd="6" destOrd="0" presId="urn:microsoft.com/office/officeart/2005/8/layout/hierarchy3"/>
+    <dgm:cxn modelId="{E472F07F-EBAF-4960-9E67-AAE7CE14CDA8}" type="presParOf" srcId="{C927497D-8087-4D39-9B7C-4B6FFD26EC19}" destId="{62A4A690-7C31-4091-8C28-0DAEA7509721}" srcOrd="7" destOrd="0" presId="urn:microsoft.com/office/officeart/2005/8/layout/hierarchy3"/>
+    <dgm:cxn modelId="{337EBF8C-44AC-4C21-97A6-5D9DA727335D}" type="presParOf" srcId="{C927497D-8087-4D39-9B7C-4B6FFD26EC19}" destId="{40697286-185B-4BD9-B287-0270B2574FCC}" srcOrd="8" destOrd="0" presId="urn:microsoft.com/office/officeart/2005/8/layout/hierarchy3"/>
+    <dgm:cxn modelId="{38F174AB-D19F-4659-8798-CC89E3E4CBCC}" type="presParOf" srcId="{C927497D-8087-4D39-9B7C-4B6FFD26EC19}" destId="{8F56E187-385D-4836-B80E-BEBDB25757AC}" srcOrd="9" destOrd="0" presId="urn:microsoft.com/office/officeart/2005/8/layout/hierarchy3"/>
+    <dgm:cxn modelId="{5C786870-3A89-4F76-8D9A-ECEC2B700CAA}" type="presParOf" srcId="{267B7765-1DEE-4C53-9B80-0768245269B3}" destId="{BC3D4C87-ECAD-46E1-B394-20EB74FF5F17}" srcOrd="4" destOrd="0" presId="urn:microsoft.com/office/officeart/2005/8/layout/hierarchy3"/>
+    <dgm:cxn modelId="{CF8A8832-9C09-4E5D-8204-432A33518E74}" type="presParOf" srcId="{BC3D4C87-ECAD-46E1-B394-20EB74FF5F17}" destId="{47E0C800-E3C6-46B2-B735-34005DD92FA1}" srcOrd="0" destOrd="0" presId="urn:microsoft.com/office/officeart/2005/8/layout/hierarchy3"/>
+    <dgm:cxn modelId="{BBC91B4C-E376-4A98-96F5-A79AFB3D577D}" type="presParOf" srcId="{47E0C800-E3C6-46B2-B735-34005DD92FA1}" destId="{BB133219-6104-4263-A313-E584786669EF}" srcOrd="0" destOrd="0" presId="urn:microsoft.com/office/officeart/2005/8/layout/hierarchy3"/>
+    <dgm:cxn modelId="{F2CD1D3A-45DD-4D23-86E1-B6A53A306841}" type="presParOf" srcId="{47E0C800-E3C6-46B2-B735-34005DD92FA1}" destId="{1C4770AD-258D-4E70-9255-595F4FA1345E}" srcOrd="1" destOrd="0" presId="urn:microsoft.com/office/officeart/2005/8/layout/hierarchy3"/>
+    <dgm:cxn modelId="{F49E5DDC-CF9D-401A-9E2B-63E66BDCFCD4}" type="presParOf" srcId="{BC3D4C87-ECAD-46E1-B394-20EB74FF5F17}" destId="{6783DF2C-0A8B-4B15-BFD3-495B02C1161F}" srcOrd="1" destOrd="0" presId="urn:microsoft.com/office/officeart/2005/8/layout/hierarchy3"/>
+    <dgm:cxn modelId="{AD116DD4-0A09-44CB-B50A-A57D07105837}" type="presParOf" srcId="{6783DF2C-0A8B-4B15-BFD3-495B02C1161F}" destId="{9E504B75-AC7A-4D91-8158-6252D2ABE307}" srcOrd="0" destOrd="0" presId="urn:microsoft.com/office/officeart/2005/8/layout/hierarchy3"/>
+    <dgm:cxn modelId="{ABEED3D9-3AA4-4378-BD8F-A4EBEE90352C}" type="presParOf" srcId="{6783DF2C-0A8B-4B15-BFD3-495B02C1161F}" destId="{B102FE31-8F82-4F5C-A86B-A509DBF7C7A3}" srcOrd="1" destOrd="0" presId="urn:microsoft.com/office/officeart/2005/8/layout/hierarchy3"/>
+    <dgm:cxn modelId="{19C9E2F6-C396-4874-BCAC-416BCA2E57E4}" type="presParOf" srcId="{6783DF2C-0A8B-4B15-BFD3-495B02C1161F}" destId="{E3F1D89B-2B64-4981-9FCE-7FA44EAFB380}" srcOrd="2" destOrd="0" presId="urn:microsoft.com/office/officeart/2005/8/layout/hierarchy3"/>
+    <dgm:cxn modelId="{2267344D-C5D8-4136-96E5-A4966C386B45}" type="presParOf" srcId="{6783DF2C-0A8B-4B15-BFD3-495B02C1161F}" destId="{AE665C0C-3C2D-439F-8C6E-3A3C2749CCAF}" srcOrd="3" destOrd="0" presId="urn:microsoft.com/office/officeart/2005/8/layout/hierarchy3"/>
+    <dgm:cxn modelId="{DDD7072D-D351-4871-9131-A5A061CC0794}" type="presParOf" srcId="{6783DF2C-0A8B-4B15-BFD3-495B02C1161F}" destId="{416EC52C-0417-4860-86EB-F749C90C46D3}" srcOrd="4" destOrd="0" presId="urn:microsoft.com/office/officeart/2005/8/layout/hierarchy3"/>
+    <dgm:cxn modelId="{145D7D83-8B5F-443A-A999-7E992827B981}" type="presParOf" srcId="{6783DF2C-0A8B-4B15-BFD3-495B02C1161F}" destId="{DD4569BE-0B05-4CD3-888B-CDE962E66688}" srcOrd="5" destOrd="0" presId="urn:microsoft.com/office/officeart/2005/8/layout/hierarchy3"/>
+    <dgm:cxn modelId="{24BB49D5-AA12-4E0E-8E8E-250C062CF8A6}" type="presParOf" srcId="{6783DF2C-0A8B-4B15-BFD3-495B02C1161F}" destId="{A3AD6B5E-2DCC-48D3-9AB9-D043387595C5}" srcOrd="6" destOrd="0" presId="urn:microsoft.com/office/officeart/2005/8/layout/hierarchy3"/>
+    <dgm:cxn modelId="{0FC37200-E24D-4D6F-ADF5-5FF75DE3A07D}" type="presParOf" srcId="{6783DF2C-0A8B-4B15-BFD3-495B02C1161F}" destId="{6A263082-104E-4D25-AF38-5713BF0C1002}" srcOrd="7" destOrd="0" presId="urn:microsoft.com/office/officeart/2005/8/layout/hierarchy3"/>
+    <dgm:cxn modelId="{AB93B476-4581-47F7-AF95-D1FC525FC2CB}" type="presParOf" srcId="{6783DF2C-0A8B-4B15-BFD3-495B02C1161F}" destId="{DA3F046D-8714-44FE-BAB7-C47CCEA28677}" srcOrd="8" destOrd="0" presId="urn:microsoft.com/office/officeart/2005/8/layout/hierarchy3"/>
+    <dgm:cxn modelId="{D057890D-E82A-48B4-A78F-FF3A1077DE7C}" type="presParOf" srcId="{6783DF2C-0A8B-4B15-BFD3-495B02C1161F}" destId="{7E6A6CD6-5A60-45A8-A315-048CC76007CC}" srcOrd="9" destOrd="0" presId="urn:microsoft.com/office/officeart/2005/8/layout/hierarchy3"/>
+    <dgm:cxn modelId="{DD654159-7419-40EE-BAD1-56883E95E341}" type="presParOf" srcId="{267B7765-1DEE-4C53-9B80-0768245269B3}" destId="{B9218322-73EC-44E3-9F2B-03AA2E64476B}" srcOrd="5" destOrd="0" presId="urn:microsoft.com/office/officeart/2005/8/layout/hierarchy3"/>
+    <dgm:cxn modelId="{34F48EC4-2429-41AB-95FB-5C93688A2204}" type="presParOf" srcId="{B9218322-73EC-44E3-9F2B-03AA2E64476B}" destId="{74764EB6-031A-4030-B704-0B52061F16B4}" srcOrd="0" destOrd="0" presId="urn:microsoft.com/office/officeart/2005/8/layout/hierarchy3"/>
+    <dgm:cxn modelId="{091B1EEC-EDE7-4F87-9DE5-2A1BF54E0738}" type="presParOf" srcId="{74764EB6-031A-4030-B704-0B52061F16B4}" destId="{650FAB10-8F60-4378-B552-170B2EF64F48}" srcOrd="0" destOrd="0" presId="urn:microsoft.com/office/officeart/2005/8/layout/hierarchy3"/>
+    <dgm:cxn modelId="{1BD801BC-AB59-41B5-AF4C-52B179297706}" type="presParOf" srcId="{74764EB6-031A-4030-B704-0B52061F16B4}" destId="{FE881A82-6BC4-446B-8DCC-BA38BBD3C5A5}" srcOrd="1" destOrd="0" presId="urn:microsoft.com/office/officeart/2005/8/layout/hierarchy3"/>
+    <dgm:cxn modelId="{D44EC0BF-5C19-4D88-B44E-08810B216C41}" type="presParOf" srcId="{B9218322-73EC-44E3-9F2B-03AA2E64476B}" destId="{7E02F08A-C45F-44A9-8E65-029FAA9A45D1}" srcOrd="1" destOrd="0" presId="urn:microsoft.com/office/officeart/2005/8/layout/hierarchy3"/>
+    <dgm:cxn modelId="{04F5F164-8BBD-4C03-AFC4-DA4B7CFD2A49}" type="presParOf" srcId="{7E02F08A-C45F-44A9-8E65-029FAA9A45D1}" destId="{9A3EA9D4-2DAD-4077-9019-D10794AD7FA9}" srcOrd="0" destOrd="0" presId="urn:microsoft.com/office/officeart/2005/8/layout/hierarchy3"/>
+    <dgm:cxn modelId="{9C5B2A96-4CD3-4B18-9CE7-4EF80EEE6913}" type="presParOf" srcId="{7E02F08A-C45F-44A9-8E65-029FAA9A45D1}" destId="{B5EBB8BD-D3EF-45C5-A8F8-AA79DC9E505D}" srcOrd="1" destOrd="0" presId="urn:microsoft.com/office/officeart/2005/8/layout/hierarchy3"/>
+    <dgm:cxn modelId="{85148FE4-B5EC-4D50-BF6B-390341D5C3A7}" type="presParOf" srcId="{7E02F08A-C45F-44A9-8E65-029FAA9A45D1}" destId="{C7363471-0DEE-44F4-85E9-F3F1651BE5DD}" srcOrd="2" destOrd="0" presId="urn:microsoft.com/office/officeart/2005/8/layout/hierarchy3"/>
+    <dgm:cxn modelId="{84144DA4-9197-449E-8214-DFE46FC52E6B}" type="presParOf" srcId="{7E02F08A-C45F-44A9-8E65-029FAA9A45D1}" destId="{32E3DD15-D1BA-42E9-80ED-E7F04EC2FD4B}" srcOrd="3" destOrd="0" presId="urn:microsoft.com/office/officeart/2005/8/layout/hierarchy3"/>
+    <dgm:cxn modelId="{1BE316F0-0EC6-4AFC-872E-7D5B33A906CB}" type="presParOf" srcId="{7E02F08A-C45F-44A9-8E65-029FAA9A45D1}" destId="{00ADD16A-B9C7-4A3B-9D46-690F1EB74179}" srcOrd="4" destOrd="0" presId="urn:microsoft.com/office/officeart/2005/8/layout/hierarchy3"/>
+    <dgm:cxn modelId="{5CDEFAD3-CABB-4E8A-B03B-38C7EC76E6CA}" type="presParOf" srcId="{7E02F08A-C45F-44A9-8E65-029FAA9A45D1}" destId="{9EE4F1DF-C6FB-4117-8472-EDE9F10DCF6D}" srcOrd="5" destOrd="0" presId="urn:microsoft.com/office/officeart/2005/8/layout/hierarchy3"/>
   </dgm:cxnLst>
   <dgm:bg/>
   <dgm:whole/>
@@ -16713,7 +16446,7 @@
         <a:ext cx="505841" cy="308942"/>
       </dsp:txXfrm>
     </dsp:sp>
-    <dsp:sp modelId="{98D787C9-14EC-4779-86D6-0FF247E2555C}">
+    <dsp:sp modelId="{081CA428-9A35-40D5-9BDE-6F091E0F816A}">
       <dsp:nvSpPr>
         <dsp:cNvPr id="0" name=""/>
         <dsp:cNvSpPr/>
@@ -16771,7 +16504,7 @@
         <a:fontRef idx="minor"/>
       </dsp:style>
     </dsp:sp>
-    <dsp:sp modelId="{12836898-38C7-4E5F-91D1-A56DD697EA90}">
+    <dsp:sp modelId="{62A4A690-7C31-4091-8C28-0DAEA7509721}">
       <dsp:nvSpPr>
         <dsp:cNvPr id="0" name=""/>
         <dsp:cNvSpPr/>
@@ -16857,7 +16590,7 @@
           </a:pPr>
           <a:r>
             <a:rPr lang="de-AT" sz="500" kern="1200"/>
-            <a:t>Uc Check-Out implementieren</a:t>
+            <a:t>GUI Basis (Swing) erstellen</a:t>
           </a:r>
         </a:p>
       </dsp:txBody>
@@ -16866,7 +16599,7 @@
         <a:ext cx="505841" cy="308942"/>
       </dsp:txXfrm>
     </dsp:sp>
-    <dsp:sp modelId="{081CA428-9A35-40D5-9BDE-6F091E0F816A}">
+    <dsp:sp modelId="{40697286-185B-4BD9-B287-0270B2574FCC}">
       <dsp:nvSpPr>
         <dsp:cNvPr id="0" name=""/>
         <dsp:cNvSpPr/>
@@ -16924,7 +16657,7 @@
         <a:fontRef idx="minor"/>
       </dsp:style>
     </dsp:sp>
-    <dsp:sp modelId="{62A4A690-7C31-4091-8C28-0DAEA7509721}">
+    <dsp:sp modelId="{8F56E187-385D-4836-B80E-BEBDB25757AC}">
       <dsp:nvSpPr>
         <dsp:cNvPr id="0" name=""/>
         <dsp:cNvSpPr/>
@@ -16932,159 +16665,6 @@
       <dsp:spPr>
         <a:xfrm>
           <a:off x="2956507" y="2051428"/>
-          <a:ext cx="525065" cy="328166"/>
-        </a:xfrm>
-        <a:prstGeom prst="roundRect">
-          <a:avLst>
-            <a:gd name="adj" fmla="val 10000"/>
-          </a:avLst>
-        </a:prstGeom>
-        <a:solidFill>
-          <a:schemeClr val="dk1">
-            <a:alpha val="90000"/>
-            <a:tint val="40000"/>
-            <a:hueOff val="0"/>
-            <a:satOff val="0"/>
-            <a:lumOff val="0"/>
-            <a:alphaOff val="0"/>
-          </a:schemeClr>
-        </a:solidFill>
-        <a:ln w="25400" cap="flat" cmpd="sng" algn="ctr">
-          <a:solidFill>
-            <a:schemeClr val="dk1">
-              <a:hueOff val="0"/>
-              <a:satOff val="0"/>
-              <a:lumOff val="0"/>
-              <a:alphaOff val="0"/>
-            </a:schemeClr>
-          </a:solidFill>
-          <a:prstDash val="solid"/>
-        </a:ln>
-        <a:effectLst/>
-      </dsp:spPr>
-      <dsp:style>
-        <a:lnRef idx="2">
-          <a:scrgbClr r="0" g="0" b="0"/>
-        </a:lnRef>
-        <a:fillRef idx="1">
-          <a:scrgbClr r="0" g="0" b="0"/>
-        </a:fillRef>
-        <a:effectRef idx="0">
-          <a:scrgbClr r="0" g="0" b="0"/>
-        </a:effectRef>
-        <a:fontRef idx="minor"/>
-      </dsp:style>
-      <dsp:txBody>
-        <a:bodyPr spcFirstLastPara="0" vert="horz" wrap="square" lIns="9525" tIns="6350" rIns="9525" bIns="6350" numCol="1" spcCol="1270" anchor="ctr" anchorCtr="0">
-          <a:noAutofit/>
-        </a:bodyPr>
-        <a:lstStyle/>
-        <a:p>
-          <a:pPr lvl="0" algn="ctr" defTabSz="222250">
-            <a:lnSpc>
-              <a:spcPct val="90000"/>
-            </a:lnSpc>
-            <a:spcBef>
-              <a:spcPct val="0"/>
-            </a:spcBef>
-            <a:spcAft>
-              <a:spcPct val="35000"/>
-            </a:spcAft>
-          </a:pPr>
-          <a:r>
-            <a:rPr lang="de-AT" sz="500" kern="1200"/>
-            <a:t>K5:</a:t>
-          </a:r>
-        </a:p>
-        <a:p>
-          <a:pPr lvl="0" algn="ctr" defTabSz="222250">
-            <a:lnSpc>
-              <a:spcPct val="90000"/>
-            </a:lnSpc>
-            <a:spcBef>
-              <a:spcPct val="0"/>
-            </a:spcBef>
-            <a:spcAft>
-              <a:spcPct val="35000"/>
-            </a:spcAft>
-          </a:pPr>
-          <a:r>
-            <a:rPr lang="de-AT" sz="500" kern="1200"/>
-            <a:t>GUI Basis (Swing) erstellen</a:t>
-          </a:r>
-        </a:p>
-      </dsp:txBody>
-      <dsp:txXfrm>
-        <a:off x="2966119" y="2061040"/>
-        <a:ext cx="505841" cy="308942"/>
-      </dsp:txXfrm>
-    </dsp:sp>
-    <dsp:sp modelId="{40697286-185B-4BD9-B287-0270B2574FCC}">
-      <dsp:nvSpPr>
-        <dsp:cNvPr id="0" name=""/>
-        <dsp:cNvSpPr/>
-      </dsp:nvSpPr>
-      <dsp:spPr>
-        <a:xfrm>
-          <a:off x="2845154" y="328556"/>
-          <a:ext cx="91440" cy="2297162"/>
-        </a:xfrm>
-        <a:custGeom>
-          <a:avLst/>
-          <a:gdLst/>
-          <a:ahLst/>
-          <a:cxnLst/>
-          <a:rect l="0" t="0" r="0" b="0"/>
-          <a:pathLst>
-            <a:path>
-              <a:moveTo>
-                <a:pt x="45720" y="0"/>
-              </a:moveTo>
-              <a:lnTo>
-                <a:pt x="45720" y="2297162"/>
-              </a:lnTo>
-              <a:lnTo>
-                <a:pt x="111353" y="2297162"/>
-              </a:lnTo>
-            </a:path>
-          </a:pathLst>
-        </a:custGeom>
-        <a:noFill/>
-        <a:ln w="25400" cap="flat" cmpd="sng" algn="ctr">
-          <a:solidFill>
-            <a:schemeClr val="dk1">
-              <a:shade val="60000"/>
-              <a:hueOff val="0"/>
-              <a:satOff val="0"/>
-              <a:lumOff val="0"/>
-              <a:alphaOff val="0"/>
-            </a:schemeClr>
-          </a:solidFill>
-          <a:prstDash val="solid"/>
-        </a:ln>
-        <a:effectLst/>
-      </dsp:spPr>
-      <dsp:style>
-        <a:lnRef idx="2">
-          <a:scrgbClr r="0" g="0" b="0"/>
-        </a:lnRef>
-        <a:fillRef idx="0">
-          <a:scrgbClr r="0" g="0" b="0"/>
-        </a:fillRef>
-        <a:effectRef idx="0">
-          <a:scrgbClr r="0" g="0" b="0"/>
-        </a:effectRef>
-        <a:fontRef idx="minor"/>
-      </dsp:style>
-    </dsp:sp>
-    <dsp:sp modelId="{8F56E187-385D-4836-B80E-BEBDB25757AC}">
-      <dsp:nvSpPr>
-        <dsp:cNvPr id="0" name=""/>
-        <dsp:cNvSpPr/>
-      </dsp:nvSpPr>
-      <dsp:spPr>
-        <a:xfrm>
-          <a:off x="2956507" y="2461635"/>
           <a:ext cx="525065" cy="328166"/>
         </a:xfrm>
         <a:prstGeom prst="hexagon">
@@ -17158,7 +16738,7 @@
         </a:p>
       </dsp:txBody>
       <dsp:txXfrm>
-        <a:off x="3027610" y="2506074"/>
+        <a:off x="3027610" y="2095867"/>
         <a:ext cx="382859" cy="239288"/>
       </dsp:txXfrm>
     </dsp:sp>
@@ -17258,7 +16838,7 @@
         <a:ext cx="637108" cy="308942"/>
       </dsp:txXfrm>
     </dsp:sp>
-    <dsp:sp modelId="{E3F1D89B-2B64-4981-9FCE-7FA44EAFB380}">
+    <dsp:sp modelId="{9E504B75-AC7A-4D91-8158-6252D2ABE307}">
       <dsp:nvSpPr>
         <dsp:cNvPr id="0" name=""/>
         <dsp:cNvSpPr/>
@@ -17316,7 +16896,7 @@
         <a:fontRef idx="minor"/>
       </dsp:style>
     </dsp:sp>
-    <dsp:sp modelId="{AE665C0C-3C2D-439F-8C6E-3A3C2749CCAF}">
+    <dsp:sp modelId="{B102FE31-8F82-4F5C-A86B-A509DBF7C7A3}">
       <dsp:nvSpPr>
         <dsp:cNvPr id="0" name=""/>
         <dsp:cNvSpPr/>
@@ -17402,7 +16982,7 @@
           </a:pPr>
           <a:r>
             <a:rPr lang="de-AT" sz="500" kern="1200"/>
-            <a:t>Uc Tagesabschluss implementieren</a:t>
+            <a:t>Uc Check-Out implementieren</a:t>
           </a:r>
         </a:p>
       </dsp:txBody>
@@ -17411,7 +16991,7 @@
         <a:ext cx="505841" cy="308942"/>
       </dsp:txXfrm>
     </dsp:sp>
-    <dsp:sp modelId="{A3AD6B5E-2DCC-48D3-9AB9-D043387595C5}">
+    <dsp:sp modelId="{E3F1D89B-2B64-4981-9FCE-7FA44EAFB380}">
       <dsp:nvSpPr>
         <dsp:cNvPr id="0" name=""/>
         <dsp:cNvSpPr/>
@@ -17469,7 +17049,7 @@
         <a:fontRef idx="minor"/>
       </dsp:style>
     </dsp:sp>
-    <dsp:sp modelId="{6A263082-104E-4D25-AF38-5713BF0C1002}">
+    <dsp:sp modelId="{AE665C0C-3C2D-439F-8C6E-3A3C2749CCAF}">
       <dsp:nvSpPr>
         <dsp:cNvPr id="0" name=""/>
         <dsp:cNvSpPr/>
@@ -17540,22 +17120,12 @@
             <a:rPr lang="de-AT" sz="500" kern="1200"/>
             <a:t>F2:</a:t>
           </a:r>
-        </a:p>
-        <a:p>
-          <a:pPr lvl="0" algn="ctr" defTabSz="222250">
-            <a:lnSpc>
-              <a:spcPct val="90000"/>
-            </a:lnSpc>
-            <a:spcBef>
-              <a:spcPct val="0"/>
-            </a:spcBef>
-            <a:spcAft>
-              <a:spcPct val="35000"/>
-            </a:spcAft>
-          </a:pPr>
+          <a:br>
+            <a:rPr lang="de-AT" sz="500" kern="1200"/>
+          </a:br>
           <a:r>
             <a:rPr lang="de-AT" sz="500" kern="1200"/>
-            <a:t>Uc Rechnung implementieren</a:t>
+            <a:t>Uc Rechnungs-pos. erstellen implementieren</a:t>
           </a:r>
         </a:p>
       </dsp:txBody>
@@ -17564,7 +17134,7 @@
         <a:ext cx="505841" cy="308942"/>
       </dsp:txXfrm>
     </dsp:sp>
-    <dsp:sp modelId="{D6889557-E32E-4ABF-AF1F-221DC39B5939}">
+    <dsp:sp modelId="{416EC52C-0417-4860-86EB-F749C90C46D3}">
       <dsp:nvSpPr>
         <dsp:cNvPr id="0" name=""/>
         <dsp:cNvSpPr/>
@@ -17622,7 +17192,7 @@
         <a:fontRef idx="minor"/>
       </dsp:style>
     </dsp:sp>
-    <dsp:sp modelId="{ABFEA789-675E-4454-B173-F65610C8DD68}">
+    <dsp:sp modelId="{DD4569BE-0B05-4CD3-888B-CDE962E66688}">
       <dsp:nvSpPr>
         <dsp:cNvPr id="0" name=""/>
         <dsp:cNvSpPr/>
@@ -17717,7 +17287,7 @@
         <a:ext cx="505841" cy="308942"/>
       </dsp:txXfrm>
     </dsp:sp>
-    <dsp:sp modelId="{EB34036E-C28F-4E5B-98A9-AEA938D8C3CC}">
+    <dsp:sp modelId="{A3AD6B5E-2DCC-48D3-9AB9-D043387595C5}">
       <dsp:nvSpPr>
         <dsp:cNvPr id="0" name=""/>
         <dsp:cNvSpPr/>
@@ -17775,7 +17345,7 @@
         <a:fontRef idx="minor"/>
       </dsp:style>
     </dsp:sp>
-    <dsp:sp modelId="{C503D09C-BDE9-49E1-9DE9-9FC0A9062E09}">
+    <dsp:sp modelId="{6A263082-104E-4D25-AF38-5713BF0C1002}">
       <dsp:nvSpPr>
         <dsp:cNvPr id="0" name=""/>
         <dsp:cNvSpPr/>
@@ -17861,7 +17431,7 @@
           </a:pPr>
           <a:r>
             <a:rPr lang="de-AT" sz="500" kern="1200"/>
-            <a:t>Uc Rechnung legen implementieren</a:t>
+            <a:t>Uc Rechnung erstellen implementieren</a:t>
           </a:r>
         </a:p>
       </dsp:txBody>
@@ -17870,7 +17440,7 @@
         <a:ext cx="505841" cy="308942"/>
       </dsp:txXfrm>
     </dsp:sp>
-    <dsp:sp modelId="{F8272983-4F3D-42F7-AD60-33E2BFD79EB6}">
+    <dsp:sp modelId="{DA3F046D-8714-44FE-BAB7-C47CCEA28677}">
       <dsp:nvSpPr>
         <dsp:cNvPr id="0" name=""/>
         <dsp:cNvSpPr/>
@@ -17928,7 +17498,7 @@
         <a:fontRef idx="minor"/>
       </dsp:style>
     </dsp:sp>
-    <dsp:sp modelId="{D8BC3110-EB16-4EDD-83E5-739A2D6602C7}">
+    <dsp:sp modelId="{7E6A6CD6-5A60-45A8-A315-048CC76007CC}">
       <dsp:nvSpPr>
         <dsp:cNvPr id="0" name=""/>
         <dsp:cNvSpPr/>
@@ -17936,312 +17506,6 @@
       <dsp:spPr>
         <a:xfrm>
           <a:off x="3776922" y="2051428"/>
-          <a:ext cx="525065" cy="328166"/>
-        </a:xfrm>
-        <a:prstGeom prst="roundRect">
-          <a:avLst>
-            <a:gd name="adj" fmla="val 10000"/>
-          </a:avLst>
-        </a:prstGeom>
-        <a:solidFill>
-          <a:schemeClr val="dk1">
-            <a:alpha val="90000"/>
-            <a:tint val="40000"/>
-            <a:hueOff val="0"/>
-            <a:satOff val="0"/>
-            <a:lumOff val="0"/>
-            <a:alphaOff val="0"/>
-          </a:schemeClr>
-        </a:solidFill>
-        <a:ln w="25400" cap="flat" cmpd="sng" algn="ctr">
-          <a:solidFill>
-            <a:schemeClr val="dk1">
-              <a:hueOff val="0"/>
-              <a:satOff val="0"/>
-              <a:lumOff val="0"/>
-              <a:alphaOff val="0"/>
-            </a:schemeClr>
-          </a:solidFill>
-          <a:prstDash val="solid"/>
-        </a:ln>
-        <a:effectLst/>
-      </dsp:spPr>
-      <dsp:style>
-        <a:lnRef idx="2">
-          <a:scrgbClr r="0" g="0" b="0"/>
-        </a:lnRef>
-        <a:fillRef idx="1">
-          <a:scrgbClr r="0" g="0" b="0"/>
-        </a:fillRef>
-        <a:effectRef idx="0">
-          <a:scrgbClr r="0" g="0" b="0"/>
-        </a:effectRef>
-        <a:fontRef idx="minor"/>
-      </dsp:style>
-      <dsp:txBody>
-        <a:bodyPr spcFirstLastPara="0" vert="horz" wrap="square" lIns="9525" tIns="6350" rIns="9525" bIns="6350" numCol="1" spcCol="1270" anchor="ctr" anchorCtr="0">
-          <a:noAutofit/>
-        </a:bodyPr>
-        <a:lstStyle/>
-        <a:p>
-          <a:pPr lvl="0" algn="ctr" defTabSz="222250">
-            <a:lnSpc>
-              <a:spcPct val="90000"/>
-            </a:lnSpc>
-            <a:spcBef>
-              <a:spcPct val="0"/>
-            </a:spcBef>
-            <a:spcAft>
-              <a:spcPct val="35000"/>
-            </a:spcAft>
-          </a:pPr>
-          <a:r>
-            <a:rPr lang="de-AT" sz="500" kern="1200"/>
-            <a:t>F5:</a:t>
-          </a:r>
-        </a:p>
-        <a:p>
-          <a:pPr lvl="0" algn="ctr" defTabSz="222250">
-            <a:lnSpc>
-              <a:spcPct val="90000"/>
-            </a:lnSpc>
-            <a:spcBef>
-              <a:spcPct val="0"/>
-            </a:spcBef>
-            <a:spcAft>
-              <a:spcPct val="35000"/>
-            </a:spcAft>
-          </a:pPr>
-          <a:r>
-            <a:rPr lang="de-AT" sz="500" kern="1200"/>
-            <a:t>Uc Optionen bearbeiten implementieren</a:t>
-          </a:r>
-        </a:p>
-      </dsp:txBody>
-      <dsp:txXfrm>
-        <a:off x="3786534" y="2061040"/>
-        <a:ext cx="505841" cy="308942"/>
-      </dsp:txXfrm>
-    </dsp:sp>
-    <dsp:sp modelId="{F0963ECD-D8A9-408F-A5E5-1879E02BCE75}">
-      <dsp:nvSpPr>
-        <dsp:cNvPr id="0" name=""/>
-        <dsp:cNvSpPr/>
-      </dsp:nvSpPr>
-      <dsp:spPr>
-        <a:xfrm>
-          <a:off x="3665569" y="328556"/>
-          <a:ext cx="91440" cy="2297162"/>
-        </a:xfrm>
-        <a:custGeom>
-          <a:avLst/>
-          <a:gdLst/>
-          <a:ahLst/>
-          <a:cxnLst/>
-          <a:rect l="0" t="0" r="0" b="0"/>
-          <a:pathLst>
-            <a:path>
-              <a:moveTo>
-                <a:pt x="45720" y="0"/>
-              </a:moveTo>
-              <a:lnTo>
-                <a:pt x="45720" y="2297162"/>
-              </a:lnTo>
-              <a:lnTo>
-                <a:pt x="111353" y="2297162"/>
-              </a:lnTo>
-            </a:path>
-          </a:pathLst>
-        </a:custGeom>
-        <a:noFill/>
-        <a:ln w="25400" cap="flat" cmpd="sng" algn="ctr">
-          <a:solidFill>
-            <a:schemeClr val="dk1">
-              <a:shade val="60000"/>
-              <a:hueOff val="0"/>
-              <a:satOff val="0"/>
-              <a:lumOff val="0"/>
-              <a:alphaOff val="0"/>
-            </a:schemeClr>
-          </a:solidFill>
-          <a:prstDash val="solid"/>
-        </a:ln>
-        <a:effectLst/>
-      </dsp:spPr>
-      <dsp:style>
-        <a:lnRef idx="2">
-          <a:scrgbClr r="0" g="0" b="0"/>
-        </a:lnRef>
-        <a:fillRef idx="0">
-          <a:scrgbClr r="0" g="0" b="0"/>
-        </a:fillRef>
-        <a:effectRef idx="0">
-          <a:scrgbClr r="0" g="0" b="0"/>
-        </a:effectRef>
-        <a:fontRef idx="minor"/>
-      </dsp:style>
-    </dsp:sp>
-    <dsp:sp modelId="{378D293F-3BE6-42D4-AD19-FC09D4B9C086}">
-      <dsp:nvSpPr>
-        <dsp:cNvPr id="0" name=""/>
-        <dsp:cNvSpPr/>
-      </dsp:nvSpPr>
-      <dsp:spPr>
-        <a:xfrm>
-          <a:off x="3776922" y="2461635"/>
-          <a:ext cx="525065" cy="328166"/>
-        </a:xfrm>
-        <a:prstGeom prst="roundRect">
-          <a:avLst>
-            <a:gd name="adj" fmla="val 10000"/>
-          </a:avLst>
-        </a:prstGeom>
-        <a:solidFill>
-          <a:schemeClr val="dk1">
-            <a:alpha val="90000"/>
-            <a:tint val="40000"/>
-            <a:hueOff val="0"/>
-            <a:satOff val="0"/>
-            <a:lumOff val="0"/>
-            <a:alphaOff val="0"/>
-          </a:schemeClr>
-        </a:solidFill>
-        <a:ln w="25400" cap="flat" cmpd="sng" algn="ctr">
-          <a:solidFill>
-            <a:schemeClr val="dk1">
-              <a:hueOff val="0"/>
-              <a:satOff val="0"/>
-              <a:lumOff val="0"/>
-              <a:alphaOff val="0"/>
-            </a:schemeClr>
-          </a:solidFill>
-          <a:prstDash val="solid"/>
-        </a:ln>
-        <a:effectLst/>
-      </dsp:spPr>
-      <dsp:style>
-        <a:lnRef idx="2">
-          <a:scrgbClr r="0" g="0" b="0"/>
-        </a:lnRef>
-        <a:fillRef idx="1">
-          <a:scrgbClr r="0" g="0" b="0"/>
-        </a:fillRef>
-        <a:effectRef idx="0">
-          <a:scrgbClr r="0" g="0" b="0"/>
-        </a:effectRef>
-        <a:fontRef idx="minor"/>
-      </dsp:style>
-      <dsp:txBody>
-        <a:bodyPr spcFirstLastPara="0" vert="horz" wrap="square" lIns="9525" tIns="6350" rIns="9525" bIns="6350" numCol="1" spcCol="1270" anchor="ctr" anchorCtr="0">
-          <a:noAutofit/>
-        </a:bodyPr>
-        <a:lstStyle/>
-        <a:p>
-          <a:pPr lvl="0" algn="ctr" defTabSz="222250">
-            <a:lnSpc>
-              <a:spcPct val="90000"/>
-            </a:lnSpc>
-            <a:spcBef>
-              <a:spcPct val="0"/>
-            </a:spcBef>
-            <a:spcAft>
-              <a:spcPct val="35000"/>
-            </a:spcAft>
-          </a:pPr>
-          <a:r>
-            <a:rPr lang="de-AT" sz="500" kern="1200"/>
-            <a:t>F6:</a:t>
-          </a:r>
-        </a:p>
-        <a:p>
-          <a:pPr lvl="0" algn="ctr" defTabSz="222250">
-            <a:lnSpc>
-              <a:spcPct val="90000"/>
-            </a:lnSpc>
-            <a:spcBef>
-              <a:spcPct val="0"/>
-            </a:spcBef>
-            <a:spcAft>
-              <a:spcPct val="35000"/>
-            </a:spcAft>
-          </a:pPr>
-          <a:r>
-            <a:rPr lang="de-AT" sz="500" kern="1200"/>
-            <a:t>Uc Reservierung stornieren implementieren</a:t>
-          </a:r>
-        </a:p>
-      </dsp:txBody>
-      <dsp:txXfrm>
-        <a:off x="3786534" y="2471247"/>
-        <a:ext cx="505841" cy="308942"/>
-      </dsp:txXfrm>
-    </dsp:sp>
-    <dsp:sp modelId="{DA3F046D-8714-44FE-BAB7-C47CCEA28677}">
-      <dsp:nvSpPr>
-        <dsp:cNvPr id="0" name=""/>
-        <dsp:cNvSpPr/>
-      </dsp:nvSpPr>
-      <dsp:spPr>
-        <a:xfrm>
-          <a:off x="3665569" y="328556"/>
-          <a:ext cx="91440" cy="2707369"/>
-        </a:xfrm>
-        <a:custGeom>
-          <a:avLst/>
-          <a:gdLst/>
-          <a:ahLst/>
-          <a:cxnLst/>
-          <a:rect l="0" t="0" r="0" b="0"/>
-          <a:pathLst>
-            <a:path>
-              <a:moveTo>
-                <a:pt x="45720" y="0"/>
-              </a:moveTo>
-              <a:lnTo>
-                <a:pt x="45720" y="2707369"/>
-              </a:lnTo>
-              <a:lnTo>
-                <a:pt x="111353" y="2707369"/>
-              </a:lnTo>
-            </a:path>
-          </a:pathLst>
-        </a:custGeom>
-        <a:noFill/>
-        <a:ln w="25400" cap="flat" cmpd="sng" algn="ctr">
-          <a:solidFill>
-            <a:schemeClr val="dk1">
-              <a:shade val="60000"/>
-              <a:hueOff val="0"/>
-              <a:satOff val="0"/>
-              <a:lumOff val="0"/>
-              <a:alphaOff val="0"/>
-            </a:schemeClr>
-          </a:solidFill>
-          <a:prstDash val="solid"/>
-        </a:ln>
-        <a:effectLst/>
-      </dsp:spPr>
-      <dsp:style>
-        <a:lnRef idx="2">
-          <a:scrgbClr r="0" g="0" b="0"/>
-        </a:lnRef>
-        <a:fillRef idx="0">
-          <a:scrgbClr r="0" g="0" b="0"/>
-        </a:fillRef>
-        <a:effectRef idx="0">
-          <a:scrgbClr r="0" g="0" b="0"/>
-        </a:effectRef>
-        <a:fontRef idx="minor"/>
-      </dsp:style>
-    </dsp:sp>
-    <dsp:sp modelId="{7E6A6CD6-5A60-45A8-A315-048CC76007CC}">
-      <dsp:nvSpPr>
-        <dsp:cNvPr id="0" name=""/>
-        <dsp:cNvSpPr/>
-      </dsp:nvSpPr>
-      <dsp:spPr>
-        <a:xfrm>
-          <a:off x="3776922" y="2871843"/>
           <a:ext cx="525065" cy="328166"/>
         </a:xfrm>
         <a:prstGeom prst="hexagon">
@@ -18296,7 +17560,7 @@
           </a:pPr>
           <a:r>
             <a:rPr lang="de-AT" sz="500" kern="1200"/>
-            <a:t>F7:</a:t>
+            <a:t>F5:</a:t>
           </a:r>
         </a:p>
         <a:p>
@@ -18325,7 +17589,7 @@
         </a:p>
       </dsp:txBody>
       <dsp:txXfrm>
-        <a:off x="3848025" y="2916282"/>
+        <a:off x="3848025" y="2095867"/>
         <a:ext cx="382859" cy="239288"/>
       </dsp:txXfrm>
     </dsp:sp>
@@ -18722,7 +17986,7 @@
           </a:pPr>
           <a:r>
             <a:rPr lang="de-AT" sz="500" kern="1200"/>
-            <a:t>GUI (Webbasiert) Basis  erstellen</a:t>
+            <a:t>GUI (Webbasiert - Java) Basis  erstellen</a:t>
           </a:r>
         </a:p>
       </dsp:txBody>

</xml_diff>

<commit_message>
GUI Rechnung ersellen Analyse/Prototyp
</commit_message>
<xml_diff>
--- a/Documentation/Projektmanagement/Projekthandbuch.docx
+++ b/Documentation/Projektmanagement/Projekthandbuch.docx
@@ -444,7 +444,7 @@
         <w:rPr>
           <w:noProof/>
         </w:rPr>
-        <w:t>April 2012</w:t>
+        <w:t>Mai 2012</w:t>
       </w:r>
       <w:r>
         <w:fldChar w:fldCharType="end"/>
@@ -6400,7 +6400,7 @@
         <w:noProof/>
         <w:sz w:val="16"/>
       </w:rPr>
-      <w:t>16.04.2012</w:t>
+      <w:t>02.05.2012</w:t>
     </w:r>
     <w:r>
       <w:rPr>
@@ -11923,34 +11923,6 @@
         </a:p>
       </dgm:t>
     </dgm:pt>
-    <dgm:pt modelId="{52768BFF-8BD6-46BA-B1F0-B5021A595F20}">
-      <dgm:prSet phldrT="[Text]"/>
-      <dgm:spPr/>
-      <dgm:t>
-        <a:bodyPr/>
-        <a:lstStyle/>
-        <a:p>
-          <a:r>
-            <a:rPr lang="de-AT"/>
-            <a:t>F1:</a:t>
-          </a:r>
-        </a:p>
-        <a:p>
-          <a:r>
-            <a:rPr lang="de-AT"/>
-            <a:t>Uc Check-Out implementieren</a:t>
-          </a:r>
-        </a:p>
-      </dgm:t>
-    </dgm:pt>
-    <dgm:pt modelId="{9FEB8730-7230-4B52-9D4C-E04E8CB1F204}" type="parTrans" cxnId="{1A4243BD-2599-400E-8DCA-FB4F374D702A}">
-      <dgm:prSet/>
-      <dgm:spPr/>
-    </dgm:pt>
-    <dgm:pt modelId="{B179CDE0-2371-4BCF-8118-8A66410604AE}" type="sibTrans" cxnId="{1A4243BD-2599-400E-8DCA-FB4F374D702A}">
-      <dgm:prSet/>
-      <dgm:spPr/>
-    </dgm:pt>
     <dgm:pt modelId="{E4D20E1B-71F2-43C6-A55B-2779C7B98356}">
       <dgm:prSet phldrT="[Text]"/>
       <dgm:spPr/>
@@ -12033,7 +12005,7 @@
       <dgm:spPr/>
     </dgm:pt>
     <dgm:pt modelId="{E3656748-5C15-4ACC-8390-56C6DD3C2415}" type="pres">
-      <dgm:prSet presAssocID="{6240E1E5-2BD9-4BCD-B96A-9AFB5F4A5E1F}" presName="Name13" presStyleLbl="parChTrans1D2" presStyleIdx="0" presStyleCnt="29"/>
+      <dgm:prSet presAssocID="{6240E1E5-2BD9-4BCD-B96A-9AFB5F4A5E1F}" presName="Name13" presStyleLbl="parChTrans1D2" presStyleIdx="0" presStyleCnt="28"/>
       <dgm:spPr/>
       <dgm:t>
         <a:bodyPr/>
@@ -12044,7 +12016,7 @@
       </dgm:t>
     </dgm:pt>
     <dgm:pt modelId="{049CD944-4450-42A8-97F9-DA30D3A2C04C}" type="pres">
-      <dgm:prSet presAssocID="{A2CB9AFD-E144-42FB-8129-D5C413224E0C}" presName="childText" presStyleLbl="bgAcc1" presStyleIdx="0" presStyleCnt="29">
+      <dgm:prSet presAssocID="{A2CB9AFD-E144-42FB-8129-D5C413224E0C}" presName="childText" presStyleLbl="bgAcc1" presStyleIdx="0" presStyleCnt="28">
         <dgm:presLayoutVars>
           <dgm:bulletEnabled val="1"/>
         </dgm:presLayoutVars>
@@ -12059,7 +12031,7 @@
       </dgm:t>
     </dgm:pt>
     <dgm:pt modelId="{2FC7ED85-88BF-4EF6-BD7F-992E22912436}" type="pres">
-      <dgm:prSet presAssocID="{CEFE8D43-ED13-4707-817C-214CC0CC7244}" presName="Name13" presStyleLbl="parChTrans1D2" presStyleIdx="1" presStyleCnt="29"/>
+      <dgm:prSet presAssocID="{CEFE8D43-ED13-4707-817C-214CC0CC7244}" presName="Name13" presStyleLbl="parChTrans1D2" presStyleIdx="1" presStyleCnt="28"/>
       <dgm:spPr/>
       <dgm:t>
         <a:bodyPr/>
@@ -12070,7 +12042,7 @@
       </dgm:t>
     </dgm:pt>
     <dgm:pt modelId="{088BE7E5-46D3-41AA-87D8-2DC6296C36B0}" type="pres">
-      <dgm:prSet presAssocID="{2E3FCD98-59C5-45E5-AC04-3D5CB7961A10}" presName="childText" presStyleLbl="bgAcc1" presStyleIdx="1" presStyleCnt="29">
+      <dgm:prSet presAssocID="{2E3FCD98-59C5-45E5-AC04-3D5CB7961A10}" presName="childText" presStyleLbl="bgAcc1" presStyleIdx="1" presStyleCnt="28">
         <dgm:presLayoutVars>
           <dgm:bulletEnabled val="1"/>
         </dgm:presLayoutVars>
@@ -12085,7 +12057,7 @@
       </dgm:t>
     </dgm:pt>
     <dgm:pt modelId="{268C4050-2F60-44B8-9F05-5F8A1C459207}" type="pres">
-      <dgm:prSet presAssocID="{578BD18F-22D2-4AB2-8DB7-B10B857598A9}" presName="Name13" presStyleLbl="parChTrans1D2" presStyleIdx="2" presStyleCnt="29"/>
+      <dgm:prSet presAssocID="{578BD18F-22D2-4AB2-8DB7-B10B857598A9}" presName="Name13" presStyleLbl="parChTrans1D2" presStyleIdx="2" presStyleCnt="28"/>
       <dgm:spPr/>
       <dgm:t>
         <a:bodyPr/>
@@ -12096,7 +12068,7 @@
       </dgm:t>
     </dgm:pt>
     <dgm:pt modelId="{C120B304-F0E1-4429-9AF5-59F5E1C399E3}" type="pres">
-      <dgm:prSet presAssocID="{C38CA6FF-ACDB-47D9-BDED-D350CFB94F75}" presName="childText" presStyleLbl="bgAcc1" presStyleIdx="2" presStyleCnt="29">
+      <dgm:prSet presAssocID="{C38CA6FF-ACDB-47D9-BDED-D350CFB94F75}" presName="childText" presStyleLbl="bgAcc1" presStyleIdx="2" presStyleCnt="28">
         <dgm:presLayoutVars>
           <dgm:bulletEnabled val="1"/>
         </dgm:presLayoutVars>
@@ -12111,7 +12083,7 @@
       </dgm:t>
     </dgm:pt>
     <dgm:pt modelId="{94815076-3105-46D2-985B-D7EDA471E110}" type="pres">
-      <dgm:prSet presAssocID="{E139780F-3AD0-445B-AD3E-138B6CA8F6B6}" presName="Name13" presStyleLbl="parChTrans1D2" presStyleIdx="3" presStyleCnt="29"/>
+      <dgm:prSet presAssocID="{E139780F-3AD0-445B-AD3E-138B6CA8F6B6}" presName="Name13" presStyleLbl="parChTrans1D2" presStyleIdx="3" presStyleCnt="28"/>
       <dgm:spPr/>
       <dgm:t>
         <a:bodyPr/>
@@ -12122,7 +12094,7 @@
       </dgm:t>
     </dgm:pt>
     <dgm:pt modelId="{9D05AA8F-A49F-430B-A56F-60C60C81674B}" type="pres">
-      <dgm:prSet presAssocID="{FA56F694-BF51-4394-88AD-E00A93A6313C}" presName="childText" presStyleLbl="bgAcc1" presStyleIdx="3" presStyleCnt="29">
+      <dgm:prSet presAssocID="{FA56F694-BF51-4394-88AD-E00A93A6313C}" presName="childText" presStyleLbl="bgAcc1" presStyleIdx="3" presStyleCnt="28">
         <dgm:presLayoutVars>
           <dgm:bulletEnabled val="1"/>
         </dgm:presLayoutVars>
@@ -12137,7 +12109,7 @@
       </dgm:t>
     </dgm:pt>
     <dgm:pt modelId="{6A7946C5-8043-4989-94CF-DBDFB586B6BE}" type="pres">
-      <dgm:prSet presAssocID="{3DF214ED-7CE1-44E1-966E-DAC4E22E55CA}" presName="Name13" presStyleLbl="parChTrans1D2" presStyleIdx="4" presStyleCnt="29"/>
+      <dgm:prSet presAssocID="{3DF214ED-7CE1-44E1-966E-DAC4E22E55CA}" presName="Name13" presStyleLbl="parChTrans1D2" presStyleIdx="4" presStyleCnt="28"/>
       <dgm:spPr/>
       <dgm:t>
         <a:bodyPr/>
@@ -12148,7 +12120,7 @@
       </dgm:t>
     </dgm:pt>
     <dgm:pt modelId="{DAD2261C-CBAB-4637-97E8-27D1D18ADAD2}" type="pres">
-      <dgm:prSet presAssocID="{4E8847BB-127D-44E5-9A4D-52C6B981F967}" presName="childText" presStyleLbl="bgAcc1" presStyleIdx="4" presStyleCnt="29">
+      <dgm:prSet presAssocID="{4E8847BB-127D-44E5-9A4D-52C6B981F967}" presName="childText" presStyleLbl="bgAcc1" presStyleIdx="4" presStyleCnt="28">
         <dgm:presLayoutVars>
           <dgm:bulletEnabled val="1"/>
         </dgm:presLayoutVars>
@@ -12201,7 +12173,7 @@
       <dgm:spPr/>
     </dgm:pt>
     <dgm:pt modelId="{0F9B23EB-C284-40AF-BF52-59112976A26C}" type="pres">
-      <dgm:prSet presAssocID="{55081279-9415-4B93-9C15-EDB249C4E61D}" presName="Name13" presStyleLbl="parChTrans1D2" presStyleIdx="5" presStyleCnt="29"/>
+      <dgm:prSet presAssocID="{55081279-9415-4B93-9C15-EDB249C4E61D}" presName="Name13" presStyleLbl="parChTrans1D2" presStyleIdx="5" presStyleCnt="28"/>
       <dgm:spPr/>
       <dgm:t>
         <a:bodyPr/>
@@ -12212,7 +12184,7 @@
       </dgm:t>
     </dgm:pt>
     <dgm:pt modelId="{45AC07AE-EB4C-4F55-ADCE-3E0D675A8482}" type="pres">
-      <dgm:prSet presAssocID="{F9F92432-35E9-42A1-AEBD-FBAB24935F84}" presName="childText" presStyleLbl="bgAcc1" presStyleIdx="5" presStyleCnt="29">
+      <dgm:prSet presAssocID="{F9F92432-35E9-42A1-AEBD-FBAB24935F84}" presName="childText" presStyleLbl="bgAcc1" presStyleIdx="5" presStyleCnt="28">
         <dgm:presLayoutVars>
           <dgm:bulletEnabled val="1"/>
         </dgm:presLayoutVars>
@@ -12227,7 +12199,7 @@
       </dgm:t>
     </dgm:pt>
     <dgm:pt modelId="{717F3BFC-939B-467B-A0EB-1E5C68C62FC4}" type="pres">
-      <dgm:prSet presAssocID="{A2C0043C-7805-4438-9B6B-14FFED955981}" presName="Name13" presStyleLbl="parChTrans1D2" presStyleIdx="6" presStyleCnt="29"/>
+      <dgm:prSet presAssocID="{A2C0043C-7805-4438-9B6B-14FFED955981}" presName="Name13" presStyleLbl="parChTrans1D2" presStyleIdx="6" presStyleCnt="28"/>
       <dgm:spPr/>
       <dgm:t>
         <a:bodyPr/>
@@ -12238,7 +12210,7 @@
       </dgm:t>
     </dgm:pt>
     <dgm:pt modelId="{F147FDF5-E77B-4BDE-9848-021ACD517624}" type="pres">
-      <dgm:prSet presAssocID="{5BF2DC34-8488-45CC-845B-62AB02230DCE}" presName="childText" presStyleLbl="bgAcc1" presStyleIdx="6" presStyleCnt="29">
+      <dgm:prSet presAssocID="{5BF2DC34-8488-45CC-845B-62AB02230DCE}" presName="childText" presStyleLbl="bgAcc1" presStyleIdx="6" presStyleCnt="28">
         <dgm:presLayoutVars>
           <dgm:bulletEnabled val="1"/>
         </dgm:presLayoutVars>
@@ -12253,7 +12225,7 @@
       </dgm:t>
     </dgm:pt>
     <dgm:pt modelId="{570E55AB-BE9D-4BAB-B6FB-E127D3455109}" type="pres">
-      <dgm:prSet presAssocID="{2C92814D-1D2C-4C01-97AB-DAF32CCCF535}" presName="Name13" presStyleLbl="parChTrans1D2" presStyleIdx="7" presStyleCnt="29"/>
+      <dgm:prSet presAssocID="{2C92814D-1D2C-4C01-97AB-DAF32CCCF535}" presName="Name13" presStyleLbl="parChTrans1D2" presStyleIdx="7" presStyleCnt="28"/>
       <dgm:spPr/>
       <dgm:t>
         <a:bodyPr/>
@@ -12264,7 +12236,7 @@
       </dgm:t>
     </dgm:pt>
     <dgm:pt modelId="{1CBCD1EF-7F90-488A-94B8-E19B3E25EB4C}" type="pres">
-      <dgm:prSet presAssocID="{68C98AFD-18A8-4821-9033-D1831DBF7F19}" presName="childText" presStyleLbl="bgAcc1" presStyleIdx="7" presStyleCnt="29">
+      <dgm:prSet presAssocID="{68C98AFD-18A8-4821-9033-D1831DBF7F19}" presName="childText" presStyleLbl="bgAcc1" presStyleIdx="7" presStyleCnt="28">
         <dgm:presLayoutVars>
           <dgm:bulletEnabled val="1"/>
         </dgm:presLayoutVars>
@@ -12279,7 +12251,7 @@
       </dgm:t>
     </dgm:pt>
     <dgm:pt modelId="{A9D89B99-D163-47EF-9E1A-716585ECBE42}" type="pres">
-      <dgm:prSet presAssocID="{9EC8DBAA-3F54-4A6B-BBBA-E543D787319C}" presName="Name13" presStyleLbl="parChTrans1D2" presStyleIdx="8" presStyleCnt="29"/>
+      <dgm:prSet presAssocID="{9EC8DBAA-3F54-4A6B-BBBA-E543D787319C}" presName="Name13" presStyleLbl="parChTrans1D2" presStyleIdx="8" presStyleCnt="28"/>
       <dgm:spPr/>
       <dgm:t>
         <a:bodyPr/>
@@ -12290,7 +12262,7 @@
       </dgm:t>
     </dgm:pt>
     <dgm:pt modelId="{BD522080-8EC5-460D-9505-C85B10DB7EE5}" type="pres">
-      <dgm:prSet presAssocID="{080EF252-4CD7-4B57-ABE3-015DEEBC68BE}" presName="childText" presStyleLbl="bgAcc1" presStyleIdx="8" presStyleCnt="29">
+      <dgm:prSet presAssocID="{080EF252-4CD7-4B57-ABE3-015DEEBC68BE}" presName="childText" presStyleLbl="bgAcc1" presStyleIdx="8" presStyleCnt="28">
         <dgm:presLayoutVars>
           <dgm:bulletEnabled val="1"/>
         </dgm:presLayoutVars>
@@ -12343,7 +12315,7 @@
       <dgm:spPr/>
     </dgm:pt>
     <dgm:pt modelId="{3BFFE722-DE7B-4AF8-9190-92B2AC98F232}" type="pres">
-      <dgm:prSet presAssocID="{EF34184F-4BD0-493D-BA02-4738D9DFB308}" presName="Name13" presStyleLbl="parChTrans1D2" presStyleIdx="9" presStyleCnt="29"/>
+      <dgm:prSet presAssocID="{EF34184F-4BD0-493D-BA02-4738D9DFB308}" presName="Name13" presStyleLbl="parChTrans1D2" presStyleIdx="9" presStyleCnt="28"/>
       <dgm:spPr/>
       <dgm:t>
         <a:bodyPr/>
@@ -12354,7 +12326,7 @@
       </dgm:t>
     </dgm:pt>
     <dgm:pt modelId="{5D9E938A-3A7A-417B-9413-79E78553928B}" type="pres">
-      <dgm:prSet presAssocID="{0DE5734F-D4A7-45A5-BFDC-91D20F4E9A24}" presName="childText" presStyleLbl="bgAcc1" presStyleIdx="9" presStyleCnt="29">
+      <dgm:prSet presAssocID="{0DE5734F-D4A7-45A5-BFDC-91D20F4E9A24}" presName="childText" presStyleLbl="bgAcc1" presStyleIdx="9" presStyleCnt="28">
         <dgm:presLayoutVars>
           <dgm:bulletEnabled val="1"/>
         </dgm:presLayoutVars>
@@ -12369,7 +12341,7 @@
       </dgm:t>
     </dgm:pt>
     <dgm:pt modelId="{EB3AE39D-2BEB-4F37-A6A5-5DC131A621A5}" type="pres">
-      <dgm:prSet presAssocID="{A22A60CD-B829-4183-A388-B23237CE812D}" presName="Name13" presStyleLbl="parChTrans1D2" presStyleIdx="10" presStyleCnt="29"/>
+      <dgm:prSet presAssocID="{A22A60CD-B829-4183-A388-B23237CE812D}" presName="Name13" presStyleLbl="parChTrans1D2" presStyleIdx="10" presStyleCnt="28"/>
       <dgm:spPr/>
       <dgm:t>
         <a:bodyPr/>
@@ -12380,7 +12352,7 @@
       </dgm:t>
     </dgm:pt>
     <dgm:pt modelId="{4446A9D1-A1BF-4B96-B30D-9E0270CFC915}" type="pres">
-      <dgm:prSet presAssocID="{9126DBDC-2838-48A4-978B-1F1734147323}" presName="childText" presStyleLbl="bgAcc1" presStyleIdx="10" presStyleCnt="29">
+      <dgm:prSet presAssocID="{9126DBDC-2838-48A4-978B-1F1734147323}" presName="childText" presStyleLbl="bgAcc1" presStyleIdx="10" presStyleCnt="28">
         <dgm:presLayoutVars>
           <dgm:bulletEnabled val="1"/>
         </dgm:presLayoutVars>
@@ -12395,7 +12367,7 @@
       </dgm:t>
     </dgm:pt>
     <dgm:pt modelId="{22CAFD0A-6F24-4952-AF13-6088C32F2D25}" type="pres">
-      <dgm:prSet presAssocID="{3676F733-0045-4C31-A048-FE452EE0154C}" presName="Name13" presStyleLbl="parChTrans1D2" presStyleIdx="11" presStyleCnt="29"/>
+      <dgm:prSet presAssocID="{3676F733-0045-4C31-A048-FE452EE0154C}" presName="Name13" presStyleLbl="parChTrans1D2" presStyleIdx="11" presStyleCnt="28"/>
       <dgm:spPr/>
       <dgm:t>
         <a:bodyPr/>
@@ -12406,7 +12378,7 @@
       </dgm:t>
     </dgm:pt>
     <dgm:pt modelId="{59AC6746-BAE6-4BCB-A076-2900E47B7FEB}" type="pres">
-      <dgm:prSet presAssocID="{C5FEA62F-3EF6-42E0-A2D8-C7AB9221A575}" presName="childText" presStyleLbl="bgAcc1" presStyleIdx="11" presStyleCnt="29">
+      <dgm:prSet presAssocID="{C5FEA62F-3EF6-42E0-A2D8-C7AB9221A575}" presName="childText" presStyleLbl="bgAcc1" presStyleIdx="11" presStyleCnt="28">
         <dgm:presLayoutVars>
           <dgm:bulletEnabled val="1"/>
         </dgm:presLayoutVars>
@@ -12421,7 +12393,7 @@
       </dgm:t>
     </dgm:pt>
     <dgm:pt modelId="{42CB16FD-5292-4434-8395-7792149C841A}" type="pres">
-      <dgm:prSet presAssocID="{44C320E5-654A-4EFE-960D-6B29388240FF}" presName="Name13" presStyleLbl="parChTrans1D2" presStyleIdx="12" presStyleCnt="29"/>
+      <dgm:prSet presAssocID="{44C320E5-654A-4EFE-960D-6B29388240FF}" presName="Name13" presStyleLbl="parChTrans1D2" presStyleIdx="12" presStyleCnt="28"/>
       <dgm:spPr/>
       <dgm:t>
         <a:bodyPr/>
@@ -12432,7 +12404,7 @@
       </dgm:t>
     </dgm:pt>
     <dgm:pt modelId="{D40BE166-61CA-4647-A7DE-6B5FBAB588C8}" type="pres">
-      <dgm:prSet presAssocID="{0CA62EC5-DDCC-47EF-AC35-56D207079988}" presName="childText" presStyleLbl="bgAcc1" presStyleIdx="12" presStyleCnt="29">
+      <dgm:prSet presAssocID="{0CA62EC5-DDCC-47EF-AC35-56D207079988}" presName="childText" presStyleLbl="bgAcc1" presStyleIdx="12" presStyleCnt="28">
         <dgm:presLayoutVars>
           <dgm:bulletEnabled val="1"/>
         </dgm:presLayoutVars>
@@ -12447,7 +12419,7 @@
       </dgm:t>
     </dgm:pt>
     <dgm:pt modelId="{3EA31262-E575-45D0-90A5-2059D7E8EE96}" type="pres">
-      <dgm:prSet presAssocID="{F9E57E57-1849-45B0-ABB6-48B4224827A1}" presName="Name13" presStyleLbl="parChTrans1D2" presStyleIdx="13" presStyleCnt="29"/>
+      <dgm:prSet presAssocID="{F9E57E57-1849-45B0-ABB6-48B4224827A1}" presName="Name13" presStyleLbl="parChTrans1D2" presStyleIdx="13" presStyleCnt="28"/>
       <dgm:spPr/>
       <dgm:t>
         <a:bodyPr/>
@@ -12458,7 +12430,7 @@
       </dgm:t>
     </dgm:pt>
     <dgm:pt modelId="{18EA3F75-A9BB-4D40-9F57-A894FFF99A31}" type="pres">
-      <dgm:prSet presAssocID="{E5FF06D4-F48C-4F86-8168-DAF0B077C17B}" presName="childText" presStyleLbl="bgAcc1" presStyleIdx="13" presStyleCnt="29">
+      <dgm:prSet presAssocID="{E5FF06D4-F48C-4F86-8168-DAF0B077C17B}" presName="childText" presStyleLbl="bgAcc1" presStyleIdx="13" presStyleCnt="28">
         <dgm:presLayoutVars>
           <dgm:bulletEnabled val="1"/>
         </dgm:presLayoutVars>
@@ -12473,7 +12445,7 @@
       </dgm:t>
     </dgm:pt>
     <dgm:pt modelId="{FA3030CA-2937-4DB2-A9BA-63C20387AE56}" type="pres">
-      <dgm:prSet presAssocID="{B596DE4D-CD45-4DB3-95B3-8E03FD6B8F0B}" presName="Name13" presStyleLbl="parChTrans1D2" presStyleIdx="14" presStyleCnt="29"/>
+      <dgm:prSet presAssocID="{B596DE4D-CD45-4DB3-95B3-8E03FD6B8F0B}" presName="Name13" presStyleLbl="parChTrans1D2" presStyleIdx="14" presStyleCnt="28"/>
       <dgm:spPr/>
       <dgm:t>
         <a:bodyPr/>
@@ -12484,7 +12456,7 @@
       </dgm:t>
     </dgm:pt>
     <dgm:pt modelId="{7CB94C59-8F42-4DFC-9897-26E8FCF9850C}" type="pres">
-      <dgm:prSet presAssocID="{F3EFDDB6-A875-4B17-85B1-25B081D41F52}" presName="childText" presStyleLbl="bgAcc1" presStyleIdx="14" presStyleCnt="29">
+      <dgm:prSet presAssocID="{F3EFDDB6-A875-4B17-85B1-25B081D41F52}" presName="childText" presStyleLbl="bgAcc1" presStyleIdx="14" presStyleCnt="28">
         <dgm:presLayoutVars>
           <dgm:bulletEnabled val="1"/>
         </dgm:presLayoutVars>
@@ -12499,7 +12471,7 @@
       </dgm:t>
     </dgm:pt>
     <dgm:pt modelId="{B317B66D-2C58-4BDC-861A-34B72BC126E1}" type="pres">
-      <dgm:prSet presAssocID="{B5B3B711-3F74-4116-994B-EB7EC35B0591}" presName="Name13" presStyleLbl="parChTrans1D2" presStyleIdx="15" presStyleCnt="29"/>
+      <dgm:prSet presAssocID="{B5B3B711-3F74-4116-994B-EB7EC35B0591}" presName="Name13" presStyleLbl="parChTrans1D2" presStyleIdx="15" presStyleCnt="28"/>
       <dgm:spPr/>
       <dgm:t>
         <a:bodyPr/>
@@ -12510,7 +12482,7 @@
       </dgm:t>
     </dgm:pt>
     <dgm:pt modelId="{D1C6C49A-9A38-42AC-BF5E-6778FB5A6761}" type="pres">
-      <dgm:prSet presAssocID="{CA838B7C-84F4-4062-A16A-FA16837D6782}" presName="childText" presStyleLbl="bgAcc1" presStyleIdx="15" presStyleCnt="29">
+      <dgm:prSet presAssocID="{CA838B7C-84F4-4062-A16A-FA16837D6782}" presName="childText" presStyleLbl="bgAcc1" presStyleIdx="15" presStyleCnt="28">
         <dgm:presLayoutVars>
           <dgm:bulletEnabled val="1"/>
         </dgm:presLayoutVars>
@@ -12563,7 +12535,7 @@
       <dgm:spPr/>
     </dgm:pt>
     <dgm:pt modelId="{5A3B5013-8BDE-482B-837D-E5DB2A5ED434}" type="pres">
-      <dgm:prSet presAssocID="{BDC9FBF3-208C-46D9-8F8B-BC1A5AEDE06C}" presName="Name13" presStyleLbl="parChTrans1D2" presStyleIdx="16" presStyleCnt="29"/>
+      <dgm:prSet presAssocID="{BDC9FBF3-208C-46D9-8F8B-BC1A5AEDE06C}" presName="Name13" presStyleLbl="parChTrans1D2" presStyleIdx="16" presStyleCnt="28"/>
       <dgm:spPr/>
       <dgm:t>
         <a:bodyPr/>
@@ -12574,7 +12546,7 @@
       </dgm:t>
     </dgm:pt>
     <dgm:pt modelId="{4FA9D213-2058-46FA-8B33-147E66786270}" type="pres">
-      <dgm:prSet presAssocID="{0DDDEC99-3CE4-4F4D-A209-DB8EA88A14C4}" presName="childText" presStyleLbl="bgAcc1" presStyleIdx="16" presStyleCnt="29">
+      <dgm:prSet presAssocID="{0DDDEC99-3CE4-4F4D-A209-DB8EA88A14C4}" presName="childText" presStyleLbl="bgAcc1" presStyleIdx="16" presStyleCnt="28">
         <dgm:presLayoutVars>
           <dgm:bulletEnabled val="1"/>
         </dgm:presLayoutVars>
@@ -12589,7 +12561,7 @@
       </dgm:t>
     </dgm:pt>
     <dgm:pt modelId="{54AB134C-74E1-4B32-8D7D-08A5C943041F}" type="pres">
-      <dgm:prSet presAssocID="{7BA166B9-D175-425C-BEC6-6604BC505FC8}" presName="Name13" presStyleLbl="parChTrans1D2" presStyleIdx="17" presStyleCnt="29"/>
+      <dgm:prSet presAssocID="{7BA166B9-D175-425C-BEC6-6604BC505FC8}" presName="Name13" presStyleLbl="parChTrans1D2" presStyleIdx="17" presStyleCnt="28"/>
       <dgm:spPr/>
       <dgm:t>
         <a:bodyPr/>
@@ -12600,7 +12572,7 @@
       </dgm:t>
     </dgm:pt>
     <dgm:pt modelId="{2B748FA3-2567-45C3-A6DB-E3953F55FFC7}" type="pres">
-      <dgm:prSet presAssocID="{BFD222A5-104F-4E52-BEF3-7344F358567E}" presName="childText" presStyleLbl="bgAcc1" presStyleIdx="17" presStyleCnt="29">
+      <dgm:prSet presAssocID="{BFD222A5-104F-4E52-BEF3-7344F358567E}" presName="childText" presStyleLbl="bgAcc1" presStyleIdx="17" presStyleCnt="28">
         <dgm:presLayoutVars>
           <dgm:bulletEnabled val="1"/>
         </dgm:presLayoutVars>
@@ -12615,7 +12587,7 @@
       </dgm:t>
     </dgm:pt>
     <dgm:pt modelId="{A1B2859F-60E1-4120-9207-5ABD0B69CC12}" type="pres">
-      <dgm:prSet presAssocID="{08C4BA9D-3B8E-411D-B281-042D4F356FA9}" presName="Name13" presStyleLbl="parChTrans1D2" presStyleIdx="18" presStyleCnt="29"/>
+      <dgm:prSet presAssocID="{08C4BA9D-3B8E-411D-B281-042D4F356FA9}" presName="Name13" presStyleLbl="parChTrans1D2" presStyleIdx="18" presStyleCnt="28"/>
       <dgm:spPr/>
       <dgm:t>
         <a:bodyPr/>
@@ -12626,7 +12598,7 @@
       </dgm:t>
     </dgm:pt>
     <dgm:pt modelId="{DB80092B-A9EC-4CD0-BBB1-613CC9B325D7}" type="pres">
-      <dgm:prSet presAssocID="{3B5C3C26-B57D-4F5B-AECF-64DB33615FD9}" presName="childText" presStyleLbl="bgAcc1" presStyleIdx="18" presStyleCnt="29">
+      <dgm:prSet presAssocID="{3B5C3C26-B57D-4F5B-AECF-64DB33615FD9}" presName="childText" presStyleLbl="bgAcc1" presStyleIdx="18" presStyleCnt="28">
         <dgm:presLayoutVars>
           <dgm:bulletEnabled val="1"/>
         </dgm:presLayoutVars>
@@ -12641,7 +12613,7 @@
       </dgm:t>
     </dgm:pt>
     <dgm:pt modelId="{081CA428-9A35-40D5-9BDE-6F091E0F816A}" type="pres">
-      <dgm:prSet presAssocID="{C0097790-2F93-491D-8EF5-60D49720117D}" presName="Name13" presStyleLbl="parChTrans1D2" presStyleIdx="19" presStyleCnt="29"/>
+      <dgm:prSet presAssocID="{C0097790-2F93-491D-8EF5-60D49720117D}" presName="Name13" presStyleLbl="parChTrans1D2" presStyleIdx="19" presStyleCnt="28"/>
       <dgm:spPr/>
       <dgm:t>
         <a:bodyPr/>
@@ -12652,7 +12624,7 @@
       </dgm:t>
     </dgm:pt>
     <dgm:pt modelId="{62A4A690-7C31-4091-8C28-0DAEA7509721}" type="pres">
-      <dgm:prSet presAssocID="{6EF7F5E4-042D-4ACE-AF2A-7BB5F30E426F}" presName="childText" presStyleLbl="bgAcc1" presStyleIdx="19" presStyleCnt="29">
+      <dgm:prSet presAssocID="{6EF7F5E4-042D-4ACE-AF2A-7BB5F30E426F}" presName="childText" presStyleLbl="bgAcc1" presStyleIdx="19" presStyleCnt="28">
         <dgm:presLayoutVars>
           <dgm:bulletEnabled val="1"/>
         </dgm:presLayoutVars>
@@ -12667,7 +12639,7 @@
       </dgm:t>
     </dgm:pt>
     <dgm:pt modelId="{40697286-185B-4BD9-B287-0270B2574FCC}" type="pres">
-      <dgm:prSet presAssocID="{9D0BD83A-4EA6-459E-812C-3C28233EED0D}" presName="Name13" presStyleLbl="parChTrans1D2" presStyleIdx="20" presStyleCnt="29"/>
+      <dgm:prSet presAssocID="{9D0BD83A-4EA6-459E-812C-3C28233EED0D}" presName="Name13" presStyleLbl="parChTrans1D2" presStyleIdx="20" presStyleCnt="28"/>
       <dgm:spPr/>
       <dgm:t>
         <a:bodyPr/>
@@ -12678,7 +12650,7 @@
       </dgm:t>
     </dgm:pt>
     <dgm:pt modelId="{8F56E187-385D-4836-B80E-BEBDB25757AC}" type="pres">
-      <dgm:prSet presAssocID="{85A60D44-F79A-4D25-AD13-B037C5AEA238}" presName="childText" presStyleLbl="bgAcc1" presStyleIdx="20" presStyleCnt="29">
+      <dgm:prSet presAssocID="{85A60D44-F79A-4D25-AD13-B037C5AEA238}" presName="childText" presStyleLbl="bgAcc1" presStyleIdx="20" presStyleCnt="28">
         <dgm:presLayoutVars>
           <dgm:bulletEnabled val="1"/>
         </dgm:presLayoutVars>
@@ -12730,12 +12702,19 @@
       <dgm:prSet presAssocID="{46B5FB3C-B4E2-441B-A968-051ECB0C47C6}" presName="childShape" presStyleCnt="0"/>
       <dgm:spPr/>
     </dgm:pt>
-    <dgm:pt modelId="{9E504B75-AC7A-4D91-8158-6252D2ABE307}" type="pres">
-      <dgm:prSet presAssocID="{9FEB8730-7230-4B52-9D4C-E04E8CB1F204}" presName="Name13" presStyleLbl="parChTrans1D2" presStyleIdx="21" presStyleCnt="29"/>
+    <dgm:pt modelId="{E3F1D89B-2B64-4981-9FCE-7FA44EAFB380}" type="pres">
+      <dgm:prSet presAssocID="{DDE29A83-4AA9-455A-BE5A-1FDE2117C338}" presName="Name13" presStyleLbl="parChTrans1D2" presStyleIdx="21" presStyleCnt="28"/>
       <dgm:spPr/>
+      <dgm:t>
+        <a:bodyPr/>
+        <a:lstStyle/>
+        <a:p>
+          <a:endParaRPr lang="de-AT"/>
+        </a:p>
+      </dgm:t>
     </dgm:pt>
-    <dgm:pt modelId="{B102FE31-8F82-4F5C-A86B-A509DBF7C7A3}" type="pres">
-      <dgm:prSet presAssocID="{52768BFF-8BD6-46BA-B1F0-B5021A595F20}" presName="childText" presStyleLbl="bgAcc1" presStyleIdx="21" presStyleCnt="29">
+    <dgm:pt modelId="{AE665C0C-3C2D-439F-8C6E-3A3C2749CCAF}" type="pres">
+      <dgm:prSet presAssocID="{2AC033E5-5F02-4C6E-9E9B-CB2B4AB6438F}" presName="childText" presStyleLbl="bgAcc1" presStyleIdx="21" presStyleCnt="28">
         <dgm:presLayoutVars>
           <dgm:bulletEnabled val="1"/>
         </dgm:presLayoutVars>
@@ -12749,19 +12728,12 @@
         </a:p>
       </dgm:t>
     </dgm:pt>
-    <dgm:pt modelId="{E3F1D89B-2B64-4981-9FCE-7FA44EAFB380}" type="pres">
-      <dgm:prSet presAssocID="{DDE29A83-4AA9-455A-BE5A-1FDE2117C338}" presName="Name13" presStyleLbl="parChTrans1D2" presStyleIdx="22" presStyleCnt="29"/>
+    <dgm:pt modelId="{416EC52C-0417-4860-86EB-F749C90C46D3}" type="pres">
+      <dgm:prSet presAssocID="{00A43314-2DA6-4787-86EA-F3F8F4E8F8CF}" presName="Name13" presStyleLbl="parChTrans1D2" presStyleIdx="22" presStyleCnt="28"/>
       <dgm:spPr/>
-      <dgm:t>
-        <a:bodyPr/>
-        <a:lstStyle/>
-        <a:p>
-          <a:endParaRPr lang="de-AT"/>
-        </a:p>
-      </dgm:t>
     </dgm:pt>
-    <dgm:pt modelId="{AE665C0C-3C2D-439F-8C6E-3A3C2749CCAF}" type="pres">
-      <dgm:prSet presAssocID="{2AC033E5-5F02-4C6E-9E9B-CB2B4AB6438F}" presName="childText" presStyleLbl="bgAcc1" presStyleIdx="22" presStyleCnt="29">
+    <dgm:pt modelId="{DD4569BE-0B05-4CD3-888B-CDE962E66688}" type="pres">
+      <dgm:prSet presAssocID="{E4D20E1B-71F2-43C6-A55B-2779C7B98356}" presName="childText" presStyleLbl="bgAcc1" presStyleIdx="22" presStyleCnt="28">
         <dgm:presLayoutVars>
           <dgm:bulletEnabled val="1"/>
         </dgm:presLayoutVars>
@@ -12775,12 +12747,19 @@
         </a:p>
       </dgm:t>
     </dgm:pt>
-    <dgm:pt modelId="{416EC52C-0417-4860-86EB-F749C90C46D3}" type="pres">
-      <dgm:prSet presAssocID="{00A43314-2DA6-4787-86EA-F3F8F4E8F8CF}" presName="Name13" presStyleLbl="parChTrans1D2" presStyleIdx="23" presStyleCnt="29"/>
+    <dgm:pt modelId="{A3AD6B5E-2DCC-48D3-9AB9-D043387595C5}" type="pres">
+      <dgm:prSet presAssocID="{7B9FF263-64C1-41C0-A618-4283555A0239}" presName="Name13" presStyleLbl="parChTrans1D2" presStyleIdx="23" presStyleCnt="28"/>
       <dgm:spPr/>
+      <dgm:t>
+        <a:bodyPr/>
+        <a:lstStyle/>
+        <a:p>
+          <a:endParaRPr lang="de-AT"/>
+        </a:p>
+      </dgm:t>
     </dgm:pt>
-    <dgm:pt modelId="{DD4569BE-0B05-4CD3-888B-CDE962E66688}" type="pres">
-      <dgm:prSet presAssocID="{E4D20E1B-71F2-43C6-A55B-2779C7B98356}" presName="childText" presStyleLbl="bgAcc1" presStyleIdx="23" presStyleCnt="29">
+    <dgm:pt modelId="{6A263082-104E-4D25-AF38-5713BF0C1002}" type="pres">
+      <dgm:prSet presAssocID="{53840EDF-4F0B-4B65-A6A9-2DE8C97DD4C6}" presName="childText" presStyleLbl="bgAcc1" presStyleIdx="23" presStyleCnt="28">
         <dgm:presLayoutVars>
           <dgm:bulletEnabled val="1"/>
         </dgm:presLayoutVars>
@@ -12794,8 +12773,8 @@
         </a:p>
       </dgm:t>
     </dgm:pt>
-    <dgm:pt modelId="{A3AD6B5E-2DCC-48D3-9AB9-D043387595C5}" type="pres">
-      <dgm:prSet presAssocID="{7B9FF263-64C1-41C0-A618-4283555A0239}" presName="Name13" presStyleLbl="parChTrans1D2" presStyleIdx="24" presStyleCnt="29"/>
+    <dgm:pt modelId="{DA3F046D-8714-44FE-BAB7-C47CCEA28677}" type="pres">
+      <dgm:prSet presAssocID="{44655B97-8077-42BE-AFDB-AD86FFE132FF}" presName="Name13" presStyleLbl="parChTrans1D2" presStyleIdx="24" presStyleCnt="28"/>
       <dgm:spPr/>
       <dgm:t>
         <a:bodyPr/>
@@ -12805,34 +12784,8 @@
         </a:p>
       </dgm:t>
     </dgm:pt>
-    <dgm:pt modelId="{6A263082-104E-4D25-AF38-5713BF0C1002}" type="pres">
-      <dgm:prSet presAssocID="{53840EDF-4F0B-4B65-A6A9-2DE8C97DD4C6}" presName="childText" presStyleLbl="bgAcc1" presStyleIdx="24" presStyleCnt="29">
-        <dgm:presLayoutVars>
-          <dgm:bulletEnabled val="1"/>
-        </dgm:presLayoutVars>
-      </dgm:prSet>
-      <dgm:spPr/>
-      <dgm:t>
-        <a:bodyPr/>
-        <a:lstStyle/>
-        <a:p>
-          <a:endParaRPr lang="de-AT"/>
-        </a:p>
-      </dgm:t>
-    </dgm:pt>
-    <dgm:pt modelId="{DA3F046D-8714-44FE-BAB7-C47CCEA28677}" type="pres">
-      <dgm:prSet presAssocID="{44655B97-8077-42BE-AFDB-AD86FFE132FF}" presName="Name13" presStyleLbl="parChTrans1D2" presStyleIdx="25" presStyleCnt="29"/>
-      <dgm:spPr/>
-      <dgm:t>
-        <a:bodyPr/>
-        <a:lstStyle/>
-        <a:p>
-          <a:endParaRPr lang="de-AT"/>
-        </a:p>
-      </dgm:t>
-    </dgm:pt>
     <dgm:pt modelId="{7E6A6CD6-5A60-45A8-A315-048CC76007CC}" type="pres">
-      <dgm:prSet presAssocID="{537C546E-E947-4112-936A-C40C2DB4D2B5}" presName="childText" presStyleLbl="bgAcc1" presStyleIdx="25" presStyleCnt="29">
+      <dgm:prSet presAssocID="{537C546E-E947-4112-936A-C40C2DB4D2B5}" presName="childText" presStyleLbl="bgAcc1" presStyleIdx="24" presStyleCnt="28">
         <dgm:presLayoutVars>
           <dgm:bulletEnabled val="1"/>
         </dgm:presLayoutVars>
@@ -12885,7 +12838,7 @@
       <dgm:spPr/>
     </dgm:pt>
     <dgm:pt modelId="{9A3EA9D4-2DAD-4077-9019-D10794AD7FA9}" type="pres">
-      <dgm:prSet presAssocID="{9A324C25-6978-487D-8640-31EC2A168173}" presName="Name13" presStyleLbl="parChTrans1D2" presStyleIdx="26" presStyleCnt="29"/>
+      <dgm:prSet presAssocID="{9A324C25-6978-487D-8640-31EC2A168173}" presName="Name13" presStyleLbl="parChTrans1D2" presStyleIdx="25" presStyleCnt="28"/>
       <dgm:spPr/>
       <dgm:t>
         <a:bodyPr/>
@@ -12896,7 +12849,7 @@
       </dgm:t>
     </dgm:pt>
     <dgm:pt modelId="{B5EBB8BD-D3EF-45C5-A8F8-AA79DC9E505D}" type="pres">
-      <dgm:prSet presAssocID="{20AE2C3E-33E6-477B-BFEC-967BCBD5731A}" presName="childText" presStyleLbl="bgAcc1" presStyleIdx="26" presStyleCnt="29">
+      <dgm:prSet presAssocID="{20AE2C3E-33E6-477B-BFEC-967BCBD5731A}" presName="childText" presStyleLbl="bgAcc1" presStyleIdx="25" presStyleCnt="28">
         <dgm:presLayoutVars>
           <dgm:bulletEnabled val="1"/>
         </dgm:presLayoutVars>
@@ -12911,7 +12864,7 @@
       </dgm:t>
     </dgm:pt>
     <dgm:pt modelId="{C7363471-0DEE-44F4-85E9-F3F1651BE5DD}" type="pres">
-      <dgm:prSet presAssocID="{6ACCA38E-DFC2-4E27-B1BE-E294AD489DF0}" presName="Name13" presStyleLbl="parChTrans1D2" presStyleIdx="27" presStyleCnt="29"/>
+      <dgm:prSet presAssocID="{6ACCA38E-DFC2-4E27-B1BE-E294AD489DF0}" presName="Name13" presStyleLbl="parChTrans1D2" presStyleIdx="26" presStyleCnt="28"/>
       <dgm:spPr/>
       <dgm:t>
         <a:bodyPr/>
@@ -12922,7 +12875,7 @@
       </dgm:t>
     </dgm:pt>
     <dgm:pt modelId="{32E3DD15-D1BA-42E9-80ED-E7F04EC2FD4B}" type="pres">
-      <dgm:prSet presAssocID="{8C26FD0F-FA7B-4F69-9122-80F0C94B50C5}" presName="childText" presStyleLbl="bgAcc1" presStyleIdx="27" presStyleCnt="29">
+      <dgm:prSet presAssocID="{8C26FD0F-FA7B-4F69-9122-80F0C94B50C5}" presName="childText" presStyleLbl="bgAcc1" presStyleIdx="26" presStyleCnt="28">
         <dgm:presLayoutVars>
           <dgm:bulletEnabled val="1"/>
         </dgm:presLayoutVars>
@@ -12937,7 +12890,7 @@
       </dgm:t>
     </dgm:pt>
     <dgm:pt modelId="{00ADD16A-B9C7-4A3B-9D46-690F1EB74179}" type="pres">
-      <dgm:prSet presAssocID="{FD4D8F10-8E66-492D-BC10-E81CC3CEF1CB}" presName="Name13" presStyleLbl="parChTrans1D2" presStyleIdx="28" presStyleCnt="29"/>
+      <dgm:prSet presAssocID="{FD4D8F10-8E66-492D-BC10-E81CC3CEF1CB}" presName="Name13" presStyleLbl="parChTrans1D2" presStyleIdx="27" presStyleCnt="28"/>
       <dgm:spPr/>
       <dgm:t>
         <a:bodyPr/>
@@ -12948,7 +12901,7 @@
       </dgm:t>
     </dgm:pt>
     <dgm:pt modelId="{9EE4F1DF-C6FB-4117-8472-EDE9F10DCF6D}" type="pres">
-      <dgm:prSet presAssocID="{4405DEC7-BA1E-42D7-AF34-1E719BC14375}" presName="childText" presStyleLbl="bgAcc1" presStyleIdx="28" presStyleCnt="29">
+      <dgm:prSet presAssocID="{4405DEC7-BA1E-42D7-AF34-1E719BC14375}" presName="childText" presStyleLbl="bgAcc1" presStyleIdx="27" presStyleCnt="28">
         <dgm:presLayoutVars>
           <dgm:bulletEnabled val="1"/>
         </dgm:presLayoutVars>
@@ -12968,200 +12921,195 @@
     </dgm:pt>
   </dgm:ptLst>
   <dgm:cxnLst>
+    <dgm:cxn modelId="{14639E29-B03F-4ECC-93B2-B17CF46DF02B}" type="presOf" srcId="{4B6616E1-49D3-4EFC-B141-12A2FC54C45D}" destId="{F74EF751-99D0-4CCD-B740-59BBD69AC5BA}" srcOrd="0" destOrd="0" presId="urn:microsoft.com/office/officeart/2005/8/layout/hierarchy3"/>
     <dgm:cxn modelId="{C6984017-B62E-431C-B705-5746B2071B14}" srcId="{35F88653-D18C-403E-8255-220EAF02F47E}" destId="{4B6616E1-49D3-4EFC-B141-12A2FC54C45D}" srcOrd="1" destOrd="0" parTransId="{6AF90BB7-822C-4C63-B030-156335556724}" sibTransId="{28DE1643-771C-4897-86F7-8406DCCE41E2}"/>
-    <dgm:cxn modelId="{C6554A33-4D69-473A-88F6-D29B9351B819}" type="presOf" srcId="{DE17B2AB-EF31-4C4F-8727-851C3A123B51}" destId="{DD7D61AB-BAC0-4B59-8A6C-725A6BA4F706}" srcOrd="0" destOrd="0" presId="urn:microsoft.com/office/officeart/2005/8/layout/hierarchy3"/>
-    <dgm:cxn modelId="{5EAF69F5-C36A-4ED9-AA14-4B6DF02C5A5C}" type="presOf" srcId="{A2C0043C-7805-4438-9B6B-14FFED955981}" destId="{717F3BFC-939B-467B-A0EB-1E5C68C62FC4}" srcOrd="0" destOrd="0" presId="urn:microsoft.com/office/officeart/2005/8/layout/hierarchy3"/>
-    <dgm:cxn modelId="{58A2088B-D6E7-4ED2-9B9A-926D3EED05B2}" type="presOf" srcId="{080EF252-4CD7-4B57-ABE3-015DEEBC68BE}" destId="{BD522080-8EC5-460D-9505-C85B10DB7EE5}" srcOrd="0" destOrd="0" presId="urn:microsoft.com/office/officeart/2005/8/layout/hierarchy3"/>
+    <dgm:cxn modelId="{2EB9BFB1-D175-44D3-BA52-FE5529CD6E8A}" type="presOf" srcId="{B5B3B711-3F74-4116-994B-EB7EC35B0591}" destId="{B317B66D-2C58-4BDC-861A-34B72BC126E1}" srcOrd="0" destOrd="0" presId="urn:microsoft.com/office/officeart/2005/8/layout/hierarchy3"/>
+    <dgm:cxn modelId="{E4FAA2EA-A0B6-40FA-B479-6673448A89AC}" type="presOf" srcId="{E4D20E1B-71F2-43C6-A55B-2779C7B98356}" destId="{DD4569BE-0B05-4CD3-888B-CDE962E66688}" srcOrd="0" destOrd="0" presId="urn:microsoft.com/office/officeart/2005/8/layout/hierarchy3"/>
     <dgm:cxn modelId="{2C1D0FF3-148C-426A-BA4E-5BBFC6B66225}" srcId="{588B0B82-EFB2-46AA-94B3-C9E7F066DB11}" destId="{CA838B7C-84F4-4062-A16A-FA16837D6782}" srcOrd="6" destOrd="0" parTransId="{B5B3B711-3F74-4116-994B-EB7EC35B0591}" sibTransId="{9EC5ECDF-3893-4B2A-9E50-8A2FB9E3A510}"/>
-    <dgm:cxn modelId="{D613366A-8C54-4306-AE96-60A4B26DB7C9}" type="presOf" srcId="{CEFE8D43-ED13-4707-817C-214CC0CC7244}" destId="{2FC7ED85-88BF-4EF6-BD7F-992E22912436}" srcOrd="0" destOrd="0" presId="urn:microsoft.com/office/officeart/2005/8/layout/hierarchy3"/>
     <dgm:cxn modelId="{AC7D2A63-E898-4FCD-9458-0AE068315CA4}" srcId="{35F88653-D18C-403E-8255-220EAF02F47E}" destId="{98CF6133-6044-4460-A643-E5F5F1CCF998}" srcOrd="5" destOrd="0" parTransId="{14402D81-373A-47DD-96D4-264EAE86D734}" sibTransId="{84CEFFC8-8881-415F-8651-904E325E1D36}"/>
-    <dgm:cxn modelId="{666CBCE1-8AC6-487E-934F-D17853C8B962}" type="presOf" srcId="{BFD222A5-104F-4E52-BEF3-7344F358567E}" destId="{2B748FA3-2567-45C3-A6DB-E3953F55FFC7}" srcOrd="0" destOrd="0" presId="urn:microsoft.com/office/officeart/2005/8/layout/hierarchy3"/>
-    <dgm:cxn modelId="{1B8FDD14-7B1C-4FF5-8B1F-5917CC0FE6A8}" srcId="{46B5FB3C-B4E2-441B-A968-051ECB0C47C6}" destId="{537C546E-E947-4112-936A-C40C2DB4D2B5}" srcOrd="4" destOrd="0" parTransId="{44655B97-8077-42BE-AFDB-AD86FFE132FF}" sibTransId="{4FE02E44-4EAC-4812-BE10-69FD4EAC5F12}"/>
+    <dgm:cxn modelId="{9FB3522E-D283-46AE-BF58-BB8F3CF7D3C5}" type="presOf" srcId="{FA56F694-BF51-4394-88AD-E00A93A6313C}" destId="{9D05AA8F-A49F-430B-A56F-60C60C81674B}" srcOrd="0" destOrd="0" presId="urn:microsoft.com/office/officeart/2005/8/layout/hierarchy3"/>
+    <dgm:cxn modelId="{1B8FDD14-7B1C-4FF5-8B1F-5917CC0FE6A8}" srcId="{46B5FB3C-B4E2-441B-A968-051ECB0C47C6}" destId="{537C546E-E947-4112-936A-C40C2DB4D2B5}" srcOrd="3" destOrd="0" parTransId="{44655B97-8077-42BE-AFDB-AD86FFE132FF}" sibTransId="{4FE02E44-4EAC-4812-BE10-69FD4EAC5F12}"/>
     <dgm:cxn modelId="{457E8753-89C1-4351-B3D3-913743C97154}" srcId="{DE17B2AB-EF31-4C4F-8727-851C3A123B51}" destId="{4E8847BB-127D-44E5-9A4D-52C6B981F967}" srcOrd="4" destOrd="0" parTransId="{3DF214ED-7CE1-44E1-966E-DAC4E22E55CA}" sibTransId="{0876BD84-7797-44A6-9D73-4A332CB6C1A5}"/>
-    <dgm:cxn modelId="{35626131-3FD2-4A1D-B6A9-BE33282E4F72}" type="presOf" srcId="{46B5FB3C-B4E2-441B-A968-051ECB0C47C6}" destId="{BB133219-6104-4263-A313-E584786669EF}" srcOrd="0" destOrd="0" presId="urn:microsoft.com/office/officeart/2005/8/layout/hierarchy3"/>
-    <dgm:cxn modelId="{15C95A93-A147-4A6B-88F2-2BFCF9FFE456}" type="presOf" srcId="{3DF214ED-7CE1-44E1-966E-DAC4E22E55CA}" destId="{6A7946C5-8043-4989-94CF-DBDFB586B6BE}" srcOrd="0" destOrd="0" presId="urn:microsoft.com/office/officeart/2005/8/layout/hierarchy3"/>
+    <dgm:cxn modelId="{C18FF536-C0AD-40E1-8103-30A45F0F8581}" type="presOf" srcId="{7B9FF263-64C1-41C0-A618-4283555A0239}" destId="{A3AD6B5E-2DCC-48D3-9AB9-D043387595C5}" srcOrd="0" destOrd="0" presId="urn:microsoft.com/office/officeart/2005/8/layout/hierarchy3"/>
+    <dgm:cxn modelId="{25DC8065-E019-421A-8132-77DBBA938D64}" type="presOf" srcId="{4E8847BB-127D-44E5-9A4D-52C6B981F967}" destId="{DAD2261C-CBAB-4637-97E8-27D1D18ADAD2}" srcOrd="0" destOrd="0" presId="urn:microsoft.com/office/officeart/2005/8/layout/hierarchy3"/>
     <dgm:cxn modelId="{D8C8C2D6-7034-4427-8C0E-2881D05D2B99}" srcId="{DE17B2AB-EF31-4C4F-8727-851C3A123B51}" destId="{C38CA6FF-ACDB-47D9-BDED-D350CFB94F75}" srcOrd="2" destOrd="0" parTransId="{578BD18F-22D2-4AB2-8DB7-B10B857598A9}" sibTransId="{644F937D-F22D-4151-97D3-9849E7CA781B}"/>
-    <dgm:cxn modelId="{4B7A859B-C926-4170-8BB9-315FC70BE786}" type="presOf" srcId="{9D0BD83A-4EA6-459E-812C-3C28233EED0D}" destId="{40697286-185B-4BD9-B287-0270B2574FCC}" srcOrd="0" destOrd="0" presId="urn:microsoft.com/office/officeart/2005/8/layout/hierarchy3"/>
+    <dgm:cxn modelId="{CB02EC9B-DDE2-4B3B-A82C-DE086F36844B}" type="presOf" srcId="{44C320E5-654A-4EFE-960D-6B29388240FF}" destId="{42CB16FD-5292-4434-8395-7792149C841A}" srcOrd="0" destOrd="0" presId="urn:microsoft.com/office/officeart/2005/8/layout/hierarchy3"/>
+    <dgm:cxn modelId="{516AD2BA-CA82-410E-AA49-0BED87BDE136}" type="presOf" srcId="{FD4D8F10-8E66-492D-BC10-E81CC3CEF1CB}" destId="{00ADD16A-B9C7-4A3B-9D46-690F1EB74179}" srcOrd="0" destOrd="0" presId="urn:microsoft.com/office/officeart/2005/8/layout/hierarchy3"/>
     <dgm:cxn modelId="{2ABAA029-B77B-4199-8108-CD064D2932E3}" srcId="{4B6616E1-49D3-4EFC-B141-12A2FC54C45D}" destId="{F9F92432-35E9-42A1-AEBD-FBAB24935F84}" srcOrd="0" destOrd="0" parTransId="{55081279-9415-4B93-9C15-EDB249C4E61D}" sibTransId="{1B113B52-672F-4179-A1F3-23F3BD4B1605}"/>
     <dgm:cxn modelId="{ED83D808-E0B1-4ADF-89EB-BCDEEF7BCD4F}" srcId="{BDF473AA-EDDE-430B-9FA2-922F444DDE52}" destId="{85A60D44-F79A-4D25-AD13-B037C5AEA238}" srcOrd="4" destOrd="0" parTransId="{9D0BD83A-4EA6-459E-812C-3C28233EED0D}" sibTransId="{B02E24E7-FFC5-4F89-9B66-C933F65D7696}"/>
-    <dgm:cxn modelId="{049B7351-7F0B-4FBC-B301-C3146CF73B42}" type="presOf" srcId="{BDF473AA-EDDE-430B-9FA2-922F444DDE52}" destId="{824F1EA5-FC71-4D21-BEA8-2D7DDBE27A44}" srcOrd="1" destOrd="0" presId="urn:microsoft.com/office/officeart/2005/8/layout/hierarchy3"/>
-    <dgm:cxn modelId="{8A597762-49E3-4F96-A199-E807929D87DB}" type="presOf" srcId="{A2CB9AFD-E144-42FB-8129-D5C413224E0C}" destId="{049CD944-4450-42A8-97F9-DA30D3A2C04C}" srcOrd="0" destOrd="0" presId="urn:microsoft.com/office/officeart/2005/8/layout/hierarchy3"/>
-    <dgm:cxn modelId="{60F06DD1-C5A1-4483-9B57-AA7F6975DDB7}" type="presOf" srcId="{52768BFF-8BD6-46BA-B1F0-B5021A595F20}" destId="{B102FE31-8F82-4F5C-A86B-A509DBF7C7A3}" srcOrd="0" destOrd="0" presId="urn:microsoft.com/office/officeart/2005/8/layout/hierarchy3"/>
-    <dgm:cxn modelId="{510D6DBF-F692-48E1-A5EE-3273A3CBC327}" type="presOf" srcId="{FA56F694-BF51-4394-88AD-E00A93A6313C}" destId="{9D05AA8F-A49F-430B-A56F-60C60C81674B}" srcOrd="0" destOrd="0" presId="urn:microsoft.com/office/officeart/2005/8/layout/hierarchy3"/>
-    <dgm:cxn modelId="{EF114643-B2D5-4AE9-8A93-10FF7223E8B7}" type="presOf" srcId="{00A43314-2DA6-4787-86EA-F3F8F4E8F8CF}" destId="{416EC52C-0417-4860-86EB-F749C90C46D3}" srcOrd="0" destOrd="0" presId="urn:microsoft.com/office/officeart/2005/8/layout/hierarchy3"/>
-    <dgm:cxn modelId="{D8B50303-18FD-4345-BEC3-C6E24E9AE4BE}" type="presOf" srcId="{BDF473AA-EDDE-430B-9FA2-922F444DDE52}" destId="{E340668D-627A-46FD-9D06-4087A7A6B11A}" srcOrd="0" destOrd="0" presId="urn:microsoft.com/office/officeart/2005/8/layout/hierarchy3"/>
+    <dgm:cxn modelId="{E7F56F32-1990-49A8-BA9E-275955E96495}" type="presOf" srcId="{98CF6133-6044-4460-A643-E5F5F1CCF998}" destId="{FE881A82-6BC4-446B-8DCC-BA38BBD3C5A5}" srcOrd="1" destOrd="0" presId="urn:microsoft.com/office/officeart/2005/8/layout/hierarchy3"/>
+    <dgm:cxn modelId="{ADBC99D8-DCC0-4AB6-BFE3-9537229D26C9}" type="presOf" srcId="{9A324C25-6978-487D-8640-31EC2A168173}" destId="{9A3EA9D4-2DAD-4077-9019-D10794AD7FA9}" srcOrd="0" destOrd="0" presId="urn:microsoft.com/office/officeart/2005/8/layout/hierarchy3"/>
+    <dgm:cxn modelId="{ECA4B8A8-20DF-4426-AF5F-1724D4B0A07B}" type="presOf" srcId="{3DF214ED-7CE1-44E1-966E-DAC4E22E55CA}" destId="{6A7946C5-8043-4989-94CF-DBDFB586B6BE}" srcOrd="0" destOrd="0" presId="urn:microsoft.com/office/officeart/2005/8/layout/hierarchy3"/>
+    <dgm:cxn modelId="{1DDEEC06-8A39-47FB-BEA7-8D5A200C2E63}" type="presOf" srcId="{A2CB9AFD-E144-42FB-8129-D5C413224E0C}" destId="{049CD944-4450-42A8-97F9-DA30D3A2C04C}" srcOrd="0" destOrd="0" presId="urn:microsoft.com/office/officeart/2005/8/layout/hierarchy3"/>
+    <dgm:cxn modelId="{DD0DBE02-184B-411F-B6C7-52C76C022A06}" type="presOf" srcId="{080EF252-4CD7-4B57-ABE3-015DEEBC68BE}" destId="{BD522080-8EC5-460D-9505-C85B10DB7EE5}" srcOrd="0" destOrd="0" presId="urn:microsoft.com/office/officeart/2005/8/layout/hierarchy3"/>
+    <dgm:cxn modelId="{176DC09C-C74E-4CB0-8E5E-35B6C3CEC267}" type="presOf" srcId="{53840EDF-4F0B-4B65-A6A9-2DE8C97DD4C6}" destId="{6A263082-104E-4D25-AF38-5713BF0C1002}" srcOrd="0" destOrd="0" presId="urn:microsoft.com/office/officeart/2005/8/layout/hierarchy3"/>
     <dgm:cxn modelId="{7B668CCF-A9DC-417E-8548-9268A7E9D96B}" srcId="{35F88653-D18C-403E-8255-220EAF02F47E}" destId="{DE17B2AB-EF31-4C4F-8727-851C3A123B51}" srcOrd="0" destOrd="0" parTransId="{E3E31827-7C47-4B40-A19B-07BCE05324A0}" sibTransId="{BB22DD3C-814D-419D-8AC6-B5820A6909A6}"/>
-    <dgm:cxn modelId="{50CD0B24-B962-495D-BAC8-EFEA29805AD4}" type="presOf" srcId="{08C4BA9D-3B8E-411D-B281-042D4F356FA9}" destId="{A1B2859F-60E1-4120-9207-5ABD0B69CC12}" srcOrd="0" destOrd="0" presId="urn:microsoft.com/office/officeart/2005/8/layout/hierarchy3"/>
-    <dgm:cxn modelId="{445FB12C-D0EF-4847-9A7E-FC6DB48136A6}" type="presOf" srcId="{6EF7F5E4-042D-4ACE-AF2A-7BB5F30E426F}" destId="{62A4A690-7C31-4091-8C28-0DAEA7509721}" srcOrd="0" destOrd="0" presId="urn:microsoft.com/office/officeart/2005/8/layout/hierarchy3"/>
     <dgm:cxn modelId="{635EB80A-E5F2-4223-94EF-F4396ADE345D}" srcId="{588B0B82-EFB2-46AA-94B3-C9E7F066DB11}" destId="{C5FEA62F-3EF6-42E0-A2D8-C7AB9221A575}" srcOrd="2" destOrd="0" parTransId="{3676F733-0045-4C31-A048-FE452EE0154C}" sibTransId="{B549954D-A2FA-45F5-A4C3-B1623E98AC72}"/>
-    <dgm:cxn modelId="{375DD59F-92AA-48FC-B37F-6E65B47915D9}" type="presOf" srcId="{9A324C25-6978-487D-8640-31EC2A168173}" destId="{9A3EA9D4-2DAD-4077-9019-D10794AD7FA9}" srcOrd="0" destOrd="0" presId="urn:microsoft.com/office/officeart/2005/8/layout/hierarchy3"/>
-    <dgm:cxn modelId="{FA5FCF5C-2F23-4F16-B358-030011531D0B}" type="presOf" srcId="{2E3FCD98-59C5-45E5-AC04-3D5CB7961A10}" destId="{088BE7E5-46D3-41AA-87D8-2DC6296C36B0}" srcOrd="0" destOrd="0" presId="urn:microsoft.com/office/officeart/2005/8/layout/hierarchy3"/>
+    <dgm:cxn modelId="{B4F74D70-DB5C-4C11-8255-EB6C66901021}" type="presOf" srcId="{55081279-9415-4B93-9C15-EDB249C4E61D}" destId="{0F9B23EB-C284-40AF-BF52-59112976A26C}" srcOrd="0" destOrd="0" presId="urn:microsoft.com/office/officeart/2005/8/layout/hierarchy3"/>
     <dgm:cxn modelId="{A03CD69C-AA67-496E-AE8B-28D23B14C148}" srcId="{4B6616E1-49D3-4EFC-B141-12A2FC54C45D}" destId="{5BF2DC34-8488-45CC-845B-62AB02230DCE}" srcOrd="1" destOrd="0" parTransId="{A2C0043C-7805-4438-9B6B-14FFED955981}" sibTransId="{55971953-DEB4-4C0F-A33F-6C30E8CFD674}"/>
+    <dgm:cxn modelId="{2DB78D2F-CE58-4737-96E7-617C0FAD22E0}" type="presOf" srcId="{F9F92432-35E9-42A1-AEBD-FBAB24935F84}" destId="{45AC07AE-EB4C-4F55-ADCE-3E0D675A8482}" srcOrd="0" destOrd="0" presId="urn:microsoft.com/office/officeart/2005/8/layout/hierarchy3"/>
+    <dgm:cxn modelId="{56098508-2FFA-4DEE-AB90-A3230D512B15}" type="presOf" srcId="{2C92814D-1D2C-4C01-97AB-DAF32CCCF535}" destId="{570E55AB-BE9D-4BAB-B6FB-E127D3455109}" srcOrd="0" destOrd="0" presId="urn:microsoft.com/office/officeart/2005/8/layout/hierarchy3"/>
     <dgm:cxn modelId="{3A0249F1-771E-498D-99E8-F8ADC9C85A1A}" srcId="{98CF6133-6044-4460-A643-E5F5F1CCF998}" destId="{20AE2C3E-33E6-477B-BFEC-967BCBD5731A}" srcOrd="0" destOrd="0" parTransId="{9A324C25-6978-487D-8640-31EC2A168173}" sibTransId="{B8DB0787-1FCF-445C-8BAD-342341250140}"/>
-    <dgm:cxn modelId="{E3B7CD5E-8FB8-429E-A80A-564CBF9C9995}" type="presOf" srcId="{7B9FF263-64C1-41C0-A618-4283555A0239}" destId="{A3AD6B5E-2DCC-48D3-9AB9-D043387595C5}" srcOrd="0" destOrd="0" presId="urn:microsoft.com/office/officeart/2005/8/layout/hierarchy3"/>
-    <dgm:cxn modelId="{17DA3602-02D5-402D-BE27-C7358FC9D175}" type="presOf" srcId="{4B6616E1-49D3-4EFC-B141-12A2FC54C45D}" destId="{F74EF751-99D0-4CCD-B740-59BBD69AC5BA}" srcOrd="0" destOrd="0" presId="urn:microsoft.com/office/officeart/2005/8/layout/hierarchy3"/>
-    <dgm:cxn modelId="{E4BD362A-D429-4F58-BBD5-DE45E3114BE7}" type="presOf" srcId="{0DE5734F-D4A7-45A5-BFDC-91D20F4E9A24}" destId="{5D9E938A-3A7A-417B-9413-79E78553928B}" srcOrd="0" destOrd="0" presId="urn:microsoft.com/office/officeart/2005/8/layout/hierarchy3"/>
-    <dgm:cxn modelId="{EF478175-A32F-422F-85BE-45F55A02A815}" type="presOf" srcId="{98CF6133-6044-4460-A643-E5F5F1CCF998}" destId="{FE881A82-6BC4-446B-8DCC-BA38BBD3C5A5}" srcOrd="1" destOrd="0" presId="urn:microsoft.com/office/officeart/2005/8/layout/hierarchy3"/>
-    <dgm:cxn modelId="{7811971A-74B4-407F-A1E1-38DE31FB4D02}" type="presOf" srcId="{537C546E-E947-4112-936A-C40C2DB4D2B5}" destId="{7E6A6CD6-5A60-45A8-A315-048CC76007CC}" srcOrd="0" destOrd="0" presId="urn:microsoft.com/office/officeart/2005/8/layout/hierarchy3"/>
+    <dgm:cxn modelId="{0B20E6B4-D5C9-4E5D-B2FC-A20AA8B8B9A6}" type="presOf" srcId="{98CF6133-6044-4460-A643-E5F5F1CCF998}" destId="{650FAB10-8F60-4378-B552-170B2EF64F48}" srcOrd="0" destOrd="0" presId="urn:microsoft.com/office/officeart/2005/8/layout/hierarchy3"/>
+    <dgm:cxn modelId="{82F573E9-ACF9-4529-BD6B-98464C23F1B5}" type="presOf" srcId="{C5FEA62F-3EF6-42E0-A2D8-C7AB9221A575}" destId="{59AC6746-BAE6-4BCB-A076-2900E47B7FEB}" srcOrd="0" destOrd="0" presId="urn:microsoft.com/office/officeart/2005/8/layout/hierarchy3"/>
+    <dgm:cxn modelId="{D42B7CDB-CDA6-476A-8495-C9C3BF86EBF8}" type="presOf" srcId="{4405DEC7-BA1E-42D7-AF34-1E719BC14375}" destId="{9EE4F1DF-C6FB-4117-8472-EDE9F10DCF6D}" srcOrd="0" destOrd="0" presId="urn:microsoft.com/office/officeart/2005/8/layout/hierarchy3"/>
     <dgm:cxn modelId="{ED79A33B-B6ED-42BB-A23C-4BB0DB0C945A}" srcId="{588B0B82-EFB2-46AA-94B3-C9E7F066DB11}" destId="{0DE5734F-D4A7-45A5-BFDC-91D20F4E9A24}" srcOrd="0" destOrd="0" parTransId="{EF34184F-4BD0-493D-BA02-4738D9DFB308}" sibTransId="{AEF79051-F44B-4E5D-92EF-16A2F0FDFBE3}"/>
-    <dgm:cxn modelId="{79B15673-EC78-47DE-870B-2C16BC582307}" type="presOf" srcId="{BDC9FBF3-208C-46D9-8F8B-BC1A5AEDE06C}" destId="{5A3B5013-8BDE-482B-837D-E5DB2A5ED434}" srcOrd="0" destOrd="0" presId="urn:microsoft.com/office/officeart/2005/8/layout/hierarchy3"/>
-    <dgm:cxn modelId="{7E2F20DB-0A2C-4AB1-B3AF-7F4917EB62F0}" type="presOf" srcId="{EF34184F-4BD0-493D-BA02-4738D9DFB308}" destId="{3BFFE722-DE7B-4AF8-9190-92B2AC98F232}" srcOrd="0" destOrd="0" presId="urn:microsoft.com/office/officeart/2005/8/layout/hierarchy3"/>
+    <dgm:cxn modelId="{0C694ACD-6D8A-4540-9477-57C7461C2EF8}" type="presOf" srcId="{44655B97-8077-42BE-AFDB-AD86FFE132FF}" destId="{DA3F046D-8714-44FE-BAB7-C47CCEA28677}" srcOrd="0" destOrd="0" presId="urn:microsoft.com/office/officeart/2005/8/layout/hierarchy3"/>
     <dgm:cxn modelId="{6E7C2E62-5E66-4036-AAB7-844455E4BAB9}" srcId="{4B6616E1-49D3-4EFC-B141-12A2FC54C45D}" destId="{68C98AFD-18A8-4821-9033-D1831DBF7F19}" srcOrd="2" destOrd="0" parTransId="{2C92814D-1D2C-4C01-97AB-DAF32CCCF535}" sibTransId="{1E0080E9-5DC1-487C-B470-569797DA790E}"/>
     <dgm:cxn modelId="{2EE21F5F-D826-4F7E-BD3D-8A723E045B8E}" srcId="{BDF473AA-EDDE-430B-9FA2-922F444DDE52}" destId="{0DDDEC99-3CE4-4F4D-A209-DB8EA88A14C4}" srcOrd="0" destOrd="0" parTransId="{BDC9FBF3-208C-46D9-8F8B-BC1A5AEDE06C}" sibTransId="{4821D68C-A627-49B1-AF6C-D71D737CEDE0}"/>
-    <dgm:cxn modelId="{58DF7065-E3FC-4E07-82E3-00ADEDB6C8E5}" type="presOf" srcId="{FD4D8F10-8E66-492D-BC10-E81CC3CEF1CB}" destId="{00ADD16A-B9C7-4A3B-9D46-690F1EB74179}" srcOrd="0" destOrd="0" presId="urn:microsoft.com/office/officeart/2005/8/layout/hierarchy3"/>
-    <dgm:cxn modelId="{8F695EC2-1C5D-448D-812C-874DD34A5A9F}" type="presOf" srcId="{9126DBDC-2838-48A4-978B-1F1734147323}" destId="{4446A9D1-A1BF-4B96-B30D-9E0270CFC915}" srcOrd="0" destOrd="0" presId="urn:microsoft.com/office/officeart/2005/8/layout/hierarchy3"/>
-    <dgm:cxn modelId="{E184608D-6B4C-4B95-81EB-69610A61E6F6}" type="presOf" srcId="{46B5FB3C-B4E2-441B-A968-051ECB0C47C6}" destId="{1C4770AD-258D-4E70-9255-595F4FA1345E}" srcOrd="1" destOrd="0" presId="urn:microsoft.com/office/officeart/2005/8/layout/hierarchy3"/>
+    <dgm:cxn modelId="{C9D46F00-240A-4A46-92B6-C158EA064BF8}" type="presOf" srcId="{6EF7F5E4-042D-4ACE-AF2A-7BB5F30E426F}" destId="{62A4A690-7C31-4091-8C28-0DAEA7509721}" srcOrd="0" destOrd="0" presId="urn:microsoft.com/office/officeart/2005/8/layout/hierarchy3"/>
+    <dgm:cxn modelId="{5FFC3AC1-05A1-4540-BC90-D8CF467D8FDE}" type="presOf" srcId="{00A43314-2DA6-4787-86EA-F3F8F4E8F8CF}" destId="{416EC52C-0417-4860-86EB-F749C90C46D3}" srcOrd="0" destOrd="0" presId="urn:microsoft.com/office/officeart/2005/8/layout/hierarchy3"/>
     <dgm:cxn modelId="{B17177F9-659D-4F16-ADA1-E0AA4B9EE67F}" srcId="{35F88653-D18C-403E-8255-220EAF02F47E}" destId="{46B5FB3C-B4E2-441B-A968-051ECB0C47C6}" srcOrd="4" destOrd="0" parTransId="{C456E412-EE22-4A4B-81FF-14AFBCED5DCE}" sibTransId="{F2EB4098-87E8-47BE-B028-E1DD2CD91602}"/>
-    <dgm:cxn modelId="{C08925F6-E8F0-4FA5-8122-47188AD26482}" type="presOf" srcId="{C5FEA62F-3EF6-42E0-A2D8-C7AB9221A575}" destId="{59AC6746-BAE6-4BCB-A076-2900E47B7FEB}" srcOrd="0" destOrd="0" presId="urn:microsoft.com/office/officeart/2005/8/layout/hierarchy3"/>
     <dgm:cxn modelId="{2F16941B-8941-4EFF-9EFD-841B060F9E8F}" srcId="{DE17B2AB-EF31-4C4F-8727-851C3A123B51}" destId="{A2CB9AFD-E144-42FB-8129-D5C413224E0C}" srcOrd="0" destOrd="0" parTransId="{6240E1E5-2BD9-4BCD-B96A-9AFB5F4A5E1F}" sibTransId="{1F1E2F0F-4121-4673-B57E-04D4C1626E01}"/>
-    <dgm:cxn modelId="{15976694-E9BC-4029-BE79-D5036F7DC96F}" type="presOf" srcId="{DE17B2AB-EF31-4C4F-8727-851C3A123B51}" destId="{BD459B51-E88F-450E-8A87-EE44572B3285}" srcOrd="1" destOrd="0" presId="urn:microsoft.com/office/officeart/2005/8/layout/hierarchy3"/>
-    <dgm:cxn modelId="{D5ABF8E6-4C99-4E7F-83B4-F78390650001}" type="presOf" srcId="{DDE29A83-4AA9-455A-BE5A-1FDE2117C338}" destId="{E3F1D89B-2B64-4981-9FCE-7FA44EAFB380}" srcOrd="0" destOrd="0" presId="urn:microsoft.com/office/officeart/2005/8/layout/hierarchy3"/>
-    <dgm:cxn modelId="{0E658064-DBCC-4CB8-92FC-5338993042C1}" type="presOf" srcId="{44655B97-8077-42BE-AFDB-AD86FFE132FF}" destId="{DA3F046D-8714-44FE-BAB7-C47CCEA28677}" srcOrd="0" destOrd="0" presId="urn:microsoft.com/office/officeart/2005/8/layout/hierarchy3"/>
-    <dgm:cxn modelId="{9E922064-DB6A-403F-9307-FD3BDF20C0BE}" type="presOf" srcId="{9FEB8730-7230-4B52-9D4C-E04E8CB1F204}" destId="{9E504B75-AC7A-4D91-8158-6252D2ABE307}" srcOrd="0" destOrd="0" presId="urn:microsoft.com/office/officeart/2005/8/layout/hierarchy3"/>
+    <dgm:cxn modelId="{5DEF4956-FC97-4A92-887E-23E130FD9762}" type="presOf" srcId="{46B5FB3C-B4E2-441B-A968-051ECB0C47C6}" destId="{BB133219-6104-4263-A313-E584786669EF}" srcOrd="0" destOrd="0" presId="urn:microsoft.com/office/officeart/2005/8/layout/hierarchy3"/>
+    <dgm:cxn modelId="{E2283E8B-BD8A-405C-A2BF-36F45CFC6B9B}" type="presOf" srcId="{CA838B7C-84F4-4062-A16A-FA16837D6782}" destId="{D1C6C49A-9A38-42AC-BF5E-6778FB5A6761}" srcOrd="0" destOrd="0" presId="urn:microsoft.com/office/officeart/2005/8/layout/hierarchy3"/>
+    <dgm:cxn modelId="{951DDA7D-34F3-4FEF-8B10-329B5D655071}" type="presOf" srcId="{B596DE4D-CD45-4DB3-95B3-8E03FD6B8F0B}" destId="{FA3030CA-2937-4DB2-A9BA-63C20387AE56}" srcOrd="0" destOrd="0" presId="urn:microsoft.com/office/officeart/2005/8/layout/hierarchy3"/>
     <dgm:cxn modelId="{6FC3DB24-F1DD-467F-8718-D9AD1C4E5DB8}" srcId="{DE17B2AB-EF31-4C4F-8727-851C3A123B51}" destId="{2E3FCD98-59C5-45E5-AC04-3D5CB7961A10}" srcOrd="1" destOrd="0" parTransId="{CEFE8D43-ED13-4707-817C-214CC0CC7244}" sibTransId="{F7E98FB4-C10A-446C-AAEE-8D566ADF3BFC}"/>
-    <dgm:cxn modelId="{604C212E-ECE5-49A5-BAB6-61217032B855}" srcId="{46B5FB3C-B4E2-441B-A968-051ECB0C47C6}" destId="{2AC033E5-5F02-4C6E-9E9B-CB2B4AB6438F}" srcOrd="1" destOrd="0" parTransId="{DDE29A83-4AA9-455A-BE5A-1FDE2117C338}" sibTransId="{5AC3C5E5-9C5C-4D89-977A-DCB36DABD8C1}"/>
-    <dgm:cxn modelId="{8C9E2DC6-C874-4F1F-B652-7E1F86D87859}" type="presOf" srcId="{53840EDF-4F0B-4B65-A6A9-2DE8C97DD4C6}" destId="{6A263082-104E-4D25-AF38-5713BF0C1002}" srcOrd="0" destOrd="0" presId="urn:microsoft.com/office/officeart/2005/8/layout/hierarchy3"/>
-    <dgm:cxn modelId="{465AB07A-2FC7-4353-9573-E7CBC5AC151D}" type="presOf" srcId="{68C98AFD-18A8-4821-9033-D1831DBF7F19}" destId="{1CBCD1EF-7F90-488A-94B8-E19B3E25EB4C}" srcOrd="0" destOrd="0" presId="urn:microsoft.com/office/officeart/2005/8/layout/hierarchy3"/>
-    <dgm:cxn modelId="{6A42D8DA-D862-4E8C-AB84-62DD6085F833}" type="presOf" srcId="{6240E1E5-2BD9-4BCD-B96A-9AFB5F4A5E1F}" destId="{E3656748-5C15-4ACC-8390-56C6DD3C2415}" srcOrd="0" destOrd="0" presId="urn:microsoft.com/office/officeart/2005/8/layout/hierarchy3"/>
-    <dgm:cxn modelId="{241439B2-7E54-4E9F-9D40-A3EE300F9D93}" type="presOf" srcId="{E4D20E1B-71F2-43C6-A55B-2779C7B98356}" destId="{DD4569BE-0B05-4CD3-888B-CDE962E66688}" srcOrd="0" destOrd="0" presId="urn:microsoft.com/office/officeart/2005/8/layout/hierarchy3"/>
-    <dgm:cxn modelId="{A533B850-FAB0-48DB-870A-011382B20B6E}" type="presOf" srcId="{2C92814D-1D2C-4C01-97AB-DAF32CCCF535}" destId="{570E55AB-BE9D-4BAB-B6FB-E127D3455109}" srcOrd="0" destOrd="0" presId="urn:microsoft.com/office/officeart/2005/8/layout/hierarchy3"/>
+    <dgm:cxn modelId="{604C212E-ECE5-49A5-BAB6-61217032B855}" srcId="{46B5FB3C-B4E2-441B-A968-051ECB0C47C6}" destId="{2AC033E5-5F02-4C6E-9E9B-CB2B4AB6438F}" srcOrd="0" destOrd="0" parTransId="{DDE29A83-4AA9-455A-BE5A-1FDE2117C338}" sibTransId="{5AC3C5E5-9C5C-4D89-977A-DCB36DABD8C1}"/>
+    <dgm:cxn modelId="{35E468CC-D35D-43A7-BB97-38426B78B9B4}" type="presOf" srcId="{BDC9FBF3-208C-46D9-8F8B-BC1A5AEDE06C}" destId="{5A3B5013-8BDE-482B-837D-E5DB2A5ED434}" srcOrd="0" destOrd="0" presId="urn:microsoft.com/office/officeart/2005/8/layout/hierarchy3"/>
+    <dgm:cxn modelId="{6B48CB6F-2F62-4999-B923-8CDA35EBEF66}" type="presOf" srcId="{588B0B82-EFB2-46AA-94B3-C9E7F066DB11}" destId="{00D5CC1C-8EEC-40EE-AF86-9566CA7261DE}" srcOrd="0" destOrd="0" presId="urn:microsoft.com/office/officeart/2005/8/layout/hierarchy3"/>
+    <dgm:cxn modelId="{B746BC40-69BA-4709-9AFF-5926EBB4CD7A}" type="presOf" srcId="{08C4BA9D-3B8E-411D-B281-042D4F356FA9}" destId="{A1B2859F-60E1-4120-9207-5ABD0B69CC12}" srcOrd="0" destOrd="0" presId="urn:microsoft.com/office/officeart/2005/8/layout/hierarchy3"/>
+    <dgm:cxn modelId="{976E5020-8AC3-4896-B22F-91370F61148F}" type="presOf" srcId="{5BF2DC34-8488-45CC-845B-62AB02230DCE}" destId="{F147FDF5-E77B-4BDE-9848-021ACD517624}" srcOrd="0" destOrd="0" presId="urn:microsoft.com/office/officeart/2005/8/layout/hierarchy3"/>
     <dgm:cxn modelId="{B64C2886-0AA7-4F29-A35F-67662997C7BC}" srcId="{98CF6133-6044-4460-A643-E5F5F1CCF998}" destId="{4405DEC7-BA1E-42D7-AF34-1E719BC14375}" srcOrd="2" destOrd="0" parTransId="{FD4D8F10-8E66-492D-BC10-E81CC3CEF1CB}" sibTransId="{5CC2D935-F339-4EBB-9DCA-9C6C3A801339}"/>
-    <dgm:cxn modelId="{C073199D-EC5B-4684-AEDF-881D5D267BAA}" type="presOf" srcId="{7BA166B9-D175-425C-BEC6-6604BC505FC8}" destId="{54AB134C-74E1-4B32-8D7D-08A5C943041F}" srcOrd="0" destOrd="0" presId="urn:microsoft.com/office/officeart/2005/8/layout/hierarchy3"/>
+    <dgm:cxn modelId="{4806FA59-24A0-44DE-8BDA-73DD4522C354}" type="presOf" srcId="{85A60D44-F79A-4D25-AD13-B037C5AEA238}" destId="{8F56E187-385D-4836-B80E-BEBDB25757AC}" srcOrd="0" destOrd="0" presId="urn:microsoft.com/office/officeart/2005/8/layout/hierarchy3"/>
     <dgm:cxn modelId="{6C702CDD-7099-41AB-9E1A-516D9E0C694B}" srcId="{BDF473AA-EDDE-430B-9FA2-922F444DDE52}" destId="{3B5C3C26-B57D-4F5B-AECF-64DB33615FD9}" srcOrd="2" destOrd="0" parTransId="{08C4BA9D-3B8E-411D-B281-042D4F356FA9}" sibTransId="{CE12EADF-663D-4D3C-84C4-21B3FD7E045C}"/>
-    <dgm:cxn modelId="{A1D64B26-F737-4A3B-BA8C-761D1F411808}" type="presOf" srcId="{4405DEC7-BA1E-42D7-AF34-1E719BC14375}" destId="{9EE4F1DF-C6FB-4117-8472-EDE9F10DCF6D}" srcOrd="0" destOrd="0" presId="urn:microsoft.com/office/officeart/2005/8/layout/hierarchy3"/>
-    <dgm:cxn modelId="{4FB797DD-4DC7-4822-ABDC-748391458F18}" type="presOf" srcId="{85A60D44-F79A-4D25-AD13-B037C5AEA238}" destId="{8F56E187-385D-4836-B80E-BEBDB25757AC}" srcOrd="0" destOrd="0" presId="urn:microsoft.com/office/officeart/2005/8/layout/hierarchy3"/>
-    <dgm:cxn modelId="{CF4F4DD5-8294-4962-A626-3660AE31F858}" type="presOf" srcId="{A22A60CD-B829-4183-A388-B23237CE812D}" destId="{EB3AE39D-2BEB-4F37-A6A5-5DC131A621A5}" srcOrd="0" destOrd="0" presId="urn:microsoft.com/office/officeart/2005/8/layout/hierarchy3"/>
-    <dgm:cxn modelId="{09179D3B-C9C0-41EC-86D9-F61BCCF21B97}" type="presOf" srcId="{C38CA6FF-ACDB-47D9-BDED-D350CFB94F75}" destId="{C120B304-F0E1-4429-9AF5-59F5E1C399E3}" srcOrd="0" destOrd="0" presId="urn:microsoft.com/office/officeart/2005/8/layout/hierarchy3"/>
-    <dgm:cxn modelId="{20E40CC5-5CF5-4522-93B3-FBB8AE3351DD}" type="presOf" srcId="{588B0B82-EFB2-46AA-94B3-C9E7F066DB11}" destId="{398B1E14-033C-4019-A9DA-CA220337E554}" srcOrd="1" destOrd="0" presId="urn:microsoft.com/office/officeart/2005/8/layout/hierarchy3"/>
-    <dgm:cxn modelId="{1962390E-6182-4EFC-ACFB-81E7C0DDF7CE}" type="presOf" srcId="{F9E57E57-1849-45B0-ABB6-48B4224827A1}" destId="{3EA31262-E575-45D0-90A5-2059D7E8EE96}" srcOrd="0" destOrd="0" presId="urn:microsoft.com/office/officeart/2005/8/layout/hierarchy3"/>
-    <dgm:cxn modelId="{4BCF1A1F-8FB9-46C2-ACEF-2B181912D8AF}" type="presOf" srcId="{20AE2C3E-33E6-477B-BFEC-967BCBD5731A}" destId="{B5EBB8BD-D3EF-45C5-A8F8-AA79DC9E505D}" srcOrd="0" destOrd="0" presId="urn:microsoft.com/office/officeart/2005/8/layout/hierarchy3"/>
-    <dgm:cxn modelId="{1A4243BD-2599-400E-8DCA-FB4F374D702A}" srcId="{46B5FB3C-B4E2-441B-A968-051ECB0C47C6}" destId="{52768BFF-8BD6-46BA-B1F0-B5021A595F20}" srcOrd="0" destOrd="0" parTransId="{9FEB8730-7230-4B52-9D4C-E04E8CB1F204}" sibTransId="{B179CDE0-2371-4BCF-8118-8A66410604AE}"/>
+    <dgm:cxn modelId="{0687BCC9-E92C-4BB1-B41D-EF4E344CF8D1}" type="presOf" srcId="{9126DBDC-2838-48A4-978B-1F1734147323}" destId="{4446A9D1-A1BF-4B96-B30D-9E0270CFC915}" srcOrd="0" destOrd="0" presId="urn:microsoft.com/office/officeart/2005/8/layout/hierarchy3"/>
+    <dgm:cxn modelId="{52B39EE8-CEE7-44E9-A06E-722D70DF15E8}" type="presOf" srcId="{DE17B2AB-EF31-4C4F-8727-851C3A123B51}" destId="{DD7D61AB-BAC0-4B59-8A6C-725A6BA4F706}" srcOrd="0" destOrd="0" presId="urn:microsoft.com/office/officeart/2005/8/layout/hierarchy3"/>
+    <dgm:cxn modelId="{B922450D-C3F2-4050-8F9F-A7DAB39A206D}" type="presOf" srcId="{6ACCA38E-DFC2-4E27-B1BE-E294AD489DF0}" destId="{C7363471-0DEE-44F4-85E9-F3F1651BE5DD}" srcOrd="0" destOrd="0" presId="urn:microsoft.com/office/officeart/2005/8/layout/hierarchy3"/>
+    <dgm:cxn modelId="{25ABFFCE-FA86-4BCA-B761-181166076D09}" type="presOf" srcId="{0DDDEC99-3CE4-4F4D-A209-DB8EA88A14C4}" destId="{4FA9D213-2058-46FA-8B33-147E66786270}" srcOrd="0" destOrd="0" presId="urn:microsoft.com/office/officeart/2005/8/layout/hierarchy3"/>
+    <dgm:cxn modelId="{9E1111EF-37BA-4E63-95A6-7650ACA47717}" type="presOf" srcId="{EF34184F-4BD0-493D-BA02-4738D9DFB308}" destId="{3BFFE722-DE7B-4AF8-9190-92B2AC98F232}" srcOrd="0" destOrd="0" presId="urn:microsoft.com/office/officeart/2005/8/layout/hierarchy3"/>
     <dgm:cxn modelId="{77C70FEE-5D4D-40FC-98C4-F5C5FD673407}" srcId="{588B0B82-EFB2-46AA-94B3-C9E7F066DB11}" destId="{9126DBDC-2838-48A4-978B-1F1734147323}" srcOrd="1" destOrd="0" parTransId="{A22A60CD-B829-4183-A388-B23237CE812D}" sibTransId="{4DF2DC63-661A-4F77-8A1B-3613BFE07536}"/>
-    <dgm:cxn modelId="{DE6E57BE-6604-46C0-9385-285F4EBF5C19}" type="presOf" srcId="{0DDDEC99-3CE4-4F4D-A209-DB8EA88A14C4}" destId="{4FA9D213-2058-46FA-8B33-147E66786270}" srcOrd="0" destOrd="0" presId="urn:microsoft.com/office/officeart/2005/8/layout/hierarchy3"/>
+    <dgm:cxn modelId="{E1043BA4-4E4C-4863-ADEB-3E2B3D7F8ABE}" type="presOf" srcId="{3676F733-0045-4C31-A048-FE452EE0154C}" destId="{22CAFD0A-6F24-4952-AF13-6088C32F2D25}" srcOrd="0" destOrd="0" presId="urn:microsoft.com/office/officeart/2005/8/layout/hierarchy3"/>
     <dgm:cxn modelId="{F040EABA-606E-4DEE-86CD-64BA4DF5118A}" srcId="{588B0B82-EFB2-46AA-94B3-C9E7F066DB11}" destId="{0CA62EC5-DDCC-47EF-AC35-56D207079988}" srcOrd="3" destOrd="0" parTransId="{44C320E5-654A-4EFE-960D-6B29388240FF}" sibTransId="{1233B482-099F-43F4-9B96-DDF7F0CE0168}"/>
+    <dgm:cxn modelId="{FA362C7A-5EBE-4522-B029-D9026A9F1A9A}" type="presOf" srcId="{DE17B2AB-EF31-4C4F-8727-851C3A123B51}" destId="{BD459B51-E88F-450E-8A87-EE44572B3285}" srcOrd="1" destOrd="0" presId="urn:microsoft.com/office/officeart/2005/8/layout/hierarchy3"/>
+    <dgm:cxn modelId="{EF59CBC1-BB28-4EC0-9760-9CA6F22AAE1A}" type="presOf" srcId="{3B5C3C26-B57D-4F5B-AECF-64DB33615FD9}" destId="{DB80092B-A9EC-4CD0-BBB1-613CC9B325D7}" srcOrd="0" destOrd="0" presId="urn:microsoft.com/office/officeart/2005/8/layout/hierarchy3"/>
     <dgm:cxn modelId="{99BD7018-7E8D-4572-AB59-1949658AFFE6}" srcId="{BDF473AA-EDDE-430B-9FA2-922F444DDE52}" destId="{6EF7F5E4-042D-4ACE-AF2A-7BB5F30E426F}" srcOrd="3" destOrd="0" parTransId="{C0097790-2F93-491D-8EF5-60D49720117D}" sibTransId="{9244E36D-3B97-4540-A5AC-7181E2E3A731}"/>
-    <dgm:cxn modelId="{502184C5-4B88-4F7A-951C-D30263439A02}" type="presOf" srcId="{F3EFDDB6-A875-4B17-85B1-25B081D41F52}" destId="{7CB94C59-8F42-4DFC-9897-26E8FCF9850C}" srcOrd="0" destOrd="0" presId="urn:microsoft.com/office/officeart/2005/8/layout/hierarchy3"/>
-    <dgm:cxn modelId="{79355B05-BBDF-4C25-AB61-2C7E28693726}" srcId="{46B5FB3C-B4E2-441B-A968-051ECB0C47C6}" destId="{E4D20E1B-71F2-43C6-A55B-2779C7B98356}" srcOrd="2" destOrd="0" parTransId="{00A43314-2DA6-4787-86EA-F3F8F4E8F8CF}" sibTransId="{FD8A94A2-DB4A-465C-819E-92A521C6414C}"/>
-    <dgm:cxn modelId="{1CD1A700-0263-4C73-9735-ECB7FC30B68E}" type="presOf" srcId="{4E8847BB-127D-44E5-9A4D-52C6B981F967}" destId="{DAD2261C-CBAB-4637-97E8-27D1D18ADAD2}" srcOrd="0" destOrd="0" presId="urn:microsoft.com/office/officeart/2005/8/layout/hierarchy3"/>
-    <dgm:cxn modelId="{A96A69E1-1273-4796-B0C2-8054687ED441}" type="presOf" srcId="{3676F733-0045-4C31-A048-FE452EE0154C}" destId="{22CAFD0A-6F24-4952-AF13-6088C32F2D25}" srcOrd="0" destOrd="0" presId="urn:microsoft.com/office/officeart/2005/8/layout/hierarchy3"/>
-    <dgm:cxn modelId="{47A68FB5-8024-4C03-AD07-70D1FBA8C468}" srcId="{46B5FB3C-B4E2-441B-A968-051ECB0C47C6}" destId="{53840EDF-4F0B-4B65-A6A9-2DE8C97DD4C6}" srcOrd="3" destOrd="0" parTransId="{7B9FF263-64C1-41C0-A618-4283555A0239}" sibTransId="{C3189EC0-985A-40DF-A446-9758AF6C0014}"/>
+    <dgm:cxn modelId="{79355B05-BBDF-4C25-AB61-2C7E28693726}" srcId="{46B5FB3C-B4E2-441B-A968-051ECB0C47C6}" destId="{E4D20E1B-71F2-43C6-A55B-2779C7B98356}" srcOrd="1" destOrd="0" parTransId="{00A43314-2DA6-4787-86EA-F3F8F4E8F8CF}" sibTransId="{FD8A94A2-DB4A-465C-819E-92A521C6414C}"/>
+    <dgm:cxn modelId="{04E1AE13-3A8F-4248-ADE6-A660B7985709}" type="presOf" srcId="{CEFE8D43-ED13-4707-817C-214CC0CC7244}" destId="{2FC7ED85-88BF-4EF6-BD7F-992E22912436}" srcOrd="0" destOrd="0" presId="urn:microsoft.com/office/officeart/2005/8/layout/hierarchy3"/>
+    <dgm:cxn modelId="{47A68FB5-8024-4C03-AD07-70D1FBA8C468}" srcId="{46B5FB3C-B4E2-441B-A968-051ECB0C47C6}" destId="{53840EDF-4F0B-4B65-A6A9-2DE8C97DD4C6}" srcOrd="2" destOrd="0" parTransId="{7B9FF263-64C1-41C0-A618-4283555A0239}" sibTransId="{C3189EC0-985A-40DF-A446-9758AF6C0014}"/>
+    <dgm:cxn modelId="{370E6315-C2A8-460B-AB65-52A7C3533A25}" type="presOf" srcId="{6240E1E5-2BD9-4BCD-B96A-9AFB5F4A5E1F}" destId="{E3656748-5C15-4ACC-8390-56C6DD3C2415}" srcOrd="0" destOrd="0" presId="urn:microsoft.com/office/officeart/2005/8/layout/hierarchy3"/>
     <dgm:cxn modelId="{47B5311D-3801-47E5-8322-51600B7E9CC4}" srcId="{588B0B82-EFB2-46AA-94B3-C9E7F066DB11}" destId="{F3EFDDB6-A875-4B17-85B1-25B081D41F52}" srcOrd="5" destOrd="0" parTransId="{B596DE4D-CD45-4DB3-95B3-8E03FD6B8F0B}" sibTransId="{DB41C2BD-536B-42EF-B115-E4545A054F39}"/>
-    <dgm:cxn modelId="{26798BD6-D3A3-4A21-BD01-E5155F25E7FF}" type="presOf" srcId="{4B6616E1-49D3-4EFC-B141-12A2FC54C45D}" destId="{27E7036D-893E-4349-B0AD-5102FB638312}" srcOrd="1" destOrd="0" presId="urn:microsoft.com/office/officeart/2005/8/layout/hierarchy3"/>
-    <dgm:cxn modelId="{BBCAE83F-2549-4ED4-9463-2AB07A8C6A66}" type="presOf" srcId="{98CF6133-6044-4460-A643-E5F5F1CCF998}" destId="{650FAB10-8F60-4378-B552-170B2EF64F48}" srcOrd="0" destOrd="0" presId="urn:microsoft.com/office/officeart/2005/8/layout/hierarchy3"/>
-    <dgm:cxn modelId="{92475121-F16C-4C66-A533-4A3A831B725D}" type="presOf" srcId="{9EC8DBAA-3F54-4A6B-BBBA-E543D787319C}" destId="{A9D89B99-D163-47EF-9E1A-716585ECBE42}" srcOrd="0" destOrd="0" presId="urn:microsoft.com/office/officeart/2005/8/layout/hierarchy3"/>
-    <dgm:cxn modelId="{DD6B8507-2AE5-45BB-95E0-2B9FED4BA1D7}" type="presOf" srcId="{F9F92432-35E9-42A1-AEBD-FBAB24935F84}" destId="{45AC07AE-EB4C-4F55-ADCE-3E0D675A8482}" srcOrd="0" destOrd="0" presId="urn:microsoft.com/office/officeart/2005/8/layout/hierarchy3"/>
-    <dgm:cxn modelId="{3C484FFB-297F-4EE7-BA7A-21E367973CFF}" type="presOf" srcId="{0CA62EC5-DDCC-47EF-AC35-56D207079988}" destId="{D40BE166-61CA-4647-A7DE-6B5FBAB588C8}" srcOrd="0" destOrd="0" presId="urn:microsoft.com/office/officeart/2005/8/layout/hierarchy3"/>
-    <dgm:cxn modelId="{737470B3-6DEB-4B34-8762-6E6C3CA684AD}" type="presOf" srcId="{B596DE4D-CD45-4DB3-95B3-8E03FD6B8F0B}" destId="{FA3030CA-2937-4DB2-A9BA-63C20387AE56}" srcOrd="0" destOrd="0" presId="urn:microsoft.com/office/officeart/2005/8/layout/hierarchy3"/>
-    <dgm:cxn modelId="{593AA6B8-A238-4BC9-9324-51942949E8BA}" type="presOf" srcId="{2AC033E5-5F02-4C6E-9E9B-CB2B4AB6438F}" destId="{AE665C0C-3C2D-439F-8C6E-3A3C2749CCAF}" srcOrd="0" destOrd="0" presId="urn:microsoft.com/office/officeart/2005/8/layout/hierarchy3"/>
+    <dgm:cxn modelId="{43CA6B3F-A870-47FF-B5B8-D16939BA0A48}" type="presOf" srcId="{35F88653-D18C-403E-8255-220EAF02F47E}" destId="{267B7765-1DEE-4C53-9B80-0768245269B3}" srcOrd="0" destOrd="0" presId="urn:microsoft.com/office/officeart/2005/8/layout/hierarchy3"/>
+    <dgm:cxn modelId="{1FA41598-AF44-48AC-999A-2CE3B2F19442}" type="presOf" srcId="{7BA166B9-D175-425C-BEC6-6604BC505FC8}" destId="{54AB134C-74E1-4B32-8D7D-08A5C943041F}" srcOrd="0" destOrd="0" presId="urn:microsoft.com/office/officeart/2005/8/layout/hierarchy3"/>
+    <dgm:cxn modelId="{698F7693-FC87-44D5-B733-D9D1CAF1E75E}" type="presOf" srcId="{2E3FCD98-59C5-45E5-AC04-3D5CB7961A10}" destId="{088BE7E5-46D3-41AA-87D8-2DC6296C36B0}" srcOrd="0" destOrd="0" presId="urn:microsoft.com/office/officeart/2005/8/layout/hierarchy3"/>
+    <dgm:cxn modelId="{048319DB-71B8-4FA4-8F8A-7630A4342DDE}" type="presOf" srcId="{0DE5734F-D4A7-45A5-BFDC-91D20F4E9A24}" destId="{5D9E938A-3A7A-417B-9413-79E78553928B}" srcOrd="0" destOrd="0" presId="urn:microsoft.com/office/officeart/2005/8/layout/hierarchy3"/>
     <dgm:cxn modelId="{3AC6F1B8-63FD-4E10-843A-3787F5F8A06E}" srcId="{98CF6133-6044-4460-A643-E5F5F1CCF998}" destId="{8C26FD0F-FA7B-4F69-9122-80F0C94B50C5}" srcOrd="1" destOrd="0" parTransId="{6ACCA38E-DFC2-4E27-B1BE-E294AD489DF0}" sibTransId="{6673F7AA-9B89-4F49-86C4-A4B15193018C}"/>
+    <dgm:cxn modelId="{F5F23237-D280-41BD-9B20-7D17DE39D05D}" type="presOf" srcId="{588B0B82-EFB2-46AA-94B3-C9E7F066DB11}" destId="{398B1E14-033C-4019-A9DA-CA220337E554}" srcOrd="1" destOrd="0" presId="urn:microsoft.com/office/officeart/2005/8/layout/hierarchy3"/>
+    <dgm:cxn modelId="{FFFBB58F-61BB-4B3D-B707-8929C3ABC673}" type="presOf" srcId="{BDF473AA-EDDE-430B-9FA2-922F444DDE52}" destId="{E340668D-627A-46FD-9D06-4087A7A6B11A}" srcOrd="0" destOrd="0" presId="urn:microsoft.com/office/officeart/2005/8/layout/hierarchy3"/>
     <dgm:cxn modelId="{71103ED7-B467-4A0B-BA20-8A1AFA132645}" srcId="{4B6616E1-49D3-4EFC-B141-12A2FC54C45D}" destId="{080EF252-4CD7-4B57-ABE3-015DEEBC68BE}" srcOrd="3" destOrd="0" parTransId="{9EC8DBAA-3F54-4A6B-BBBA-E543D787319C}" sibTransId="{9B562F42-FCCB-4464-9BC9-0BA39256B4A4}"/>
-    <dgm:cxn modelId="{5B801444-0399-4610-9916-F0F4B7AABF33}" type="presOf" srcId="{55081279-9415-4B93-9C15-EDB249C4E61D}" destId="{0F9B23EB-C284-40AF-BF52-59112976A26C}" srcOrd="0" destOrd="0" presId="urn:microsoft.com/office/officeart/2005/8/layout/hierarchy3"/>
-    <dgm:cxn modelId="{3B7EC541-E921-4736-B9AC-3457F5DBB760}" type="presOf" srcId="{5BF2DC34-8488-45CC-845B-62AB02230DCE}" destId="{F147FDF5-E77B-4BDE-9848-021ACD517624}" srcOrd="0" destOrd="0" presId="urn:microsoft.com/office/officeart/2005/8/layout/hierarchy3"/>
+    <dgm:cxn modelId="{05288D09-4A01-4360-AD46-CE753392E9D2}" type="presOf" srcId="{A22A60CD-B829-4183-A388-B23237CE812D}" destId="{EB3AE39D-2BEB-4F37-A6A5-5DC131A621A5}" srcOrd="0" destOrd="0" presId="urn:microsoft.com/office/officeart/2005/8/layout/hierarchy3"/>
+    <dgm:cxn modelId="{29AA38DC-F771-492B-B669-9FEF084782D7}" type="presOf" srcId="{F9E57E57-1849-45B0-ABB6-48B4224827A1}" destId="{3EA31262-E575-45D0-90A5-2059D7E8EE96}" srcOrd="0" destOrd="0" presId="urn:microsoft.com/office/officeart/2005/8/layout/hierarchy3"/>
+    <dgm:cxn modelId="{99EA222D-4D71-463B-B328-7556EA7EE9CC}" type="presOf" srcId="{0CA62EC5-DDCC-47EF-AC35-56D207079988}" destId="{D40BE166-61CA-4647-A7DE-6B5FBAB588C8}" srcOrd="0" destOrd="0" presId="urn:microsoft.com/office/officeart/2005/8/layout/hierarchy3"/>
+    <dgm:cxn modelId="{3CD81916-A2AE-40D0-B158-376A2123750D}" type="presOf" srcId="{F3EFDDB6-A875-4B17-85B1-25B081D41F52}" destId="{7CB94C59-8F42-4DFC-9897-26E8FCF9850C}" srcOrd="0" destOrd="0" presId="urn:microsoft.com/office/officeart/2005/8/layout/hierarchy3"/>
+    <dgm:cxn modelId="{EA464C32-3B3A-44A3-BEE9-8B08370434DA}" type="presOf" srcId="{537C546E-E947-4112-936A-C40C2DB4D2B5}" destId="{7E6A6CD6-5A60-45A8-A315-048CC76007CC}" srcOrd="0" destOrd="0" presId="urn:microsoft.com/office/officeart/2005/8/layout/hierarchy3"/>
+    <dgm:cxn modelId="{EBAA2E6D-8340-4C99-B469-F279ACE924D3}" type="presOf" srcId="{9EC8DBAA-3F54-4A6B-BBBA-E543D787319C}" destId="{A9D89B99-D163-47EF-9E1A-716585ECBE42}" srcOrd="0" destOrd="0" presId="urn:microsoft.com/office/officeart/2005/8/layout/hierarchy3"/>
+    <dgm:cxn modelId="{D3EF4C1F-2BA9-4DCA-9E46-CABE9C727979}" type="presOf" srcId="{46B5FB3C-B4E2-441B-A968-051ECB0C47C6}" destId="{1C4770AD-258D-4E70-9255-595F4FA1345E}" srcOrd="1" destOrd="0" presId="urn:microsoft.com/office/officeart/2005/8/layout/hierarchy3"/>
+    <dgm:cxn modelId="{E3AD4146-F366-4717-98B3-CDC278257EA2}" type="presOf" srcId="{9D0BD83A-4EA6-459E-812C-3C28233EED0D}" destId="{40697286-185B-4BD9-B287-0270B2574FCC}" srcOrd="0" destOrd="0" presId="urn:microsoft.com/office/officeart/2005/8/layout/hierarchy3"/>
     <dgm:cxn modelId="{E506E3DA-4E3C-4464-A42D-280EAEB0E83B}" srcId="{35F88653-D18C-403E-8255-220EAF02F47E}" destId="{BDF473AA-EDDE-430B-9FA2-922F444DDE52}" srcOrd="3" destOrd="0" parTransId="{8D34BC18-FC40-4B32-B494-391FEDF93C41}" sibTransId="{29F45EE9-008C-4434-9933-BEAA4D85840D}"/>
-    <dgm:cxn modelId="{7572DAC0-6314-4318-AB28-F32183E0A5C5}" type="presOf" srcId="{E139780F-3AD0-445B-AD3E-138B6CA8F6B6}" destId="{94815076-3105-46D2-985B-D7EDA471E110}" srcOrd="0" destOrd="0" presId="urn:microsoft.com/office/officeart/2005/8/layout/hierarchy3"/>
-    <dgm:cxn modelId="{397FABFF-BB15-40F2-984D-A50F0828281B}" type="presOf" srcId="{6ACCA38E-DFC2-4E27-B1BE-E294AD489DF0}" destId="{C7363471-0DEE-44F4-85E9-F3F1651BE5DD}" srcOrd="0" destOrd="0" presId="urn:microsoft.com/office/officeart/2005/8/layout/hierarchy3"/>
-    <dgm:cxn modelId="{CEA18ADB-CDF8-4595-9B08-BB729F4DD3A4}" type="presOf" srcId="{C0097790-2F93-491D-8EF5-60D49720117D}" destId="{081CA428-9A35-40D5-9BDE-6F091E0F816A}" srcOrd="0" destOrd="0" presId="urn:microsoft.com/office/officeart/2005/8/layout/hierarchy3"/>
+    <dgm:cxn modelId="{B2CEE4A3-A3E4-4D2A-A166-FEA232050FCE}" type="presOf" srcId="{578BD18F-22D2-4AB2-8DB7-B10B857598A9}" destId="{268C4050-2F60-44B8-9F05-5F8A1C459207}" srcOrd="0" destOrd="0" presId="urn:microsoft.com/office/officeart/2005/8/layout/hierarchy3"/>
+    <dgm:cxn modelId="{36A47F56-AD5E-482C-A950-F919E88691CE}" type="presOf" srcId="{E139780F-3AD0-445B-AD3E-138B6CA8F6B6}" destId="{94815076-3105-46D2-985B-D7EDA471E110}" srcOrd="0" destOrd="0" presId="urn:microsoft.com/office/officeart/2005/8/layout/hierarchy3"/>
+    <dgm:cxn modelId="{0A02CB05-E35F-40DB-A524-5B3054AA9859}" type="presOf" srcId="{A2C0043C-7805-4438-9B6B-14FFED955981}" destId="{717F3BFC-939B-467B-A0EB-1E5C68C62FC4}" srcOrd="0" destOrd="0" presId="urn:microsoft.com/office/officeart/2005/8/layout/hierarchy3"/>
     <dgm:cxn modelId="{90E3B05C-CEB0-4A48-8997-61733B876637}" srcId="{DE17B2AB-EF31-4C4F-8727-851C3A123B51}" destId="{FA56F694-BF51-4394-88AD-E00A93A6313C}" srcOrd="3" destOrd="0" parTransId="{E139780F-3AD0-445B-AD3E-138B6CA8F6B6}" sibTransId="{ACEAA0D6-EC87-47C5-AC21-DAD795B558F2}"/>
-    <dgm:cxn modelId="{EB0F7CB6-8304-40F5-AE7F-0D231D2CEC99}" type="presOf" srcId="{CA838B7C-84F4-4062-A16A-FA16837D6782}" destId="{D1C6C49A-9A38-42AC-BF5E-6778FB5A6761}" srcOrd="0" destOrd="0" presId="urn:microsoft.com/office/officeart/2005/8/layout/hierarchy3"/>
+    <dgm:cxn modelId="{FB576429-7541-4217-B8A8-A9FEC2A6F542}" type="presOf" srcId="{BDF473AA-EDDE-430B-9FA2-922F444DDE52}" destId="{824F1EA5-FC71-4D21-BEA8-2D7DDBE27A44}" srcOrd="1" destOrd="0" presId="urn:microsoft.com/office/officeart/2005/8/layout/hierarchy3"/>
+    <dgm:cxn modelId="{47FD07F3-D3C4-4B98-A6B7-A3195C492FA5}" type="presOf" srcId="{68C98AFD-18A8-4821-9033-D1831DBF7F19}" destId="{1CBCD1EF-7F90-488A-94B8-E19B3E25EB4C}" srcOrd="0" destOrd="0" presId="urn:microsoft.com/office/officeart/2005/8/layout/hierarchy3"/>
     <dgm:cxn modelId="{415451EF-8B16-41DA-99B3-3DE011C3FEBC}" srcId="{35F88653-D18C-403E-8255-220EAF02F47E}" destId="{588B0B82-EFB2-46AA-94B3-C9E7F066DB11}" srcOrd="2" destOrd="0" parTransId="{06AA55A5-DB09-4F22-986E-6F96A4B23AB7}" sibTransId="{D706EA64-5423-4DC7-BA5B-20C3FF5A2ED1}"/>
     <dgm:cxn modelId="{E75E8093-5CBA-4D2D-BD3D-2F0111B41B97}" srcId="{BDF473AA-EDDE-430B-9FA2-922F444DDE52}" destId="{BFD222A5-104F-4E52-BEF3-7344F358567E}" srcOrd="1" destOrd="0" parTransId="{7BA166B9-D175-425C-BEC6-6604BC505FC8}" sibTransId="{B6960BFD-3556-42A8-B2FD-F25249CDDE20}"/>
-    <dgm:cxn modelId="{C0F0268B-09F8-40A3-9E2C-9AB76EC4557D}" type="presOf" srcId="{E5FF06D4-F48C-4F86-8168-DAF0B077C17B}" destId="{18EA3F75-A9BB-4D40-9F57-A894FFF99A31}" srcOrd="0" destOrd="0" presId="urn:microsoft.com/office/officeart/2005/8/layout/hierarchy3"/>
     <dgm:cxn modelId="{1C0CC5B8-7C55-4725-AEE6-0334DF46D580}" srcId="{588B0B82-EFB2-46AA-94B3-C9E7F066DB11}" destId="{E5FF06D4-F48C-4F86-8168-DAF0B077C17B}" srcOrd="4" destOrd="0" parTransId="{F9E57E57-1849-45B0-ABB6-48B4224827A1}" sibTransId="{808D7974-C07A-4F3C-A72A-4F067F4CFF35}"/>
-    <dgm:cxn modelId="{5F2272B9-8C57-4544-A496-CA4D4123CAC6}" type="presOf" srcId="{588B0B82-EFB2-46AA-94B3-C9E7F066DB11}" destId="{00D5CC1C-8EEC-40EE-AF86-9566CA7261DE}" srcOrd="0" destOrd="0" presId="urn:microsoft.com/office/officeart/2005/8/layout/hierarchy3"/>
-    <dgm:cxn modelId="{FD961600-FB99-4545-B976-D054741B7248}" type="presOf" srcId="{B5B3B711-3F74-4116-994B-EB7EC35B0591}" destId="{B317B66D-2C58-4BDC-861A-34B72BC126E1}" srcOrd="0" destOrd="0" presId="urn:microsoft.com/office/officeart/2005/8/layout/hierarchy3"/>
-    <dgm:cxn modelId="{0220C6C2-CD83-4DE6-81BA-C2EC64EF0B90}" type="presOf" srcId="{44C320E5-654A-4EFE-960D-6B29388240FF}" destId="{42CB16FD-5292-4434-8395-7792149C841A}" srcOrd="0" destOrd="0" presId="urn:microsoft.com/office/officeart/2005/8/layout/hierarchy3"/>
-    <dgm:cxn modelId="{D78991F5-54BC-4BED-9140-6113FE48FE3F}" type="presOf" srcId="{8C26FD0F-FA7B-4F69-9122-80F0C94B50C5}" destId="{32E3DD15-D1BA-42E9-80ED-E7F04EC2FD4B}" srcOrd="0" destOrd="0" presId="urn:microsoft.com/office/officeart/2005/8/layout/hierarchy3"/>
-    <dgm:cxn modelId="{53593E4F-30F6-4538-A473-0B1FCCB0A6BA}" type="presOf" srcId="{3B5C3C26-B57D-4F5B-AECF-64DB33615FD9}" destId="{DB80092B-A9EC-4CD0-BBB1-613CC9B325D7}" srcOrd="0" destOrd="0" presId="urn:microsoft.com/office/officeart/2005/8/layout/hierarchy3"/>
-    <dgm:cxn modelId="{41E3E3A5-F665-465C-941A-F1E694EB35DE}" type="presOf" srcId="{578BD18F-22D2-4AB2-8DB7-B10B857598A9}" destId="{268C4050-2F60-44B8-9F05-5F8A1C459207}" srcOrd="0" destOrd="0" presId="urn:microsoft.com/office/officeart/2005/8/layout/hierarchy3"/>
-    <dgm:cxn modelId="{FEBA14A6-C14A-427D-9483-0E9821681B3F}" type="presOf" srcId="{35F88653-D18C-403E-8255-220EAF02F47E}" destId="{267B7765-1DEE-4C53-9B80-0768245269B3}" srcOrd="0" destOrd="0" presId="urn:microsoft.com/office/officeart/2005/8/layout/hierarchy3"/>
-    <dgm:cxn modelId="{BBB7A68D-FA0C-403C-91E4-8CC590547776}" type="presParOf" srcId="{267B7765-1DEE-4C53-9B80-0768245269B3}" destId="{101B7196-B825-45FD-AFD2-BB0AC74EC2F1}" srcOrd="0" destOrd="0" presId="urn:microsoft.com/office/officeart/2005/8/layout/hierarchy3"/>
-    <dgm:cxn modelId="{8E60C24A-FA02-4548-B586-A29477FD4AB4}" type="presParOf" srcId="{101B7196-B825-45FD-AFD2-BB0AC74EC2F1}" destId="{4BA95FA7-1F4D-45C4-B4E6-CE373BFD48A2}" srcOrd="0" destOrd="0" presId="urn:microsoft.com/office/officeart/2005/8/layout/hierarchy3"/>
-    <dgm:cxn modelId="{325C9D61-00D6-4C5D-A91E-D78D95FCB5BC}" type="presParOf" srcId="{4BA95FA7-1F4D-45C4-B4E6-CE373BFD48A2}" destId="{DD7D61AB-BAC0-4B59-8A6C-725A6BA4F706}" srcOrd="0" destOrd="0" presId="urn:microsoft.com/office/officeart/2005/8/layout/hierarchy3"/>
-    <dgm:cxn modelId="{4B179086-E919-4A4C-B3A9-D08F00AC413A}" type="presParOf" srcId="{4BA95FA7-1F4D-45C4-B4E6-CE373BFD48A2}" destId="{BD459B51-E88F-450E-8A87-EE44572B3285}" srcOrd="1" destOrd="0" presId="urn:microsoft.com/office/officeart/2005/8/layout/hierarchy3"/>
-    <dgm:cxn modelId="{287817FD-0919-481B-B658-C30D1CF61AC8}" type="presParOf" srcId="{101B7196-B825-45FD-AFD2-BB0AC74EC2F1}" destId="{2E41A534-E7E4-47AA-ADDA-F189D0110F61}" srcOrd="1" destOrd="0" presId="urn:microsoft.com/office/officeart/2005/8/layout/hierarchy3"/>
-    <dgm:cxn modelId="{240E8308-15BF-4590-9F1E-10EBE121B3D1}" type="presParOf" srcId="{2E41A534-E7E4-47AA-ADDA-F189D0110F61}" destId="{E3656748-5C15-4ACC-8390-56C6DD3C2415}" srcOrd="0" destOrd="0" presId="urn:microsoft.com/office/officeart/2005/8/layout/hierarchy3"/>
-    <dgm:cxn modelId="{1E13C0D9-6ABF-49A3-B747-EF34083034D5}" type="presParOf" srcId="{2E41A534-E7E4-47AA-ADDA-F189D0110F61}" destId="{049CD944-4450-42A8-97F9-DA30D3A2C04C}" srcOrd="1" destOrd="0" presId="urn:microsoft.com/office/officeart/2005/8/layout/hierarchy3"/>
-    <dgm:cxn modelId="{276B7475-2BF3-4FB1-9E3F-1A545FBE7870}" type="presParOf" srcId="{2E41A534-E7E4-47AA-ADDA-F189D0110F61}" destId="{2FC7ED85-88BF-4EF6-BD7F-992E22912436}" srcOrd="2" destOrd="0" presId="urn:microsoft.com/office/officeart/2005/8/layout/hierarchy3"/>
-    <dgm:cxn modelId="{71F7E599-6A93-48B2-B7E5-556B41613A47}" type="presParOf" srcId="{2E41A534-E7E4-47AA-ADDA-F189D0110F61}" destId="{088BE7E5-46D3-41AA-87D8-2DC6296C36B0}" srcOrd="3" destOrd="0" presId="urn:microsoft.com/office/officeart/2005/8/layout/hierarchy3"/>
-    <dgm:cxn modelId="{1533AFF4-C6DE-4821-B6ED-4CBDCE9E18DB}" type="presParOf" srcId="{2E41A534-E7E4-47AA-ADDA-F189D0110F61}" destId="{268C4050-2F60-44B8-9F05-5F8A1C459207}" srcOrd="4" destOrd="0" presId="urn:microsoft.com/office/officeart/2005/8/layout/hierarchy3"/>
-    <dgm:cxn modelId="{7F9E5C8D-985A-4FA9-A3F1-2C063429A3FA}" type="presParOf" srcId="{2E41A534-E7E4-47AA-ADDA-F189D0110F61}" destId="{C120B304-F0E1-4429-9AF5-59F5E1C399E3}" srcOrd="5" destOrd="0" presId="urn:microsoft.com/office/officeart/2005/8/layout/hierarchy3"/>
-    <dgm:cxn modelId="{C13B5427-694C-4CC2-B1E7-B493F797EBCF}" type="presParOf" srcId="{2E41A534-E7E4-47AA-ADDA-F189D0110F61}" destId="{94815076-3105-46D2-985B-D7EDA471E110}" srcOrd="6" destOrd="0" presId="urn:microsoft.com/office/officeart/2005/8/layout/hierarchy3"/>
-    <dgm:cxn modelId="{A46D6745-2F4B-4091-954C-FA35F5366195}" type="presParOf" srcId="{2E41A534-E7E4-47AA-ADDA-F189D0110F61}" destId="{9D05AA8F-A49F-430B-A56F-60C60C81674B}" srcOrd="7" destOrd="0" presId="urn:microsoft.com/office/officeart/2005/8/layout/hierarchy3"/>
-    <dgm:cxn modelId="{2B593696-AE94-40F0-B832-0CE5FAC8B4ED}" type="presParOf" srcId="{2E41A534-E7E4-47AA-ADDA-F189D0110F61}" destId="{6A7946C5-8043-4989-94CF-DBDFB586B6BE}" srcOrd="8" destOrd="0" presId="urn:microsoft.com/office/officeart/2005/8/layout/hierarchy3"/>
-    <dgm:cxn modelId="{BA880DF1-6929-48EE-8430-C5288AAFC242}" type="presParOf" srcId="{2E41A534-E7E4-47AA-ADDA-F189D0110F61}" destId="{DAD2261C-CBAB-4637-97E8-27D1D18ADAD2}" srcOrd="9" destOrd="0" presId="urn:microsoft.com/office/officeart/2005/8/layout/hierarchy3"/>
-    <dgm:cxn modelId="{DE689C10-3FE6-470A-AB22-05DFA9CA3D28}" type="presParOf" srcId="{267B7765-1DEE-4C53-9B80-0768245269B3}" destId="{E57DD768-7DBA-4286-BF15-03264F05BEA2}" srcOrd="1" destOrd="0" presId="urn:microsoft.com/office/officeart/2005/8/layout/hierarchy3"/>
-    <dgm:cxn modelId="{6B9F416D-4ECF-4C0C-BCE6-255CFA665E4E}" type="presParOf" srcId="{E57DD768-7DBA-4286-BF15-03264F05BEA2}" destId="{46954700-BD95-467E-9722-A1CEFC737D41}" srcOrd="0" destOrd="0" presId="urn:microsoft.com/office/officeart/2005/8/layout/hierarchy3"/>
-    <dgm:cxn modelId="{409FAAD6-F357-44AE-BAD6-54D087D56268}" type="presParOf" srcId="{46954700-BD95-467E-9722-A1CEFC737D41}" destId="{F74EF751-99D0-4CCD-B740-59BBD69AC5BA}" srcOrd="0" destOrd="0" presId="urn:microsoft.com/office/officeart/2005/8/layout/hierarchy3"/>
-    <dgm:cxn modelId="{1A0392D1-C615-405A-986F-E5D50CF27377}" type="presParOf" srcId="{46954700-BD95-467E-9722-A1CEFC737D41}" destId="{27E7036D-893E-4349-B0AD-5102FB638312}" srcOrd="1" destOrd="0" presId="urn:microsoft.com/office/officeart/2005/8/layout/hierarchy3"/>
-    <dgm:cxn modelId="{8AB04EFE-9AFD-4462-B34E-4D990CF94630}" type="presParOf" srcId="{E57DD768-7DBA-4286-BF15-03264F05BEA2}" destId="{49119195-186B-4EFD-9337-0DB838153B0B}" srcOrd="1" destOrd="0" presId="urn:microsoft.com/office/officeart/2005/8/layout/hierarchy3"/>
-    <dgm:cxn modelId="{C90D4AF9-C67B-426E-A41E-9B6054E3501C}" type="presParOf" srcId="{49119195-186B-4EFD-9337-0DB838153B0B}" destId="{0F9B23EB-C284-40AF-BF52-59112976A26C}" srcOrd="0" destOrd="0" presId="urn:microsoft.com/office/officeart/2005/8/layout/hierarchy3"/>
-    <dgm:cxn modelId="{28DB102A-B1A0-4883-A9BC-2F9F8CB4D915}" type="presParOf" srcId="{49119195-186B-4EFD-9337-0DB838153B0B}" destId="{45AC07AE-EB4C-4F55-ADCE-3E0D675A8482}" srcOrd="1" destOrd="0" presId="urn:microsoft.com/office/officeart/2005/8/layout/hierarchy3"/>
-    <dgm:cxn modelId="{F667E6A1-8CBE-4D08-8ADA-972C754EB2F7}" type="presParOf" srcId="{49119195-186B-4EFD-9337-0DB838153B0B}" destId="{717F3BFC-939B-467B-A0EB-1E5C68C62FC4}" srcOrd="2" destOrd="0" presId="urn:microsoft.com/office/officeart/2005/8/layout/hierarchy3"/>
-    <dgm:cxn modelId="{34A61EAA-AE7B-4C48-B913-61540B4E0DE4}" type="presParOf" srcId="{49119195-186B-4EFD-9337-0DB838153B0B}" destId="{F147FDF5-E77B-4BDE-9848-021ACD517624}" srcOrd="3" destOrd="0" presId="urn:microsoft.com/office/officeart/2005/8/layout/hierarchy3"/>
-    <dgm:cxn modelId="{B5BB2595-A267-4701-9F4E-0A21EC1ABEAF}" type="presParOf" srcId="{49119195-186B-4EFD-9337-0DB838153B0B}" destId="{570E55AB-BE9D-4BAB-B6FB-E127D3455109}" srcOrd="4" destOrd="0" presId="urn:microsoft.com/office/officeart/2005/8/layout/hierarchy3"/>
-    <dgm:cxn modelId="{68719914-A76A-404F-83BF-4926D72B0AA9}" type="presParOf" srcId="{49119195-186B-4EFD-9337-0DB838153B0B}" destId="{1CBCD1EF-7F90-488A-94B8-E19B3E25EB4C}" srcOrd="5" destOrd="0" presId="urn:microsoft.com/office/officeart/2005/8/layout/hierarchy3"/>
-    <dgm:cxn modelId="{6DBEABF7-4F37-46C2-9EF9-7E6F78737F01}" type="presParOf" srcId="{49119195-186B-4EFD-9337-0DB838153B0B}" destId="{A9D89B99-D163-47EF-9E1A-716585ECBE42}" srcOrd="6" destOrd="0" presId="urn:microsoft.com/office/officeart/2005/8/layout/hierarchy3"/>
-    <dgm:cxn modelId="{4D771C56-2D47-4896-93CD-8E1E1D31FC73}" type="presParOf" srcId="{49119195-186B-4EFD-9337-0DB838153B0B}" destId="{BD522080-8EC5-460D-9505-C85B10DB7EE5}" srcOrd="7" destOrd="0" presId="urn:microsoft.com/office/officeart/2005/8/layout/hierarchy3"/>
-    <dgm:cxn modelId="{A67351E6-BA91-40AC-A698-52B6C41FAC88}" type="presParOf" srcId="{267B7765-1DEE-4C53-9B80-0768245269B3}" destId="{2A34C5DB-4069-46B4-A0A3-21D301067A65}" srcOrd="2" destOrd="0" presId="urn:microsoft.com/office/officeart/2005/8/layout/hierarchy3"/>
-    <dgm:cxn modelId="{4B72DE8C-B4CB-4CCB-8096-564ABDC5E113}" type="presParOf" srcId="{2A34C5DB-4069-46B4-A0A3-21D301067A65}" destId="{F7C697F5-B862-40A4-9E68-543479022DED}" srcOrd="0" destOrd="0" presId="urn:microsoft.com/office/officeart/2005/8/layout/hierarchy3"/>
-    <dgm:cxn modelId="{9536EFC1-01CA-4B1B-8BD9-9131D72CE13E}" type="presParOf" srcId="{F7C697F5-B862-40A4-9E68-543479022DED}" destId="{00D5CC1C-8EEC-40EE-AF86-9566CA7261DE}" srcOrd="0" destOrd="0" presId="urn:microsoft.com/office/officeart/2005/8/layout/hierarchy3"/>
-    <dgm:cxn modelId="{DCE12D33-0C5D-412A-A46E-67DE340FB787}" type="presParOf" srcId="{F7C697F5-B862-40A4-9E68-543479022DED}" destId="{398B1E14-033C-4019-A9DA-CA220337E554}" srcOrd="1" destOrd="0" presId="urn:microsoft.com/office/officeart/2005/8/layout/hierarchy3"/>
-    <dgm:cxn modelId="{7B00EF47-FA8D-4674-A056-69D217003BCC}" type="presParOf" srcId="{2A34C5DB-4069-46B4-A0A3-21D301067A65}" destId="{2090DB4D-64F6-4D26-8475-F7106BD70A8F}" srcOrd="1" destOrd="0" presId="urn:microsoft.com/office/officeart/2005/8/layout/hierarchy3"/>
-    <dgm:cxn modelId="{A5626BA4-E6E7-4B61-BFB8-7C074DDA802A}" type="presParOf" srcId="{2090DB4D-64F6-4D26-8475-F7106BD70A8F}" destId="{3BFFE722-DE7B-4AF8-9190-92B2AC98F232}" srcOrd="0" destOrd="0" presId="urn:microsoft.com/office/officeart/2005/8/layout/hierarchy3"/>
-    <dgm:cxn modelId="{DD105EE6-6A6E-4581-93B6-105650A988C7}" type="presParOf" srcId="{2090DB4D-64F6-4D26-8475-F7106BD70A8F}" destId="{5D9E938A-3A7A-417B-9413-79E78553928B}" srcOrd="1" destOrd="0" presId="urn:microsoft.com/office/officeart/2005/8/layout/hierarchy3"/>
-    <dgm:cxn modelId="{5FB8831C-8BE6-4D2B-A040-698C8C613FC4}" type="presParOf" srcId="{2090DB4D-64F6-4D26-8475-F7106BD70A8F}" destId="{EB3AE39D-2BEB-4F37-A6A5-5DC131A621A5}" srcOrd="2" destOrd="0" presId="urn:microsoft.com/office/officeart/2005/8/layout/hierarchy3"/>
-    <dgm:cxn modelId="{69E795B1-E6B5-4F7E-9558-AE61C57C8348}" type="presParOf" srcId="{2090DB4D-64F6-4D26-8475-F7106BD70A8F}" destId="{4446A9D1-A1BF-4B96-B30D-9E0270CFC915}" srcOrd="3" destOrd="0" presId="urn:microsoft.com/office/officeart/2005/8/layout/hierarchy3"/>
-    <dgm:cxn modelId="{37DE574A-C2BA-43AA-B7CD-1116D9532A43}" type="presParOf" srcId="{2090DB4D-64F6-4D26-8475-F7106BD70A8F}" destId="{22CAFD0A-6F24-4952-AF13-6088C32F2D25}" srcOrd="4" destOrd="0" presId="urn:microsoft.com/office/officeart/2005/8/layout/hierarchy3"/>
-    <dgm:cxn modelId="{18DFC41F-FAE1-4A18-99D9-DEAA7251B788}" type="presParOf" srcId="{2090DB4D-64F6-4D26-8475-F7106BD70A8F}" destId="{59AC6746-BAE6-4BCB-A076-2900E47B7FEB}" srcOrd="5" destOrd="0" presId="urn:microsoft.com/office/officeart/2005/8/layout/hierarchy3"/>
-    <dgm:cxn modelId="{196917CD-0518-4A07-A8CE-D4607B050138}" type="presParOf" srcId="{2090DB4D-64F6-4D26-8475-F7106BD70A8F}" destId="{42CB16FD-5292-4434-8395-7792149C841A}" srcOrd="6" destOrd="0" presId="urn:microsoft.com/office/officeart/2005/8/layout/hierarchy3"/>
-    <dgm:cxn modelId="{4E6DFE1D-164B-420D-827D-57121AD5F75A}" type="presParOf" srcId="{2090DB4D-64F6-4D26-8475-F7106BD70A8F}" destId="{D40BE166-61CA-4647-A7DE-6B5FBAB588C8}" srcOrd="7" destOrd="0" presId="urn:microsoft.com/office/officeart/2005/8/layout/hierarchy3"/>
-    <dgm:cxn modelId="{A2ED6269-625A-487A-9AA3-2263CACC7DDF}" type="presParOf" srcId="{2090DB4D-64F6-4D26-8475-F7106BD70A8F}" destId="{3EA31262-E575-45D0-90A5-2059D7E8EE96}" srcOrd="8" destOrd="0" presId="urn:microsoft.com/office/officeart/2005/8/layout/hierarchy3"/>
-    <dgm:cxn modelId="{EDF9425A-9565-4287-A00E-508E44679F6E}" type="presParOf" srcId="{2090DB4D-64F6-4D26-8475-F7106BD70A8F}" destId="{18EA3F75-A9BB-4D40-9F57-A894FFF99A31}" srcOrd="9" destOrd="0" presId="urn:microsoft.com/office/officeart/2005/8/layout/hierarchy3"/>
-    <dgm:cxn modelId="{9A22F79B-DEF5-4885-B987-BE4B1AF1F9B9}" type="presParOf" srcId="{2090DB4D-64F6-4D26-8475-F7106BD70A8F}" destId="{FA3030CA-2937-4DB2-A9BA-63C20387AE56}" srcOrd="10" destOrd="0" presId="urn:microsoft.com/office/officeart/2005/8/layout/hierarchy3"/>
-    <dgm:cxn modelId="{38402AD9-EA0A-44B8-875C-4AA8577EA2A3}" type="presParOf" srcId="{2090DB4D-64F6-4D26-8475-F7106BD70A8F}" destId="{7CB94C59-8F42-4DFC-9897-26E8FCF9850C}" srcOrd="11" destOrd="0" presId="urn:microsoft.com/office/officeart/2005/8/layout/hierarchy3"/>
-    <dgm:cxn modelId="{5C1C1EAE-677C-47FC-B07C-79C03A6A260F}" type="presParOf" srcId="{2090DB4D-64F6-4D26-8475-F7106BD70A8F}" destId="{B317B66D-2C58-4BDC-861A-34B72BC126E1}" srcOrd="12" destOrd="0" presId="urn:microsoft.com/office/officeart/2005/8/layout/hierarchy3"/>
-    <dgm:cxn modelId="{EF94C866-7238-4AB1-A2DA-755F69363A31}" type="presParOf" srcId="{2090DB4D-64F6-4D26-8475-F7106BD70A8F}" destId="{D1C6C49A-9A38-42AC-BF5E-6778FB5A6761}" srcOrd="13" destOrd="0" presId="urn:microsoft.com/office/officeart/2005/8/layout/hierarchy3"/>
-    <dgm:cxn modelId="{88337E13-2EF3-40B2-A0B8-0E40869971C0}" type="presParOf" srcId="{267B7765-1DEE-4C53-9B80-0768245269B3}" destId="{AE9F83A2-359D-4D06-91E4-A3A5938142CD}" srcOrd="3" destOrd="0" presId="urn:microsoft.com/office/officeart/2005/8/layout/hierarchy3"/>
-    <dgm:cxn modelId="{AA092E25-30AB-4423-ABAC-725E5CA48096}" type="presParOf" srcId="{AE9F83A2-359D-4D06-91E4-A3A5938142CD}" destId="{AE51639F-ADCA-4550-A626-A5EE1F7D5BFC}" srcOrd="0" destOrd="0" presId="urn:microsoft.com/office/officeart/2005/8/layout/hierarchy3"/>
-    <dgm:cxn modelId="{A26294CA-0DF9-447E-950E-FED7D525D0E3}" type="presParOf" srcId="{AE51639F-ADCA-4550-A626-A5EE1F7D5BFC}" destId="{E340668D-627A-46FD-9D06-4087A7A6B11A}" srcOrd="0" destOrd="0" presId="urn:microsoft.com/office/officeart/2005/8/layout/hierarchy3"/>
-    <dgm:cxn modelId="{182D0DB4-FCB8-4948-85F3-CAFA647E5A46}" type="presParOf" srcId="{AE51639F-ADCA-4550-A626-A5EE1F7D5BFC}" destId="{824F1EA5-FC71-4D21-BEA8-2D7DDBE27A44}" srcOrd="1" destOrd="0" presId="urn:microsoft.com/office/officeart/2005/8/layout/hierarchy3"/>
-    <dgm:cxn modelId="{7E97B907-C6E0-459A-9F8B-906400373E57}" type="presParOf" srcId="{AE9F83A2-359D-4D06-91E4-A3A5938142CD}" destId="{C927497D-8087-4D39-9B7C-4B6FFD26EC19}" srcOrd="1" destOrd="0" presId="urn:microsoft.com/office/officeart/2005/8/layout/hierarchy3"/>
-    <dgm:cxn modelId="{DC55F125-9679-4282-95EA-174C07F2CC1E}" type="presParOf" srcId="{C927497D-8087-4D39-9B7C-4B6FFD26EC19}" destId="{5A3B5013-8BDE-482B-837D-E5DB2A5ED434}" srcOrd="0" destOrd="0" presId="urn:microsoft.com/office/officeart/2005/8/layout/hierarchy3"/>
-    <dgm:cxn modelId="{46F0D132-AC9A-47DE-BE1B-8914F048FBBD}" type="presParOf" srcId="{C927497D-8087-4D39-9B7C-4B6FFD26EC19}" destId="{4FA9D213-2058-46FA-8B33-147E66786270}" srcOrd="1" destOrd="0" presId="urn:microsoft.com/office/officeart/2005/8/layout/hierarchy3"/>
-    <dgm:cxn modelId="{6EF0FEB4-21B1-4725-8E8F-2D63D32F33AA}" type="presParOf" srcId="{C927497D-8087-4D39-9B7C-4B6FFD26EC19}" destId="{54AB134C-74E1-4B32-8D7D-08A5C943041F}" srcOrd="2" destOrd="0" presId="urn:microsoft.com/office/officeart/2005/8/layout/hierarchy3"/>
-    <dgm:cxn modelId="{63BBE4D1-0E99-4F22-8C23-3913DD064AC1}" type="presParOf" srcId="{C927497D-8087-4D39-9B7C-4B6FFD26EC19}" destId="{2B748FA3-2567-45C3-A6DB-E3953F55FFC7}" srcOrd="3" destOrd="0" presId="urn:microsoft.com/office/officeart/2005/8/layout/hierarchy3"/>
-    <dgm:cxn modelId="{9BF6BA6B-138B-496F-A973-695D3D4A2E66}" type="presParOf" srcId="{C927497D-8087-4D39-9B7C-4B6FFD26EC19}" destId="{A1B2859F-60E1-4120-9207-5ABD0B69CC12}" srcOrd="4" destOrd="0" presId="urn:microsoft.com/office/officeart/2005/8/layout/hierarchy3"/>
-    <dgm:cxn modelId="{0387676F-4B4A-4AE3-B7BF-D1CA2E29C5DC}" type="presParOf" srcId="{C927497D-8087-4D39-9B7C-4B6FFD26EC19}" destId="{DB80092B-A9EC-4CD0-BBB1-613CC9B325D7}" srcOrd="5" destOrd="0" presId="urn:microsoft.com/office/officeart/2005/8/layout/hierarchy3"/>
-    <dgm:cxn modelId="{3942BCA0-74A1-4EF0-AA03-D4A306037992}" type="presParOf" srcId="{C927497D-8087-4D39-9B7C-4B6FFD26EC19}" destId="{081CA428-9A35-40D5-9BDE-6F091E0F816A}" srcOrd="6" destOrd="0" presId="urn:microsoft.com/office/officeart/2005/8/layout/hierarchy3"/>
-    <dgm:cxn modelId="{E472F07F-EBAF-4960-9E67-AAE7CE14CDA8}" type="presParOf" srcId="{C927497D-8087-4D39-9B7C-4B6FFD26EC19}" destId="{62A4A690-7C31-4091-8C28-0DAEA7509721}" srcOrd="7" destOrd="0" presId="urn:microsoft.com/office/officeart/2005/8/layout/hierarchy3"/>
-    <dgm:cxn modelId="{337EBF8C-44AC-4C21-97A6-5D9DA727335D}" type="presParOf" srcId="{C927497D-8087-4D39-9B7C-4B6FFD26EC19}" destId="{40697286-185B-4BD9-B287-0270B2574FCC}" srcOrd="8" destOrd="0" presId="urn:microsoft.com/office/officeart/2005/8/layout/hierarchy3"/>
-    <dgm:cxn modelId="{38F174AB-D19F-4659-8798-CC89E3E4CBCC}" type="presParOf" srcId="{C927497D-8087-4D39-9B7C-4B6FFD26EC19}" destId="{8F56E187-385D-4836-B80E-BEBDB25757AC}" srcOrd="9" destOrd="0" presId="urn:microsoft.com/office/officeart/2005/8/layout/hierarchy3"/>
-    <dgm:cxn modelId="{5C786870-3A89-4F76-8D9A-ECEC2B700CAA}" type="presParOf" srcId="{267B7765-1DEE-4C53-9B80-0768245269B3}" destId="{BC3D4C87-ECAD-46E1-B394-20EB74FF5F17}" srcOrd="4" destOrd="0" presId="urn:microsoft.com/office/officeart/2005/8/layout/hierarchy3"/>
-    <dgm:cxn modelId="{CF8A8832-9C09-4E5D-8204-432A33518E74}" type="presParOf" srcId="{BC3D4C87-ECAD-46E1-B394-20EB74FF5F17}" destId="{47E0C800-E3C6-46B2-B735-34005DD92FA1}" srcOrd="0" destOrd="0" presId="urn:microsoft.com/office/officeart/2005/8/layout/hierarchy3"/>
-    <dgm:cxn modelId="{BBC91B4C-E376-4A98-96F5-A79AFB3D577D}" type="presParOf" srcId="{47E0C800-E3C6-46B2-B735-34005DD92FA1}" destId="{BB133219-6104-4263-A313-E584786669EF}" srcOrd="0" destOrd="0" presId="urn:microsoft.com/office/officeart/2005/8/layout/hierarchy3"/>
-    <dgm:cxn modelId="{F2CD1D3A-45DD-4D23-86E1-B6A53A306841}" type="presParOf" srcId="{47E0C800-E3C6-46B2-B735-34005DD92FA1}" destId="{1C4770AD-258D-4E70-9255-595F4FA1345E}" srcOrd="1" destOrd="0" presId="urn:microsoft.com/office/officeart/2005/8/layout/hierarchy3"/>
-    <dgm:cxn modelId="{F49E5DDC-CF9D-401A-9E2B-63E66BDCFCD4}" type="presParOf" srcId="{BC3D4C87-ECAD-46E1-B394-20EB74FF5F17}" destId="{6783DF2C-0A8B-4B15-BFD3-495B02C1161F}" srcOrd="1" destOrd="0" presId="urn:microsoft.com/office/officeart/2005/8/layout/hierarchy3"/>
-    <dgm:cxn modelId="{AD116DD4-0A09-44CB-B50A-A57D07105837}" type="presParOf" srcId="{6783DF2C-0A8B-4B15-BFD3-495B02C1161F}" destId="{9E504B75-AC7A-4D91-8158-6252D2ABE307}" srcOrd="0" destOrd="0" presId="urn:microsoft.com/office/officeart/2005/8/layout/hierarchy3"/>
-    <dgm:cxn modelId="{ABEED3D9-3AA4-4378-BD8F-A4EBEE90352C}" type="presParOf" srcId="{6783DF2C-0A8B-4B15-BFD3-495B02C1161F}" destId="{B102FE31-8F82-4F5C-A86B-A509DBF7C7A3}" srcOrd="1" destOrd="0" presId="urn:microsoft.com/office/officeart/2005/8/layout/hierarchy3"/>
-    <dgm:cxn modelId="{19C9E2F6-C396-4874-BCAC-416BCA2E57E4}" type="presParOf" srcId="{6783DF2C-0A8B-4B15-BFD3-495B02C1161F}" destId="{E3F1D89B-2B64-4981-9FCE-7FA44EAFB380}" srcOrd="2" destOrd="0" presId="urn:microsoft.com/office/officeart/2005/8/layout/hierarchy3"/>
-    <dgm:cxn modelId="{2267344D-C5D8-4136-96E5-A4966C386B45}" type="presParOf" srcId="{6783DF2C-0A8B-4B15-BFD3-495B02C1161F}" destId="{AE665C0C-3C2D-439F-8C6E-3A3C2749CCAF}" srcOrd="3" destOrd="0" presId="urn:microsoft.com/office/officeart/2005/8/layout/hierarchy3"/>
-    <dgm:cxn modelId="{DDD7072D-D351-4871-9131-A5A061CC0794}" type="presParOf" srcId="{6783DF2C-0A8B-4B15-BFD3-495B02C1161F}" destId="{416EC52C-0417-4860-86EB-F749C90C46D3}" srcOrd="4" destOrd="0" presId="urn:microsoft.com/office/officeart/2005/8/layout/hierarchy3"/>
-    <dgm:cxn modelId="{145D7D83-8B5F-443A-A999-7E992827B981}" type="presParOf" srcId="{6783DF2C-0A8B-4B15-BFD3-495B02C1161F}" destId="{DD4569BE-0B05-4CD3-888B-CDE962E66688}" srcOrd="5" destOrd="0" presId="urn:microsoft.com/office/officeart/2005/8/layout/hierarchy3"/>
-    <dgm:cxn modelId="{24BB49D5-AA12-4E0E-8E8E-250C062CF8A6}" type="presParOf" srcId="{6783DF2C-0A8B-4B15-BFD3-495B02C1161F}" destId="{A3AD6B5E-2DCC-48D3-9AB9-D043387595C5}" srcOrd="6" destOrd="0" presId="urn:microsoft.com/office/officeart/2005/8/layout/hierarchy3"/>
-    <dgm:cxn modelId="{0FC37200-E24D-4D6F-ADF5-5FF75DE3A07D}" type="presParOf" srcId="{6783DF2C-0A8B-4B15-BFD3-495B02C1161F}" destId="{6A263082-104E-4D25-AF38-5713BF0C1002}" srcOrd="7" destOrd="0" presId="urn:microsoft.com/office/officeart/2005/8/layout/hierarchy3"/>
-    <dgm:cxn modelId="{AB93B476-4581-47F7-AF95-D1FC525FC2CB}" type="presParOf" srcId="{6783DF2C-0A8B-4B15-BFD3-495B02C1161F}" destId="{DA3F046D-8714-44FE-BAB7-C47CCEA28677}" srcOrd="8" destOrd="0" presId="urn:microsoft.com/office/officeart/2005/8/layout/hierarchy3"/>
-    <dgm:cxn modelId="{D057890D-E82A-48B4-A78F-FF3A1077DE7C}" type="presParOf" srcId="{6783DF2C-0A8B-4B15-BFD3-495B02C1161F}" destId="{7E6A6CD6-5A60-45A8-A315-048CC76007CC}" srcOrd="9" destOrd="0" presId="urn:microsoft.com/office/officeart/2005/8/layout/hierarchy3"/>
-    <dgm:cxn modelId="{DD654159-7419-40EE-BAD1-56883E95E341}" type="presParOf" srcId="{267B7765-1DEE-4C53-9B80-0768245269B3}" destId="{B9218322-73EC-44E3-9F2B-03AA2E64476B}" srcOrd="5" destOrd="0" presId="urn:microsoft.com/office/officeart/2005/8/layout/hierarchy3"/>
-    <dgm:cxn modelId="{34F48EC4-2429-41AB-95FB-5C93688A2204}" type="presParOf" srcId="{B9218322-73EC-44E3-9F2B-03AA2E64476B}" destId="{74764EB6-031A-4030-B704-0B52061F16B4}" srcOrd="0" destOrd="0" presId="urn:microsoft.com/office/officeart/2005/8/layout/hierarchy3"/>
-    <dgm:cxn modelId="{091B1EEC-EDE7-4F87-9DE5-2A1BF54E0738}" type="presParOf" srcId="{74764EB6-031A-4030-B704-0B52061F16B4}" destId="{650FAB10-8F60-4378-B552-170B2EF64F48}" srcOrd="0" destOrd="0" presId="urn:microsoft.com/office/officeart/2005/8/layout/hierarchy3"/>
-    <dgm:cxn modelId="{1BD801BC-AB59-41B5-AF4C-52B179297706}" type="presParOf" srcId="{74764EB6-031A-4030-B704-0B52061F16B4}" destId="{FE881A82-6BC4-446B-8DCC-BA38BBD3C5A5}" srcOrd="1" destOrd="0" presId="urn:microsoft.com/office/officeart/2005/8/layout/hierarchy3"/>
-    <dgm:cxn modelId="{D44EC0BF-5C19-4D88-B44E-08810B216C41}" type="presParOf" srcId="{B9218322-73EC-44E3-9F2B-03AA2E64476B}" destId="{7E02F08A-C45F-44A9-8E65-029FAA9A45D1}" srcOrd="1" destOrd="0" presId="urn:microsoft.com/office/officeart/2005/8/layout/hierarchy3"/>
-    <dgm:cxn modelId="{04F5F164-8BBD-4C03-AFC4-DA4B7CFD2A49}" type="presParOf" srcId="{7E02F08A-C45F-44A9-8E65-029FAA9A45D1}" destId="{9A3EA9D4-2DAD-4077-9019-D10794AD7FA9}" srcOrd="0" destOrd="0" presId="urn:microsoft.com/office/officeart/2005/8/layout/hierarchy3"/>
-    <dgm:cxn modelId="{9C5B2A96-4CD3-4B18-9CE7-4EF80EEE6913}" type="presParOf" srcId="{7E02F08A-C45F-44A9-8E65-029FAA9A45D1}" destId="{B5EBB8BD-D3EF-45C5-A8F8-AA79DC9E505D}" srcOrd="1" destOrd="0" presId="urn:microsoft.com/office/officeart/2005/8/layout/hierarchy3"/>
-    <dgm:cxn modelId="{85148FE4-B5EC-4D50-BF6B-390341D5C3A7}" type="presParOf" srcId="{7E02F08A-C45F-44A9-8E65-029FAA9A45D1}" destId="{C7363471-0DEE-44F4-85E9-F3F1651BE5DD}" srcOrd="2" destOrd="0" presId="urn:microsoft.com/office/officeart/2005/8/layout/hierarchy3"/>
-    <dgm:cxn modelId="{84144DA4-9197-449E-8214-DFE46FC52E6B}" type="presParOf" srcId="{7E02F08A-C45F-44A9-8E65-029FAA9A45D1}" destId="{32E3DD15-D1BA-42E9-80ED-E7F04EC2FD4B}" srcOrd="3" destOrd="0" presId="urn:microsoft.com/office/officeart/2005/8/layout/hierarchy3"/>
-    <dgm:cxn modelId="{1BE316F0-0EC6-4AFC-872E-7D5B33A906CB}" type="presParOf" srcId="{7E02F08A-C45F-44A9-8E65-029FAA9A45D1}" destId="{00ADD16A-B9C7-4A3B-9D46-690F1EB74179}" srcOrd="4" destOrd="0" presId="urn:microsoft.com/office/officeart/2005/8/layout/hierarchy3"/>
-    <dgm:cxn modelId="{5CDEFAD3-CABB-4E8A-B03B-38C7EC76E6CA}" type="presParOf" srcId="{7E02F08A-C45F-44A9-8E65-029FAA9A45D1}" destId="{9EE4F1DF-C6FB-4117-8472-EDE9F10DCF6D}" srcOrd="5" destOrd="0" presId="urn:microsoft.com/office/officeart/2005/8/layout/hierarchy3"/>
+    <dgm:cxn modelId="{1C0A8938-9CF8-431E-8002-DC3370B619AF}" type="presOf" srcId="{8C26FD0F-FA7B-4F69-9122-80F0C94B50C5}" destId="{32E3DD15-D1BA-42E9-80ED-E7F04EC2FD4B}" srcOrd="0" destOrd="0" presId="urn:microsoft.com/office/officeart/2005/8/layout/hierarchy3"/>
+    <dgm:cxn modelId="{FA2A2315-A145-4664-A7F6-F2C3FE6EE86D}" type="presOf" srcId="{C0097790-2F93-491D-8EF5-60D49720117D}" destId="{081CA428-9A35-40D5-9BDE-6F091E0F816A}" srcOrd="0" destOrd="0" presId="urn:microsoft.com/office/officeart/2005/8/layout/hierarchy3"/>
+    <dgm:cxn modelId="{BA140110-E66C-4FAB-95D8-8BC018A11110}" type="presOf" srcId="{DDE29A83-4AA9-455A-BE5A-1FDE2117C338}" destId="{E3F1D89B-2B64-4981-9FCE-7FA44EAFB380}" srcOrd="0" destOrd="0" presId="urn:microsoft.com/office/officeart/2005/8/layout/hierarchy3"/>
+    <dgm:cxn modelId="{7EF8C1A8-99A7-4612-9554-8B9EAD4037AA}" type="presOf" srcId="{20AE2C3E-33E6-477B-BFEC-967BCBD5731A}" destId="{B5EBB8BD-D3EF-45C5-A8F8-AA79DC9E505D}" srcOrd="0" destOrd="0" presId="urn:microsoft.com/office/officeart/2005/8/layout/hierarchy3"/>
+    <dgm:cxn modelId="{A16F0048-CFF1-461E-93AC-53521859BDA2}" type="presOf" srcId="{E5FF06D4-F48C-4F86-8168-DAF0B077C17B}" destId="{18EA3F75-A9BB-4D40-9F57-A894FFF99A31}" srcOrd="0" destOrd="0" presId="urn:microsoft.com/office/officeart/2005/8/layout/hierarchy3"/>
+    <dgm:cxn modelId="{C7CCE98E-CE74-4055-B57C-0463DBB97E31}" type="presOf" srcId="{4B6616E1-49D3-4EFC-B141-12A2FC54C45D}" destId="{27E7036D-893E-4349-B0AD-5102FB638312}" srcOrd="1" destOrd="0" presId="urn:microsoft.com/office/officeart/2005/8/layout/hierarchy3"/>
+    <dgm:cxn modelId="{B598724C-99BF-4BBA-9464-0885884B52DE}" type="presOf" srcId="{BFD222A5-104F-4E52-BEF3-7344F358567E}" destId="{2B748FA3-2567-45C3-A6DB-E3953F55FFC7}" srcOrd="0" destOrd="0" presId="urn:microsoft.com/office/officeart/2005/8/layout/hierarchy3"/>
+    <dgm:cxn modelId="{6869229F-408C-4CC5-9546-6ED6091F8DE6}" type="presOf" srcId="{C38CA6FF-ACDB-47D9-BDED-D350CFB94F75}" destId="{C120B304-F0E1-4429-9AF5-59F5E1C399E3}" srcOrd="0" destOrd="0" presId="urn:microsoft.com/office/officeart/2005/8/layout/hierarchy3"/>
+    <dgm:cxn modelId="{8431ACEE-463F-4123-901A-BEF7A07C2351}" type="presOf" srcId="{2AC033E5-5F02-4C6E-9E9B-CB2B4AB6438F}" destId="{AE665C0C-3C2D-439F-8C6E-3A3C2749CCAF}" srcOrd="0" destOrd="0" presId="urn:microsoft.com/office/officeart/2005/8/layout/hierarchy3"/>
+    <dgm:cxn modelId="{4B05D148-4362-447B-B566-E90A65ACABAB}" type="presParOf" srcId="{267B7765-1DEE-4C53-9B80-0768245269B3}" destId="{101B7196-B825-45FD-AFD2-BB0AC74EC2F1}" srcOrd="0" destOrd="0" presId="urn:microsoft.com/office/officeart/2005/8/layout/hierarchy3"/>
+    <dgm:cxn modelId="{1FB6EFDA-809B-44FB-8122-CD2A2E05B1FB}" type="presParOf" srcId="{101B7196-B825-45FD-AFD2-BB0AC74EC2F1}" destId="{4BA95FA7-1F4D-45C4-B4E6-CE373BFD48A2}" srcOrd="0" destOrd="0" presId="urn:microsoft.com/office/officeart/2005/8/layout/hierarchy3"/>
+    <dgm:cxn modelId="{5B2FAEC1-FE8D-4221-93E5-175E5BC7D263}" type="presParOf" srcId="{4BA95FA7-1F4D-45C4-B4E6-CE373BFD48A2}" destId="{DD7D61AB-BAC0-4B59-8A6C-725A6BA4F706}" srcOrd="0" destOrd="0" presId="urn:microsoft.com/office/officeart/2005/8/layout/hierarchy3"/>
+    <dgm:cxn modelId="{1CEE8624-55BA-4CE9-A88C-9491715E9106}" type="presParOf" srcId="{4BA95FA7-1F4D-45C4-B4E6-CE373BFD48A2}" destId="{BD459B51-E88F-450E-8A87-EE44572B3285}" srcOrd="1" destOrd="0" presId="urn:microsoft.com/office/officeart/2005/8/layout/hierarchy3"/>
+    <dgm:cxn modelId="{5398D40D-BE14-4458-8664-88AAC114131F}" type="presParOf" srcId="{101B7196-B825-45FD-AFD2-BB0AC74EC2F1}" destId="{2E41A534-E7E4-47AA-ADDA-F189D0110F61}" srcOrd="1" destOrd="0" presId="urn:microsoft.com/office/officeart/2005/8/layout/hierarchy3"/>
+    <dgm:cxn modelId="{68862DA6-B54B-4763-BD71-15C245D8A1C3}" type="presParOf" srcId="{2E41A534-E7E4-47AA-ADDA-F189D0110F61}" destId="{E3656748-5C15-4ACC-8390-56C6DD3C2415}" srcOrd="0" destOrd="0" presId="urn:microsoft.com/office/officeart/2005/8/layout/hierarchy3"/>
+    <dgm:cxn modelId="{CAA68630-F1AB-46E4-BC52-97F1C216855B}" type="presParOf" srcId="{2E41A534-E7E4-47AA-ADDA-F189D0110F61}" destId="{049CD944-4450-42A8-97F9-DA30D3A2C04C}" srcOrd="1" destOrd="0" presId="urn:microsoft.com/office/officeart/2005/8/layout/hierarchy3"/>
+    <dgm:cxn modelId="{B2398BED-41D1-4BCC-976A-7F608CAB2CC7}" type="presParOf" srcId="{2E41A534-E7E4-47AA-ADDA-F189D0110F61}" destId="{2FC7ED85-88BF-4EF6-BD7F-992E22912436}" srcOrd="2" destOrd="0" presId="urn:microsoft.com/office/officeart/2005/8/layout/hierarchy3"/>
+    <dgm:cxn modelId="{CED3799F-445D-46CC-9068-A3A97017096E}" type="presParOf" srcId="{2E41A534-E7E4-47AA-ADDA-F189D0110F61}" destId="{088BE7E5-46D3-41AA-87D8-2DC6296C36B0}" srcOrd="3" destOrd="0" presId="urn:microsoft.com/office/officeart/2005/8/layout/hierarchy3"/>
+    <dgm:cxn modelId="{6BBEE8C0-C75F-4715-9F51-54B43B1EF371}" type="presParOf" srcId="{2E41A534-E7E4-47AA-ADDA-F189D0110F61}" destId="{268C4050-2F60-44B8-9F05-5F8A1C459207}" srcOrd="4" destOrd="0" presId="urn:microsoft.com/office/officeart/2005/8/layout/hierarchy3"/>
+    <dgm:cxn modelId="{8DCDC95C-280B-40A9-BC7D-EA74F842BC2E}" type="presParOf" srcId="{2E41A534-E7E4-47AA-ADDA-F189D0110F61}" destId="{C120B304-F0E1-4429-9AF5-59F5E1C399E3}" srcOrd="5" destOrd="0" presId="urn:microsoft.com/office/officeart/2005/8/layout/hierarchy3"/>
+    <dgm:cxn modelId="{471BDAEF-80C9-4D68-BBAF-DDC385D77F0D}" type="presParOf" srcId="{2E41A534-E7E4-47AA-ADDA-F189D0110F61}" destId="{94815076-3105-46D2-985B-D7EDA471E110}" srcOrd="6" destOrd="0" presId="urn:microsoft.com/office/officeart/2005/8/layout/hierarchy3"/>
+    <dgm:cxn modelId="{8AD51B58-4B3C-4A05-A32A-A0804DFD2C06}" type="presParOf" srcId="{2E41A534-E7E4-47AA-ADDA-F189D0110F61}" destId="{9D05AA8F-A49F-430B-A56F-60C60C81674B}" srcOrd="7" destOrd="0" presId="urn:microsoft.com/office/officeart/2005/8/layout/hierarchy3"/>
+    <dgm:cxn modelId="{2758AEE2-BE77-43A5-8E52-BD63E0D120E8}" type="presParOf" srcId="{2E41A534-E7E4-47AA-ADDA-F189D0110F61}" destId="{6A7946C5-8043-4989-94CF-DBDFB586B6BE}" srcOrd="8" destOrd="0" presId="urn:microsoft.com/office/officeart/2005/8/layout/hierarchy3"/>
+    <dgm:cxn modelId="{EBEFD9C6-61F6-4DB4-840D-B8C247D1DA42}" type="presParOf" srcId="{2E41A534-E7E4-47AA-ADDA-F189D0110F61}" destId="{DAD2261C-CBAB-4637-97E8-27D1D18ADAD2}" srcOrd="9" destOrd="0" presId="urn:microsoft.com/office/officeart/2005/8/layout/hierarchy3"/>
+    <dgm:cxn modelId="{1A73386A-D904-4D31-8F1C-7AC662CEB00D}" type="presParOf" srcId="{267B7765-1DEE-4C53-9B80-0768245269B3}" destId="{E57DD768-7DBA-4286-BF15-03264F05BEA2}" srcOrd="1" destOrd="0" presId="urn:microsoft.com/office/officeart/2005/8/layout/hierarchy3"/>
+    <dgm:cxn modelId="{07414E2E-D1F0-4916-86F4-86A3550598D3}" type="presParOf" srcId="{E57DD768-7DBA-4286-BF15-03264F05BEA2}" destId="{46954700-BD95-467E-9722-A1CEFC737D41}" srcOrd="0" destOrd="0" presId="urn:microsoft.com/office/officeart/2005/8/layout/hierarchy3"/>
+    <dgm:cxn modelId="{5B3D79D1-D391-49DA-8271-9FB6E94F58CF}" type="presParOf" srcId="{46954700-BD95-467E-9722-A1CEFC737D41}" destId="{F74EF751-99D0-4CCD-B740-59BBD69AC5BA}" srcOrd="0" destOrd="0" presId="urn:microsoft.com/office/officeart/2005/8/layout/hierarchy3"/>
+    <dgm:cxn modelId="{C541CF21-B10C-4B82-9EFA-B6A22D6A3F85}" type="presParOf" srcId="{46954700-BD95-467E-9722-A1CEFC737D41}" destId="{27E7036D-893E-4349-B0AD-5102FB638312}" srcOrd="1" destOrd="0" presId="urn:microsoft.com/office/officeart/2005/8/layout/hierarchy3"/>
+    <dgm:cxn modelId="{38F97F32-F26E-4599-A2D9-269D395CD909}" type="presParOf" srcId="{E57DD768-7DBA-4286-BF15-03264F05BEA2}" destId="{49119195-186B-4EFD-9337-0DB838153B0B}" srcOrd="1" destOrd="0" presId="urn:microsoft.com/office/officeart/2005/8/layout/hierarchy3"/>
+    <dgm:cxn modelId="{93E9582E-11FD-4ABF-A819-4480CCC9D1A8}" type="presParOf" srcId="{49119195-186B-4EFD-9337-0DB838153B0B}" destId="{0F9B23EB-C284-40AF-BF52-59112976A26C}" srcOrd="0" destOrd="0" presId="urn:microsoft.com/office/officeart/2005/8/layout/hierarchy3"/>
+    <dgm:cxn modelId="{F2FC1E10-796C-47A1-ADB3-8D3BA5FB8E01}" type="presParOf" srcId="{49119195-186B-4EFD-9337-0DB838153B0B}" destId="{45AC07AE-EB4C-4F55-ADCE-3E0D675A8482}" srcOrd="1" destOrd="0" presId="urn:microsoft.com/office/officeart/2005/8/layout/hierarchy3"/>
+    <dgm:cxn modelId="{19E2A69F-28A7-47B0-85B8-AE0DFED38C6A}" type="presParOf" srcId="{49119195-186B-4EFD-9337-0DB838153B0B}" destId="{717F3BFC-939B-467B-A0EB-1E5C68C62FC4}" srcOrd="2" destOrd="0" presId="urn:microsoft.com/office/officeart/2005/8/layout/hierarchy3"/>
+    <dgm:cxn modelId="{DD3E163C-1864-4567-83E8-D267042724E3}" type="presParOf" srcId="{49119195-186B-4EFD-9337-0DB838153B0B}" destId="{F147FDF5-E77B-4BDE-9848-021ACD517624}" srcOrd="3" destOrd="0" presId="urn:microsoft.com/office/officeart/2005/8/layout/hierarchy3"/>
+    <dgm:cxn modelId="{995348A2-EE42-4820-A683-3F9D83297F60}" type="presParOf" srcId="{49119195-186B-4EFD-9337-0DB838153B0B}" destId="{570E55AB-BE9D-4BAB-B6FB-E127D3455109}" srcOrd="4" destOrd="0" presId="urn:microsoft.com/office/officeart/2005/8/layout/hierarchy3"/>
+    <dgm:cxn modelId="{44EF72E2-384E-40D7-9E7C-53AA4FEEEAD3}" type="presParOf" srcId="{49119195-186B-4EFD-9337-0DB838153B0B}" destId="{1CBCD1EF-7F90-488A-94B8-E19B3E25EB4C}" srcOrd="5" destOrd="0" presId="urn:microsoft.com/office/officeart/2005/8/layout/hierarchy3"/>
+    <dgm:cxn modelId="{098BC7CA-1532-4463-9CC7-F87C7E41589B}" type="presParOf" srcId="{49119195-186B-4EFD-9337-0DB838153B0B}" destId="{A9D89B99-D163-47EF-9E1A-716585ECBE42}" srcOrd="6" destOrd="0" presId="urn:microsoft.com/office/officeart/2005/8/layout/hierarchy3"/>
+    <dgm:cxn modelId="{6B51C300-C8C9-490F-999E-199C30460B69}" type="presParOf" srcId="{49119195-186B-4EFD-9337-0DB838153B0B}" destId="{BD522080-8EC5-460D-9505-C85B10DB7EE5}" srcOrd="7" destOrd="0" presId="urn:microsoft.com/office/officeart/2005/8/layout/hierarchy3"/>
+    <dgm:cxn modelId="{DF2272A1-D12E-46A9-879F-6D484D853FD7}" type="presParOf" srcId="{267B7765-1DEE-4C53-9B80-0768245269B3}" destId="{2A34C5DB-4069-46B4-A0A3-21D301067A65}" srcOrd="2" destOrd="0" presId="urn:microsoft.com/office/officeart/2005/8/layout/hierarchy3"/>
+    <dgm:cxn modelId="{B791B583-B3E8-4D03-B28B-C95EB8903AC2}" type="presParOf" srcId="{2A34C5DB-4069-46B4-A0A3-21D301067A65}" destId="{F7C697F5-B862-40A4-9E68-543479022DED}" srcOrd="0" destOrd="0" presId="urn:microsoft.com/office/officeart/2005/8/layout/hierarchy3"/>
+    <dgm:cxn modelId="{F83D61CD-684C-4C53-ACBE-5005BB0AB952}" type="presParOf" srcId="{F7C697F5-B862-40A4-9E68-543479022DED}" destId="{00D5CC1C-8EEC-40EE-AF86-9566CA7261DE}" srcOrd="0" destOrd="0" presId="urn:microsoft.com/office/officeart/2005/8/layout/hierarchy3"/>
+    <dgm:cxn modelId="{D80B1BAD-5445-4D4F-88A9-55646091D710}" type="presParOf" srcId="{F7C697F5-B862-40A4-9E68-543479022DED}" destId="{398B1E14-033C-4019-A9DA-CA220337E554}" srcOrd="1" destOrd="0" presId="urn:microsoft.com/office/officeart/2005/8/layout/hierarchy3"/>
+    <dgm:cxn modelId="{E30B1BFD-1D6B-4D0E-854E-FE84A4406835}" type="presParOf" srcId="{2A34C5DB-4069-46B4-A0A3-21D301067A65}" destId="{2090DB4D-64F6-4D26-8475-F7106BD70A8F}" srcOrd="1" destOrd="0" presId="urn:microsoft.com/office/officeart/2005/8/layout/hierarchy3"/>
+    <dgm:cxn modelId="{336DC5AC-E4A0-43AA-96A7-AC05F0F7B342}" type="presParOf" srcId="{2090DB4D-64F6-4D26-8475-F7106BD70A8F}" destId="{3BFFE722-DE7B-4AF8-9190-92B2AC98F232}" srcOrd="0" destOrd="0" presId="urn:microsoft.com/office/officeart/2005/8/layout/hierarchy3"/>
+    <dgm:cxn modelId="{41257FA7-8517-45FD-9B17-53B3472406D2}" type="presParOf" srcId="{2090DB4D-64F6-4D26-8475-F7106BD70A8F}" destId="{5D9E938A-3A7A-417B-9413-79E78553928B}" srcOrd="1" destOrd="0" presId="urn:microsoft.com/office/officeart/2005/8/layout/hierarchy3"/>
+    <dgm:cxn modelId="{25C41EF3-F35C-4DC9-8DBA-9FE91497E422}" type="presParOf" srcId="{2090DB4D-64F6-4D26-8475-F7106BD70A8F}" destId="{EB3AE39D-2BEB-4F37-A6A5-5DC131A621A5}" srcOrd="2" destOrd="0" presId="urn:microsoft.com/office/officeart/2005/8/layout/hierarchy3"/>
+    <dgm:cxn modelId="{B1D2DA96-AC0A-4B3D-8FB1-98349ED44D91}" type="presParOf" srcId="{2090DB4D-64F6-4D26-8475-F7106BD70A8F}" destId="{4446A9D1-A1BF-4B96-B30D-9E0270CFC915}" srcOrd="3" destOrd="0" presId="urn:microsoft.com/office/officeart/2005/8/layout/hierarchy3"/>
+    <dgm:cxn modelId="{85AF852D-E42E-4743-95B0-39EB0CD39F31}" type="presParOf" srcId="{2090DB4D-64F6-4D26-8475-F7106BD70A8F}" destId="{22CAFD0A-6F24-4952-AF13-6088C32F2D25}" srcOrd="4" destOrd="0" presId="urn:microsoft.com/office/officeart/2005/8/layout/hierarchy3"/>
+    <dgm:cxn modelId="{1BB53756-55CF-4791-82D6-BEA627C4FC86}" type="presParOf" srcId="{2090DB4D-64F6-4D26-8475-F7106BD70A8F}" destId="{59AC6746-BAE6-4BCB-A076-2900E47B7FEB}" srcOrd="5" destOrd="0" presId="urn:microsoft.com/office/officeart/2005/8/layout/hierarchy3"/>
+    <dgm:cxn modelId="{CDFA48C7-8AE0-4A72-8E81-89B6A4A056BB}" type="presParOf" srcId="{2090DB4D-64F6-4D26-8475-F7106BD70A8F}" destId="{42CB16FD-5292-4434-8395-7792149C841A}" srcOrd="6" destOrd="0" presId="urn:microsoft.com/office/officeart/2005/8/layout/hierarchy3"/>
+    <dgm:cxn modelId="{7C4B1860-91EC-4376-B5BF-0E629958CA94}" type="presParOf" srcId="{2090DB4D-64F6-4D26-8475-F7106BD70A8F}" destId="{D40BE166-61CA-4647-A7DE-6B5FBAB588C8}" srcOrd="7" destOrd="0" presId="urn:microsoft.com/office/officeart/2005/8/layout/hierarchy3"/>
+    <dgm:cxn modelId="{CE942747-E607-4D61-B3AF-01791BD62CD8}" type="presParOf" srcId="{2090DB4D-64F6-4D26-8475-F7106BD70A8F}" destId="{3EA31262-E575-45D0-90A5-2059D7E8EE96}" srcOrd="8" destOrd="0" presId="urn:microsoft.com/office/officeart/2005/8/layout/hierarchy3"/>
+    <dgm:cxn modelId="{958811A9-4C5F-4A4C-92BD-2484F6D86301}" type="presParOf" srcId="{2090DB4D-64F6-4D26-8475-F7106BD70A8F}" destId="{18EA3F75-A9BB-4D40-9F57-A894FFF99A31}" srcOrd="9" destOrd="0" presId="urn:microsoft.com/office/officeart/2005/8/layout/hierarchy3"/>
+    <dgm:cxn modelId="{C062BA01-000B-46B0-A47C-7643249F9638}" type="presParOf" srcId="{2090DB4D-64F6-4D26-8475-F7106BD70A8F}" destId="{FA3030CA-2937-4DB2-A9BA-63C20387AE56}" srcOrd="10" destOrd="0" presId="urn:microsoft.com/office/officeart/2005/8/layout/hierarchy3"/>
+    <dgm:cxn modelId="{0DAC56FA-5277-41FD-8676-D80FA418D33A}" type="presParOf" srcId="{2090DB4D-64F6-4D26-8475-F7106BD70A8F}" destId="{7CB94C59-8F42-4DFC-9897-26E8FCF9850C}" srcOrd="11" destOrd="0" presId="urn:microsoft.com/office/officeart/2005/8/layout/hierarchy3"/>
+    <dgm:cxn modelId="{C94F713D-3DBF-4C9E-A470-55DB0FDC5616}" type="presParOf" srcId="{2090DB4D-64F6-4D26-8475-F7106BD70A8F}" destId="{B317B66D-2C58-4BDC-861A-34B72BC126E1}" srcOrd="12" destOrd="0" presId="urn:microsoft.com/office/officeart/2005/8/layout/hierarchy3"/>
+    <dgm:cxn modelId="{5A81A75A-A510-468F-8EA5-C68EB05D7D2D}" type="presParOf" srcId="{2090DB4D-64F6-4D26-8475-F7106BD70A8F}" destId="{D1C6C49A-9A38-42AC-BF5E-6778FB5A6761}" srcOrd="13" destOrd="0" presId="urn:microsoft.com/office/officeart/2005/8/layout/hierarchy3"/>
+    <dgm:cxn modelId="{EBFC9BD8-DCD0-4B75-97EA-8C6F7E7D13C2}" type="presParOf" srcId="{267B7765-1DEE-4C53-9B80-0768245269B3}" destId="{AE9F83A2-359D-4D06-91E4-A3A5938142CD}" srcOrd="3" destOrd="0" presId="urn:microsoft.com/office/officeart/2005/8/layout/hierarchy3"/>
+    <dgm:cxn modelId="{6598253E-59AF-4A67-98BE-5B895BDD5567}" type="presParOf" srcId="{AE9F83A2-359D-4D06-91E4-A3A5938142CD}" destId="{AE51639F-ADCA-4550-A626-A5EE1F7D5BFC}" srcOrd="0" destOrd="0" presId="urn:microsoft.com/office/officeart/2005/8/layout/hierarchy3"/>
+    <dgm:cxn modelId="{85DE66E3-BB82-4A47-A709-65A65D9C8B15}" type="presParOf" srcId="{AE51639F-ADCA-4550-A626-A5EE1F7D5BFC}" destId="{E340668D-627A-46FD-9D06-4087A7A6B11A}" srcOrd="0" destOrd="0" presId="urn:microsoft.com/office/officeart/2005/8/layout/hierarchy3"/>
+    <dgm:cxn modelId="{22A1C9BF-9387-4DA9-B68E-F5FE470342D6}" type="presParOf" srcId="{AE51639F-ADCA-4550-A626-A5EE1F7D5BFC}" destId="{824F1EA5-FC71-4D21-BEA8-2D7DDBE27A44}" srcOrd="1" destOrd="0" presId="urn:microsoft.com/office/officeart/2005/8/layout/hierarchy3"/>
+    <dgm:cxn modelId="{EF79ADD6-34B0-4DFC-A014-4CE4E8177361}" type="presParOf" srcId="{AE9F83A2-359D-4D06-91E4-A3A5938142CD}" destId="{C927497D-8087-4D39-9B7C-4B6FFD26EC19}" srcOrd="1" destOrd="0" presId="urn:microsoft.com/office/officeart/2005/8/layout/hierarchy3"/>
+    <dgm:cxn modelId="{78A49124-DFEE-45EC-9CEC-9CE41F0628D9}" type="presParOf" srcId="{C927497D-8087-4D39-9B7C-4B6FFD26EC19}" destId="{5A3B5013-8BDE-482B-837D-E5DB2A5ED434}" srcOrd="0" destOrd="0" presId="urn:microsoft.com/office/officeart/2005/8/layout/hierarchy3"/>
+    <dgm:cxn modelId="{104248A7-E6B5-4A2E-B180-FC977FD0CB04}" type="presParOf" srcId="{C927497D-8087-4D39-9B7C-4B6FFD26EC19}" destId="{4FA9D213-2058-46FA-8B33-147E66786270}" srcOrd="1" destOrd="0" presId="urn:microsoft.com/office/officeart/2005/8/layout/hierarchy3"/>
+    <dgm:cxn modelId="{58F44DDA-F71E-4BDB-9280-B4B5701AEF73}" type="presParOf" srcId="{C927497D-8087-4D39-9B7C-4B6FFD26EC19}" destId="{54AB134C-74E1-4B32-8D7D-08A5C943041F}" srcOrd="2" destOrd="0" presId="urn:microsoft.com/office/officeart/2005/8/layout/hierarchy3"/>
+    <dgm:cxn modelId="{994D2F43-22BB-4DF4-8196-4537C2DA8CEF}" type="presParOf" srcId="{C927497D-8087-4D39-9B7C-4B6FFD26EC19}" destId="{2B748FA3-2567-45C3-A6DB-E3953F55FFC7}" srcOrd="3" destOrd="0" presId="urn:microsoft.com/office/officeart/2005/8/layout/hierarchy3"/>
+    <dgm:cxn modelId="{CCEE4A6C-5918-40FD-9A84-177672A39493}" type="presParOf" srcId="{C927497D-8087-4D39-9B7C-4B6FFD26EC19}" destId="{A1B2859F-60E1-4120-9207-5ABD0B69CC12}" srcOrd="4" destOrd="0" presId="urn:microsoft.com/office/officeart/2005/8/layout/hierarchy3"/>
+    <dgm:cxn modelId="{DEBE49DB-9C1E-4EEC-B686-7922A3641894}" type="presParOf" srcId="{C927497D-8087-4D39-9B7C-4B6FFD26EC19}" destId="{DB80092B-A9EC-4CD0-BBB1-613CC9B325D7}" srcOrd="5" destOrd="0" presId="urn:microsoft.com/office/officeart/2005/8/layout/hierarchy3"/>
+    <dgm:cxn modelId="{702E17E4-7DE1-44ED-92B2-E7CF78AE9359}" type="presParOf" srcId="{C927497D-8087-4D39-9B7C-4B6FFD26EC19}" destId="{081CA428-9A35-40D5-9BDE-6F091E0F816A}" srcOrd="6" destOrd="0" presId="urn:microsoft.com/office/officeart/2005/8/layout/hierarchy3"/>
+    <dgm:cxn modelId="{A7C12768-F14C-4557-882B-BB92969B1CB6}" type="presParOf" srcId="{C927497D-8087-4D39-9B7C-4B6FFD26EC19}" destId="{62A4A690-7C31-4091-8C28-0DAEA7509721}" srcOrd="7" destOrd="0" presId="urn:microsoft.com/office/officeart/2005/8/layout/hierarchy3"/>
+    <dgm:cxn modelId="{0ECD3192-D33A-4A6B-900C-C3EFC598835D}" type="presParOf" srcId="{C927497D-8087-4D39-9B7C-4B6FFD26EC19}" destId="{40697286-185B-4BD9-B287-0270B2574FCC}" srcOrd="8" destOrd="0" presId="urn:microsoft.com/office/officeart/2005/8/layout/hierarchy3"/>
+    <dgm:cxn modelId="{A7381118-F417-413E-8DB5-89249B181DBA}" type="presParOf" srcId="{C927497D-8087-4D39-9B7C-4B6FFD26EC19}" destId="{8F56E187-385D-4836-B80E-BEBDB25757AC}" srcOrd="9" destOrd="0" presId="urn:microsoft.com/office/officeart/2005/8/layout/hierarchy3"/>
+    <dgm:cxn modelId="{E421B4B4-22A2-49B4-B4D8-4A6D69DE4F52}" type="presParOf" srcId="{267B7765-1DEE-4C53-9B80-0768245269B3}" destId="{BC3D4C87-ECAD-46E1-B394-20EB74FF5F17}" srcOrd="4" destOrd="0" presId="urn:microsoft.com/office/officeart/2005/8/layout/hierarchy3"/>
+    <dgm:cxn modelId="{3BEDF092-3B0E-4A5B-BA14-ACE019E4700F}" type="presParOf" srcId="{BC3D4C87-ECAD-46E1-B394-20EB74FF5F17}" destId="{47E0C800-E3C6-46B2-B735-34005DD92FA1}" srcOrd="0" destOrd="0" presId="urn:microsoft.com/office/officeart/2005/8/layout/hierarchy3"/>
+    <dgm:cxn modelId="{A670B6A7-CC53-4970-9718-94BF863F8281}" type="presParOf" srcId="{47E0C800-E3C6-46B2-B735-34005DD92FA1}" destId="{BB133219-6104-4263-A313-E584786669EF}" srcOrd="0" destOrd="0" presId="urn:microsoft.com/office/officeart/2005/8/layout/hierarchy3"/>
+    <dgm:cxn modelId="{A5CF4502-2122-41D0-8E3E-D35138BBC2E6}" type="presParOf" srcId="{47E0C800-E3C6-46B2-B735-34005DD92FA1}" destId="{1C4770AD-258D-4E70-9255-595F4FA1345E}" srcOrd="1" destOrd="0" presId="urn:microsoft.com/office/officeart/2005/8/layout/hierarchy3"/>
+    <dgm:cxn modelId="{A13741BC-6D4C-41D0-B099-AE3ECA989096}" type="presParOf" srcId="{BC3D4C87-ECAD-46E1-B394-20EB74FF5F17}" destId="{6783DF2C-0A8B-4B15-BFD3-495B02C1161F}" srcOrd="1" destOrd="0" presId="urn:microsoft.com/office/officeart/2005/8/layout/hierarchy3"/>
+    <dgm:cxn modelId="{4530537B-A567-40EA-8409-47669A12350C}" type="presParOf" srcId="{6783DF2C-0A8B-4B15-BFD3-495B02C1161F}" destId="{E3F1D89B-2B64-4981-9FCE-7FA44EAFB380}" srcOrd="0" destOrd="0" presId="urn:microsoft.com/office/officeart/2005/8/layout/hierarchy3"/>
+    <dgm:cxn modelId="{BE92E77F-AECE-412D-9EE4-2D41236A5B5C}" type="presParOf" srcId="{6783DF2C-0A8B-4B15-BFD3-495B02C1161F}" destId="{AE665C0C-3C2D-439F-8C6E-3A3C2749CCAF}" srcOrd="1" destOrd="0" presId="urn:microsoft.com/office/officeart/2005/8/layout/hierarchy3"/>
+    <dgm:cxn modelId="{7D17E66B-FB3A-41B3-9626-EA030CADA606}" type="presParOf" srcId="{6783DF2C-0A8B-4B15-BFD3-495B02C1161F}" destId="{416EC52C-0417-4860-86EB-F749C90C46D3}" srcOrd="2" destOrd="0" presId="urn:microsoft.com/office/officeart/2005/8/layout/hierarchy3"/>
+    <dgm:cxn modelId="{E1AED2A8-C280-44C7-B78E-AECF64BA7D77}" type="presParOf" srcId="{6783DF2C-0A8B-4B15-BFD3-495B02C1161F}" destId="{DD4569BE-0B05-4CD3-888B-CDE962E66688}" srcOrd="3" destOrd="0" presId="urn:microsoft.com/office/officeart/2005/8/layout/hierarchy3"/>
+    <dgm:cxn modelId="{4C96FD95-3003-452A-8C6F-9C2E7DACF7D2}" type="presParOf" srcId="{6783DF2C-0A8B-4B15-BFD3-495B02C1161F}" destId="{A3AD6B5E-2DCC-48D3-9AB9-D043387595C5}" srcOrd="4" destOrd="0" presId="urn:microsoft.com/office/officeart/2005/8/layout/hierarchy3"/>
+    <dgm:cxn modelId="{1CBA8122-C1F5-43EB-9DBD-6769DFC00281}" type="presParOf" srcId="{6783DF2C-0A8B-4B15-BFD3-495B02C1161F}" destId="{6A263082-104E-4D25-AF38-5713BF0C1002}" srcOrd="5" destOrd="0" presId="urn:microsoft.com/office/officeart/2005/8/layout/hierarchy3"/>
+    <dgm:cxn modelId="{2EFB1259-EFD7-4586-8A8A-6D2C87F8FB54}" type="presParOf" srcId="{6783DF2C-0A8B-4B15-BFD3-495B02C1161F}" destId="{DA3F046D-8714-44FE-BAB7-C47CCEA28677}" srcOrd="6" destOrd="0" presId="urn:microsoft.com/office/officeart/2005/8/layout/hierarchy3"/>
+    <dgm:cxn modelId="{FF0171EA-C33B-4E43-90E3-57BC843109A1}" type="presParOf" srcId="{6783DF2C-0A8B-4B15-BFD3-495B02C1161F}" destId="{7E6A6CD6-5A60-45A8-A315-048CC76007CC}" srcOrd="7" destOrd="0" presId="urn:microsoft.com/office/officeart/2005/8/layout/hierarchy3"/>
+    <dgm:cxn modelId="{6D88797B-AB17-4CCA-92A9-19832CC96A38}" type="presParOf" srcId="{267B7765-1DEE-4C53-9B80-0768245269B3}" destId="{B9218322-73EC-44E3-9F2B-03AA2E64476B}" srcOrd="5" destOrd="0" presId="urn:microsoft.com/office/officeart/2005/8/layout/hierarchy3"/>
+    <dgm:cxn modelId="{A2D43D69-E3DA-4AB2-A341-871FF8748516}" type="presParOf" srcId="{B9218322-73EC-44E3-9F2B-03AA2E64476B}" destId="{74764EB6-031A-4030-B704-0B52061F16B4}" srcOrd="0" destOrd="0" presId="urn:microsoft.com/office/officeart/2005/8/layout/hierarchy3"/>
+    <dgm:cxn modelId="{4C5C5513-86DF-49F0-9330-059F51919D7B}" type="presParOf" srcId="{74764EB6-031A-4030-B704-0B52061F16B4}" destId="{650FAB10-8F60-4378-B552-170B2EF64F48}" srcOrd="0" destOrd="0" presId="urn:microsoft.com/office/officeart/2005/8/layout/hierarchy3"/>
+    <dgm:cxn modelId="{FF620930-532C-4333-BBD1-69942E217F33}" type="presParOf" srcId="{74764EB6-031A-4030-B704-0B52061F16B4}" destId="{FE881A82-6BC4-446B-8DCC-BA38BBD3C5A5}" srcOrd="1" destOrd="0" presId="urn:microsoft.com/office/officeart/2005/8/layout/hierarchy3"/>
+    <dgm:cxn modelId="{2BBB60AF-551B-4CE0-BCFD-C2037A63F0B6}" type="presParOf" srcId="{B9218322-73EC-44E3-9F2B-03AA2E64476B}" destId="{7E02F08A-C45F-44A9-8E65-029FAA9A45D1}" srcOrd="1" destOrd="0" presId="urn:microsoft.com/office/officeart/2005/8/layout/hierarchy3"/>
+    <dgm:cxn modelId="{83BD36D9-F45E-41ED-B827-7AB7F77FA331}" type="presParOf" srcId="{7E02F08A-C45F-44A9-8E65-029FAA9A45D1}" destId="{9A3EA9D4-2DAD-4077-9019-D10794AD7FA9}" srcOrd="0" destOrd="0" presId="urn:microsoft.com/office/officeart/2005/8/layout/hierarchy3"/>
+    <dgm:cxn modelId="{F08C402E-F7B8-48BC-969E-98004EE0C91F}" type="presParOf" srcId="{7E02F08A-C45F-44A9-8E65-029FAA9A45D1}" destId="{B5EBB8BD-D3EF-45C5-A8F8-AA79DC9E505D}" srcOrd="1" destOrd="0" presId="urn:microsoft.com/office/officeart/2005/8/layout/hierarchy3"/>
+    <dgm:cxn modelId="{A000AB61-AECF-4F34-87E3-04A0DC578EDB}" type="presParOf" srcId="{7E02F08A-C45F-44A9-8E65-029FAA9A45D1}" destId="{C7363471-0DEE-44F4-85E9-F3F1651BE5DD}" srcOrd="2" destOrd="0" presId="urn:microsoft.com/office/officeart/2005/8/layout/hierarchy3"/>
+    <dgm:cxn modelId="{2571DFF6-BA71-4E4B-B001-BC3B5CE09545}" type="presParOf" srcId="{7E02F08A-C45F-44A9-8E65-029FAA9A45D1}" destId="{32E3DD15-D1BA-42E9-80ED-E7F04EC2FD4B}" srcOrd="3" destOrd="0" presId="urn:microsoft.com/office/officeart/2005/8/layout/hierarchy3"/>
+    <dgm:cxn modelId="{2F611D91-E7E3-4DB0-8187-F4D3185652F7}" type="presParOf" srcId="{7E02F08A-C45F-44A9-8E65-029FAA9A45D1}" destId="{00ADD16A-B9C7-4A3B-9D46-690F1EB74179}" srcOrd="4" destOrd="0" presId="urn:microsoft.com/office/officeart/2005/8/layout/hierarchy3"/>
+    <dgm:cxn modelId="{1F622138-99CA-4FB7-BCE0-B1F9F2E01765}" type="presParOf" srcId="{7E02F08A-C45F-44A9-8E65-029FAA9A45D1}" destId="{9EE4F1DF-C6FB-4117-8472-EDE9F10DCF6D}" srcOrd="5" destOrd="0" presId="urn:microsoft.com/office/officeart/2005/8/layout/hierarchy3"/>
   </dgm:cxnLst>
   <dgm:bg/>
   <dgm:whole/>
@@ -16838,7 +16786,7 @@
         <a:ext cx="637108" cy="308942"/>
       </dsp:txXfrm>
     </dsp:sp>
-    <dsp:sp modelId="{9E504B75-AC7A-4D91-8158-6252D2ABE307}">
+    <dsp:sp modelId="{E3F1D89B-2B64-4981-9FCE-7FA44EAFB380}">
       <dsp:nvSpPr>
         <dsp:cNvPr id="0" name=""/>
         <dsp:cNvSpPr/>
@@ -16896,7 +16844,7 @@
         <a:fontRef idx="minor"/>
       </dsp:style>
     </dsp:sp>
-    <dsp:sp modelId="{B102FE31-8F82-4F5C-A86B-A509DBF7C7A3}">
+    <dsp:sp modelId="{AE665C0C-3C2D-439F-8C6E-3A3C2749CCAF}">
       <dsp:nvSpPr>
         <dsp:cNvPr id="0" name=""/>
         <dsp:cNvSpPr/>
@@ -16965,24 +16913,14 @@
           </a:pPr>
           <a:r>
             <a:rPr lang="de-AT" sz="500" kern="1200"/>
-            <a:t>F1:</a:t>
+            <a:t>F2:</a:t>
           </a:r>
-        </a:p>
-        <a:p>
-          <a:pPr lvl="0" algn="ctr" defTabSz="222250">
-            <a:lnSpc>
-              <a:spcPct val="90000"/>
-            </a:lnSpc>
-            <a:spcBef>
-              <a:spcPct val="0"/>
-            </a:spcBef>
-            <a:spcAft>
-              <a:spcPct val="35000"/>
-            </a:spcAft>
-          </a:pPr>
+          <a:br>
+            <a:rPr lang="de-AT" sz="500" kern="1200"/>
+          </a:br>
           <a:r>
             <a:rPr lang="de-AT" sz="500" kern="1200"/>
-            <a:t>Uc Check-Out implementieren</a:t>
+            <a:t>Uc Rechnungs-pos. erstellen implementieren</a:t>
           </a:r>
         </a:p>
       </dsp:txBody>
@@ -16991,7 +16929,7 @@
         <a:ext cx="505841" cy="308942"/>
       </dsp:txXfrm>
     </dsp:sp>
-    <dsp:sp modelId="{E3F1D89B-2B64-4981-9FCE-7FA44EAFB380}">
+    <dsp:sp modelId="{416EC52C-0417-4860-86EB-F749C90C46D3}">
       <dsp:nvSpPr>
         <dsp:cNvPr id="0" name=""/>
         <dsp:cNvSpPr/>
@@ -17049,7 +16987,7 @@
         <a:fontRef idx="minor"/>
       </dsp:style>
     </dsp:sp>
-    <dsp:sp modelId="{AE665C0C-3C2D-439F-8C6E-3A3C2749CCAF}">
+    <dsp:sp modelId="{DD4569BE-0B05-4CD3-888B-CDE962E66688}">
       <dsp:nvSpPr>
         <dsp:cNvPr id="0" name=""/>
         <dsp:cNvSpPr/>
@@ -17118,14 +17056,24 @@
           </a:pPr>
           <a:r>
             <a:rPr lang="de-AT" sz="500" kern="1200"/>
-            <a:t>F2:</a:t>
+            <a:t>F3: </a:t>
           </a:r>
-          <a:br>
-            <a:rPr lang="de-AT" sz="500" kern="1200"/>
-          </a:br>
+        </a:p>
+        <a:p>
+          <a:pPr lvl="0" algn="ctr" defTabSz="222250">
+            <a:lnSpc>
+              <a:spcPct val="90000"/>
+            </a:lnSpc>
+            <a:spcBef>
+              <a:spcPct val="0"/>
+            </a:spcBef>
+            <a:spcAft>
+              <a:spcPct val="35000"/>
+            </a:spcAft>
+          </a:pPr>
           <a:r>
             <a:rPr lang="de-AT" sz="500" kern="1200"/>
-            <a:t>Uc Rechnungs-pos. erstellen implementieren</a:t>
+            <a:t>Uc Zwischen-rechnung implementieren</a:t>
           </a:r>
         </a:p>
       </dsp:txBody>
@@ -17134,7 +17082,7 @@
         <a:ext cx="505841" cy="308942"/>
       </dsp:txXfrm>
     </dsp:sp>
-    <dsp:sp modelId="{416EC52C-0417-4860-86EB-F749C90C46D3}">
+    <dsp:sp modelId="{A3AD6B5E-2DCC-48D3-9AB9-D043387595C5}">
       <dsp:nvSpPr>
         <dsp:cNvPr id="0" name=""/>
         <dsp:cNvSpPr/>
@@ -17192,7 +17140,7 @@
         <a:fontRef idx="minor"/>
       </dsp:style>
     </dsp:sp>
-    <dsp:sp modelId="{DD4569BE-0B05-4CD3-888B-CDE962E66688}">
+    <dsp:sp modelId="{6A263082-104E-4D25-AF38-5713BF0C1002}">
       <dsp:nvSpPr>
         <dsp:cNvPr id="0" name=""/>
         <dsp:cNvSpPr/>
@@ -17261,7 +17209,7 @@
           </a:pPr>
           <a:r>
             <a:rPr lang="de-AT" sz="500" kern="1200"/>
-            <a:t>F3: </a:t>
+            <a:t>F4:</a:t>
           </a:r>
         </a:p>
         <a:p>
@@ -17278,7 +17226,7 @@
           </a:pPr>
           <a:r>
             <a:rPr lang="de-AT" sz="500" kern="1200"/>
-            <a:t>Uc Zwischen-rechnung implementieren</a:t>
+            <a:t>Uc Rechnung erstellen implementieren</a:t>
           </a:r>
         </a:p>
       </dsp:txBody>
@@ -17287,7 +17235,7 @@
         <a:ext cx="505841" cy="308942"/>
       </dsp:txXfrm>
     </dsp:sp>
-    <dsp:sp modelId="{A3AD6B5E-2DCC-48D3-9AB9-D043387595C5}">
+    <dsp:sp modelId="{DA3F046D-8714-44FE-BAB7-C47CCEA28677}">
       <dsp:nvSpPr>
         <dsp:cNvPr id="0" name=""/>
         <dsp:cNvSpPr/>
@@ -17345,7 +17293,7 @@
         <a:fontRef idx="minor"/>
       </dsp:style>
     </dsp:sp>
-    <dsp:sp modelId="{6A263082-104E-4D25-AF38-5713BF0C1002}">
+    <dsp:sp modelId="{7E6A6CD6-5A60-45A8-A315-048CC76007CC}">
       <dsp:nvSpPr>
         <dsp:cNvPr id="0" name=""/>
         <dsp:cNvSpPr/>
@@ -17353,159 +17301,6 @@
       <dsp:spPr>
         <a:xfrm>
           <a:off x="3776922" y="1641220"/>
-          <a:ext cx="525065" cy="328166"/>
-        </a:xfrm>
-        <a:prstGeom prst="roundRect">
-          <a:avLst>
-            <a:gd name="adj" fmla="val 10000"/>
-          </a:avLst>
-        </a:prstGeom>
-        <a:solidFill>
-          <a:schemeClr val="dk1">
-            <a:alpha val="90000"/>
-            <a:tint val="40000"/>
-            <a:hueOff val="0"/>
-            <a:satOff val="0"/>
-            <a:lumOff val="0"/>
-            <a:alphaOff val="0"/>
-          </a:schemeClr>
-        </a:solidFill>
-        <a:ln w="25400" cap="flat" cmpd="sng" algn="ctr">
-          <a:solidFill>
-            <a:schemeClr val="dk1">
-              <a:hueOff val="0"/>
-              <a:satOff val="0"/>
-              <a:lumOff val="0"/>
-              <a:alphaOff val="0"/>
-            </a:schemeClr>
-          </a:solidFill>
-          <a:prstDash val="solid"/>
-        </a:ln>
-        <a:effectLst/>
-      </dsp:spPr>
-      <dsp:style>
-        <a:lnRef idx="2">
-          <a:scrgbClr r="0" g="0" b="0"/>
-        </a:lnRef>
-        <a:fillRef idx="1">
-          <a:scrgbClr r="0" g="0" b="0"/>
-        </a:fillRef>
-        <a:effectRef idx="0">
-          <a:scrgbClr r="0" g="0" b="0"/>
-        </a:effectRef>
-        <a:fontRef idx="minor"/>
-      </dsp:style>
-      <dsp:txBody>
-        <a:bodyPr spcFirstLastPara="0" vert="horz" wrap="square" lIns="9525" tIns="6350" rIns="9525" bIns="6350" numCol="1" spcCol="1270" anchor="ctr" anchorCtr="0">
-          <a:noAutofit/>
-        </a:bodyPr>
-        <a:lstStyle/>
-        <a:p>
-          <a:pPr lvl="0" algn="ctr" defTabSz="222250">
-            <a:lnSpc>
-              <a:spcPct val="90000"/>
-            </a:lnSpc>
-            <a:spcBef>
-              <a:spcPct val="0"/>
-            </a:spcBef>
-            <a:spcAft>
-              <a:spcPct val="35000"/>
-            </a:spcAft>
-          </a:pPr>
-          <a:r>
-            <a:rPr lang="de-AT" sz="500" kern="1200"/>
-            <a:t>F4:</a:t>
-          </a:r>
-        </a:p>
-        <a:p>
-          <a:pPr lvl="0" algn="ctr" defTabSz="222250">
-            <a:lnSpc>
-              <a:spcPct val="90000"/>
-            </a:lnSpc>
-            <a:spcBef>
-              <a:spcPct val="0"/>
-            </a:spcBef>
-            <a:spcAft>
-              <a:spcPct val="35000"/>
-            </a:spcAft>
-          </a:pPr>
-          <a:r>
-            <a:rPr lang="de-AT" sz="500" kern="1200"/>
-            <a:t>Uc Rechnung erstellen implementieren</a:t>
-          </a:r>
-        </a:p>
-      </dsp:txBody>
-      <dsp:txXfrm>
-        <a:off x="3786534" y="1650832"/>
-        <a:ext cx="505841" cy="308942"/>
-      </dsp:txXfrm>
-    </dsp:sp>
-    <dsp:sp modelId="{DA3F046D-8714-44FE-BAB7-C47CCEA28677}">
-      <dsp:nvSpPr>
-        <dsp:cNvPr id="0" name=""/>
-        <dsp:cNvSpPr/>
-      </dsp:nvSpPr>
-      <dsp:spPr>
-        <a:xfrm>
-          <a:off x="3665569" y="328556"/>
-          <a:ext cx="91440" cy="1886954"/>
-        </a:xfrm>
-        <a:custGeom>
-          <a:avLst/>
-          <a:gdLst/>
-          <a:ahLst/>
-          <a:cxnLst/>
-          <a:rect l="0" t="0" r="0" b="0"/>
-          <a:pathLst>
-            <a:path>
-              <a:moveTo>
-                <a:pt x="45720" y="0"/>
-              </a:moveTo>
-              <a:lnTo>
-                <a:pt x="45720" y="1886954"/>
-              </a:lnTo>
-              <a:lnTo>
-                <a:pt x="111353" y="1886954"/>
-              </a:lnTo>
-            </a:path>
-          </a:pathLst>
-        </a:custGeom>
-        <a:noFill/>
-        <a:ln w="25400" cap="flat" cmpd="sng" algn="ctr">
-          <a:solidFill>
-            <a:schemeClr val="dk1">
-              <a:shade val="60000"/>
-              <a:hueOff val="0"/>
-              <a:satOff val="0"/>
-              <a:lumOff val="0"/>
-              <a:alphaOff val="0"/>
-            </a:schemeClr>
-          </a:solidFill>
-          <a:prstDash val="solid"/>
-        </a:ln>
-        <a:effectLst/>
-      </dsp:spPr>
-      <dsp:style>
-        <a:lnRef idx="2">
-          <a:scrgbClr r="0" g="0" b="0"/>
-        </a:lnRef>
-        <a:fillRef idx="0">
-          <a:scrgbClr r="0" g="0" b="0"/>
-        </a:fillRef>
-        <a:effectRef idx="0">
-          <a:scrgbClr r="0" g="0" b="0"/>
-        </a:effectRef>
-        <a:fontRef idx="minor"/>
-      </dsp:style>
-    </dsp:sp>
-    <dsp:sp modelId="{7E6A6CD6-5A60-45A8-A315-048CC76007CC}">
-      <dsp:nvSpPr>
-        <dsp:cNvPr id="0" name=""/>
-        <dsp:cNvSpPr/>
-      </dsp:nvSpPr>
-      <dsp:spPr>
-        <a:xfrm>
-          <a:off x="3776922" y="2051428"/>
           <a:ext cx="525065" cy="328166"/>
         </a:xfrm>
         <a:prstGeom prst="hexagon">
@@ -17589,7 +17384,7 @@
         </a:p>
       </dsp:txBody>
       <dsp:txXfrm>
-        <a:off x="3848025" y="2095867"/>
+        <a:off x="3848025" y="1685659"/>
         <a:ext cx="382859" cy="239288"/>
       </dsp:txXfrm>
     </dsp:sp>

</xml_diff>

<commit_message>
Zeitplan für Projekthandbuch.docx MS-Project-File mit abgeben, da auf A4-Seite fast nichts ersichtlich ist (keine Details)
</commit_message>
<xml_diff>
--- a/Documentation/Projektmanagement/Projekthandbuch.docx
+++ b/Documentation/Projektmanagement/Projekthandbuch.docx
@@ -238,6 +238,7 @@
         </w:rPr>
         <w:tab/>
       </w:r>
+      <w:proofErr w:type="spellStart"/>
       <w:r>
         <w:rPr>
           <w:b/>
@@ -247,6 +248,7 @@
         </w:rPr>
         <w:t>Roomanizer</w:t>
       </w:r>
+      <w:proofErr w:type="spellEnd"/>
     </w:p>
     <w:p>
       <w:pPr>
@@ -1161,7 +1163,23 @@
               <w:spacing w:before="60" w:after="60"/>
             </w:pPr>
             <w:r>
-              <w:t>In der vorgegeben Zeit sollen alle im Pflichtenheft zugeteilten Use cases funktionsfähig und intuitiv bedienbar sein.</w:t>
+              <w:t xml:space="preserve">In der vorgegeben Zeit sollen alle im Pflichtenheft zugeteilten </w:t>
+            </w:r>
+            <w:proofErr w:type="spellStart"/>
+            <w:r>
+              <w:t>Use</w:t>
+            </w:r>
+            <w:proofErr w:type="spellEnd"/>
+            <w:r>
+              <w:t xml:space="preserve"> </w:t>
+            </w:r>
+            <w:proofErr w:type="spellStart"/>
+            <w:r>
+              <w:t>cases</w:t>
+            </w:r>
+            <w:proofErr w:type="spellEnd"/>
+            <w:r>
+              <w:t xml:space="preserve"> funktionsfähig und intuitiv bedienbar sein.</w:t>
             </w:r>
           </w:p>
           <w:p>
@@ -1214,7 +1232,15 @@
               <w:t>utzen</w:t>
             </w:r>
             <w:r>
-              <w:t xml:space="preserve"> (Outcome)</w:t>
+              <w:t xml:space="preserve"> (</w:t>
+            </w:r>
+            <w:proofErr w:type="spellStart"/>
+            <w:r>
+              <w:t>Outcome</w:t>
+            </w:r>
+            <w:proofErr w:type="spellEnd"/>
+            <w:r>
+              <w:t>)</w:t>
             </w:r>
             <w:r>
               <w:t>:</w:t>
@@ -1254,8 +1280,13 @@
               <w:t xml:space="preserve">Projektauftraggeber/in: </w:t>
             </w:r>
             <w:r>
-              <w:t>Paul Tavolato</w:t>
-            </w:r>
+              <w:t xml:space="preserve">Paul </w:t>
+            </w:r>
+            <w:proofErr w:type="spellStart"/>
+            <w:r>
+              <w:t>Tavolato</w:t>
+            </w:r>
+            <w:proofErr w:type="spellEnd"/>
           </w:p>
         </w:tc>
         <w:tc>
@@ -1370,8 +1401,13 @@
               <w:spacing w:before="60" w:after="60"/>
             </w:pPr>
             <w:r>
-              <w:t>Alexander Höss</w:t>
-            </w:r>
+              <w:t xml:space="preserve">Alexander </w:t>
+            </w:r>
+            <w:proofErr w:type="spellStart"/>
+            <w:r>
+              <w:t>Höss</w:t>
+            </w:r>
+            <w:proofErr w:type="spellEnd"/>
           </w:p>
           <w:p>
             <w:pPr>
@@ -1394,8 +1430,13 @@
               <w:spacing w:before="60" w:after="60"/>
             </w:pPr>
             <w:r>
-              <w:t>Philipp von Hellberg</w:t>
-            </w:r>
+              <w:t xml:space="preserve">Philipp von </w:t>
+            </w:r>
+            <w:proofErr w:type="spellStart"/>
+            <w:r>
+              <w:t>Hellberg</w:t>
+            </w:r>
+            <w:proofErr w:type="spellEnd"/>
           </w:p>
         </w:tc>
       </w:tr>
@@ -1445,8 +1486,13 @@
               </w:numPr>
               <w:spacing w:before="60" w:after="60"/>
             </w:pPr>
-            <w:r>
-              <w:t>Requirements Workshop –</w:t>
+            <w:proofErr w:type="spellStart"/>
+            <w:r>
+              <w:t>Requirements</w:t>
+            </w:r>
+            <w:proofErr w:type="spellEnd"/>
+            <w:r>
+              <w:t xml:space="preserve"> Workshop –</w:t>
             </w:r>
             <w:r>
               <w:t xml:space="preserve"> 16.3.</w:t>
@@ -1484,8 +1530,13 @@
               </w:numPr>
               <w:spacing w:before="60" w:after="60"/>
             </w:pPr>
-            <w:r>
-              <w:t>Timebox 1</w:t>
+            <w:proofErr w:type="spellStart"/>
+            <w:r>
+              <w:t>Timebox</w:t>
+            </w:r>
+            <w:proofErr w:type="spellEnd"/>
+            <w:r>
+              <w:t xml:space="preserve"> 1</w:t>
             </w:r>
             <w:r>
               <w:t xml:space="preserve"> Abgabe</w:t>
@@ -1505,8 +1556,13 @@
               </w:numPr>
               <w:spacing w:before="60" w:after="60"/>
             </w:pPr>
-            <w:r>
-              <w:t xml:space="preserve">Timebox 2 </w:t>
+            <w:proofErr w:type="spellStart"/>
+            <w:r>
+              <w:t>Timebox</w:t>
+            </w:r>
+            <w:proofErr w:type="spellEnd"/>
+            <w:r>
+              <w:t xml:space="preserve"> 2 </w:t>
             </w:r>
             <w:r>
               <w:t xml:space="preserve">Abgabe </w:t>
@@ -1893,6 +1949,7 @@
                 <w:bCs/>
               </w:rPr>
             </w:pPr>
+            <w:proofErr w:type="spellStart"/>
             <w:r>
               <w:rPr>
                 <w:b/>
@@ -1900,6 +1957,7 @@
               </w:rPr>
               <w:t>Zielart</w:t>
             </w:r>
+            <w:proofErr w:type="spellEnd"/>
           </w:p>
         </w:tc>
         <w:tc>
@@ -1974,10 +2032,34 @@
               <w:t xml:space="preserve"> </w:t>
             </w:r>
             <w:r>
-              <w:t>Main-Success Szenario</w:t>
-            </w:r>
-            <w:r>
-              <w:t xml:space="preserve"> aller Use cases </w:t>
+              <w:t>Main-</w:t>
+            </w:r>
+            <w:proofErr w:type="spellStart"/>
+            <w:r>
+              <w:t>Success</w:t>
+            </w:r>
+            <w:proofErr w:type="spellEnd"/>
+            <w:r>
+              <w:t xml:space="preserve"> Szenario</w:t>
+            </w:r>
+            <w:r>
+              <w:t xml:space="preserve"> aller </w:t>
+            </w:r>
+            <w:proofErr w:type="spellStart"/>
+            <w:r>
+              <w:t>Use</w:t>
+            </w:r>
+            <w:proofErr w:type="spellEnd"/>
+            <w:r>
+              <w:t xml:space="preserve"> </w:t>
+            </w:r>
+            <w:proofErr w:type="spellStart"/>
+            <w:r>
+              <w:t>cases</w:t>
+            </w:r>
+            <w:proofErr w:type="spellEnd"/>
+            <w:r>
+              <w:t xml:space="preserve"> </w:t>
             </w:r>
             <w:r>
               <w:t>wie angegeben funktioniert</w:t>
@@ -2001,6 +2083,7 @@
             <w:r>
               <w:t xml:space="preserve">Für den Kunden soll eine höchstklassige intuitive Bedienung des </w:t>
             </w:r>
+            <w:proofErr w:type="spellStart"/>
             <w:r>
               <w:rPr>
                 <w:i/>
@@ -2011,10 +2094,25 @@
               <w:rPr>
                 <w:i/>
               </w:rPr>
-              <w:t xml:space="preserve">s </w:t>
-            </w:r>
-            <w:r>
-              <w:t>ermöglich werden, indem die einzelnen Softwaremodule im Usability-Labor mit Experten getestet und weiterentwickelt werden.</w:t>
+              <w:t>s</w:t>
+            </w:r>
+            <w:proofErr w:type="spellEnd"/>
+            <w:r>
+              <w:rPr>
+                <w:i/>
+              </w:rPr>
+              <w:t xml:space="preserve"> </w:t>
+            </w:r>
+            <w:r>
+              <w:t xml:space="preserve">ermöglich werden, indem die einzelnen Softwaremodule im </w:t>
+            </w:r>
+            <w:proofErr w:type="spellStart"/>
+            <w:r>
+              <w:t>Usability</w:t>
+            </w:r>
+            <w:proofErr w:type="spellEnd"/>
+            <w:r>
+              <w:t>-Labor mit Experten getestet und weiterentwickelt werden.</w:t>
             </w:r>
           </w:p>
         </w:tc>
@@ -2079,7 +2177,23 @@
               <w:spacing w:before="60" w:after="60"/>
             </w:pPr>
             <w:r>
-              <w:t>Die Versionierungssoftware Git soll insbesondere für die Codeverwaltung eingesetzt werden, wodurch alle Projektmitglieder einen Einblick in das professionelle Entwickeln von Software bekommen.</w:t>
+              <w:t xml:space="preserve">Die </w:t>
+            </w:r>
+            <w:proofErr w:type="spellStart"/>
+            <w:r>
+              <w:t>Versionierungssoftware</w:t>
+            </w:r>
+            <w:proofErr w:type="spellEnd"/>
+            <w:r>
+              <w:t xml:space="preserve"> </w:t>
+            </w:r>
+            <w:proofErr w:type="spellStart"/>
+            <w:r>
+              <w:t>Git</w:t>
+            </w:r>
+            <w:proofErr w:type="spellEnd"/>
+            <w:r>
+              <w:t xml:space="preserve"> soll insbesondere für die Codeverwaltung eingesetzt werden, wodurch alle Projektmitglieder einen Einblick in das professionelle Entwickeln von Software bekommen.</w:t>
             </w:r>
           </w:p>
         </w:tc>
@@ -2183,6 +2297,7 @@
           <w:u w:val="single"/>
         </w:rPr>
       </w:pPr>
+      <w:proofErr w:type="spellStart"/>
       <w:r>
         <w:rPr>
           <w:b/>
@@ -2191,6 +2306,7 @@
         </w:rPr>
         <w:t>Roomanizer</w:t>
       </w:r>
+      <w:proofErr w:type="spellEnd"/>
     </w:p>
     <w:p>
       <w:pPr>
@@ -3638,8 +3754,13 @@
             <w:pPr>
               <w:spacing w:before="60" w:after="60"/>
             </w:pPr>
-            <w:r>
-              <w:t>Requirements Workshop</w:t>
+            <w:proofErr w:type="spellStart"/>
+            <w:r>
+              <w:t>Requirements</w:t>
+            </w:r>
+            <w:proofErr w:type="spellEnd"/>
+            <w:r>
+              <w:t xml:space="preserve"> Workshop</w:t>
             </w:r>
           </w:p>
         </w:tc>
@@ -3704,9 +3825,11 @@
             <w:pPr>
               <w:spacing w:before="60" w:after="60"/>
             </w:pPr>
+            <w:proofErr w:type="spellStart"/>
             <w:r>
               <w:t>Plflichtenheftabgabe</w:t>
             </w:r>
+            <w:proofErr w:type="spellEnd"/>
           </w:p>
         </w:tc>
         <w:tc>
@@ -3770,8 +3893,13 @@
             <w:pPr>
               <w:spacing w:before="60" w:after="60"/>
             </w:pPr>
-            <w:r>
-              <w:t xml:space="preserve">Timebox 1 Abgabe </w:t>
+            <w:proofErr w:type="spellStart"/>
+            <w:r>
+              <w:t>Timebox</w:t>
+            </w:r>
+            <w:proofErr w:type="spellEnd"/>
+            <w:r>
+              <w:t xml:space="preserve"> 1 Abgabe </w:t>
             </w:r>
           </w:p>
         </w:tc>
@@ -3830,8 +3958,13 @@
             <w:pPr>
               <w:spacing w:before="60" w:after="60"/>
             </w:pPr>
-            <w:r>
-              <w:t>Timebox 2 Abgabe</w:t>
+            <w:proofErr w:type="spellStart"/>
+            <w:r>
+              <w:t>Timebox</w:t>
+            </w:r>
+            <w:proofErr w:type="spellEnd"/>
+            <w:r>
+              <w:t xml:space="preserve"> 2 Abgabe</w:t>
             </w:r>
           </w:p>
         </w:tc>
@@ -3903,8 +4036,6 @@
             <w:r>
               <w:t>0</w:t>
             </w:r>
-            <w:bookmarkStart w:id="9" w:name="_GoBack"/>
-            <w:bookmarkEnd w:id="9"/>
             <w:r>
               <w:t>8.</w:t>
             </w:r>
@@ -3995,424 +4126,82 @@
       <w:r>
         <w:br w:type="page"/>
       </w:r>
-      <w:bookmarkStart w:id="10" w:name="_Toc286992711"/>
+      <w:bookmarkStart w:id="9" w:name="_Toc286992711"/>
       <w:r>
         <w:lastRenderedPageBreak/>
         <w:t>Projektterminplan</w:t>
       </w:r>
-      <w:bookmarkEnd w:id="10"/>
+      <w:bookmarkEnd w:id="9"/>
     </w:p>
     <w:p>
       <w:r>
-        <w:t xml:space="preserve">Bei komplexen Projekten ist es in der Regel sinnvoll, den Terminplan in Form eines </w:t>
+        <w:t>Die komplette Version des Terminplans ist als MS-Project-File verfügbar. Hier sehen wir einen groben Auszug des zeitlichen Projektablaufs.</w:t>
       </w:r>
-      <w:r>
-        <w:rPr>
-          <w:b/>
-        </w:rPr>
-        <w:t>Balkenplanes</w:t>
-      </w:r>
-      <w:r>
-        <w:rPr>
-          <w:rStyle w:val="Funotenzeichen"/>
-          <w:b/>
-        </w:rPr>
-        <w:footnoteReference w:id="2"/>
-      </w:r>
-      <w:r>
-        <w:t xml:space="preserve"> darzustellen und an dieser Stelle einzufügen.</w:t>
-      </w:r>
+      <w:bookmarkStart w:id="10" w:name="_GoBack"/>
+      <w:bookmarkEnd w:id="10"/>
     </w:p>
-    <w:p/>
-    <w:p>
-      <w:r>
-        <w:t>Bei Projekten mittlerer oder geringer Komplexität kann es aber auch schon ausreichen, eine Terminübersicht nach folgendem Muster zu führen und kontinuierlich zu aktualisieren:</w:t>
-      </w:r>
-    </w:p>
-    <w:p/>
-    <w:tbl>
-      <w:tblPr>
-        <w:tblW w:w="0" w:type="auto"/>
-        <w:tblBorders>
-          <w:top w:val="single" w:sz="4" w:space="0" w:color="000000"/>
-          <w:left w:val="single" w:sz="4" w:space="0" w:color="000000"/>
-          <w:bottom w:val="single" w:sz="4" w:space="0" w:color="000000"/>
-          <w:right w:val="single" w:sz="4" w:space="0" w:color="000000"/>
-          <w:insideH w:val="single" w:sz="4" w:space="0" w:color="000000"/>
-          <w:insideV w:val="single" w:sz="4" w:space="0" w:color="000000"/>
-        </w:tblBorders>
-        <w:tblLook w:val="00A0" w:firstRow="1" w:lastRow="0" w:firstColumn="1" w:lastColumn="0" w:noHBand="0" w:noVBand="0"/>
-      </w:tblPr>
-      <w:tblGrid>
-        <w:gridCol w:w="2302"/>
-        <w:gridCol w:w="2302"/>
-        <w:gridCol w:w="2303"/>
-        <w:gridCol w:w="2303"/>
-      </w:tblGrid>
-      <w:tr>
-        <w:tc>
-          <w:tcPr>
-            <w:tcW w:w="9210" w:type="dxa"/>
-            <w:gridSpan w:val="4"/>
-            <w:shd w:val="clear" w:color="auto" w:fill="8DB3E2"/>
-          </w:tcPr>
-          <w:p>
-            <w:pPr>
-              <w:spacing w:before="60" w:after="60"/>
-              <w:jc w:val="center"/>
-              <w:rPr>
-                <w:b/>
-                <w:bCs/>
-              </w:rPr>
-            </w:pPr>
-            <w:r>
-              <w:rPr>
-                <w:b/>
-                <w:bCs/>
-              </w:rPr>
-              <w:t>Projektterminplan</w:t>
-            </w:r>
-          </w:p>
-        </w:tc>
-      </w:tr>
-      <w:tr>
-        <w:tc>
-          <w:tcPr>
-            <w:tcW w:w="2302" w:type="dxa"/>
-            <w:shd w:val="clear" w:color="auto" w:fill="8DB3E2"/>
-            <w:vAlign w:val="center"/>
-          </w:tcPr>
-          <w:p>
-            <w:pPr>
-              <w:spacing w:before="60" w:after="60"/>
-              <w:jc w:val="center"/>
-              <w:rPr>
-                <w:b/>
-              </w:rPr>
-            </w:pPr>
-            <w:r>
-              <w:rPr>
-                <w:b/>
-              </w:rPr>
-              <w:t>Arbeitspaket / Meilenstein</w:t>
-            </w:r>
-          </w:p>
-        </w:tc>
-        <w:tc>
-          <w:tcPr>
-            <w:tcW w:w="2302" w:type="dxa"/>
-            <w:shd w:val="clear" w:color="auto" w:fill="8DB3E2"/>
-            <w:vAlign w:val="center"/>
-          </w:tcPr>
-          <w:p>
-            <w:pPr>
-              <w:spacing w:before="60" w:after="60"/>
-              <w:jc w:val="center"/>
-              <w:rPr>
-                <w:b/>
-              </w:rPr>
-            </w:pPr>
-            <w:r>
-              <w:rPr>
-                <w:b/>
-              </w:rPr>
-              <w:t>Verantwortlich für die termingerechte Fertigstellung</w:t>
-            </w:r>
-          </w:p>
-        </w:tc>
-        <w:tc>
-          <w:tcPr>
-            <w:tcW w:w="2303" w:type="dxa"/>
-            <w:shd w:val="clear" w:color="auto" w:fill="8DB3E2"/>
-            <w:vAlign w:val="center"/>
-          </w:tcPr>
-          <w:p>
-            <w:pPr>
-              <w:spacing w:before="60" w:after="60"/>
-              <w:jc w:val="center"/>
-              <w:rPr>
-                <w:b/>
-              </w:rPr>
-            </w:pPr>
-            <w:r>
-              <w:rPr>
-                <w:b/>
-              </w:rPr>
-              <w:t>Termin PLAN</w:t>
-            </w:r>
-          </w:p>
-        </w:tc>
-        <w:tc>
-          <w:tcPr>
-            <w:tcW w:w="2303" w:type="dxa"/>
-            <w:shd w:val="clear" w:color="auto" w:fill="8DB3E2"/>
-            <w:vAlign w:val="center"/>
-          </w:tcPr>
-          <w:p>
-            <w:pPr>
-              <w:spacing w:before="60" w:after="60"/>
-              <w:jc w:val="center"/>
-              <w:rPr>
-                <w:b/>
-              </w:rPr>
-            </w:pPr>
-            <w:r>
-              <w:rPr>
-                <w:b/>
-              </w:rPr>
-              <w:t>Termin IST</w:t>
-            </w:r>
-          </w:p>
-        </w:tc>
-      </w:tr>
-      <w:tr>
-        <w:tc>
-          <w:tcPr>
-            <w:tcW w:w="2302" w:type="dxa"/>
-          </w:tcPr>
-          <w:p>
-            <w:pPr>
-              <w:spacing w:before="60" w:after="60"/>
-            </w:pPr>
-            <w:r>
-              <w:rPr>
-                <w:bCs/>
-              </w:rPr>
-              <w:fldChar w:fldCharType="begin">
-                <w:ffData>
-                  <w:name w:val=""/>
-                  <w:enabled/>
-                  <w:calcOnExit w:val="0"/>
-                  <w:textInput>
-                    <w:default w:val="&lt;PSP-Code: AP-/MS-Name&gt;"/>
-                  </w:textInput>
-                </w:ffData>
-              </w:fldChar>
-            </w:r>
-            <w:r>
-              <w:rPr>
-                <w:bCs/>
-              </w:rPr>
-              <w:instrText xml:space="preserve"> </w:instrText>
-            </w:r>
-            <w:r>
-              <w:rPr>
-                <w:bCs/>
-              </w:rPr>
-              <w:instrText>FORMTEXT</w:instrText>
-            </w:r>
-            <w:r>
-              <w:rPr>
-                <w:bCs/>
-              </w:rPr>
-              <w:instrText xml:space="preserve"> </w:instrText>
-            </w:r>
-            <w:r>
-              <w:rPr>
-                <w:bCs/>
-              </w:rPr>
-            </w:r>
-            <w:r>
-              <w:rPr>
-                <w:bCs/>
-              </w:rPr>
-              <w:fldChar w:fldCharType="separate"/>
-            </w:r>
-            <w:r>
-              <w:rPr>
-                <w:bCs/>
-                <w:noProof/>
-              </w:rPr>
-              <w:t>&lt;PSP-Code: AP-/MS-Name&gt;</w:t>
-            </w:r>
-            <w:r>
-              <w:rPr>
-                <w:bCs/>
-              </w:rPr>
-              <w:fldChar w:fldCharType="end"/>
-            </w:r>
-          </w:p>
-        </w:tc>
-        <w:tc>
-          <w:tcPr>
-            <w:tcW w:w="2302" w:type="dxa"/>
-          </w:tcPr>
-          <w:p>
-            <w:pPr>
-              <w:spacing w:before="60" w:after="60"/>
-            </w:pPr>
-            <w:r>
-              <w:fldChar w:fldCharType="begin">
-                <w:ffData>
-                  <w:name w:val="Text96"/>
-                  <w:enabled/>
-                  <w:calcOnExit w:val="0"/>
-                  <w:textInput>
-                    <w:default w:val="&lt;Name&gt;"/>
-                  </w:textInput>
-                </w:ffData>
-              </w:fldChar>
-            </w:r>
-            <w:r>
-              <w:instrText xml:space="preserve"> </w:instrText>
-            </w:r>
-            <w:r>
-              <w:instrText>FORMTEXT</w:instrText>
-            </w:r>
-            <w:r>
-              <w:instrText xml:space="preserve"> </w:instrText>
-            </w:r>
-            <w:r>
-              <w:fldChar w:fldCharType="separate"/>
-            </w:r>
-            <w:r>
-              <w:rPr>
-                <w:noProof/>
-              </w:rPr>
-              <w:t>&lt;Name&gt;</w:t>
-            </w:r>
-            <w:r>
-              <w:fldChar w:fldCharType="end"/>
-            </w:r>
-          </w:p>
-        </w:tc>
-        <w:tc>
-          <w:tcPr>
-            <w:tcW w:w="2303" w:type="dxa"/>
-          </w:tcPr>
-          <w:p>
-            <w:pPr>
-              <w:spacing w:before="60" w:after="60"/>
-            </w:pPr>
-            <w:r>
-              <w:fldChar w:fldCharType="begin">
-                <w:ffData>
-                  <w:name w:val=""/>
-                  <w:enabled/>
-                  <w:calcOnExit w:val="0"/>
-                  <w:textInput>
-                    <w:default w:val="&lt;Datum, Kalenderwoche&gt;"/>
-                  </w:textInput>
-                </w:ffData>
-              </w:fldChar>
-            </w:r>
-            <w:r>
-              <w:instrText xml:space="preserve"> </w:instrText>
-            </w:r>
-            <w:r>
-              <w:instrText>FORMTEXT</w:instrText>
-            </w:r>
-            <w:r>
-              <w:instrText xml:space="preserve"> </w:instrText>
-            </w:r>
-            <w:r>
-              <w:fldChar w:fldCharType="separate"/>
-            </w:r>
-            <w:r>
-              <w:rPr>
-                <w:noProof/>
-              </w:rPr>
-              <w:t>&lt;Datum, Kalenderwoche&gt;</w:t>
-            </w:r>
-            <w:r>
-              <w:fldChar w:fldCharType="end"/>
-            </w:r>
-          </w:p>
-        </w:tc>
-        <w:tc>
-          <w:tcPr>
-            <w:tcW w:w="2303" w:type="dxa"/>
-          </w:tcPr>
-          <w:p>
-            <w:pPr>
-              <w:spacing w:before="60" w:after="60"/>
-            </w:pPr>
-            <w:r>
-              <w:fldChar w:fldCharType="begin">
-                <w:ffData>
-                  <w:name w:val=""/>
-                  <w:enabled/>
-                  <w:calcOnExit w:val="0"/>
-                  <w:textInput>
-                    <w:default w:val="&lt;Datum, Kalenderwoche&gt;"/>
-                  </w:textInput>
-                </w:ffData>
-              </w:fldChar>
-            </w:r>
-            <w:r>
-              <w:instrText xml:space="preserve"> </w:instrText>
-            </w:r>
-            <w:r>
-              <w:instrText>FORMTEXT</w:instrText>
-            </w:r>
-            <w:r>
-              <w:instrText xml:space="preserve"> </w:instrText>
-            </w:r>
-            <w:r>
-              <w:fldChar w:fldCharType="separate"/>
-            </w:r>
-            <w:r>
-              <w:rPr>
-                <w:noProof/>
-              </w:rPr>
-              <w:t>&lt;Datum, Kalenderwoche&gt;</w:t>
-            </w:r>
-            <w:r>
-              <w:fldChar w:fldCharType="end"/>
-            </w:r>
-          </w:p>
-        </w:tc>
-      </w:tr>
-      <w:tr>
-        <w:tc>
-          <w:tcPr>
-            <w:tcW w:w="2302" w:type="dxa"/>
-          </w:tcPr>
-          <w:p>
-            <w:pPr>
-              <w:spacing w:before="60" w:after="60"/>
-            </w:pPr>
-          </w:p>
-        </w:tc>
-        <w:tc>
-          <w:tcPr>
-            <w:tcW w:w="2302" w:type="dxa"/>
-          </w:tcPr>
-          <w:p>
-            <w:pPr>
-              <w:spacing w:before="60" w:after="60"/>
-            </w:pPr>
-          </w:p>
-        </w:tc>
-        <w:tc>
-          <w:tcPr>
-            <w:tcW w:w="2303" w:type="dxa"/>
-          </w:tcPr>
-          <w:p>
-            <w:pPr>
-              <w:spacing w:before="60" w:after="60"/>
-            </w:pPr>
-          </w:p>
-        </w:tc>
-        <w:tc>
-          <w:tcPr>
-            <w:tcW w:w="2303" w:type="dxa"/>
-          </w:tcPr>
-          <w:p>
-            <w:pPr>
-              <w:spacing w:before="60" w:after="60"/>
-            </w:pPr>
-          </w:p>
-        </w:tc>
-      </w:tr>
-    </w:tbl>
-    <w:p/>
-    <w:p/>
     <w:p/>
     <w:p>
       <w:pPr>
         <w:pStyle w:val="berschrift1"/>
+        <w:numPr>
+          <w:ilvl w:val="0"/>
+          <w:numId w:val="0"/>
+        </w:numPr>
+        <w:jc w:val="center"/>
       </w:pPr>
+      <w:r>
+        <w:rPr>
+          <w:noProof/>
+          <w:lang w:val="de-AT" w:eastAsia="de-AT"/>
+        </w:rPr>
+        <w:drawing>
+          <wp:inline distT="0" distB="0" distL="0" distR="0">
+            <wp:extent cx="4210050" cy="7632838"/>
+            <wp:effectExtent l="19050" t="19050" r="19050" b="25400"/>
+            <wp:docPr id="7" name="Grafik 7"/>
+            <wp:cNvGraphicFramePr>
+              <a:graphicFrameLocks xmlns:a="http://schemas.openxmlformats.org/drawingml/2006/main" noChangeAspect="1"/>
+            </wp:cNvGraphicFramePr>
+            <a:graphic xmlns:a="http://schemas.openxmlformats.org/drawingml/2006/main">
+              <a:graphicData uri="http://schemas.openxmlformats.org/drawingml/2006/picture">
+                <pic:pic xmlns:pic="http://schemas.openxmlformats.org/drawingml/2006/picture">
+                  <pic:nvPicPr>
+                    <pic:cNvPr id="0" name="bildChart - Kopie.png"/>
+                    <pic:cNvPicPr/>
+                  </pic:nvPicPr>
+                  <pic:blipFill>
+                    <a:blip r:embed="rId14">
+                      <a:extLst>
+                        <a:ext uri="{28A0092B-C50C-407E-A947-70E740481C1C}">
+                          <a14:useLocalDpi xmlns:a14="http://schemas.microsoft.com/office/drawing/2010/main" val="0"/>
+                        </a:ext>
+                      </a:extLst>
+                    </a:blip>
+                    <a:stretch>
+                      <a:fillRect/>
+                    </a:stretch>
+                  </pic:blipFill>
+                  <pic:spPr>
+                    <a:xfrm>
+                      <a:off x="0" y="0"/>
+                      <a:ext cx="4212731" cy="7637699"/>
+                    </a:xfrm>
+                    <a:prstGeom prst="rect">
+                      <a:avLst/>
+                    </a:prstGeom>
+                    <a:ln>
+                      <a:solidFill>
+                        <a:schemeClr val="tx1"/>
+                      </a:solidFill>
+                    </a:ln>
+                  </pic:spPr>
+                </pic:pic>
+              </a:graphicData>
+            </a:graphic>
+          </wp:inline>
+        </w:drawing>
+      </w:r>
       <w:r>
         <w:br w:type="page"/>
       </w:r>
@@ -4643,8 +4432,13 @@
             <w:pPr>
               <w:spacing w:before="60" w:after="60"/>
             </w:pPr>
-            <w:r>
-              <w:t>Hibernate-Verwendung macht Probleme (Framework erstmals vom Team in Verwendung)</w:t>
+            <w:proofErr w:type="spellStart"/>
+            <w:r>
+              <w:t>Hibernate</w:t>
+            </w:r>
+            <w:proofErr w:type="spellEnd"/>
+            <w:r>
+              <w:t>-Verwendung macht Probleme (Framework erstmals vom Team in Verwendung)</w:t>
             </w:r>
           </w:p>
         </w:tc>
@@ -4698,7 +4492,15 @@
               <w:spacing w:before="60" w:after="60"/>
             </w:pPr>
             <w:r>
-              <w:t>Ausfall von Spezialisten (GUI, Hibernate)</w:t>
+              <w:t xml:space="preserve">Ausfall von Spezialisten (GUI, </w:t>
+            </w:r>
+            <w:proofErr w:type="spellStart"/>
+            <w:r>
+              <w:t>Hibernate</w:t>
+            </w:r>
+            <w:proofErr w:type="spellEnd"/>
+            <w:r>
+              <w:t>)</w:t>
             </w:r>
           </w:p>
         </w:tc>
@@ -4746,7 +4548,21 @@
               <w:rPr>
                 <w:lang w:val="en-GB"/>
               </w:rPr>
-              <w:t>Pair-Programming (Know-How Verteilung)</w:t>
+              <w:t xml:space="preserve">Pair-Programming (Know-How </w:t>
+            </w:r>
+            <w:proofErr w:type="spellStart"/>
+            <w:r>
+              <w:rPr>
+                <w:lang w:val="en-GB"/>
+              </w:rPr>
+              <w:t>Verteilung</w:t>
+            </w:r>
+            <w:proofErr w:type="spellEnd"/>
+            <w:r>
+              <w:rPr>
+                <w:lang w:val="en-GB"/>
+              </w:rPr>
+              <w:t>)</w:t>
             </w:r>
           </w:p>
         </w:tc>
@@ -5276,13 +5092,23 @@
                 <w:lang w:val="en-GB"/>
               </w:rPr>
             </w:pPr>
+            <w:proofErr w:type="spellStart"/>
             <w:r>
               <w:rPr>
                 <w:b/>
                 <w:bCs/>
                 <w:lang w:val="en-GB"/>
               </w:rPr>
-              <w:t>Teamarbeit:</w:t>
+              <w:t>Teamarbeit</w:t>
+            </w:r>
+            <w:proofErr w:type="spellEnd"/>
+            <w:r>
+              <w:rPr>
+                <w:b/>
+                <w:bCs/>
+                <w:lang w:val="en-GB"/>
+              </w:rPr>
+              <w:t>:</w:t>
             </w:r>
           </w:p>
           <w:p>
@@ -5544,7 +5370,25 @@
                 <w:bCs/>
                 <w:lang w:val="de-AT"/>
               </w:rPr>
-              <w:t xml:space="preserve"> Lernerfahrungen („Learnings“):</w:t>
+              <w:t xml:space="preserve"> Lernerfahrungen („</w:t>
+            </w:r>
+            <w:proofErr w:type="spellStart"/>
+            <w:r>
+              <w:rPr>
+                <w:b/>
+                <w:bCs/>
+                <w:lang w:val="de-AT"/>
+              </w:rPr>
+              <w:t>Learnings</w:t>
+            </w:r>
+            <w:proofErr w:type="spellEnd"/>
+            <w:r>
+              <w:rPr>
+                <w:b/>
+                <w:bCs/>
+                <w:lang w:val="de-AT"/>
+              </w:rPr>
+              <w:t>“):</w:t>
             </w:r>
           </w:p>
           <w:p>
@@ -6178,8 +6022,8 @@
     </w:tbl>
     <w:p/>
     <w:sectPr>
-      <w:headerReference w:type="default" r:id="rId14"/>
-      <w:footerReference w:type="default" r:id="rId15"/>
+      <w:headerReference w:type="default" r:id="rId15"/>
+      <w:footerReference w:type="default" r:id="rId16"/>
       <w:pgSz w:w="11906" w:h="16838"/>
       <w:pgMar w:top="1985" w:right="1418" w:bottom="1134" w:left="1418" w:header="709" w:footer="709" w:gutter="0"/>
       <w:cols w:space="708"/>
@@ -6315,7 +6159,7 @@
         <w:noProof/>
         <w:sz w:val="16"/>
       </w:rPr>
-      <w:t>24.05.2012</w:t>
+      <w:t>25.05.2012</w:t>
     </w:r>
     <w:r>
       <w:rPr>
@@ -6370,7 +6214,7 @@
         <w:noProof/>
         <w:sz w:val="16"/>
       </w:rPr>
-      <w:t>7</w:t>
+      <w:t>9</w:t>
     </w:r>
     <w:r>
       <w:rPr>
@@ -6422,7 +6266,15 @@
         <w:t>Mögliche Tools zur Darstel</w:t>
       </w:r>
       <w:r>
-        <w:t>lung: MindMapping,</w:t>
+        <w:t xml:space="preserve">lung: </w:t>
+      </w:r>
+      <w:proofErr w:type="spellStart"/>
+      <w:r>
+        <w:t>MindMapping</w:t>
+      </w:r>
+      <w:proofErr w:type="spellEnd"/>
+      <w:r>
+        <w:t>,</w:t>
       </w:r>
       <w:r>
         <w:t xml:space="preserve"> MS PowerPoint</w:t>
@@ -6440,35 +6292,6 @@
       </w:hyperlink>
       <w:r>
         <w:t>)</w:t>
-      </w:r>
-    </w:p>
-  </w:footnote>
-  <w:footnote w:id="2">
-    <w:p>
-      <w:pPr>
-        <w:pStyle w:val="Funotentext"/>
-        <w:rPr>
-          <w:lang w:val="en-GB"/>
-        </w:rPr>
-      </w:pPr>
-      <w:r>
-        <w:rPr>
-          <w:rStyle w:val="Funotenzeichen"/>
-        </w:rPr>
-        <w:footnoteRef/>
-      </w:r>
-      <w:r>
-        <w:rPr>
-          <w:lang w:val="en-GB"/>
-        </w:rPr>
-        <w:t xml:space="preserve"> </w:t>
-      </w:r>
-      <w:r>
-        <w:rPr>
-          <w:lang w:val="en-GB"/>
-        </w:rPr>
-        <w:tab/>
-        <w:t>z.B. MS Project, MS Excel , Gantt-Project (Open-Source-Tool) etc.</w:t>
       </w:r>
     </w:p>
   </w:footnote>
@@ -12849,195 +12672,195 @@
     </dgm:pt>
   </dgm:ptLst>
   <dgm:cxnLst>
-    <dgm:cxn modelId="{02E9A5A6-4DB5-47C4-9C8F-93D74D7F2B39}" type="presOf" srcId="{FD4D8F10-8E66-492D-BC10-E81CC3CEF1CB}" destId="{00ADD16A-B9C7-4A3B-9D46-690F1EB74179}" srcOrd="0" destOrd="0" presId="urn:microsoft.com/office/officeart/2005/8/layout/hierarchy3"/>
-    <dgm:cxn modelId="{01C383E9-7C64-4EDB-BD92-D31A95E00368}" type="presOf" srcId="{BDF473AA-EDDE-430B-9FA2-922F444DDE52}" destId="{E340668D-627A-46FD-9D06-4087A7A6B11A}" srcOrd="0" destOrd="0" presId="urn:microsoft.com/office/officeart/2005/8/layout/hierarchy3"/>
-    <dgm:cxn modelId="{70A697A8-EDCE-494C-9AEF-B448FE3B5BAD}" type="presOf" srcId="{3DF214ED-7CE1-44E1-966E-DAC4E22E55CA}" destId="{6A7946C5-8043-4989-94CF-DBDFB586B6BE}" srcOrd="0" destOrd="0" presId="urn:microsoft.com/office/officeart/2005/8/layout/hierarchy3"/>
+    <dgm:cxn modelId="{A9D0E6C3-4036-4996-AFCC-500685145E02}" type="presOf" srcId="{2E3FCD98-59C5-45E5-AC04-3D5CB7961A10}" destId="{088BE7E5-46D3-41AA-87D8-2DC6296C36B0}" srcOrd="0" destOrd="0" presId="urn:microsoft.com/office/officeart/2005/8/layout/hierarchy3"/>
+    <dgm:cxn modelId="{C879FD87-E1E7-4C12-8C92-F4D7CB37C31E}" type="presOf" srcId="{F3EFDDB6-A875-4B17-85B1-25B081D41F52}" destId="{7CB94C59-8F42-4DFC-9897-26E8FCF9850C}" srcOrd="0" destOrd="0" presId="urn:microsoft.com/office/officeart/2005/8/layout/hierarchy3"/>
+    <dgm:cxn modelId="{EE7B8199-A727-47A9-BE51-1684EE6FB3C2}" type="presOf" srcId="{7B9FF263-64C1-41C0-A618-4283555A0239}" destId="{A3AD6B5E-2DCC-48D3-9AB9-D043387595C5}" srcOrd="0" destOrd="0" presId="urn:microsoft.com/office/officeart/2005/8/layout/hierarchy3"/>
+    <dgm:cxn modelId="{F75526B9-392C-4B49-8426-9DB0D18E12A4}" type="presOf" srcId="{6240E1E5-2BD9-4BCD-B96A-9AFB5F4A5E1F}" destId="{E3656748-5C15-4ACC-8390-56C6DD3C2415}" srcOrd="0" destOrd="0" presId="urn:microsoft.com/office/officeart/2005/8/layout/hierarchy3"/>
+    <dgm:cxn modelId="{C6984017-B62E-431C-B705-5746B2071B14}" srcId="{35F88653-D18C-403E-8255-220EAF02F47E}" destId="{4B6616E1-49D3-4EFC-B141-12A2FC54C45D}" srcOrd="1" destOrd="0" parTransId="{6AF90BB7-822C-4C63-B030-156335556724}" sibTransId="{28DE1643-771C-4897-86F7-8406DCCE41E2}"/>
+    <dgm:cxn modelId="{D5DA2158-94CA-4235-80BA-D44799E299AB}" type="presOf" srcId="{B5B3B711-3F74-4116-994B-EB7EC35B0591}" destId="{B317B66D-2C58-4BDC-861A-34B72BC126E1}" srcOrd="0" destOrd="0" presId="urn:microsoft.com/office/officeart/2005/8/layout/hierarchy3"/>
+    <dgm:cxn modelId="{99A8F92F-A550-41A9-8437-A5ABDEA527CD}" type="presOf" srcId="{BDC9FBF3-208C-46D9-8F8B-BC1A5AEDE06C}" destId="{5A3B5013-8BDE-482B-837D-E5DB2A5ED434}" srcOrd="0" destOrd="0" presId="urn:microsoft.com/office/officeart/2005/8/layout/hierarchy3"/>
+    <dgm:cxn modelId="{2C1D0FF3-148C-426A-BA4E-5BBFC6B66225}" srcId="{588B0B82-EFB2-46AA-94B3-C9E7F066DB11}" destId="{CA838B7C-84F4-4062-A16A-FA16837D6782}" srcOrd="6" destOrd="0" parTransId="{B5B3B711-3F74-4116-994B-EB7EC35B0591}" sibTransId="{9EC5ECDF-3893-4B2A-9E50-8A2FB9E3A510}"/>
+    <dgm:cxn modelId="{95AD6107-3D4E-4645-9FEC-91E9D701AD86}" type="presOf" srcId="{A2CB9AFD-E144-42FB-8129-D5C413224E0C}" destId="{049CD944-4450-42A8-97F9-DA30D3A2C04C}" srcOrd="0" destOrd="0" presId="urn:microsoft.com/office/officeart/2005/8/layout/hierarchy3"/>
+    <dgm:cxn modelId="{AC7D2A63-E898-4FCD-9458-0AE068315CA4}" srcId="{35F88653-D18C-403E-8255-220EAF02F47E}" destId="{98CF6133-6044-4460-A643-E5F5F1CCF998}" srcOrd="5" destOrd="0" parTransId="{14402D81-373A-47DD-96D4-264EAE86D734}" sibTransId="{84CEFFC8-8881-415F-8651-904E325E1D36}"/>
+    <dgm:cxn modelId="{DCC02FC9-ADF0-4C17-AF70-504E6F4F7AAE}" type="presOf" srcId="{6ACCA38E-DFC2-4E27-B1BE-E294AD489DF0}" destId="{C7363471-0DEE-44F4-85E9-F3F1651BE5DD}" srcOrd="0" destOrd="0" presId="urn:microsoft.com/office/officeart/2005/8/layout/hierarchy3"/>
+    <dgm:cxn modelId="{1B8FDD14-7B1C-4FF5-8B1F-5917CC0FE6A8}" srcId="{46B5FB3C-B4E2-441B-A968-051ECB0C47C6}" destId="{537C546E-E947-4112-936A-C40C2DB4D2B5}" srcOrd="3" destOrd="0" parTransId="{44655B97-8077-42BE-AFDB-AD86FFE132FF}" sibTransId="{4FE02E44-4EAC-4812-BE10-69FD4EAC5F12}"/>
+    <dgm:cxn modelId="{457E8753-89C1-4351-B3D3-913743C97154}" srcId="{DE17B2AB-EF31-4C4F-8727-851C3A123B51}" destId="{4E8847BB-127D-44E5-9A4D-52C6B981F967}" srcOrd="4" destOrd="0" parTransId="{3DF214ED-7CE1-44E1-966E-DAC4E22E55CA}" sibTransId="{0876BD84-7797-44A6-9D73-4A332CB6C1A5}"/>
+    <dgm:cxn modelId="{93FC21EE-0143-4BB6-AB91-C1E6E8201FA2}" type="presOf" srcId="{4B6616E1-49D3-4EFC-B141-12A2FC54C45D}" destId="{F74EF751-99D0-4CCD-B740-59BBD69AC5BA}" srcOrd="0" destOrd="0" presId="urn:microsoft.com/office/officeart/2005/8/layout/hierarchy3"/>
+    <dgm:cxn modelId="{107CDC2B-6937-49CE-95E0-33F7E5B67A0E}" type="presOf" srcId="{E139780F-3AD0-445B-AD3E-138B6CA8F6B6}" destId="{94815076-3105-46D2-985B-D7EDA471E110}" srcOrd="0" destOrd="0" presId="urn:microsoft.com/office/officeart/2005/8/layout/hierarchy3"/>
+    <dgm:cxn modelId="{D8C8C2D6-7034-4427-8C0E-2881D05D2B99}" srcId="{DE17B2AB-EF31-4C4F-8727-851C3A123B51}" destId="{C38CA6FF-ACDB-47D9-BDED-D350CFB94F75}" srcOrd="2" destOrd="0" parTransId="{578BD18F-22D2-4AB2-8DB7-B10B857598A9}" sibTransId="{644F937D-F22D-4151-97D3-9849E7CA781B}"/>
+    <dgm:cxn modelId="{359B7F3F-5872-4B29-A327-CB6D250754A5}" type="presOf" srcId="{9EC8DBAA-3F54-4A6B-BBBA-E543D787319C}" destId="{A9D89B99-D163-47EF-9E1A-716585ECBE42}" srcOrd="0" destOrd="0" presId="urn:microsoft.com/office/officeart/2005/8/layout/hierarchy3"/>
+    <dgm:cxn modelId="{D77CA28E-C13A-4F96-A3CE-A9A42E7082CC}" type="presOf" srcId="{53840EDF-4F0B-4B65-A6A9-2DE8C97DD4C6}" destId="{6A263082-104E-4D25-AF38-5713BF0C1002}" srcOrd="0" destOrd="0" presId="urn:microsoft.com/office/officeart/2005/8/layout/hierarchy3"/>
+    <dgm:cxn modelId="{2ABAA029-B77B-4199-8108-CD064D2932E3}" srcId="{4B6616E1-49D3-4EFC-B141-12A2FC54C45D}" destId="{F9F92432-35E9-42A1-AEBD-FBAB24935F84}" srcOrd="0" destOrd="0" parTransId="{55081279-9415-4B93-9C15-EDB249C4E61D}" sibTransId="{1B113B52-672F-4179-A1F3-23F3BD4B1605}"/>
+    <dgm:cxn modelId="{ED83D808-E0B1-4ADF-89EB-BCDEEF7BCD4F}" srcId="{BDF473AA-EDDE-430B-9FA2-922F444DDE52}" destId="{85A60D44-F79A-4D25-AD13-B037C5AEA238}" srcOrd="4" destOrd="0" parTransId="{9D0BD83A-4EA6-459E-812C-3C28233EED0D}" sibTransId="{B02E24E7-FFC5-4F89-9B66-C933F65D7696}"/>
+    <dgm:cxn modelId="{0E7F7E9A-B286-43C9-AEFA-E42F1B67F836}" type="presOf" srcId="{44C320E5-654A-4EFE-960D-6B29388240FF}" destId="{42CB16FD-5292-4434-8395-7792149C841A}" srcOrd="0" destOrd="0" presId="urn:microsoft.com/office/officeart/2005/8/layout/hierarchy3"/>
+    <dgm:cxn modelId="{8C6D2744-1418-4280-9952-9FC4871ACB52}" type="presOf" srcId="{98CF6133-6044-4460-A643-E5F5F1CCF998}" destId="{FE881A82-6BC4-446B-8DCC-BA38BBD3C5A5}" srcOrd="1" destOrd="0" presId="urn:microsoft.com/office/officeart/2005/8/layout/hierarchy3"/>
+    <dgm:cxn modelId="{D431A79D-D28A-4660-90A1-97104021486B}" type="presOf" srcId="{0DDDEC99-3CE4-4F4D-A209-DB8EA88A14C4}" destId="{4FA9D213-2058-46FA-8B33-147E66786270}" srcOrd="0" destOrd="0" presId="urn:microsoft.com/office/officeart/2005/8/layout/hierarchy3"/>
+    <dgm:cxn modelId="{34C72F92-D660-4160-A115-E6C53C97AA26}" type="presOf" srcId="{68C98AFD-18A8-4821-9033-D1831DBF7F19}" destId="{1CBCD1EF-7F90-488A-94B8-E19B3E25EB4C}" srcOrd="0" destOrd="0" presId="urn:microsoft.com/office/officeart/2005/8/layout/hierarchy3"/>
+    <dgm:cxn modelId="{291072B2-BD78-48B9-BF79-2B01BD8D4CD5}" type="presOf" srcId="{3DF214ED-7CE1-44E1-966E-DAC4E22E55CA}" destId="{6A7946C5-8043-4989-94CF-DBDFB586B6BE}" srcOrd="0" destOrd="0" presId="urn:microsoft.com/office/officeart/2005/8/layout/hierarchy3"/>
+    <dgm:cxn modelId="{7B668CCF-A9DC-417E-8548-9268A7E9D96B}" srcId="{35F88653-D18C-403E-8255-220EAF02F47E}" destId="{DE17B2AB-EF31-4C4F-8727-851C3A123B51}" srcOrd="0" destOrd="0" parTransId="{E3E31827-7C47-4B40-A19B-07BCE05324A0}" sibTransId="{BB22DD3C-814D-419D-8AC6-B5820A6909A6}"/>
+    <dgm:cxn modelId="{01E1B929-46E4-4727-A71D-C41374350389}" type="presOf" srcId="{BDF473AA-EDDE-430B-9FA2-922F444DDE52}" destId="{824F1EA5-FC71-4D21-BEA8-2D7DDBE27A44}" srcOrd="1" destOrd="0" presId="urn:microsoft.com/office/officeart/2005/8/layout/hierarchy3"/>
+    <dgm:cxn modelId="{635EB80A-E5F2-4223-94EF-F4396ADE345D}" srcId="{588B0B82-EFB2-46AA-94B3-C9E7F066DB11}" destId="{C5FEA62F-3EF6-42E0-A2D8-C7AB9221A575}" srcOrd="2" destOrd="0" parTransId="{3676F733-0045-4C31-A048-FE452EE0154C}" sibTransId="{B549954D-A2FA-45F5-A4C3-B1623E98AC72}"/>
+    <dgm:cxn modelId="{A03CD69C-AA67-496E-AE8B-28D23B14C148}" srcId="{4B6616E1-49D3-4EFC-B141-12A2FC54C45D}" destId="{5BF2DC34-8488-45CC-845B-62AB02230DCE}" srcOrd="1" destOrd="0" parTransId="{A2C0043C-7805-4438-9B6B-14FFED955981}" sibTransId="{55971953-DEB4-4C0F-A33F-6C30E8CFD674}"/>
+    <dgm:cxn modelId="{3A0249F1-771E-498D-99E8-F8ADC9C85A1A}" srcId="{98CF6133-6044-4460-A643-E5F5F1CCF998}" destId="{20AE2C3E-33E6-477B-BFEC-967BCBD5731A}" srcOrd="0" destOrd="0" parTransId="{9A324C25-6978-487D-8640-31EC2A168173}" sibTransId="{B8DB0787-1FCF-445C-8BAD-342341250140}"/>
+    <dgm:cxn modelId="{1F92C215-724C-419A-8ECE-604289DEE352}" type="presOf" srcId="{46B5FB3C-B4E2-441B-A968-051ECB0C47C6}" destId="{BB133219-6104-4263-A313-E584786669EF}" srcOrd="0" destOrd="0" presId="urn:microsoft.com/office/officeart/2005/8/layout/hierarchy3"/>
+    <dgm:cxn modelId="{ED79A33B-B6ED-42BB-A23C-4BB0DB0C945A}" srcId="{588B0B82-EFB2-46AA-94B3-C9E7F066DB11}" destId="{0DE5734F-D4A7-45A5-BFDC-91D20F4E9A24}" srcOrd="0" destOrd="0" parTransId="{EF34184F-4BD0-493D-BA02-4738D9DFB308}" sibTransId="{AEF79051-F44B-4E5D-92EF-16A2F0FDFBE3}"/>
+    <dgm:cxn modelId="{222BED1A-4F71-4AF2-8F66-8DF508E4331F}" type="presOf" srcId="{E5FF06D4-F48C-4F86-8168-DAF0B077C17B}" destId="{18EA3F75-A9BB-4D40-9F57-A894FFF99A31}" srcOrd="0" destOrd="0" presId="urn:microsoft.com/office/officeart/2005/8/layout/hierarchy3"/>
+    <dgm:cxn modelId="{2EE21F5F-D826-4F7E-BD3D-8A723E045B8E}" srcId="{BDF473AA-EDDE-430B-9FA2-922F444DDE52}" destId="{0DDDEC99-3CE4-4F4D-A209-DB8EA88A14C4}" srcOrd="0" destOrd="0" parTransId="{BDC9FBF3-208C-46D9-8F8B-BC1A5AEDE06C}" sibTransId="{4821D68C-A627-49B1-AF6C-D71D737CEDE0}"/>
+    <dgm:cxn modelId="{6E7C2E62-5E66-4036-AAB7-844455E4BAB9}" srcId="{4B6616E1-49D3-4EFC-B141-12A2FC54C45D}" destId="{68C98AFD-18A8-4821-9033-D1831DBF7F19}" srcOrd="2" destOrd="0" parTransId="{2C92814D-1D2C-4C01-97AB-DAF32CCCF535}" sibTransId="{1E0080E9-5DC1-487C-B470-569797DA790E}"/>
+    <dgm:cxn modelId="{B17177F9-659D-4F16-ADA1-E0AA4B9EE67F}" srcId="{35F88653-D18C-403E-8255-220EAF02F47E}" destId="{46B5FB3C-B4E2-441B-A968-051ECB0C47C6}" srcOrd="4" destOrd="0" parTransId="{C456E412-EE22-4A4B-81FF-14AFBCED5DCE}" sibTransId="{F2EB4098-87E8-47BE-B028-E1DD2CD91602}"/>
+    <dgm:cxn modelId="{2F16941B-8941-4EFF-9EFD-841B060F9E8F}" srcId="{DE17B2AB-EF31-4C4F-8727-851C3A123B51}" destId="{A2CB9AFD-E144-42FB-8129-D5C413224E0C}" srcOrd="0" destOrd="0" parTransId="{6240E1E5-2BD9-4BCD-B96A-9AFB5F4A5E1F}" sibTransId="{1F1E2F0F-4121-4673-B57E-04D4C1626E01}"/>
+    <dgm:cxn modelId="{F8C6E4F4-C10C-4254-A70D-D2F59611FE19}" type="presOf" srcId="{35F88653-D18C-403E-8255-220EAF02F47E}" destId="{267B7765-1DEE-4C53-9B80-0768245269B3}" srcOrd="0" destOrd="0" presId="urn:microsoft.com/office/officeart/2005/8/layout/hierarchy3"/>
+    <dgm:cxn modelId="{D013B57D-130B-4B86-95F1-25C2FD428D5F}" type="presOf" srcId="{3B5C3C26-B57D-4F5B-AECF-64DB33615FD9}" destId="{DB80092B-A9EC-4CD0-BBB1-613CC9B325D7}" srcOrd="0" destOrd="0" presId="urn:microsoft.com/office/officeart/2005/8/layout/hierarchy3"/>
+    <dgm:cxn modelId="{1BD312C7-919D-4838-A0EE-C86F12C301CB}" type="presOf" srcId="{A22A60CD-B829-4183-A388-B23237CE812D}" destId="{EB3AE39D-2BEB-4F37-A6A5-5DC131A621A5}" srcOrd="0" destOrd="0" presId="urn:microsoft.com/office/officeart/2005/8/layout/hierarchy3"/>
+    <dgm:cxn modelId="{1289C966-09F8-41C7-A083-CC8AFB8DF962}" type="presOf" srcId="{46B5FB3C-B4E2-441B-A968-051ECB0C47C6}" destId="{1C4770AD-258D-4E70-9255-595F4FA1345E}" srcOrd="1" destOrd="0" presId="urn:microsoft.com/office/officeart/2005/8/layout/hierarchy3"/>
+    <dgm:cxn modelId="{6FC3DB24-F1DD-467F-8718-D9AD1C4E5DB8}" srcId="{DE17B2AB-EF31-4C4F-8727-851C3A123B51}" destId="{2E3FCD98-59C5-45E5-AC04-3D5CB7961A10}" srcOrd="1" destOrd="0" parTransId="{CEFE8D43-ED13-4707-817C-214CC0CC7244}" sibTransId="{F7E98FB4-C10A-446C-AAEE-8D566ADF3BFC}"/>
+    <dgm:cxn modelId="{94B51230-6048-472E-BD7E-436A97B105FC}" type="presOf" srcId="{BFD222A5-104F-4E52-BEF3-7344F358567E}" destId="{2B748FA3-2567-45C3-A6DB-E3953F55FFC7}" srcOrd="0" destOrd="0" presId="urn:microsoft.com/office/officeart/2005/8/layout/hierarchy3"/>
+    <dgm:cxn modelId="{D690418F-0DCA-42E8-A7A8-CDB413A827A1}" type="presOf" srcId="{9126DBDC-2838-48A4-978B-1F1734147323}" destId="{4446A9D1-A1BF-4B96-B30D-9E0270CFC915}" srcOrd="0" destOrd="0" presId="urn:microsoft.com/office/officeart/2005/8/layout/hierarchy3"/>
+    <dgm:cxn modelId="{604C212E-ECE5-49A5-BAB6-61217032B855}" srcId="{46B5FB3C-B4E2-441B-A968-051ECB0C47C6}" destId="{2AC033E5-5F02-4C6E-9E9B-CB2B4AB6438F}" srcOrd="0" destOrd="0" parTransId="{DDE29A83-4AA9-455A-BE5A-1FDE2117C338}" sibTransId="{5AC3C5E5-9C5C-4D89-977A-DCB36DABD8C1}"/>
+    <dgm:cxn modelId="{E33B61F8-95F8-47D3-87A6-DB551FE6E8BC}" type="presOf" srcId="{A2C0043C-7805-4438-9B6B-14FFED955981}" destId="{717F3BFC-939B-467B-A0EB-1E5C68C62FC4}" srcOrd="0" destOrd="0" presId="urn:microsoft.com/office/officeart/2005/8/layout/hierarchy3"/>
+    <dgm:cxn modelId="{524D8BC7-FBB9-4A16-8F6E-7449F0380A4A}" type="presOf" srcId="{2C92814D-1D2C-4C01-97AB-DAF32CCCF535}" destId="{570E55AB-BE9D-4BAB-B6FB-E127D3455109}" srcOrd="0" destOrd="0" presId="urn:microsoft.com/office/officeart/2005/8/layout/hierarchy3"/>
+    <dgm:cxn modelId="{F6FABEE6-7BD2-4E70-8A27-E452D42F2E0E}" type="presOf" srcId="{6EF7F5E4-042D-4ACE-AF2A-7BB5F30E426F}" destId="{62A4A690-7C31-4091-8C28-0DAEA7509721}" srcOrd="0" destOrd="0" presId="urn:microsoft.com/office/officeart/2005/8/layout/hierarchy3"/>
+    <dgm:cxn modelId="{4C9CE90C-F358-47DE-AFE4-648BB1B95EE6}" type="presOf" srcId="{20AE2C3E-33E6-477B-BFEC-967BCBD5731A}" destId="{B5EBB8BD-D3EF-45C5-A8F8-AA79DC9E505D}" srcOrd="0" destOrd="0" presId="urn:microsoft.com/office/officeart/2005/8/layout/hierarchy3"/>
+    <dgm:cxn modelId="{20E20977-2254-4243-BF2E-F3516979EA1F}" type="presOf" srcId="{55081279-9415-4B93-9C15-EDB249C4E61D}" destId="{0F9B23EB-C284-40AF-BF52-59112976A26C}" srcOrd="0" destOrd="0" presId="urn:microsoft.com/office/officeart/2005/8/layout/hierarchy3"/>
+    <dgm:cxn modelId="{5F896172-D99C-4E38-B557-BC283C7067CB}" type="presOf" srcId="{080EF252-4CD7-4B57-ABE3-015DEEBC68BE}" destId="{BD522080-8EC5-460D-9505-C85B10DB7EE5}" srcOrd="0" destOrd="0" presId="urn:microsoft.com/office/officeart/2005/8/layout/hierarchy3"/>
+    <dgm:cxn modelId="{B64C2886-0AA7-4F29-A35F-67662997C7BC}" srcId="{98CF6133-6044-4460-A643-E5F5F1CCF998}" destId="{4405DEC7-BA1E-42D7-AF34-1E719BC14375}" srcOrd="2" destOrd="0" parTransId="{FD4D8F10-8E66-492D-BC10-E81CC3CEF1CB}" sibTransId="{5CC2D935-F339-4EBB-9DCA-9C6C3A801339}"/>
+    <dgm:cxn modelId="{6C702CDD-7099-41AB-9E1A-516D9E0C694B}" srcId="{BDF473AA-EDDE-430B-9FA2-922F444DDE52}" destId="{3B5C3C26-B57D-4F5B-AECF-64DB33615FD9}" srcOrd="2" destOrd="0" parTransId="{08C4BA9D-3B8E-411D-B281-042D4F356FA9}" sibTransId="{CE12EADF-663D-4D3C-84C4-21B3FD7E045C}"/>
+    <dgm:cxn modelId="{82F6E684-E813-45CA-8E9B-6BCE56B762CE}" type="presOf" srcId="{44655B97-8077-42BE-AFDB-AD86FFE132FF}" destId="{DA3F046D-8714-44FE-BAB7-C47CCEA28677}" srcOrd="0" destOrd="0" presId="urn:microsoft.com/office/officeart/2005/8/layout/hierarchy3"/>
+    <dgm:cxn modelId="{59D32B11-F13A-426D-8C8F-5722181F6CBC}" type="presOf" srcId="{537C546E-E947-4112-936A-C40C2DB4D2B5}" destId="{7E6A6CD6-5A60-45A8-A315-048CC76007CC}" srcOrd="0" destOrd="0" presId="urn:microsoft.com/office/officeart/2005/8/layout/hierarchy3"/>
+    <dgm:cxn modelId="{BF3E47E6-6B21-4E68-BF6C-F82B28F39C0E}" type="presOf" srcId="{F9F92432-35E9-42A1-AEBD-FBAB24935F84}" destId="{45AC07AE-EB4C-4F55-ADCE-3E0D675A8482}" srcOrd="0" destOrd="0" presId="urn:microsoft.com/office/officeart/2005/8/layout/hierarchy3"/>
+    <dgm:cxn modelId="{05D6785F-53F3-4158-A2B8-05F92A38961E}" type="presOf" srcId="{08C4BA9D-3B8E-411D-B281-042D4F356FA9}" destId="{A1B2859F-60E1-4120-9207-5ABD0B69CC12}" srcOrd="0" destOrd="0" presId="urn:microsoft.com/office/officeart/2005/8/layout/hierarchy3"/>
+    <dgm:cxn modelId="{77C70FEE-5D4D-40FC-98C4-F5C5FD673407}" srcId="{588B0B82-EFB2-46AA-94B3-C9E7F066DB11}" destId="{9126DBDC-2838-48A4-978B-1F1734147323}" srcOrd="1" destOrd="0" parTransId="{A22A60CD-B829-4183-A388-B23237CE812D}" sibTransId="{4DF2DC63-661A-4F77-8A1B-3613BFE07536}"/>
+    <dgm:cxn modelId="{F040EABA-606E-4DEE-86CD-64BA4DF5118A}" srcId="{588B0B82-EFB2-46AA-94B3-C9E7F066DB11}" destId="{0CA62EC5-DDCC-47EF-AC35-56D207079988}" srcOrd="3" destOrd="0" parTransId="{44C320E5-654A-4EFE-960D-6B29388240FF}" sibTransId="{1233B482-099F-43F4-9B96-DDF7F0CE0168}"/>
+    <dgm:cxn modelId="{F4A3132E-D628-47C0-8EAE-EB9C79856FB1}" type="presOf" srcId="{4E8847BB-127D-44E5-9A4D-52C6B981F967}" destId="{DAD2261C-CBAB-4637-97E8-27D1D18ADAD2}" srcOrd="0" destOrd="0" presId="urn:microsoft.com/office/officeart/2005/8/layout/hierarchy3"/>
+    <dgm:cxn modelId="{99BD7018-7E8D-4572-AB59-1949658AFFE6}" srcId="{BDF473AA-EDDE-430B-9FA2-922F444DDE52}" destId="{6EF7F5E4-042D-4ACE-AF2A-7BB5F30E426F}" srcOrd="3" destOrd="0" parTransId="{C0097790-2F93-491D-8EF5-60D49720117D}" sibTransId="{9244E36D-3B97-4540-A5AC-7181E2E3A731}"/>
+    <dgm:cxn modelId="{E6628A62-57A7-4A5F-B1D8-E0B6817F6617}" type="presOf" srcId="{7BA166B9-D175-425C-BEC6-6604BC505FC8}" destId="{54AB134C-74E1-4B32-8D7D-08A5C943041F}" srcOrd="0" destOrd="0" presId="urn:microsoft.com/office/officeart/2005/8/layout/hierarchy3"/>
+    <dgm:cxn modelId="{96A6BFCA-232C-4F7E-8171-83FBD138F48B}" type="presOf" srcId="{9D0BD83A-4EA6-459E-812C-3C28233EED0D}" destId="{40697286-185B-4BD9-B287-0270B2574FCC}" srcOrd="0" destOrd="0" presId="urn:microsoft.com/office/officeart/2005/8/layout/hierarchy3"/>
+    <dgm:cxn modelId="{95661116-6E5C-4999-AD59-921EB1CE3C88}" type="presOf" srcId="{2AC033E5-5F02-4C6E-9E9B-CB2B4AB6438F}" destId="{AE665C0C-3C2D-439F-8C6E-3A3C2749CCAF}" srcOrd="0" destOrd="0" presId="urn:microsoft.com/office/officeart/2005/8/layout/hierarchy3"/>
+    <dgm:cxn modelId="{AB566C53-E17C-4B76-9C19-97AE774DD149}" type="presOf" srcId="{588B0B82-EFB2-46AA-94B3-C9E7F066DB11}" destId="{398B1E14-033C-4019-A9DA-CA220337E554}" srcOrd="1" destOrd="0" presId="urn:microsoft.com/office/officeart/2005/8/layout/hierarchy3"/>
+    <dgm:cxn modelId="{D538FE99-A3B5-459F-8EC0-850E0FE3CB27}" type="presOf" srcId="{4B6616E1-49D3-4EFC-B141-12A2FC54C45D}" destId="{27E7036D-893E-4349-B0AD-5102FB638312}" srcOrd="1" destOrd="0" presId="urn:microsoft.com/office/officeart/2005/8/layout/hierarchy3"/>
+    <dgm:cxn modelId="{01F55A25-F174-49E0-8B18-247F67A649D0}" type="presOf" srcId="{C0097790-2F93-491D-8EF5-60D49720117D}" destId="{081CA428-9A35-40D5-9BDE-6F091E0F816A}" srcOrd="0" destOrd="0" presId="urn:microsoft.com/office/officeart/2005/8/layout/hierarchy3"/>
+    <dgm:cxn modelId="{79355B05-BBDF-4C25-AB61-2C7E28693726}" srcId="{46B5FB3C-B4E2-441B-A968-051ECB0C47C6}" destId="{E4D20E1B-71F2-43C6-A55B-2779C7B98356}" srcOrd="1" destOrd="0" parTransId="{00A43314-2DA6-4787-86EA-F3F8F4E8F8CF}" sibTransId="{FD8A94A2-DB4A-465C-819E-92A521C6414C}"/>
+    <dgm:cxn modelId="{0B78A5A9-62B4-42D2-B484-3D127744982F}" type="presOf" srcId="{98CF6133-6044-4460-A643-E5F5F1CCF998}" destId="{650FAB10-8F60-4378-B552-170B2EF64F48}" srcOrd="0" destOrd="0" presId="urn:microsoft.com/office/officeart/2005/8/layout/hierarchy3"/>
+    <dgm:cxn modelId="{47A68FB5-8024-4C03-AD07-70D1FBA8C468}" srcId="{46B5FB3C-B4E2-441B-A968-051ECB0C47C6}" destId="{53840EDF-4F0B-4B65-A6A9-2DE8C97DD4C6}" srcOrd="2" destOrd="0" parTransId="{7B9FF263-64C1-41C0-A618-4283555A0239}" sibTransId="{C3189EC0-985A-40DF-A446-9758AF6C0014}"/>
+    <dgm:cxn modelId="{47B5311D-3801-47E5-8322-51600B7E9CC4}" srcId="{588B0B82-EFB2-46AA-94B3-C9E7F066DB11}" destId="{F3EFDDB6-A875-4B17-85B1-25B081D41F52}" srcOrd="5" destOrd="0" parTransId="{B596DE4D-CD45-4DB3-95B3-8E03FD6B8F0B}" sibTransId="{DB41C2BD-536B-42EF-B115-E4545A054F39}"/>
+    <dgm:cxn modelId="{B6E9E4BD-075D-4255-B8B9-3C900B868545}" type="presOf" srcId="{CEFE8D43-ED13-4707-817C-214CC0CC7244}" destId="{2FC7ED85-88BF-4EF6-BD7F-992E22912436}" srcOrd="0" destOrd="0" presId="urn:microsoft.com/office/officeart/2005/8/layout/hierarchy3"/>
+    <dgm:cxn modelId="{71789580-5CB9-4AB6-B6F1-CDFE4664FD50}" type="presOf" srcId="{C5FEA62F-3EF6-42E0-A2D8-C7AB9221A575}" destId="{59AC6746-BAE6-4BCB-A076-2900E47B7FEB}" srcOrd="0" destOrd="0" presId="urn:microsoft.com/office/officeart/2005/8/layout/hierarchy3"/>
+    <dgm:cxn modelId="{5B964005-5D33-465A-BC17-75FE02C0FF4F}" type="presOf" srcId="{CA838B7C-84F4-4062-A16A-FA16837D6782}" destId="{D1C6C49A-9A38-42AC-BF5E-6778FB5A6761}" srcOrd="0" destOrd="0" presId="urn:microsoft.com/office/officeart/2005/8/layout/hierarchy3"/>
+    <dgm:cxn modelId="{849F56AC-77F8-4468-BB73-3C8246D875E0}" type="presOf" srcId="{DDE29A83-4AA9-455A-BE5A-1FDE2117C338}" destId="{E3F1D89B-2B64-4981-9FCE-7FA44EAFB380}" srcOrd="0" destOrd="0" presId="urn:microsoft.com/office/officeart/2005/8/layout/hierarchy3"/>
+    <dgm:cxn modelId="{7EA6F0EC-6D00-4B0B-859A-5E4CA0ABF02D}" type="presOf" srcId="{578BD18F-22D2-4AB2-8DB7-B10B857598A9}" destId="{268C4050-2F60-44B8-9F05-5F8A1C459207}" srcOrd="0" destOrd="0" presId="urn:microsoft.com/office/officeart/2005/8/layout/hierarchy3"/>
+    <dgm:cxn modelId="{921E1301-DBCA-444B-A311-0C954C4FE4FE}" type="presOf" srcId="{85A60D44-F79A-4D25-AD13-B037C5AEA238}" destId="{8F56E187-385D-4836-B80E-BEBDB25757AC}" srcOrd="0" destOrd="0" presId="urn:microsoft.com/office/officeart/2005/8/layout/hierarchy3"/>
+    <dgm:cxn modelId="{A534BB12-151F-4394-AF12-94729811BD9C}" type="presOf" srcId="{FD4D8F10-8E66-492D-BC10-E81CC3CEF1CB}" destId="{00ADD16A-B9C7-4A3B-9D46-690F1EB74179}" srcOrd="0" destOrd="0" presId="urn:microsoft.com/office/officeart/2005/8/layout/hierarchy3"/>
+    <dgm:cxn modelId="{3AC6F1B8-63FD-4E10-843A-3787F5F8A06E}" srcId="{98CF6133-6044-4460-A643-E5F5F1CCF998}" destId="{8C26FD0F-FA7B-4F69-9122-80F0C94B50C5}" srcOrd="1" destOrd="0" parTransId="{6ACCA38E-DFC2-4E27-B1BE-E294AD489DF0}" sibTransId="{6673F7AA-9B89-4F49-86C4-A4B15193018C}"/>
     <dgm:cxn modelId="{71103ED7-B467-4A0B-BA20-8A1AFA132645}" srcId="{4B6616E1-49D3-4EFC-B141-12A2FC54C45D}" destId="{080EF252-4CD7-4B57-ABE3-015DEEBC68BE}" srcOrd="3" destOrd="0" parTransId="{9EC8DBAA-3F54-4A6B-BBBA-E543D787319C}" sibTransId="{9B562F42-FCCB-4464-9BC9-0BA39256B4A4}"/>
-    <dgm:cxn modelId="{710EB1E6-6E92-4DDE-863F-CFD31321FA35}" type="presOf" srcId="{5BF2DC34-8488-45CC-845B-62AB02230DCE}" destId="{F147FDF5-E77B-4BDE-9848-021ACD517624}" srcOrd="0" destOrd="0" presId="urn:microsoft.com/office/officeart/2005/8/layout/hierarchy3"/>
-    <dgm:cxn modelId="{9432367C-6D3D-4B3F-865A-EDAC60E2251C}" type="presOf" srcId="{00A43314-2DA6-4787-86EA-F3F8F4E8F8CF}" destId="{416EC52C-0417-4860-86EB-F749C90C46D3}" srcOrd="0" destOrd="0" presId="urn:microsoft.com/office/officeart/2005/8/layout/hierarchy3"/>
-    <dgm:cxn modelId="{8774314F-3FC0-4349-98E2-F4FA562B2D7B}" type="presOf" srcId="{A2CB9AFD-E144-42FB-8129-D5C413224E0C}" destId="{049CD944-4450-42A8-97F9-DA30D3A2C04C}" srcOrd="0" destOrd="0" presId="urn:microsoft.com/office/officeart/2005/8/layout/hierarchy3"/>
-    <dgm:cxn modelId="{9FADF2A2-6B8E-47CC-A753-69E3D64378F6}" type="presOf" srcId="{6240E1E5-2BD9-4BCD-B96A-9AFB5F4A5E1F}" destId="{E3656748-5C15-4ACC-8390-56C6DD3C2415}" srcOrd="0" destOrd="0" presId="urn:microsoft.com/office/officeart/2005/8/layout/hierarchy3"/>
-    <dgm:cxn modelId="{6AB7970B-016B-4BCF-9F17-B33B5F5C0B9D}" type="presOf" srcId="{BDF473AA-EDDE-430B-9FA2-922F444DDE52}" destId="{824F1EA5-FC71-4D21-BEA8-2D7DDBE27A44}" srcOrd="1" destOrd="0" presId="urn:microsoft.com/office/officeart/2005/8/layout/hierarchy3"/>
-    <dgm:cxn modelId="{6FC3DB24-F1DD-467F-8718-D9AD1C4E5DB8}" srcId="{DE17B2AB-EF31-4C4F-8727-851C3A123B51}" destId="{2E3FCD98-59C5-45E5-AC04-3D5CB7961A10}" srcOrd="1" destOrd="0" parTransId="{CEFE8D43-ED13-4707-817C-214CC0CC7244}" sibTransId="{F7E98FB4-C10A-446C-AAEE-8D566ADF3BFC}"/>
-    <dgm:cxn modelId="{9496B694-9946-46B7-8277-B53867EB8E87}" type="presOf" srcId="{578BD18F-22D2-4AB2-8DB7-B10B857598A9}" destId="{268C4050-2F60-44B8-9F05-5F8A1C459207}" srcOrd="0" destOrd="0" presId="urn:microsoft.com/office/officeart/2005/8/layout/hierarchy3"/>
+    <dgm:cxn modelId="{D35E2AA7-56FE-4D82-892F-D8E8F5BCDE2E}" type="presOf" srcId="{0CA62EC5-DDCC-47EF-AC35-56D207079988}" destId="{D40BE166-61CA-4647-A7DE-6B5FBAB588C8}" srcOrd="0" destOrd="0" presId="urn:microsoft.com/office/officeart/2005/8/layout/hierarchy3"/>
+    <dgm:cxn modelId="{BE09C174-E795-41B1-85BC-80BB2B86CEDE}" type="presOf" srcId="{00A43314-2DA6-4787-86EA-F3F8F4E8F8CF}" destId="{416EC52C-0417-4860-86EB-F749C90C46D3}" srcOrd="0" destOrd="0" presId="urn:microsoft.com/office/officeart/2005/8/layout/hierarchy3"/>
+    <dgm:cxn modelId="{8CA34905-F596-4D60-B4DE-8B8D6109D64B}" type="presOf" srcId="{E4D20E1B-71F2-43C6-A55B-2779C7B98356}" destId="{DD4569BE-0B05-4CD3-888B-CDE962E66688}" srcOrd="0" destOrd="0" presId="urn:microsoft.com/office/officeart/2005/8/layout/hierarchy3"/>
+    <dgm:cxn modelId="{E506E3DA-4E3C-4464-A42D-280EAEB0E83B}" srcId="{35F88653-D18C-403E-8255-220EAF02F47E}" destId="{BDF473AA-EDDE-430B-9FA2-922F444DDE52}" srcOrd="3" destOrd="0" parTransId="{8D34BC18-FC40-4B32-B494-391FEDF93C41}" sibTransId="{29F45EE9-008C-4434-9933-BEAA4D85840D}"/>
+    <dgm:cxn modelId="{DE086439-F80E-4460-81C3-5CB3279BB475}" type="presOf" srcId="{BDF473AA-EDDE-430B-9FA2-922F444DDE52}" destId="{E340668D-627A-46FD-9D06-4087A7A6B11A}" srcOrd="0" destOrd="0" presId="urn:microsoft.com/office/officeart/2005/8/layout/hierarchy3"/>
+    <dgm:cxn modelId="{153C4BE6-E202-437B-B04C-DC9289369AC2}" type="presOf" srcId="{FA56F694-BF51-4394-88AD-E00A93A6313C}" destId="{9D05AA8F-A49F-430B-A56F-60C60C81674B}" srcOrd="0" destOrd="0" presId="urn:microsoft.com/office/officeart/2005/8/layout/hierarchy3"/>
+    <dgm:cxn modelId="{103B09AC-F7D9-4962-87B5-E8659F4AE511}" type="presOf" srcId="{C38CA6FF-ACDB-47D9-BDED-D350CFB94F75}" destId="{C120B304-F0E1-4429-9AF5-59F5E1C399E3}" srcOrd="0" destOrd="0" presId="urn:microsoft.com/office/officeart/2005/8/layout/hierarchy3"/>
+    <dgm:cxn modelId="{90E3B05C-CEB0-4A48-8997-61733B876637}" srcId="{DE17B2AB-EF31-4C4F-8727-851C3A123B51}" destId="{FA56F694-BF51-4394-88AD-E00A93A6313C}" srcOrd="3" destOrd="0" parTransId="{E139780F-3AD0-445B-AD3E-138B6CA8F6B6}" sibTransId="{ACEAA0D6-EC87-47C5-AC21-DAD795B558F2}"/>
+    <dgm:cxn modelId="{30BB0FFE-2077-489B-A5CF-7C6B7009D0E7}" type="presOf" srcId="{4405DEC7-BA1E-42D7-AF34-1E719BC14375}" destId="{9EE4F1DF-C6FB-4117-8472-EDE9F10DCF6D}" srcOrd="0" destOrd="0" presId="urn:microsoft.com/office/officeart/2005/8/layout/hierarchy3"/>
+    <dgm:cxn modelId="{54F248EC-5779-4F0F-AF54-4A9929A0D993}" type="presOf" srcId="{DE17B2AB-EF31-4C4F-8727-851C3A123B51}" destId="{BD459B51-E88F-450E-8A87-EE44572B3285}" srcOrd="1" destOrd="0" presId="urn:microsoft.com/office/officeart/2005/8/layout/hierarchy3"/>
+    <dgm:cxn modelId="{5E4C3613-E32A-4B89-B99D-C4090F5FF3AB}" type="presOf" srcId="{DE17B2AB-EF31-4C4F-8727-851C3A123B51}" destId="{DD7D61AB-BAC0-4B59-8A6C-725A6BA4F706}" srcOrd="0" destOrd="0" presId="urn:microsoft.com/office/officeart/2005/8/layout/hierarchy3"/>
+    <dgm:cxn modelId="{E75E8093-5CBA-4D2D-BD3D-2F0111B41B97}" srcId="{BDF473AA-EDDE-430B-9FA2-922F444DDE52}" destId="{BFD222A5-104F-4E52-BEF3-7344F358567E}" srcOrd="1" destOrd="0" parTransId="{7BA166B9-D175-425C-BEC6-6604BC505FC8}" sibTransId="{B6960BFD-3556-42A8-B2FD-F25249CDDE20}"/>
+    <dgm:cxn modelId="{77DC6AAB-0E1A-4B66-A4D9-B654464FA891}" type="presOf" srcId="{588B0B82-EFB2-46AA-94B3-C9E7F066DB11}" destId="{00D5CC1C-8EEC-40EE-AF86-9566CA7261DE}" srcOrd="0" destOrd="0" presId="urn:microsoft.com/office/officeart/2005/8/layout/hierarchy3"/>
+    <dgm:cxn modelId="{415451EF-8B16-41DA-99B3-3DE011C3FEBC}" srcId="{35F88653-D18C-403E-8255-220EAF02F47E}" destId="{588B0B82-EFB2-46AA-94B3-C9E7F066DB11}" srcOrd="2" destOrd="0" parTransId="{06AA55A5-DB09-4F22-986E-6F96A4B23AB7}" sibTransId="{D706EA64-5423-4DC7-BA5B-20C3FF5A2ED1}"/>
     <dgm:cxn modelId="{1C0CC5B8-7C55-4725-AEE6-0334DF46D580}" srcId="{588B0B82-EFB2-46AA-94B3-C9E7F066DB11}" destId="{E5FF06D4-F48C-4F86-8168-DAF0B077C17B}" srcOrd="4" destOrd="0" parTransId="{F9E57E57-1849-45B0-ABB6-48B4224827A1}" sibTransId="{808D7974-C07A-4F3C-A72A-4F067F4CFF35}"/>
-    <dgm:cxn modelId="{9B8CD4FD-5C3B-4A10-AFF3-9539C76D065A}" type="presOf" srcId="{588B0B82-EFB2-46AA-94B3-C9E7F066DB11}" destId="{00D5CC1C-8EEC-40EE-AF86-9566CA7261DE}" srcOrd="0" destOrd="0" presId="urn:microsoft.com/office/officeart/2005/8/layout/hierarchy3"/>
-    <dgm:cxn modelId="{604C212E-ECE5-49A5-BAB6-61217032B855}" srcId="{46B5FB3C-B4E2-441B-A968-051ECB0C47C6}" destId="{2AC033E5-5F02-4C6E-9E9B-CB2B4AB6438F}" srcOrd="0" destOrd="0" parTransId="{DDE29A83-4AA9-455A-BE5A-1FDE2117C338}" sibTransId="{5AC3C5E5-9C5C-4D89-977A-DCB36DABD8C1}"/>
-    <dgm:cxn modelId="{1B16C001-F645-4BB6-A9A2-EC8038A0259A}" type="presOf" srcId="{588B0B82-EFB2-46AA-94B3-C9E7F066DB11}" destId="{398B1E14-033C-4019-A9DA-CA220337E554}" srcOrd="1" destOrd="0" presId="urn:microsoft.com/office/officeart/2005/8/layout/hierarchy3"/>
-    <dgm:cxn modelId="{2C1D0FF3-148C-426A-BA4E-5BBFC6B66225}" srcId="{588B0B82-EFB2-46AA-94B3-C9E7F066DB11}" destId="{CA838B7C-84F4-4062-A16A-FA16837D6782}" srcOrd="6" destOrd="0" parTransId="{B5B3B711-3F74-4116-994B-EB7EC35B0591}" sibTransId="{9EC5ECDF-3893-4B2A-9E50-8A2FB9E3A510}"/>
-    <dgm:cxn modelId="{E7B98ECD-4B63-4A12-A755-CCE708323BC0}" type="presOf" srcId="{DE17B2AB-EF31-4C4F-8727-851C3A123B51}" destId="{DD7D61AB-BAC0-4B59-8A6C-725A6BA4F706}" srcOrd="0" destOrd="0" presId="urn:microsoft.com/office/officeart/2005/8/layout/hierarchy3"/>
-    <dgm:cxn modelId="{635EB80A-E5F2-4223-94EF-F4396ADE345D}" srcId="{588B0B82-EFB2-46AA-94B3-C9E7F066DB11}" destId="{C5FEA62F-3EF6-42E0-A2D8-C7AB9221A575}" srcOrd="2" destOrd="0" parTransId="{3676F733-0045-4C31-A048-FE452EE0154C}" sibTransId="{B549954D-A2FA-45F5-A4C3-B1623E98AC72}"/>
-    <dgm:cxn modelId="{7E23A527-32CC-4883-B74D-0DE9F3CCDB1D}" type="presOf" srcId="{0CA62EC5-DDCC-47EF-AC35-56D207079988}" destId="{D40BE166-61CA-4647-A7DE-6B5FBAB588C8}" srcOrd="0" destOrd="0" presId="urn:microsoft.com/office/officeart/2005/8/layout/hierarchy3"/>
-    <dgm:cxn modelId="{EE8B8E0C-68F5-4948-89CA-0E6A48044017}" type="presOf" srcId="{35F88653-D18C-403E-8255-220EAF02F47E}" destId="{267B7765-1DEE-4C53-9B80-0768245269B3}" srcOrd="0" destOrd="0" presId="urn:microsoft.com/office/officeart/2005/8/layout/hierarchy3"/>
-    <dgm:cxn modelId="{ED83D808-E0B1-4ADF-89EB-BCDEEF7BCD4F}" srcId="{BDF473AA-EDDE-430B-9FA2-922F444DDE52}" destId="{85A60D44-F79A-4D25-AD13-B037C5AEA238}" srcOrd="4" destOrd="0" parTransId="{9D0BD83A-4EA6-459E-812C-3C28233EED0D}" sibTransId="{B02E24E7-FFC5-4F89-9B66-C933F65D7696}"/>
-    <dgm:cxn modelId="{7F3AB89F-AFBC-42A4-A488-740E5AA71422}" type="presOf" srcId="{EF34184F-4BD0-493D-BA02-4738D9DFB308}" destId="{3BFFE722-DE7B-4AF8-9190-92B2AC98F232}" srcOrd="0" destOrd="0" presId="urn:microsoft.com/office/officeart/2005/8/layout/hierarchy3"/>
-    <dgm:cxn modelId="{7239FE96-33AC-454C-BBB9-543337C646AA}" type="presOf" srcId="{44655B97-8077-42BE-AFDB-AD86FFE132FF}" destId="{DA3F046D-8714-44FE-BAB7-C47CCEA28677}" srcOrd="0" destOrd="0" presId="urn:microsoft.com/office/officeart/2005/8/layout/hierarchy3"/>
-    <dgm:cxn modelId="{47B5311D-3801-47E5-8322-51600B7E9CC4}" srcId="{588B0B82-EFB2-46AA-94B3-C9E7F066DB11}" destId="{F3EFDDB6-A875-4B17-85B1-25B081D41F52}" srcOrd="5" destOrd="0" parTransId="{B596DE4D-CD45-4DB3-95B3-8E03FD6B8F0B}" sibTransId="{DB41C2BD-536B-42EF-B115-E4545A054F39}"/>
-    <dgm:cxn modelId="{14304AB5-4628-42AA-BA38-0F37D874403A}" type="presOf" srcId="{2C92814D-1D2C-4C01-97AB-DAF32CCCF535}" destId="{570E55AB-BE9D-4BAB-B6FB-E127D3455109}" srcOrd="0" destOrd="0" presId="urn:microsoft.com/office/officeart/2005/8/layout/hierarchy3"/>
-    <dgm:cxn modelId="{A03CD69C-AA67-496E-AE8B-28D23B14C148}" srcId="{4B6616E1-49D3-4EFC-B141-12A2FC54C45D}" destId="{5BF2DC34-8488-45CC-845B-62AB02230DCE}" srcOrd="1" destOrd="0" parTransId="{A2C0043C-7805-4438-9B6B-14FFED955981}" sibTransId="{55971953-DEB4-4C0F-A33F-6C30E8CFD674}"/>
-    <dgm:cxn modelId="{6C8F5EF6-F4E9-416C-B9A9-22F78B80E452}" type="presOf" srcId="{2E3FCD98-59C5-45E5-AC04-3D5CB7961A10}" destId="{088BE7E5-46D3-41AA-87D8-2DC6296C36B0}" srcOrd="0" destOrd="0" presId="urn:microsoft.com/office/officeart/2005/8/layout/hierarchy3"/>
-    <dgm:cxn modelId="{072CB65F-E0A9-42E9-8FA5-7F84140FB0AD}" type="presOf" srcId="{6ACCA38E-DFC2-4E27-B1BE-E294AD489DF0}" destId="{C7363471-0DEE-44F4-85E9-F3F1651BE5DD}" srcOrd="0" destOrd="0" presId="urn:microsoft.com/office/officeart/2005/8/layout/hierarchy3"/>
-    <dgm:cxn modelId="{2FB39E1C-72F4-4E25-ACDA-4C0027A01871}" type="presOf" srcId="{4E8847BB-127D-44E5-9A4D-52C6B981F967}" destId="{DAD2261C-CBAB-4637-97E8-27D1D18ADAD2}" srcOrd="0" destOrd="0" presId="urn:microsoft.com/office/officeart/2005/8/layout/hierarchy3"/>
-    <dgm:cxn modelId="{AC7D2A63-E898-4FCD-9458-0AE068315CA4}" srcId="{35F88653-D18C-403E-8255-220EAF02F47E}" destId="{98CF6133-6044-4460-A643-E5F5F1CCF998}" srcOrd="5" destOrd="0" parTransId="{14402D81-373A-47DD-96D4-264EAE86D734}" sibTransId="{84CEFFC8-8881-415F-8651-904E325E1D36}"/>
-    <dgm:cxn modelId="{59B92D3C-9F1D-40F1-B141-ECD5AAE9F2DD}" type="presOf" srcId="{46B5FB3C-B4E2-441B-A968-051ECB0C47C6}" destId="{1C4770AD-258D-4E70-9255-595F4FA1345E}" srcOrd="1" destOrd="0" presId="urn:microsoft.com/office/officeart/2005/8/layout/hierarchy3"/>
-    <dgm:cxn modelId="{85C7BEA6-1DC3-47EF-A435-80A34FC4628E}" type="presOf" srcId="{DE17B2AB-EF31-4C4F-8727-851C3A123B51}" destId="{BD459B51-E88F-450E-8A87-EE44572B3285}" srcOrd="1" destOrd="0" presId="urn:microsoft.com/office/officeart/2005/8/layout/hierarchy3"/>
-    <dgm:cxn modelId="{415451EF-8B16-41DA-99B3-3DE011C3FEBC}" srcId="{35F88653-D18C-403E-8255-220EAF02F47E}" destId="{588B0B82-EFB2-46AA-94B3-C9E7F066DB11}" srcOrd="2" destOrd="0" parTransId="{06AA55A5-DB09-4F22-986E-6F96A4B23AB7}" sibTransId="{D706EA64-5423-4DC7-BA5B-20C3FF5A2ED1}"/>
-    <dgm:cxn modelId="{99BD7018-7E8D-4572-AB59-1949658AFFE6}" srcId="{BDF473AA-EDDE-430B-9FA2-922F444DDE52}" destId="{6EF7F5E4-042D-4ACE-AF2A-7BB5F30E426F}" srcOrd="3" destOrd="0" parTransId="{C0097790-2F93-491D-8EF5-60D49720117D}" sibTransId="{9244E36D-3B97-4540-A5AC-7181E2E3A731}"/>
-    <dgm:cxn modelId="{457E8753-89C1-4351-B3D3-913743C97154}" srcId="{DE17B2AB-EF31-4C4F-8727-851C3A123B51}" destId="{4E8847BB-127D-44E5-9A4D-52C6B981F967}" srcOrd="4" destOrd="0" parTransId="{3DF214ED-7CE1-44E1-966E-DAC4E22E55CA}" sibTransId="{0876BD84-7797-44A6-9D73-4A332CB6C1A5}"/>
-    <dgm:cxn modelId="{79355B05-BBDF-4C25-AB61-2C7E28693726}" srcId="{46B5FB3C-B4E2-441B-A968-051ECB0C47C6}" destId="{E4D20E1B-71F2-43C6-A55B-2779C7B98356}" srcOrd="1" destOrd="0" parTransId="{00A43314-2DA6-4787-86EA-F3F8F4E8F8CF}" sibTransId="{FD8A94A2-DB4A-465C-819E-92A521C6414C}"/>
-    <dgm:cxn modelId="{E75E8093-5CBA-4D2D-BD3D-2F0111B41B97}" srcId="{BDF473AA-EDDE-430B-9FA2-922F444DDE52}" destId="{BFD222A5-104F-4E52-BEF3-7344F358567E}" srcOrd="1" destOrd="0" parTransId="{7BA166B9-D175-425C-BEC6-6604BC505FC8}" sibTransId="{B6960BFD-3556-42A8-B2FD-F25249CDDE20}"/>
-    <dgm:cxn modelId="{1C54FBF6-6C83-4086-9414-A5E5A66C83E6}" type="presOf" srcId="{2AC033E5-5F02-4C6E-9E9B-CB2B4AB6438F}" destId="{AE665C0C-3C2D-439F-8C6E-3A3C2749CCAF}" srcOrd="0" destOrd="0" presId="urn:microsoft.com/office/officeart/2005/8/layout/hierarchy3"/>
-    <dgm:cxn modelId="{33D1A33C-E7B0-409B-9F76-74D4573C0092}" type="presOf" srcId="{BDC9FBF3-208C-46D9-8F8B-BC1A5AEDE06C}" destId="{5A3B5013-8BDE-482B-837D-E5DB2A5ED434}" srcOrd="0" destOrd="0" presId="urn:microsoft.com/office/officeart/2005/8/layout/hierarchy3"/>
-    <dgm:cxn modelId="{BDB5B343-6B35-4FAC-85F5-452C37119DB0}" type="presOf" srcId="{080EF252-4CD7-4B57-ABE3-015DEEBC68BE}" destId="{BD522080-8EC5-460D-9505-C85B10DB7EE5}" srcOrd="0" destOrd="0" presId="urn:microsoft.com/office/officeart/2005/8/layout/hierarchy3"/>
-    <dgm:cxn modelId="{3953B8E0-D782-4CCD-9D90-313A72AF2890}" type="presOf" srcId="{CEFE8D43-ED13-4707-817C-214CC0CC7244}" destId="{2FC7ED85-88BF-4EF6-BD7F-992E22912436}" srcOrd="0" destOrd="0" presId="urn:microsoft.com/office/officeart/2005/8/layout/hierarchy3"/>
-    <dgm:cxn modelId="{F11186F0-CC05-43BF-8C8F-3612851955AF}" type="presOf" srcId="{9126DBDC-2838-48A4-978B-1F1734147323}" destId="{4446A9D1-A1BF-4B96-B30D-9E0270CFC915}" srcOrd="0" destOrd="0" presId="urn:microsoft.com/office/officeart/2005/8/layout/hierarchy3"/>
-    <dgm:cxn modelId="{084356D9-64DA-4E5C-AD40-D2777789B182}" type="presOf" srcId="{FA56F694-BF51-4394-88AD-E00A93A6313C}" destId="{9D05AA8F-A49F-430B-A56F-60C60C81674B}" srcOrd="0" destOrd="0" presId="urn:microsoft.com/office/officeart/2005/8/layout/hierarchy3"/>
-    <dgm:cxn modelId="{9BC994C7-FD49-4801-BAD2-32716F43EEFF}" type="presOf" srcId="{7B9FF263-64C1-41C0-A618-4283555A0239}" destId="{A3AD6B5E-2DCC-48D3-9AB9-D043387595C5}" srcOrd="0" destOrd="0" presId="urn:microsoft.com/office/officeart/2005/8/layout/hierarchy3"/>
-    <dgm:cxn modelId="{DDDF7753-EFB0-4F83-8EC7-2F19FFB8585F}" type="presOf" srcId="{DDE29A83-4AA9-455A-BE5A-1FDE2117C338}" destId="{E3F1D89B-2B64-4981-9FCE-7FA44EAFB380}" srcOrd="0" destOrd="0" presId="urn:microsoft.com/office/officeart/2005/8/layout/hierarchy3"/>
-    <dgm:cxn modelId="{3CB15D9F-950B-44A6-B9DC-17240B63A86F}" type="presOf" srcId="{9EC8DBAA-3F54-4A6B-BBBA-E543D787319C}" destId="{A9D89B99-D163-47EF-9E1A-716585ECBE42}" srcOrd="0" destOrd="0" presId="urn:microsoft.com/office/officeart/2005/8/layout/hierarchy3"/>
-    <dgm:cxn modelId="{F1315A79-A774-43F9-9BA0-4DD4483B4819}" type="presOf" srcId="{46B5FB3C-B4E2-441B-A968-051ECB0C47C6}" destId="{BB133219-6104-4263-A313-E584786669EF}" srcOrd="0" destOrd="0" presId="urn:microsoft.com/office/officeart/2005/8/layout/hierarchy3"/>
-    <dgm:cxn modelId="{9E336299-9A29-41F4-B4A2-B7800E67BE5C}" type="presOf" srcId="{55081279-9415-4B93-9C15-EDB249C4E61D}" destId="{0F9B23EB-C284-40AF-BF52-59112976A26C}" srcOrd="0" destOrd="0" presId="urn:microsoft.com/office/officeart/2005/8/layout/hierarchy3"/>
-    <dgm:cxn modelId="{4D8054D1-9E9D-4169-AFC2-4B5D30F907D6}" type="presOf" srcId="{C5FEA62F-3EF6-42E0-A2D8-C7AB9221A575}" destId="{59AC6746-BAE6-4BCB-A076-2900E47B7FEB}" srcOrd="0" destOrd="0" presId="urn:microsoft.com/office/officeart/2005/8/layout/hierarchy3"/>
-    <dgm:cxn modelId="{ED79A33B-B6ED-42BB-A23C-4BB0DB0C945A}" srcId="{588B0B82-EFB2-46AA-94B3-C9E7F066DB11}" destId="{0DE5734F-D4A7-45A5-BFDC-91D20F4E9A24}" srcOrd="0" destOrd="0" parTransId="{EF34184F-4BD0-493D-BA02-4738D9DFB308}" sibTransId="{AEF79051-F44B-4E5D-92EF-16A2F0FDFBE3}"/>
-    <dgm:cxn modelId="{853F319E-2CBC-403F-A6E3-0ECED2EB56B8}" type="presOf" srcId="{08C4BA9D-3B8E-411D-B281-042D4F356FA9}" destId="{A1B2859F-60E1-4120-9207-5ABD0B69CC12}" srcOrd="0" destOrd="0" presId="urn:microsoft.com/office/officeart/2005/8/layout/hierarchy3"/>
-    <dgm:cxn modelId="{42FE09EE-5EA1-4CE5-AAC2-239B4AB4E7E6}" type="presOf" srcId="{4B6616E1-49D3-4EFC-B141-12A2FC54C45D}" destId="{F74EF751-99D0-4CCD-B740-59BBD69AC5BA}" srcOrd="0" destOrd="0" presId="urn:microsoft.com/office/officeart/2005/8/layout/hierarchy3"/>
-    <dgm:cxn modelId="{079433C3-0241-4564-93F7-6955B2939211}" type="presOf" srcId="{9A324C25-6978-487D-8640-31EC2A168173}" destId="{9A3EA9D4-2DAD-4077-9019-D10794AD7FA9}" srcOrd="0" destOrd="0" presId="urn:microsoft.com/office/officeart/2005/8/layout/hierarchy3"/>
-    <dgm:cxn modelId="{EC550D4C-5DA0-4B6B-9D59-12361DF1B477}" type="presOf" srcId="{BFD222A5-104F-4E52-BEF3-7344F358567E}" destId="{2B748FA3-2567-45C3-A6DB-E3953F55FFC7}" srcOrd="0" destOrd="0" presId="urn:microsoft.com/office/officeart/2005/8/layout/hierarchy3"/>
-    <dgm:cxn modelId="{3A0249F1-771E-498D-99E8-F8ADC9C85A1A}" srcId="{98CF6133-6044-4460-A643-E5F5F1CCF998}" destId="{20AE2C3E-33E6-477B-BFEC-967BCBD5731A}" srcOrd="0" destOrd="0" parTransId="{9A324C25-6978-487D-8640-31EC2A168173}" sibTransId="{B8DB0787-1FCF-445C-8BAD-342341250140}"/>
-    <dgm:cxn modelId="{B0417979-02CE-444F-814E-4B97B99F7F92}" type="presOf" srcId="{C0097790-2F93-491D-8EF5-60D49720117D}" destId="{081CA428-9A35-40D5-9BDE-6F091E0F816A}" srcOrd="0" destOrd="0" presId="urn:microsoft.com/office/officeart/2005/8/layout/hierarchy3"/>
-    <dgm:cxn modelId="{1B8FDD14-7B1C-4FF5-8B1F-5917CC0FE6A8}" srcId="{46B5FB3C-B4E2-441B-A968-051ECB0C47C6}" destId="{537C546E-E947-4112-936A-C40C2DB4D2B5}" srcOrd="3" destOrd="0" parTransId="{44655B97-8077-42BE-AFDB-AD86FFE132FF}" sibTransId="{4FE02E44-4EAC-4812-BE10-69FD4EAC5F12}"/>
-    <dgm:cxn modelId="{F1AC8F49-B236-4C9E-954E-274FA8023944}" type="presOf" srcId="{4405DEC7-BA1E-42D7-AF34-1E719BC14375}" destId="{9EE4F1DF-C6FB-4117-8472-EDE9F10DCF6D}" srcOrd="0" destOrd="0" presId="urn:microsoft.com/office/officeart/2005/8/layout/hierarchy3"/>
-    <dgm:cxn modelId="{F9B37565-A6EB-46C5-BAB3-D71790553ED2}" type="presOf" srcId="{7BA166B9-D175-425C-BEC6-6604BC505FC8}" destId="{54AB134C-74E1-4B32-8D7D-08A5C943041F}" srcOrd="0" destOrd="0" presId="urn:microsoft.com/office/officeart/2005/8/layout/hierarchy3"/>
-    <dgm:cxn modelId="{A616A8CE-18E6-4CA1-8336-5A9121119E25}" type="presOf" srcId="{A2C0043C-7805-4438-9B6B-14FFED955981}" destId="{717F3BFC-939B-467B-A0EB-1E5C68C62FC4}" srcOrd="0" destOrd="0" presId="urn:microsoft.com/office/officeart/2005/8/layout/hierarchy3"/>
-    <dgm:cxn modelId="{F235F6CF-FC68-4D27-85A5-3E98B4C88F32}" type="presOf" srcId="{3B5C3C26-B57D-4F5B-AECF-64DB33615FD9}" destId="{DB80092B-A9EC-4CD0-BBB1-613CC9B325D7}" srcOrd="0" destOrd="0" presId="urn:microsoft.com/office/officeart/2005/8/layout/hierarchy3"/>
-    <dgm:cxn modelId="{6E7C2E62-5E66-4036-AAB7-844455E4BAB9}" srcId="{4B6616E1-49D3-4EFC-B141-12A2FC54C45D}" destId="{68C98AFD-18A8-4821-9033-D1831DBF7F19}" srcOrd="2" destOrd="0" parTransId="{2C92814D-1D2C-4C01-97AB-DAF32CCCF535}" sibTransId="{1E0080E9-5DC1-487C-B470-569797DA790E}"/>
-    <dgm:cxn modelId="{FB94ED2C-9F5F-422E-8BA4-9026E19F226C}" type="presOf" srcId="{F9F92432-35E9-42A1-AEBD-FBAB24935F84}" destId="{45AC07AE-EB4C-4F55-ADCE-3E0D675A8482}" srcOrd="0" destOrd="0" presId="urn:microsoft.com/office/officeart/2005/8/layout/hierarchy3"/>
-    <dgm:cxn modelId="{05BC6C3A-7B25-4254-965E-EBC4153BE89E}" type="presOf" srcId="{53840EDF-4F0B-4B65-A6A9-2DE8C97DD4C6}" destId="{6A263082-104E-4D25-AF38-5713BF0C1002}" srcOrd="0" destOrd="0" presId="urn:microsoft.com/office/officeart/2005/8/layout/hierarchy3"/>
-    <dgm:cxn modelId="{90E3B05C-CEB0-4A48-8997-61733B876637}" srcId="{DE17B2AB-EF31-4C4F-8727-851C3A123B51}" destId="{FA56F694-BF51-4394-88AD-E00A93A6313C}" srcOrd="3" destOrd="0" parTransId="{E139780F-3AD0-445B-AD3E-138B6CA8F6B6}" sibTransId="{ACEAA0D6-EC87-47C5-AC21-DAD795B558F2}"/>
-    <dgm:cxn modelId="{1EE9FE7B-9EF6-4E31-A80E-8FD0768632C3}" type="presOf" srcId="{44C320E5-654A-4EFE-960D-6B29388240FF}" destId="{42CB16FD-5292-4434-8395-7792149C841A}" srcOrd="0" destOrd="0" presId="urn:microsoft.com/office/officeart/2005/8/layout/hierarchy3"/>
-    <dgm:cxn modelId="{A3AD137E-FBBE-4FC6-B776-BAE5637C420A}" type="presOf" srcId="{CA838B7C-84F4-4062-A16A-FA16837D6782}" destId="{D1C6C49A-9A38-42AC-BF5E-6778FB5A6761}" srcOrd="0" destOrd="0" presId="urn:microsoft.com/office/officeart/2005/8/layout/hierarchy3"/>
-    <dgm:cxn modelId="{8E642040-4D21-4E57-84B8-0DB993B9B46C}" type="presOf" srcId="{98CF6133-6044-4460-A643-E5F5F1CCF998}" destId="{650FAB10-8F60-4378-B552-170B2EF64F48}" srcOrd="0" destOrd="0" presId="urn:microsoft.com/office/officeart/2005/8/layout/hierarchy3"/>
-    <dgm:cxn modelId="{011511C1-D53C-4EA2-9F3D-50F0BB1F5F4A}" type="presOf" srcId="{E5FF06D4-F48C-4F86-8168-DAF0B077C17B}" destId="{18EA3F75-A9BB-4D40-9F57-A894FFF99A31}" srcOrd="0" destOrd="0" presId="urn:microsoft.com/office/officeart/2005/8/layout/hierarchy3"/>
-    <dgm:cxn modelId="{C3B90554-5E61-446E-9914-2817BDC6BD49}" type="presOf" srcId="{0DE5734F-D4A7-45A5-BFDC-91D20F4E9A24}" destId="{5D9E938A-3A7A-417B-9413-79E78553928B}" srcOrd="0" destOrd="0" presId="urn:microsoft.com/office/officeart/2005/8/layout/hierarchy3"/>
-    <dgm:cxn modelId="{0DDF1760-70E1-4BEB-9043-AD56F8891958}" type="presOf" srcId="{E139780F-3AD0-445B-AD3E-138B6CA8F6B6}" destId="{94815076-3105-46D2-985B-D7EDA471E110}" srcOrd="0" destOrd="0" presId="urn:microsoft.com/office/officeart/2005/8/layout/hierarchy3"/>
-    <dgm:cxn modelId="{B64C2886-0AA7-4F29-A35F-67662997C7BC}" srcId="{98CF6133-6044-4460-A643-E5F5F1CCF998}" destId="{4405DEC7-BA1E-42D7-AF34-1E719BC14375}" srcOrd="2" destOrd="0" parTransId="{FD4D8F10-8E66-492D-BC10-E81CC3CEF1CB}" sibTransId="{5CC2D935-F339-4EBB-9DCA-9C6C3A801339}"/>
-    <dgm:cxn modelId="{84021604-236F-4C08-BE7C-0A9394DDC9A5}" type="presOf" srcId="{98CF6133-6044-4460-A643-E5F5F1CCF998}" destId="{FE881A82-6BC4-446B-8DCC-BA38BBD3C5A5}" srcOrd="1" destOrd="0" presId="urn:microsoft.com/office/officeart/2005/8/layout/hierarchy3"/>
-    <dgm:cxn modelId="{E506E3DA-4E3C-4464-A42D-280EAEB0E83B}" srcId="{35F88653-D18C-403E-8255-220EAF02F47E}" destId="{BDF473AA-EDDE-430B-9FA2-922F444DDE52}" srcOrd="3" destOrd="0" parTransId="{8D34BC18-FC40-4B32-B494-391FEDF93C41}" sibTransId="{29F45EE9-008C-4434-9933-BEAA4D85840D}"/>
-    <dgm:cxn modelId="{AC684403-0F78-4F0E-8F92-42528F05EDC5}" type="presOf" srcId="{8C26FD0F-FA7B-4F69-9122-80F0C94B50C5}" destId="{32E3DD15-D1BA-42E9-80ED-E7F04EC2FD4B}" srcOrd="0" destOrd="0" presId="urn:microsoft.com/office/officeart/2005/8/layout/hierarchy3"/>
-    <dgm:cxn modelId="{2ABAA029-B77B-4199-8108-CD064D2932E3}" srcId="{4B6616E1-49D3-4EFC-B141-12A2FC54C45D}" destId="{F9F92432-35E9-42A1-AEBD-FBAB24935F84}" srcOrd="0" destOrd="0" parTransId="{55081279-9415-4B93-9C15-EDB249C4E61D}" sibTransId="{1B113B52-672F-4179-A1F3-23F3BD4B1605}"/>
-    <dgm:cxn modelId="{C5DEBB50-D23E-44A0-BFEA-2D5C80B8C4A5}" type="presOf" srcId="{E4D20E1B-71F2-43C6-A55B-2779C7B98356}" destId="{DD4569BE-0B05-4CD3-888B-CDE962E66688}" srcOrd="0" destOrd="0" presId="urn:microsoft.com/office/officeart/2005/8/layout/hierarchy3"/>
-    <dgm:cxn modelId="{06EE3BC5-B811-4FA2-A700-FCB687C4FBBB}" type="presOf" srcId="{68C98AFD-18A8-4821-9033-D1831DBF7F19}" destId="{1CBCD1EF-7F90-488A-94B8-E19B3E25EB4C}" srcOrd="0" destOrd="0" presId="urn:microsoft.com/office/officeart/2005/8/layout/hierarchy3"/>
-    <dgm:cxn modelId="{F90C5B1B-D342-4DC1-91A5-36011C7F32A2}" type="presOf" srcId="{9D0BD83A-4EA6-459E-812C-3C28233EED0D}" destId="{40697286-185B-4BD9-B287-0270B2574FCC}" srcOrd="0" destOrd="0" presId="urn:microsoft.com/office/officeart/2005/8/layout/hierarchy3"/>
-    <dgm:cxn modelId="{4AFC4D05-9FAD-438A-A656-FF88C92B0322}" type="presOf" srcId="{F3EFDDB6-A875-4B17-85B1-25B081D41F52}" destId="{7CB94C59-8F42-4DFC-9897-26E8FCF9850C}" srcOrd="0" destOrd="0" presId="urn:microsoft.com/office/officeart/2005/8/layout/hierarchy3"/>
-    <dgm:cxn modelId="{768D31CD-B2EF-4B19-9429-F0EDB6A9CD2B}" type="presOf" srcId="{B5B3B711-3F74-4116-994B-EB7EC35B0591}" destId="{B317B66D-2C58-4BDC-861A-34B72BC126E1}" srcOrd="0" destOrd="0" presId="urn:microsoft.com/office/officeart/2005/8/layout/hierarchy3"/>
-    <dgm:cxn modelId="{C5CB0D6E-0B14-40E7-A059-953704F59E16}" type="presOf" srcId="{20AE2C3E-33E6-477B-BFEC-967BCBD5731A}" destId="{B5EBB8BD-D3EF-45C5-A8F8-AA79DC9E505D}" srcOrd="0" destOrd="0" presId="urn:microsoft.com/office/officeart/2005/8/layout/hierarchy3"/>
-    <dgm:cxn modelId="{35046092-8F01-4732-A0E3-F63B5A9FFE8C}" type="presOf" srcId="{6EF7F5E4-042D-4ACE-AF2A-7BB5F30E426F}" destId="{62A4A690-7C31-4091-8C28-0DAEA7509721}" srcOrd="0" destOrd="0" presId="urn:microsoft.com/office/officeart/2005/8/layout/hierarchy3"/>
-    <dgm:cxn modelId="{6D8B4B2F-9146-42DE-81E2-F39E6E50F515}" type="presOf" srcId="{B596DE4D-CD45-4DB3-95B3-8E03FD6B8F0B}" destId="{FA3030CA-2937-4DB2-A9BA-63C20387AE56}" srcOrd="0" destOrd="0" presId="urn:microsoft.com/office/officeart/2005/8/layout/hierarchy3"/>
-    <dgm:cxn modelId="{2F16941B-8941-4EFF-9EFD-841B060F9E8F}" srcId="{DE17B2AB-EF31-4C4F-8727-851C3A123B51}" destId="{A2CB9AFD-E144-42FB-8129-D5C413224E0C}" srcOrd="0" destOrd="0" parTransId="{6240E1E5-2BD9-4BCD-B96A-9AFB5F4A5E1F}" sibTransId="{1F1E2F0F-4121-4673-B57E-04D4C1626E01}"/>
-    <dgm:cxn modelId="{5045F880-B56A-4BD1-937A-AD2A26B19AFE}" type="presOf" srcId="{A22A60CD-B829-4183-A388-B23237CE812D}" destId="{EB3AE39D-2BEB-4F37-A6A5-5DC131A621A5}" srcOrd="0" destOrd="0" presId="urn:microsoft.com/office/officeart/2005/8/layout/hierarchy3"/>
-    <dgm:cxn modelId="{7B668CCF-A9DC-417E-8548-9268A7E9D96B}" srcId="{35F88653-D18C-403E-8255-220EAF02F47E}" destId="{DE17B2AB-EF31-4C4F-8727-851C3A123B51}" srcOrd="0" destOrd="0" parTransId="{E3E31827-7C47-4B40-A19B-07BCE05324A0}" sibTransId="{BB22DD3C-814D-419D-8AC6-B5820A6909A6}"/>
-    <dgm:cxn modelId="{77C70FEE-5D4D-40FC-98C4-F5C5FD673407}" srcId="{588B0B82-EFB2-46AA-94B3-C9E7F066DB11}" destId="{9126DBDC-2838-48A4-978B-1F1734147323}" srcOrd="1" destOrd="0" parTransId="{A22A60CD-B829-4183-A388-B23237CE812D}" sibTransId="{4DF2DC63-661A-4F77-8A1B-3613BFE07536}"/>
-    <dgm:cxn modelId="{6C702CDD-7099-41AB-9E1A-516D9E0C694B}" srcId="{BDF473AA-EDDE-430B-9FA2-922F444DDE52}" destId="{3B5C3C26-B57D-4F5B-AECF-64DB33615FD9}" srcOrd="2" destOrd="0" parTransId="{08C4BA9D-3B8E-411D-B281-042D4F356FA9}" sibTransId="{CE12EADF-663D-4D3C-84C4-21B3FD7E045C}"/>
-    <dgm:cxn modelId="{F35A4FF7-67A6-4A21-8305-57ED73369AFD}" type="presOf" srcId="{0DDDEC99-3CE4-4F4D-A209-DB8EA88A14C4}" destId="{4FA9D213-2058-46FA-8B33-147E66786270}" srcOrd="0" destOrd="0" presId="urn:microsoft.com/office/officeart/2005/8/layout/hierarchy3"/>
-    <dgm:cxn modelId="{C6984017-B62E-431C-B705-5746B2071B14}" srcId="{35F88653-D18C-403E-8255-220EAF02F47E}" destId="{4B6616E1-49D3-4EFC-B141-12A2FC54C45D}" srcOrd="1" destOrd="0" parTransId="{6AF90BB7-822C-4C63-B030-156335556724}" sibTransId="{28DE1643-771C-4897-86F7-8406DCCE41E2}"/>
-    <dgm:cxn modelId="{12A048F7-8876-4B07-A047-50EADED3D1ED}" type="presOf" srcId="{85A60D44-F79A-4D25-AD13-B037C5AEA238}" destId="{8F56E187-385D-4836-B80E-BEBDB25757AC}" srcOrd="0" destOrd="0" presId="urn:microsoft.com/office/officeart/2005/8/layout/hierarchy3"/>
-    <dgm:cxn modelId="{B17177F9-659D-4F16-ADA1-E0AA4B9EE67F}" srcId="{35F88653-D18C-403E-8255-220EAF02F47E}" destId="{46B5FB3C-B4E2-441B-A968-051ECB0C47C6}" srcOrd="4" destOrd="0" parTransId="{C456E412-EE22-4A4B-81FF-14AFBCED5DCE}" sibTransId="{F2EB4098-87E8-47BE-B028-E1DD2CD91602}"/>
-    <dgm:cxn modelId="{F040EABA-606E-4DEE-86CD-64BA4DF5118A}" srcId="{588B0B82-EFB2-46AA-94B3-C9E7F066DB11}" destId="{0CA62EC5-DDCC-47EF-AC35-56D207079988}" srcOrd="3" destOrd="0" parTransId="{44C320E5-654A-4EFE-960D-6B29388240FF}" sibTransId="{1233B482-099F-43F4-9B96-DDF7F0CE0168}"/>
-    <dgm:cxn modelId="{2EE21F5F-D826-4F7E-BD3D-8A723E045B8E}" srcId="{BDF473AA-EDDE-430B-9FA2-922F444DDE52}" destId="{0DDDEC99-3CE4-4F4D-A209-DB8EA88A14C4}" srcOrd="0" destOrd="0" parTransId="{BDC9FBF3-208C-46D9-8F8B-BC1A5AEDE06C}" sibTransId="{4821D68C-A627-49B1-AF6C-D71D737CEDE0}"/>
-    <dgm:cxn modelId="{6593F8A0-947B-42FF-BA1B-33DE1DA1FD4E}" type="presOf" srcId="{C38CA6FF-ACDB-47D9-BDED-D350CFB94F75}" destId="{C120B304-F0E1-4429-9AF5-59F5E1C399E3}" srcOrd="0" destOrd="0" presId="urn:microsoft.com/office/officeart/2005/8/layout/hierarchy3"/>
-    <dgm:cxn modelId="{E7C3AE01-C401-41E0-873C-86B01CA83E2B}" type="presOf" srcId="{537C546E-E947-4112-936A-C40C2DB4D2B5}" destId="{7E6A6CD6-5A60-45A8-A315-048CC76007CC}" srcOrd="0" destOrd="0" presId="urn:microsoft.com/office/officeart/2005/8/layout/hierarchy3"/>
-    <dgm:cxn modelId="{2BB1FF89-FA3D-46BC-AB4B-76A9A94FF222}" type="presOf" srcId="{F9E57E57-1849-45B0-ABB6-48B4224827A1}" destId="{3EA31262-E575-45D0-90A5-2059D7E8EE96}" srcOrd="0" destOrd="0" presId="urn:microsoft.com/office/officeart/2005/8/layout/hierarchy3"/>
-    <dgm:cxn modelId="{332B8C6A-18EC-4D97-9881-34C8013A48C6}" type="presOf" srcId="{4B6616E1-49D3-4EFC-B141-12A2FC54C45D}" destId="{27E7036D-893E-4349-B0AD-5102FB638312}" srcOrd="1" destOrd="0" presId="urn:microsoft.com/office/officeart/2005/8/layout/hierarchy3"/>
-    <dgm:cxn modelId="{D8C8C2D6-7034-4427-8C0E-2881D05D2B99}" srcId="{DE17B2AB-EF31-4C4F-8727-851C3A123B51}" destId="{C38CA6FF-ACDB-47D9-BDED-D350CFB94F75}" srcOrd="2" destOrd="0" parTransId="{578BD18F-22D2-4AB2-8DB7-B10B857598A9}" sibTransId="{644F937D-F22D-4151-97D3-9849E7CA781B}"/>
-    <dgm:cxn modelId="{AA12AD2A-FD4E-43A4-A0D5-914D074CDD5C}" type="presOf" srcId="{3676F733-0045-4C31-A048-FE452EE0154C}" destId="{22CAFD0A-6F24-4952-AF13-6088C32F2D25}" srcOrd="0" destOrd="0" presId="urn:microsoft.com/office/officeart/2005/8/layout/hierarchy3"/>
-    <dgm:cxn modelId="{3AC6F1B8-63FD-4E10-843A-3787F5F8A06E}" srcId="{98CF6133-6044-4460-A643-E5F5F1CCF998}" destId="{8C26FD0F-FA7B-4F69-9122-80F0C94B50C5}" srcOrd="1" destOrd="0" parTransId="{6ACCA38E-DFC2-4E27-B1BE-E294AD489DF0}" sibTransId="{6673F7AA-9B89-4F49-86C4-A4B15193018C}"/>
-    <dgm:cxn modelId="{47A68FB5-8024-4C03-AD07-70D1FBA8C468}" srcId="{46B5FB3C-B4E2-441B-A968-051ECB0C47C6}" destId="{53840EDF-4F0B-4B65-A6A9-2DE8C97DD4C6}" srcOrd="2" destOrd="0" parTransId="{7B9FF263-64C1-41C0-A618-4283555A0239}" sibTransId="{C3189EC0-985A-40DF-A446-9758AF6C0014}"/>
-    <dgm:cxn modelId="{4BADB6E1-C960-4885-8083-F3DE289DF0A3}" type="presParOf" srcId="{267B7765-1DEE-4C53-9B80-0768245269B3}" destId="{101B7196-B825-45FD-AFD2-BB0AC74EC2F1}" srcOrd="0" destOrd="0" presId="urn:microsoft.com/office/officeart/2005/8/layout/hierarchy3"/>
-    <dgm:cxn modelId="{329D295A-5405-4FF2-8AE1-57687E772F2C}" type="presParOf" srcId="{101B7196-B825-45FD-AFD2-BB0AC74EC2F1}" destId="{4BA95FA7-1F4D-45C4-B4E6-CE373BFD48A2}" srcOrd="0" destOrd="0" presId="urn:microsoft.com/office/officeart/2005/8/layout/hierarchy3"/>
-    <dgm:cxn modelId="{84B1B2A5-F26E-425C-86E9-606CD5051C77}" type="presParOf" srcId="{4BA95FA7-1F4D-45C4-B4E6-CE373BFD48A2}" destId="{DD7D61AB-BAC0-4B59-8A6C-725A6BA4F706}" srcOrd="0" destOrd="0" presId="urn:microsoft.com/office/officeart/2005/8/layout/hierarchy3"/>
-    <dgm:cxn modelId="{F0CF2D8C-E610-443E-B038-E7F0EB875287}" type="presParOf" srcId="{4BA95FA7-1F4D-45C4-B4E6-CE373BFD48A2}" destId="{BD459B51-E88F-450E-8A87-EE44572B3285}" srcOrd="1" destOrd="0" presId="urn:microsoft.com/office/officeart/2005/8/layout/hierarchy3"/>
-    <dgm:cxn modelId="{C9320280-069F-4B0B-ABAE-2C79426EEEAB}" type="presParOf" srcId="{101B7196-B825-45FD-AFD2-BB0AC74EC2F1}" destId="{2E41A534-E7E4-47AA-ADDA-F189D0110F61}" srcOrd="1" destOrd="0" presId="urn:microsoft.com/office/officeart/2005/8/layout/hierarchy3"/>
-    <dgm:cxn modelId="{754BA1AB-B38C-4BB2-9AEE-828C907F5BD0}" type="presParOf" srcId="{2E41A534-E7E4-47AA-ADDA-F189D0110F61}" destId="{E3656748-5C15-4ACC-8390-56C6DD3C2415}" srcOrd="0" destOrd="0" presId="urn:microsoft.com/office/officeart/2005/8/layout/hierarchy3"/>
-    <dgm:cxn modelId="{D6785F79-702F-466C-8766-66643ACDC729}" type="presParOf" srcId="{2E41A534-E7E4-47AA-ADDA-F189D0110F61}" destId="{049CD944-4450-42A8-97F9-DA30D3A2C04C}" srcOrd="1" destOrd="0" presId="urn:microsoft.com/office/officeart/2005/8/layout/hierarchy3"/>
-    <dgm:cxn modelId="{E3C6FBF9-F38E-4623-BD05-E57C93132C28}" type="presParOf" srcId="{2E41A534-E7E4-47AA-ADDA-F189D0110F61}" destId="{2FC7ED85-88BF-4EF6-BD7F-992E22912436}" srcOrd="2" destOrd="0" presId="urn:microsoft.com/office/officeart/2005/8/layout/hierarchy3"/>
-    <dgm:cxn modelId="{30F37D0B-1091-4D1C-9AEA-97FFE16FE54C}" type="presParOf" srcId="{2E41A534-E7E4-47AA-ADDA-F189D0110F61}" destId="{088BE7E5-46D3-41AA-87D8-2DC6296C36B0}" srcOrd="3" destOrd="0" presId="urn:microsoft.com/office/officeart/2005/8/layout/hierarchy3"/>
-    <dgm:cxn modelId="{39895758-E619-4F01-89F8-D82291839C60}" type="presParOf" srcId="{2E41A534-E7E4-47AA-ADDA-F189D0110F61}" destId="{268C4050-2F60-44B8-9F05-5F8A1C459207}" srcOrd="4" destOrd="0" presId="urn:microsoft.com/office/officeart/2005/8/layout/hierarchy3"/>
-    <dgm:cxn modelId="{9A2DE75A-8661-446F-B51C-4598A4A3D9F4}" type="presParOf" srcId="{2E41A534-E7E4-47AA-ADDA-F189D0110F61}" destId="{C120B304-F0E1-4429-9AF5-59F5E1C399E3}" srcOrd="5" destOrd="0" presId="urn:microsoft.com/office/officeart/2005/8/layout/hierarchy3"/>
-    <dgm:cxn modelId="{421ECAE7-844F-46A5-AA14-A7B16439EEC6}" type="presParOf" srcId="{2E41A534-E7E4-47AA-ADDA-F189D0110F61}" destId="{94815076-3105-46D2-985B-D7EDA471E110}" srcOrd="6" destOrd="0" presId="urn:microsoft.com/office/officeart/2005/8/layout/hierarchy3"/>
-    <dgm:cxn modelId="{8F09F93D-87E5-45D6-9798-D1AF8413E34E}" type="presParOf" srcId="{2E41A534-E7E4-47AA-ADDA-F189D0110F61}" destId="{9D05AA8F-A49F-430B-A56F-60C60C81674B}" srcOrd="7" destOrd="0" presId="urn:microsoft.com/office/officeart/2005/8/layout/hierarchy3"/>
-    <dgm:cxn modelId="{7D7AA574-EBCF-4542-ACEA-EDCD8028238F}" type="presParOf" srcId="{2E41A534-E7E4-47AA-ADDA-F189D0110F61}" destId="{6A7946C5-8043-4989-94CF-DBDFB586B6BE}" srcOrd="8" destOrd="0" presId="urn:microsoft.com/office/officeart/2005/8/layout/hierarchy3"/>
-    <dgm:cxn modelId="{E4C62709-7933-4EF4-9D8A-D014ADA776C9}" type="presParOf" srcId="{2E41A534-E7E4-47AA-ADDA-F189D0110F61}" destId="{DAD2261C-CBAB-4637-97E8-27D1D18ADAD2}" srcOrd="9" destOrd="0" presId="urn:microsoft.com/office/officeart/2005/8/layout/hierarchy3"/>
-    <dgm:cxn modelId="{B68C835E-89FC-4D82-90A4-FBCACC7D3541}" type="presParOf" srcId="{267B7765-1DEE-4C53-9B80-0768245269B3}" destId="{E57DD768-7DBA-4286-BF15-03264F05BEA2}" srcOrd="1" destOrd="0" presId="urn:microsoft.com/office/officeart/2005/8/layout/hierarchy3"/>
-    <dgm:cxn modelId="{863DD82A-D9BC-4469-98BA-CA11FD36C987}" type="presParOf" srcId="{E57DD768-7DBA-4286-BF15-03264F05BEA2}" destId="{46954700-BD95-467E-9722-A1CEFC737D41}" srcOrd="0" destOrd="0" presId="urn:microsoft.com/office/officeart/2005/8/layout/hierarchy3"/>
-    <dgm:cxn modelId="{EEA440C4-A464-4593-ACB4-4DFD6C58A17D}" type="presParOf" srcId="{46954700-BD95-467E-9722-A1CEFC737D41}" destId="{F74EF751-99D0-4CCD-B740-59BBD69AC5BA}" srcOrd="0" destOrd="0" presId="urn:microsoft.com/office/officeart/2005/8/layout/hierarchy3"/>
-    <dgm:cxn modelId="{1009D4DA-0099-4416-94A5-4794EA699183}" type="presParOf" srcId="{46954700-BD95-467E-9722-A1CEFC737D41}" destId="{27E7036D-893E-4349-B0AD-5102FB638312}" srcOrd="1" destOrd="0" presId="urn:microsoft.com/office/officeart/2005/8/layout/hierarchy3"/>
-    <dgm:cxn modelId="{5D33FB0F-1AA5-4A7D-BA2B-BB718AAE0D84}" type="presParOf" srcId="{E57DD768-7DBA-4286-BF15-03264F05BEA2}" destId="{49119195-186B-4EFD-9337-0DB838153B0B}" srcOrd="1" destOrd="0" presId="urn:microsoft.com/office/officeart/2005/8/layout/hierarchy3"/>
-    <dgm:cxn modelId="{917299F6-B4B8-4728-A5B5-86BD668292B5}" type="presParOf" srcId="{49119195-186B-4EFD-9337-0DB838153B0B}" destId="{0F9B23EB-C284-40AF-BF52-59112976A26C}" srcOrd="0" destOrd="0" presId="urn:microsoft.com/office/officeart/2005/8/layout/hierarchy3"/>
-    <dgm:cxn modelId="{3730D356-3CA7-4BCE-AF02-31684BCC42E2}" type="presParOf" srcId="{49119195-186B-4EFD-9337-0DB838153B0B}" destId="{45AC07AE-EB4C-4F55-ADCE-3E0D675A8482}" srcOrd="1" destOrd="0" presId="urn:microsoft.com/office/officeart/2005/8/layout/hierarchy3"/>
-    <dgm:cxn modelId="{4645B75E-B438-4CC3-8A88-3713A479217C}" type="presParOf" srcId="{49119195-186B-4EFD-9337-0DB838153B0B}" destId="{717F3BFC-939B-467B-A0EB-1E5C68C62FC4}" srcOrd="2" destOrd="0" presId="urn:microsoft.com/office/officeart/2005/8/layout/hierarchy3"/>
-    <dgm:cxn modelId="{B0AF6EB0-7448-47FE-892D-6C77D6131902}" type="presParOf" srcId="{49119195-186B-4EFD-9337-0DB838153B0B}" destId="{F147FDF5-E77B-4BDE-9848-021ACD517624}" srcOrd="3" destOrd="0" presId="urn:microsoft.com/office/officeart/2005/8/layout/hierarchy3"/>
-    <dgm:cxn modelId="{650242FC-2DF9-410F-B477-B462E7992C5D}" type="presParOf" srcId="{49119195-186B-4EFD-9337-0DB838153B0B}" destId="{570E55AB-BE9D-4BAB-B6FB-E127D3455109}" srcOrd="4" destOrd="0" presId="urn:microsoft.com/office/officeart/2005/8/layout/hierarchy3"/>
-    <dgm:cxn modelId="{E8AD4F0B-7B57-477A-B16D-7E0B0342CD1D}" type="presParOf" srcId="{49119195-186B-4EFD-9337-0DB838153B0B}" destId="{1CBCD1EF-7F90-488A-94B8-E19B3E25EB4C}" srcOrd="5" destOrd="0" presId="urn:microsoft.com/office/officeart/2005/8/layout/hierarchy3"/>
-    <dgm:cxn modelId="{6E465890-7323-40EB-8CBB-04FA7D2815A9}" type="presParOf" srcId="{49119195-186B-4EFD-9337-0DB838153B0B}" destId="{A9D89B99-D163-47EF-9E1A-716585ECBE42}" srcOrd="6" destOrd="0" presId="urn:microsoft.com/office/officeart/2005/8/layout/hierarchy3"/>
-    <dgm:cxn modelId="{7B59523A-6DBA-4D94-BEC9-14F55F2246D7}" type="presParOf" srcId="{49119195-186B-4EFD-9337-0DB838153B0B}" destId="{BD522080-8EC5-460D-9505-C85B10DB7EE5}" srcOrd="7" destOrd="0" presId="urn:microsoft.com/office/officeart/2005/8/layout/hierarchy3"/>
-    <dgm:cxn modelId="{0093969E-75D4-413D-BAD0-B24D8690D787}" type="presParOf" srcId="{267B7765-1DEE-4C53-9B80-0768245269B3}" destId="{2A34C5DB-4069-46B4-A0A3-21D301067A65}" srcOrd="2" destOrd="0" presId="urn:microsoft.com/office/officeart/2005/8/layout/hierarchy3"/>
-    <dgm:cxn modelId="{C4F0C2ED-BD51-4FBE-815F-23D65F9C52D2}" type="presParOf" srcId="{2A34C5DB-4069-46B4-A0A3-21D301067A65}" destId="{F7C697F5-B862-40A4-9E68-543479022DED}" srcOrd="0" destOrd="0" presId="urn:microsoft.com/office/officeart/2005/8/layout/hierarchy3"/>
-    <dgm:cxn modelId="{4103D1E3-8F37-4B88-89A2-54D13F5A058D}" type="presParOf" srcId="{F7C697F5-B862-40A4-9E68-543479022DED}" destId="{00D5CC1C-8EEC-40EE-AF86-9566CA7261DE}" srcOrd="0" destOrd="0" presId="urn:microsoft.com/office/officeart/2005/8/layout/hierarchy3"/>
-    <dgm:cxn modelId="{D2F99BDD-7802-4EBA-94F3-BF21B333460E}" type="presParOf" srcId="{F7C697F5-B862-40A4-9E68-543479022DED}" destId="{398B1E14-033C-4019-A9DA-CA220337E554}" srcOrd="1" destOrd="0" presId="urn:microsoft.com/office/officeart/2005/8/layout/hierarchy3"/>
-    <dgm:cxn modelId="{469F2927-C3F8-4A11-B4EB-0B294AF3081B}" type="presParOf" srcId="{2A34C5DB-4069-46B4-A0A3-21D301067A65}" destId="{2090DB4D-64F6-4D26-8475-F7106BD70A8F}" srcOrd="1" destOrd="0" presId="urn:microsoft.com/office/officeart/2005/8/layout/hierarchy3"/>
-    <dgm:cxn modelId="{C95A8394-8C6D-44F1-AD82-4F49A03DB4FF}" type="presParOf" srcId="{2090DB4D-64F6-4D26-8475-F7106BD70A8F}" destId="{3BFFE722-DE7B-4AF8-9190-92B2AC98F232}" srcOrd="0" destOrd="0" presId="urn:microsoft.com/office/officeart/2005/8/layout/hierarchy3"/>
-    <dgm:cxn modelId="{4EFB1334-5A50-4EB8-A75C-4F5A15D09DFE}" type="presParOf" srcId="{2090DB4D-64F6-4D26-8475-F7106BD70A8F}" destId="{5D9E938A-3A7A-417B-9413-79E78553928B}" srcOrd="1" destOrd="0" presId="urn:microsoft.com/office/officeart/2005/8/layout/hierarchy3"/>
-    <dgm:cxn modelId="{57607DEB-692F-4722-804B-9979C927DC2B}" type="presParOf" srcId="{2090DB4D-64F6-4D26-8475-F7106BD70A8F}" destId="{EB3AE39D-2BEB-4F37-A6A5-5DC131A621A5}" srcOrd="2" destOrd="0" presId="urn:microsoft.com/office/officeart/2005/8/layout/hierarchy3"/>
-    <dgm:cxn modelId="{38555AB8-10F6-45CC-8B18-82DE9DC5F1AD}" type="presParOf" srcId="{2090DB4D-64F6-4D26-8475-F7106BD70A8F}" destId="{4446A9D1-A1BF-4B96-B30D-9E0270CFC915}" srcOrd="3" destOrd="0" presId="urn:microsoft.com/office/officeart/2005/8/layout/hierarchy3"/>
-    <dgm:cxn modelId="{9CE722E6-6727-4B33-9B1A-C1D3437C37E8}" type="presParOf" srcId="{2090DB4D-64F6-4D26-8475-F7106BD70A8F}" destId="{22CAFD0A-6F24-4952-AF13-6088C32F2D25}" srcOrd="4" destOrd="0" presId="urn:microsoft.com/office/officeart/2005/8/layout/hierarchy3"/>
-    <dgm:cxn modelId="{21583311-9501-4C88-9D6A-29C5B7A20772}" type="presParOf" srcId="{2090DB4D-64F6-4D26-8475-F7106BD70A8F}" destId="{59AC6746-BAE6-4BCB-A076-2900E47B7FEB}" srcOrd="5" destOrd="0" presId="urn:microsoft.com/office/officeart/2005/8/layout/hierarchy3"/>
-    <dgm:cxn modelId="{761A8BE2-3143-4664-9E6B-9F5B7E2A67DD}" type="presParOf" srcId="{2090DB4D-64F6-4D26-8475-F7106BD70A8F}" destId="{42CB16FD-5292-4434-8395-7792149C841A}" srcOrd="6" destOrd="0" presId="urn:microsoft.com/office/officeart/2005/8/layout/hierarchy3"/>
-    <dgm:cxn modelId="{35083FE9-C492-42BC-A62A-7E30D2963AC3}" type="presParOf" srcId="{2090DB4D-64F6-4D26-8475-F7106BD70A8F}" destId="{D40BE166-61CA-4647-A7DE-6B5FBAB588C8}" srcOrd="7" destOrd="0" presId="urn:microsoft.com/office/officeart/2005/8/layout/hierarchy3"/>
-    <dgm:cxn modelId="{8B9B9196-6210-469E-A409-D04648B14AF8}" type="presParOf" srcId="{2090DB4D-64F6-4D26-8475-F7106BD70A8F}" destId="{3EA31262-E575-45D0-90A5-2059D7E8EE96}" srcOrd="8" destOrd="0" presId="urn:microsoft.com/office/officeart/2005/8/layout/hierarchy3"/>
-    <dgm:cxn modelId="{F38A697A-E134-4EF7-885C-ECEA98816E8D}" type="presParOf" srcId="{2090DB4D-64F6-4D26-8475-F7106BD70A8F}" destId="{18EA3F75-A9BB-4D40-9F57-A894FFF99A31}" srcOrd="9" destOrd="0" presId="urn:microsoft.com/office/officeart/2005/8/layout/hierarchy3"/>
-    <dgm:cxn modelId="{4DC8D58B-622C-4A0C-BC82-9A38C977543C}" type="presParOf" srcId="{2090DB4D-64F6-4D26-8475-F7106BD70A8F}" destId="{FA3030CA-2937-4DB2-A9BA-63C20387AE56}" srcOrd="10" destOrd="0" presId="urn:microsoft.com/office/officeart/2005/8/layout/hierarchy3"/>
-    <dgm:cxn modelId="{8B68E6F2-E9E4-4AF0-B235-492CCE6B06C7}" type="presParOf" srcId="{2090DB4D-64F6-4D26-8475-F7106BD70A8F}" destId="{7CB94C59-8F42-4DFC-9897-26E8FCF9850C}" srcOrd="11" destOrd="0" presId="urn:microsoft.com/office/officeart/2005/8/layout/hierarchy3"/>
-    <dgm:cxn modelId="{7B947752-313B-4A7B-A167-EE208FA7AC44}" type="presParOf" srcId="{2090DB4D-64F6-4D26-8475-F7106BD70A8F}" destId="{B317B66D-2C58-4BDC-861A-34B72BC126E1}" srcOrd="12" destOrd="0" presId="urn:microsoft.com/office/officeart/2005/8/layout/hierarchy3"/>
-    <dgm:cxn modelId="{61F87EB9-887D-44F8-9C03-A3CAC07834AD}" type="presParOf" srcId="{2090DB4D-64F6-4D26-8475-F7106BD70A8F}" destId="{D1C6C49A-9A38-42AC-BF5E-6778FB5A6761}" srcOrd="13" destOrd="0" presId="urn:microsoft.com/office/officeart/2005/8/layout/hierarchy3"/>
-    <dgm:cxn modelId="{70C355AC-7442-4C4B-B682-F901DAD93B6C}" type="presParOf" srcId="{267B7765-1DEE-4C53-9B80-0768245269B3}" destId="{AE9F83A2-359D-4D06-91E4-A3A5938142CD}" srcOrd="3" destOrd="0" presId="urn:microsoft.com/office/officeart/2005/8/layout/hierarchy3"/>
-    <dgm:cxn modelId="{98F66B87-6598-4222-B879-0ADA85FA0DCF}" type="presParOf" srcId="{AE9F83A2-359D-4D06-91E4-A3A5938142CD}" destId="{AE51639F-ADCA-4550-A626-A5EE1F7D5BFC}" srcOrd="0" destOrd="0" presId="urn:microsoft.com/office/officeart/2005/8/layout/hierarchy3"/>
-    <dgm:cxn modelId="{8735198A-2FE4-450C-BB5E-9FE5E0C2D0C9}" type="presParOf" srcId="{AE51639F-ADCA-4550-A626-A5EE1F7D5BFC}" destId="{E340668D-627A-46FD-9D06-4087A7A6B11A}" srcOrd="0" destOrd="0" presId="urn:microsoft.com/office/officeart/2005/8/layout/hierarchy3"/>
-    <dgm:cxn modelId="{0AA4ADAC-3C9C-4D85-AE0E-A4E8D4AB3FCE}" type="presParOf" srcId="{AE51639F-ADCA-4550-A626-A5EE1F7D5BFC}" destId="{824F1EA5-FC71-4D21-BEA8-2D7DDBE27A44}" srcOrd="1" destOrd="0" presId="urn:microsoft.com/office/officeart/2005/8/layout/hierarchy3"/>
-    <dgm:cxn modelId="{5001AEFB-0C7A-450A-99E2-3CE6A23F402E}" type="presParOf" srcId="{AE9F83A2-359D-4D06-91E4-A3A5938142CD}" destId="{C927497D-8087-4D39-9B7C-4B6FFD26EC19}" srcOrd="1" destOrd="0" presId="urn:microsoft.com/office/officeart/2005/8/layout/hierarchy3"/>
-    <dgm:cxn modelId="{34E9BA2E-BCE0-4C07-B8D8-1A1CD76C00E9}" type="presParOf" srcId="{C927497D-8087-4D39-9B7C-4B6FFD26EC19}" destId="{5A3B5013-8BDE-482B-837D-E5DB2A5ED434}" srcOrd="0" destOrd="0" presId="urn:microsoft.com/office/officeart/2005/8/layout/hierarchy3"/>
-    <dgm:cxn modelId="{988726A7-AB28-4501-AD0E-B77040B3F9FB}" type="presParOf" srcId="{C927497D-8087-4D39-9B7C-4B6FFD26EC19}" destId="{4FA9D213-2058-46FA-8B33-147E66786270}" srcOrd="1" destOrd="0" presId="urn:microsoft.com/office/officeart/2005/8/layout/hierarchy3"/>
-    <dgm:cxn modelId="{48592AC1-2FB6-4097-A629-81EF37367540}" type="presParOf" srcId="{C927497D-8087-4D39-9B7C-4B6FFD26EC19}" destId="{54AB134C-74E1-4B32-8D7D-08A5C943041F}" srcOrd="2" destOrd="0" presId="urn:microsoft.com/office/officeart/2005/8/layout/hierarchy3"/>
-    <dgm:cxn modelId="{E5D69A73-360C-4F58-926B-E2830CBD59E4}" type="presParOf" srcId="{C927497D-8087-4D39-9B7C-4B6FFD26EC19}" destId="{2B748FA3-2567-45C3-A6DB-E3953F55FFC7}" srcOrd="3" destOrd="0" presId="urn:microsoft.com/office/officeart/2005/8/layout/hierarchy3"/>
-    <dgm:cxn modelId="{E1FC437D-451B-4CA3-B1C2-194C05282515}" type="presParOf" srcId="{C927497D-8087-4D39-9B7C-4B6FFD26EC19}" destId="{A1B2859F-60E1-4120-9207-5ABD0B69CC12}" srcOrd="4" destOrd="0" presId="urn:microsoft.com/office/officeart/2005/8/layout/hierarchy3"/>
-    <dgm:cxn modelId="{CFB476F2-6E8C-40DC-9F55-1A3692B0F860}" type="presParOf" srcId="{C927497D-8087-4D39-9B7C-4B6FFD26EC19}" destId="{DB80092B-A9EC-4CD0-BBB1-613CC9B325D7}" srcOrd="5" destOrd="0" presId="urn:microsoft.com/office/officeart/2005/8/layout/hierarchy3"/>
-    <dgm:cxn modelId="{0E4DB153-F449-4CDC-BF10-DBD66797ED35}" type="presParOf" srcId="{C927497D-8087-4D39-9B7C-4B6FFD26EC19}" destId="{081CA428-9A35-40D5-9BDE-6F091E0F816A}" srcOrd="6" destOrd="0" presId="urn:microsoft.com/office/officeart/2005/8/layout/hierarchy3"/>
-    <dgm:cxn modelId="{185AAD55-5AB6-4876-9893-42321F503330}" type="presParOf" srcId="{C927497D-8087-4D39-9B7C-4B6FFD26EC19}" destId="{62A4A690-7C31-4091-8C28-0DAEA7509721}" srcOrd="7" destOrd="0" presId="urn:microsoft.com/office/officeart/2005/8/layout/hierarchy3"/>
-    <dgm:cxn modelId="{F76208A4-E32C-4CA5-B9A7-1904B0B95F01}" type="presParOf" srcId="{C927497D-8087-4D39-9B7C-4B6FFD26EC19}" destId="{40697286-185B-4BD9-B287-0270B2574FCC}" srcOrd="8" destOrd="0" presId="urn:microsoft.com/office/officeart/2005/8/layout/hierarchy3"/>
-    <dgm:cxn modelId="{AFAA5814-EF06-4F33-9F39-DEB4352445D4}" type="presParOf" srcId="{C927497D-8087-4D39-9B7C-4B6FFD26EC19}" destId="{8F56E187-385D-4836-B80E-BEBDB25757AC}" srcOrd="9" destOrd="0" presId="urn:microsoft.com/office/officeart/2005/8/layout/hierarchy3"/>
-    <dgm:cxn modelId="{F156FD05-CC4B-42EE-AFBD-2DE58144FC2C}" type="presParOf" srcId="{267B7765-1DEE-4C53-9B80-0768245269B3}" destId="{BC3D4C87-ECAD-46E1-B394-20EB74FF5F17}" srcOrd="4" destOrd="0" presId="urn:microsoft.com/office/officeart/2005/8/layout/hierarchy3"/>
-    <dgm:cxn modelId="{8493DFFE-DFA8-492D-88E0-BC148B0EF622}" type="presParOf" srcId="{BC3D4C87-ECAD-46E1-B394-20EB74FF5F17}" destId="{47E0C800-E3C6-46B2-B735-34005DD92FA1}" srcOrd="0" destOrd="0" presId="urn:microsoft.com/office/officeart/2005/8/layout/hierarchy3"/>
-    <dgm:cxn modelId="{7020141D-ABB8-482D-9299-18FD4192042F}" type="presParOf" srcId="{47E0C800-E3C6-46B2-B735-34005DD92FA1}" destId="{BB133219-6104-4263-A313-E584786669EF}" srcOrd="0" destOrd="0" presId="urn:microsoft.com/office/officeart/2005/8/layout/hierarchy3"/>
-    <dgm:cxn modelId="{E23BDB46-7FAB-4DA3-BB12-EF1C553BE8ED}" type="presParOf" srcId="{47E0C800-E3C6-46B2-B735-34005DD92FA1}" destId="{1C4770AD-258D-4E70-9255-595F4FA1345E}" srcOrd="1" destOrd="0" presId="urn:microsoft.com/office/officeart/2005/8/layout/hierarchy3"/>
-    <dgm:cxn modelId="{321B5141-3553-47C5-B6B8-9EE19A15C2CC}" type="presParOf" srcId="{BC3D4C87-ECAD-46E1-B394-20EB74FF5F17}" destId="{6783DF2C-0A8B-4B15-BFD3-495B02C1161F}" srcOrd="1" destOrd="0" presId="urn:microsoft.com/office/officeart/2005/8/layout/hierarchy3"/>
-    <dgm:cxn modelId="{88450140-3263-4577-BD7D-DD5C8014D6D1}" type="presParOf" srcId="{6783DF2C-0A8B-4B15-BFD3-495B02C1161F}" destId="{E3F1D89B-2B64-4981-9FCE-7FA44EAFB380}" srcOrd="0" destOrd="0" presId="urn:microsoft.com/office/officeart/2005/8/layout/hierarchy3"/>
-    <dgm:cxn modelId="{A790E179-5735-4CAF-B6EA-4DD69CEFC0B7}" type="presParOf" srcId="{6783DF2C-0A8B-4B15-BFD3-495B02C1161F}" destId="{AE665C0C-3C2D-439F-8C6E-3A3C2749CCAF}" srcOrd="1" destOrd="0" presId="urn:microsoft.com/office/officeart/2005/8/layout/hierarchy3"/>
-    <dgm:cxn modelId="{C2401ABA-1B0A-4BCE-91FD-8EB22F90DBFD}" type="presParOf" srcId="{6783DF2C-0A8B-4B15-BFD3-495B02C1161F}" destId="{416EC52C-0417-4860-86EB-F749C90C46D3}" srcOrd="2" destOrd="0" presId="urn:microsoft.com/office/officeart/2005/8/layout/hierarchy3"/>
-    <dgm:cxn modelId="{51C37B79-0588-4034-98D1-924B8C14EBEA}" type="presParOf" srcId="{6783DF2C-0A8B-4B15-BFD3-495B02C1161F}" destId="{DD4569BE-0B05-4CD3-888B-CDE962E66688}" srcOrd="3" destOrd="0" presId="urn:microsoft.com/office/officeart/2005/8/layout/hierarchy3"/>
-    <dgm:cxn modelId="{FA584DEF-11D6-4240-9A10-ADA33BDE05CB}" type="presParOf" srcId="{6783DF2C-0A8B-4B15-BFD3-495B02C1161F}" destId="{A3AD6B5E-2DCC-48D3-9AB9-D043387595C5}" srcOrd="4" destOrd="0" presId="urn:microsoft.com/office/officeart/2005/8/layout/hierarchy3"/>
-    <dgm:cxn modelId="{64B78F9F-EE1E-42E0-B551-7D0F30391A5C}" type="presParOf" srcId="{6783DF2C-0A8B-4B15-BFD3-495B02C1161F}" destId="{6A263082-104E-4D25-AF38-5713BF0C1002}" srcOrd="5" destOrd="0" presId="urn:microsoft.com/office/officeart/2005/8/layout/hierarchy3"/>
-    <dgm:cxn modelId="{9A65E994-98B9-4E41-9859-8A8ADAB4E306}" type="presParOf" srcId="{6783DF2C-0A8B-4B15-BFD3-495B02C1161F}" destId="{DA3F046D-8714-44FE-BAB7-C47CCEA28677}" srcOrd="6" destOrd="0" presId="urn:microsoft.com/office/officeart/2005/8/layout/hierarchy3"/>
-    <dgm:cxn modelId="{51509570-1AAB-40A3-9E6E-B9AF212E491F}" type="presParOf" srcId="{6783DF2C-0A8B-4B15-BFD3-495B02C1161F}" destId="{7E6A6CD6-5A60-45A8-A315-048CC76007CC}" srcOrd="7" destOrd="0" presId="urn:microsoft.com/office/officeart/2005/8/layout/hierarchy3"/>
-    <dgm:cxn modelId="{BCDCFE9C-4DB5-4B11-B68F-43ADADBAE4AA}" type="presParOf" srcId="{267B7765-1DEE-4C53-9B80-0768245269B3}" destId="{B9218322-73EC-44E3-9F2B-03AA2E64476B}" srcOrd="5" destOrd="0" presId="urn:microsoft.com/office/officeart/2005/8/layout/hierarchy3"/>
-    <dgm:cxn modelId="{FC2EF732-341F-4E6B-9406-CA31B2464F24}" type="presParOf" srcId="{B9218322-73EC-44E3-9F2B-03AA2E64476B}" destId="{74764EB6-031A-4030-B704-0B52061F16B4}" srcOrd="0" destOrd="0" presId="urn:microsoft.com/office/officeart/2005/8/layout/hierarchy3"/>
-    <dgm:cxn modelId="{0A1F530F-B558-4E95-96FA-EDDECF13A7A1}" type="presParOf" srcId="{74764EB6-031A-4030-B704-0B52061F16B4}" destId="{650FAB10-8F60-4378-B552-170B2EF64F48}" srcOrd="0" destOrd="0" presId="urn:microsoft.com/office/officeart/2005/8/layout/hierarchy3"/>
-    <dgm:cxn modelId="{D7203B90-8217-431A-A422-407C5EEE3E86}" type="presParOf" srcId="{74764EB6-031A-4030-B704-0B52061F16B4}" destId="{FE881A82-6BC4-446B-8DCC-BA38BBD3C5A5}" srcOrd="1" destOrd="0" presId="urn:microsoft.com/office/officeart/2005/8/layout/hierarchy3"/>
-    <dgm:cxn modelId="{F38B61BB-0DE0-4A0D-8F4D-983DA4CAE30C}" type="presParOf" srcId="{B9218322-73EC-44E3-9F2B-03AA2E64476B}" destId="{7E02F08A-C45F-44A9-8E65-029FAA9A45D1}" srcOrd="1" destOrd="0" presId="urn:microsoft.com/office/officeart/2005/8/layout/hierarchy3"/>
-    <dgm:cxn modelId="{44EF476D-5487-47F5-9794-EF1F7E741587}" type="presParOf" srcId="{7E02F08A-C45F-44A9-8E65-029FAA9A45D1}" destId="{9A3EA9D4-2DAD-4077-9019-D10794AD7FA9}" srcOrd="0" destOrd="0" presId="urn:microsoft.com/office/officeart/2005/8/layout/hierarchy3"/>
-    <dgm:cxn modelId="{65699F2D-82BD-476D-86D4-FBB3F9359F1C}" type="presParOf" srcId="{7E02F08A-C45F-44A9-8E65-029FAA9A45D1}" destId="{B5EBB8BD-D3EF-45C5-A8F8-AA79DC9E505D}" srcOrd="1" destOrd="0" presId="urn:microsoft.com/office/officeart/2005/8/layout/hierarchy3"/>
-    <dgm:cxn modelId="{9976F25C-919A-4B70-BE4B-07579D8F9CE3}" type="presParOf" srcId="{7E02F08A-C45F-44A9-8E65-029FAA9A45D1}" destId="{C7363471-0DEE-44F4-85E9-F3F1651BE5DD}" srcOrd="2" destOrd="0" presId="urn:microsoft.com/office/officeart/2005/8/layout/hierarchy3"/>
-    <dgm:cxn modelId="{6B2A5D13-494D-44F3-9D47-DAA9FC9A6A98}" type="presParOf" srcId="{7E02F08A-C45F-44A9-8E65-029FAA9A45D1}" destId="{32E3DD15-D1BA-42E9-80ED-E7F04EC2FD4B}" srcOrd="3" destOrd="0" presId="urn:microsoft.com/office/officeart/2005/8/layout/hierarchy3"/>
-    <dgm:cxn modelId="{0CE9A1DD-0B95-4C84-9553-4A83932CD345}" type="presParOf" srcId="{7E02F08A-C45F-44A9-8E65-029FAA9A45D1}" destId="{00ADD16A-B9C7-4A3B-9D46-690F1EB74179}" srcOrd="4" destOrd="0" presId="urn:microsoft.com/office/officeart/2005/8/layout/hierarchy3"/>
-    <dgm:cxn modelId="{B759D2AB-DBB7-4F67-B659-8EF8A2456892}" type="presParOf" srcId="{7E02F08A-C45F-44A9-8E65-029FAA9A45D1}" destId="{9EE4F1DF-C6FB-4117-8472-EDE9F10DCF6D}" srcOrd="5" destOrd="0" presId="urn:microsoft.com/office/officeart/2005/8/layout/hierarchy3"/>
+    <dgm:cxn modelId="{087AF172-07E7-4077-B85D-F91E097A2C6A}" type="presOf" srcId="{B596DE4D-CD45-4DB3-95B3-8E03FD6B8F0B}" destId="{FA3030CA-2937-4DB2-A9BA-63C20387AE56}" srcOrd="0" destOrd="0" presId="urn:microsoft.com/office/officeart/2005/8/layout/hierarchy3"/>
+    <dgm:cxn modelId="{FD2FAFBD-ED5A-40D5-9468-08D8D2A0148E}" type="presOf" srcId="{F9E57E57-1849-45B0-ABB6-48B4224827A1}" destId="{3EA31262-E575-45D0-90A5-2059D7E8EE96}" srcOrd="0" destOrd="0" presId="urn:microsoft.com/office/officeart/2005/8/layout/hierarchy3"/>
+    <dgm:cxn modelId="{9FA18AB1-0F06-462A-8D72-17C7CB1133B6}" type="presOf" srcId="{EF34184F-4BD0-493D-BA02-4738D9DFB308}" destId="{3BFFE722-DE7B-4AF8-9190-92B2AC98F232}" srcOrd="0" destOrd="0" presId="urn:microsoft.com/office/officeart/2005/8/layout/hierarchy3"/>
+    <dgm:cxn modelId="{7248EF09-4896-46F8-B7E0-1E9645F0D6EC}" type="presOf" srcId="{3676F733-0045-4C31-A048-FE452EE0154C}" destId="{22CAFD0A-6F24-4952-AF13-6088C32F2D25}" srcOrd="0" destOrd="0" presId="urn:microsoft.com/office/officeart/2005/8/layout/hierarchy3"/>
+    <dgm:cxn modelId="{B88AAB4A-0C65-4078-BB35-900BDC173FB8}" type="presOf" srcId="{5BF2DC34-8488-45CC-845B-62AB02230DCE}" destId="{F147FDF5-E77B-4BDE-9848-021ACD517624}" srcOrd="0" destOrd="0" presId="urn:microsoft.com/office/officeart/2005/8/layout/hierarchy3"/>
+    <dgm:cxn modelId="{7E29BFDE-4845-4AC3-87BF-1C43E21A171C}" type="presOf" srcId="{8C26FD0F-FA7B-4F69-9122-80F0C94B50C5}" destId="{32E3DD15-D1BA-42E9-80ED-E7F04EC2FD4B}" srcOrd="0" destOrd="0" presId="urn:microsoft.com/office/officeart/2005/8/layout/hierarchy3"/>
+    <dgm:cxn modelId="{41CC5DA0-8C56-4500-ACEB-97216F94FF04}" type="presOf" srcId="{0DE5734F-D4A7-45A5-BFDC-91D20F4E9A24}" destId="{5D9E938A-3A7A-417B-9413-79E78553928B}" srcOrd="0" destOrd="0" presId="urn:microsoft.com/office/officeart/2005/8/layout/hierarchy3"/>
+    <dgm:cxn modelId="{2055B3B9-2CE6-469B-8153-1301BA384016}" type="presOf" srcId="{9A324C25-6978-487D-8640-31EC2A168173}" destId="{9A3EA9D4-2DAD-4077-9019-D10794AD7FA9}" srcOrd="0" destOrd="0" presId="urn:microsoft.com/office/officeart/2005/8/layout/hierarchy3"/>
+    <dgm:cxn modelId="{23A07EC7-B918-400C-9F25-86B487AE4C38}" type="presParOf" srcId="{267B7765-1DEE-4C53-9B80-0768245269B3}" destId="{101B7196-B825-45FD-AFD2-BB0AC74EC2F1}" srcOrd="0" destOrd="0" presId="urn:microsoft.com/office/officeart/2005/8/layout/hierarchy3"/>
+    <dgm:cxn modelId="{4EFBA660-324F-4044-ADE3-05E9E727BCD9}" type="presParOf" srcId="{101B7196-B825-45FD-AFD2-BB0AC74EC2F1}" destId="{4BA95FA7-1F4D-45C4-B4E6-CE373BFD48A2}" srcOrd="0" destOrd="0" presId="urn:microsoft.com/office/officeart/2005/8/layout/hierarchy3"/>
+    <dgm:cxn modelId="{41972790-E5D7-4B21-8855-BB83131CE4BF}" type="presParOf" srcId="{4BA95FA7-1F4D-45C4-B4E6-CE373BFD48A2}" destId="{DD7D61AB-BAC0-4B59-8A6C-725A6BA4F706}" srcOrd="0" destOrd="0" presId="urn:microsoft.com/office/officeart/2005/8/layout/hierarchy3"/>
+    <dgm:cxn modelId="{7BE89960-8DFE-46F4-9DEC-959BAB567EAE}" type="presParOf" srcId="{4BA95FA7-1F4D-45C4-B4E6-CE373BFD48A2}" destId="{BD459B51-E88F-450E-8A87-EE44572B3285}" srcOrd="1" destOrd="0" presId="urn:microsoft.com/office/officeart/2005/8/layout/hierarchy3"/>
+    <dgm:cxn modelId="{9BAC28E4-E5BE-4D86-882F-9AC9DA5D8B8B}" type="presParOf" srcId="{101B7196-B825-45FD-AFD2-BB0AC74EC2F1}" destId="{2E41A534-E7E4-47AA-ADDA-F189D0110F61}" srcOrd="1" destOrd="0" presId="urn:microsoft.com/office/officeart/2005/8/layout/hierarchy3"/>
+    <dgm:cxn modelId="{FE3218FF-D246-43E7-8612-AEE962F43623}" type="presParOf" srcId="{2E41A534-E7E4-47AA-ADDA-F189D0110F61}" destId="{E3656748-5C15-4ACC-8390-56C6DD3C2415}" srcOrd="0" destOrd="0" presId="urn:microsoft.com/office/officeart/2005/8/layout/hierarchy3"/>
+    <dgm:cxn modelId="{A2C029A4-AC31-46EA-8B8F-7DA7BD9EBB1D}" type="presParOf" srcId="{2E41A534-E7E4-47AA-ADDA-F189D0110F61}" destId="{049CD944-4450-42A8-97F9-DA30D3A2C04C}" srcOrd="1" destOrd="0" presId="urn:microsoft.com/office/officeart/2005/8/layout/hierarchy3"/>
+    <dgm:cxn modelId="{8E5E5FE5-D6EA-45BC-B57A-ECC3976F5494}" type="presParOf" srcId="{2E41A534-E7E4-47AA-ADDA-F189D0110F61}" destId="{2FC7ED85-88BF-4EF6-BD7F-992E22912436}" srcOrd="2" destOrd="0" presId="urn:microsoft.com/office/officeart/2005/8/layout/hierarchy3"/>
+    <dgm:cxn modelId="{1198283B-0D7E-493C-9D1F-9530502E7B3F}" type="presParOf" srcId="{2E41A534-E7E4-47AA-ADDA-F189D0110F61}" destId="{088BE7E5-46D3-41AA-87D8-2DC6296C36B0}" srcOrd="3" destOrd="0" presId="urn:microsoft.com/office/officeart/2005/8/layout/hierarchy3"/>
+    <dgm:cxn modelId="{A7D7B78B-1006-4D91-9689-9941BA07EB76}" type="presParOf" srcId="{2E41A534-E7E4-47AA-ADDA-F189D0110F61}" destId="{268C4050-2F60-44B8-9F05-5F8A1C459207}" srcOrd="4" destOrd="0" presId="urn:microsoft.com/office/officeart/2005/8/layout/hierarchy3"/>
+    <dgm:cxn modelId="{B57D1D58-6A3F-443A-BFA8-21F4095B3BE9}" type="presParOf" srcId="{2E41A534-E7E4-47AA-ADDA-F189D0110F61}" destId="{C120B304-F0E1-4429-9AF5-59F5E1C399E3}" srcOrd="5" destOrd="0" presId="urn:microsoft.com/office/officeart/2005/8/layout/hierarchy3"/>
+    <dgm:cxn modelId="{B0B98755-C6C2-42EB-A774-EEF2F9766974}" type="presParOf" srcId="{2E41A534-E7E4-47AA-ADDA-F189D0110F61}" destId="{94815076-3105-46D2-985B-D7EDA471E110}" srcOrd="6" destOrd="0" presId="urn:microsoft.com/office/officeart/2005/8/layout/hierarchy3"/>
+    <dgm:cxn modelId="{66F53FE8-42E4-4433-8F74-988B6CEA377A}" type="presParOf" srcId="{2E41A534-E7E4-47AA-ADDA-F189D0110F61}" destId="{9D05AA8F-A49F-430B-A56F-60C60C81674B}" srcOrd="7" destOrd="0" presId="urn:microsoft.com/office/officeart/2005/8/layout/hierarchy3"/>
+    <dgm:cxn modelId="{D0BAB591-D97E-4ED1-B714-0051C60397AA}" type="presParOf" srcId="{2E41A534-E7E4-47AA-ADDA-F189D0110F61}" destId="{6A7946C5-8043-4989-94CF-DBDFB586B6BE}" srcOrd="8" destOrd="0" presId="urn:microsoft.com/office/officeart/2005/8/layout/hierarchy3"/>
+    <dgm:cxn modelId="{6998F66E-3B64-444E-93FF-C17C3BE0A979}" type="presParOf" srcId="{2E41A534-E7E4-47AA-ADDA-F189D0110F61}" destId="{DAD2261C-CBAB-4637-97E8-27D1D18ADAD2}" srcOrd="9" destOrd="0" presId="urn:microsoft.com/office/officeart/2005/8/layout/hierarchy3"/>
+    <dgm:cxn modelId="{A948565A-8DB7-4FFA-86BC-4FBC762D5A29}" type="presParOf" srcId="{267B7765-1DEE-4C53-9B80-0768245269B3}" destId="{E57DD768-7DBA-4286-BF15-03264F05BEA2}" srcOrd="1" destOrd="0" presId="urn:microsoft.com/office/officeart/2005/8/layout/hierarchy3"/>
+    <dgm:cxn modelId="{F1942CFB-FDB6-4B3B-ABA8-BC607D8463C5}" type="presParOf" srcId="{E57DD768-7DBA-4286-BF15-03264F05BEA2}" destId="{46954700-BD95-467E-9722-A1CEFC737D41}" srcOrd="0" destOrd="0" presId="urn:microsoft.com/office/officeart/2005/8/layout/hierarchy3"/>
+    <dgm:cxn modelId="{BE27CAFE-A381-41F6-9C39-FAB59E0C654E}" type="presParOf" srcId="{46954700-BD95-467E-9722-A1CEFC737D41}" destId="{F74EF751-99D0-4CCD-B740-59BBD69AC5BA}" srcOrd="0" destOrd="0" presId="urn:microsoft.com/office/officeart/2005/8/layout/hierarchy3"/>
+    <dgm:cxn modelId="{64EBC172-A174-45EC-9C0F-0723BC2C8013}" type="presParOf" srcId="{46954700-BD95-467E-9722-A1CEFC737D41}" destId="{27E7036D-893E-4349-B0AD-5102FB638312}" srcOrd="1" destOrd="0" presId="urn:microsoft.com/office/officeart/2005/8/layout/hierarchy3"/>
+    <dgm:cxn modelId="{C2E34D24-4903-4DDA-A883-08911010C28F}" type="presParOf" srcId="{E57DD768-7DBA-4286-BF15-03264F05BEA2}" destId="{49119195-186B-4EFD-9337-0DB838153B0B}" srcOrd="1" destOrd="0" presId="urn:microsoft.com/office/officeart/2005/8/layout/hierarchy3"/>
+    <dgm:cxn modelId="{99E1CC5C-0390-441F-8B42-BAAB8CB3B04D}" type="presParOf" srcId="{49119195-186B-4EFD-9337-0DB838153B0B}" destId="{0F9B23EB-C284-40AF-BF52-59112976A26C}" srcOrd="0" destOrd="0" presId="urn:microsoft.com/office/officeart/2005/8/layout/hierarchy3"/>
+    <dgm:cxn modelId="{B25D36D7-FE4F-4E3B-89CD-527889D4B083}" type="presParOf" srcId="{49119195-186B-4EFD-9337-0DB838153B0B}" destId="{45AC07AE-EB4C-4F55-ADCE-3E0D675A8482}" srcOrd="1" destOrd="0" presId="urn:microsoft.com/office/officeart/2005/8/layout/hierarchy3"/>
+    <dgm:cxn modelId="{66BCF293-38F2-4443-88E5-C15C0825AA9D}" type="presParOf" srcId="{49119195-186B-4EFD-9337-0DB838153B0B}" destId="{717F3BFC-939B-467B-A0EB-1E5C68C62FC4}" srcOrd="2" destOrd="0" presId="urn:microsoft.com/office/officeart/2005/8/layout/hierarchy3"/>
+    <dgm:cxn modelId="{CDB9A989-75A7-4EAF-AC07-0AAA0D70B90B}" type="presParOf" srcId="{49119195-186B-4EFD-9337-0DB838153B0B}" destId="{F147FDF5-E77B-4BDE-9848-021ACD517624}" srcOrd="3" destOrd="0" presId="urn:microsoft.com/office/officeart/2005/8/layout/hierarchy3"/>
+    <dgm:cxn modelId="{A54FBA3E-1A4A-4319-8D10-C3F05A23EFE6}" type="presParOf" srcId="{49119195-186B-4EFD-9337-0DB838153B0B}" destId="{570E55AB-BE9D-4BAB-B6FB-E127D3455109}" srcOrd="4" destOrd="0" presId="urn:microsoft.com/office/officeart/2005/8/layout/hierarchy3"/>
+    <dgm:cxn modelId="{1BB727BA-32D5-440B-A832-89197DC98905}" type="presParOf" srcId="{49119195-186B-4EFD-9337-0DB838153B0B}" destId="{1CBCD1EF-7F90-488A-94B8-E19B3E25EB4C}" srcOrd="5" destOrd="0" presId="urn:microsoft.com/office/officeart/2005/8/layout/hierarchy3"/>
+    <dgm:cxn modelId="{2E6FCA28-DB62-4238-B236-B123DEAE86A3}" type="presParOf" srcId="{49119195-186B-4EFD-9337-0DB838153B0B}" destId="{A9D89B99-D163-47EF-9E1A-716585ECBE42}" srcOrd="6" destOrd="0" presId="urn:microsoft.com/office/officeart/2005/8/layout/hierarchy3"/>
+    <dgm:cxn modelId="{E8D7DFA9-D16F-423E-862A-A0F562917347}" type="presParOf" srcId="{49119195-186B-4EFD-9337-0DB838153B0B}" destId="{BD522080-8EC5-460D-9505-C85B10DB7EE5}" srcOrd="7" destOrd="0" presId="urn:microsoft.com/office/officeart/2005/8/layout/hierarchy3"/>
+    <dgm:cxn modelId="{5E777A67-6EEC-4214-9DFA-CE4A620ACC14}" type="presParOf" srcId="{267B7765-1DEE-4C53-9B80-0768245269B3}" destId="{2A34C5DB-4069-46B4-A0A3-21D301067A65}" srcOrd="2" destOrd="0" presId="urn:microsoft.com/office/officeart/2005/8/layout/hierarchy3"/>
+    <dgm:cxn modelId="{81021495-EF49-42FE-8067-027489D27619}" type="presParOf" srcId="{2A34C5DB-4069-46B4-A0A3-21D301067A65}" destId="{F7C697F5-B862-40A4-9E68-543479022DED}" srcOrd="0" destOrd="0" presId="urn:microsoft.com/office/officeart/2005/8/layout/hierarchy3"/>
+    <dgm:cxn modelId="{9ABFA396-BD9D-4567-B2C0-D5CE9229B690}" type="presParOf" srcId="{F7C697F5-B862-40A4-9E68-543479022DED}" destId="{00D5CC1C-8EEC-40EE-AF86-9566CA7261DE}" srcOrd="0" destOrd="0" presId="urn:microsoft.com/office/officeart/2005/8/layout/hierarchy3"/>
+    <dgm:cxn modelId="{BD0AB87F-749A-4525-A596-9F56331ACE81}" type="presParOf" srcId="{F7C697F5-B862-40A4-9E68-543479022DED}" destId="{398B1E14-033C-4019-A9DA-CA220337E554}" srcOrd="1" destOrd="0" presId="urn:microsoft.com/office/officeart/2005/8/layout/hierarchy3"/>
+    <dgm:cxn modelId="{282D1481-ABFD-48F8-B449-3EE01FDD5AB8}" type="presParOf" srcId="{2A34C5DB-4069-46B4-A0A3-21D301067A65}" destId="{2090DB4D-64F6-4D26-8475-F7106BD70A8F}" srcOrd="1" destOrd="0" presId="urn:microsoft.com/office/officeart/2005/8/layout/hierarchy3"/>
+    <dgm:cxn modelId="{D2D4F63E-F644-4B56-B14C-7CBB940C43D0}" type="presParOf" srcId="{2090DB4D-64F6-4D26-8475-F7106BD70A8F}" destId="{3BFFE722-DE7B-4AF8-9190-92B2AC98F232}" srcOrd="0" destOrd="0" presId="urn:microsoft.com/office/officeart/2005/8/layout/hierarchy3"/>
+    <dgm:cxn modelId="{6DEA65B9-1506-4209-AC70-D642C8199366}" type="presParOf" srcId="{2090DB4D-64F6-4D26-8475-F7106BD70A8F}" destId="{5D9E938A-3A7A-417B-9413-79E78553928B}" srcOrd="1" destOrd="0" presId="urn:microsoft.com/office/officeart/2005/8/layout/hierarchy3"/>
+    <dgm:cxn modelId="{45C22C0C-B24A-41C8-8E3B-26A0049196AD}" type="presParOf" srcId="{2090DB4D-64F6-4D26-8475-F7106BD70A8F}" destId="{EB3AE39D-2BEB-4F37-A6A5-5DC131A621A5}" srcOrd="2" destOrd="0" presId="urn:microsoft.com/office/officeart/2005/8/layout/hierarchy3"/>
+    <dgm:cxn modelId="{567EB828-4A12-477F-ABFF-2A13B7C666EC}" type="presParOf" srcId="{2090DB4D-64F6-4D26-8475-F7106BD70A8F}" destId="{4446A9D1-A1BF-4B96-B30D-9E0270CFC915}" srcOrd="3" destOrd="0" presId="urn:microsoft.com/office/officeart/2005/8/layout/hierarchy3"/>
+    <dgm:cxn modelId="{D2BBF219-3B66-40DC-BAA2-9450196ED7C1}" type="presParOf" srcId="{2090DB4D-64F6-4D26-8475-F7106BD70A8F}" destId="{22CAFD0A-6F24-4952-AF13-6088C32F2D25}" srcOrd="4" destOrd="0" presId="urn:microsoft.com/office/officeart/2005/8/layout/hierarchy3"/>
+    <dgm:cxn modelId="{D33B096E-CC26-499D-B074-AD4C386315A0}" type="presParOf" srcId="{2090DB4D-64F6-4D26-8475-F7106BD70A8F}" destId="{59AC6746-BAE6-4BCB-A076-2900E47B7FEB}" srcOrd="5" destOrd="0" presId="urn:microsoft.com/office/officeart/2005/8/layout/hierarchy3"/>
+    <dgm:cxn modelId="{CC3DF22D-2739-4018-BF23-D051675FC526}" type="presParOf" srcId="{2090DB4D-64F6-4D26-8475-F7106BD70A8F}" destId="{42CB16FD-5292-4434-8395-7792149C841A}" srcOrd="6" destOrd="0" presId="urn:microsoft.com/office/officeart/2005/8/layout/hierarchy3"/>
+    <dgm:cxn modelId="{BE598F0A-3CE2-4BBB-B2A9-9652F3DC071C}" type="presParOf" srcId="{2090DB4D-64F6-4D26-8475-F7106BD70A8F}" destId="{D40BE166-61CA-4647-A7DE-6B5FBAB588C8}" srcOrd="7" destOrd="0" presId="urn:microsoft.com/office/officeart/2005/8/layout/hierarchy3"/>
+    <dgm:cxn modelId="{DA02E3BF-B04D-4545-9BAA-9F39BE967E59}" type="presParOf" srcId="{2090DB4D-64F6-4D26-8475-F7106BD70A8F}" destId="{3EA31262-E575-45D0-90A5-2059D7E8EE96}" srcOrd="8" destOrd="0" presId="urn:microsoft.com/office/officeart/2005/8/layout/hierarchy3"/>
+    <dgm:cxn modelId="{00FBF1AA-3FAE-4EDE-A510-0BDA27E4382F}" type="presParOf" srcId="{2090DB4D-64F6-4D26-8475-F7106BD70A8F}" destId="{18EA3F75-A9BB-4D40-9F57-A894FFF99A31}" srcOrd="9" destOrd="0" presId="urn:microsoft.com/office/officeart/2005/8/layout/hierarchy3"/>
+    <dgm:cxn modelId="{74747F1C-D0F7-4351-A2E4-05A55FD8003C}" type="presParOf" srcId="{2090DB4D-64F6-4D26-8475-F7106BD70A8F}" destId="{FA3030CA-2937-4DB2-A9BA-63C20387AE56}" srcOrd="10" destOrd="0" presId="urn:microsoft.com/office/officeart/2005/8/layout/hierarchy3"/>
+    <dgm:cxn modelId="{AD47EFA3-1107-4F20-9162-38AF2C286FA4}" type="presParOf" srcId="{2090DB4D-64F6-4D26-8475-F7106BD70A8F}" destId="{7CB94C59-8F42-4DFC-9897-26E8FCF9850C}" srcOrd="11" destOrd="0" presId="urn:microsoft.com/office/officeart/2005/8/layout/hierarchy3"/>
+    <dgm:cxn modelId="{287CB87F-8F1B-46F0-AD46-80CE4EDA9640}" type="presParOf" srcId="{2090DB4D-64F6-4D26-8475-F7106BD70A8F}" destId="{B317B66D-2C58-4BDC-861A-34B72BC126E1}" srcOrd="12" destOrd="0" presId="urn:microsoft.com/office/officeart/2005/8/layout/hierarchy3"/>
+    <dgm:cxn modelId="{7A1A6ED7-0489-4E16-A608-157784442A5C}" type="presParOf" srcId="{2090DB4D-64F6-4D26-8475-F7106BD70A8F}" destId="{D1C6C49A-9A38-42AC-BF5E-6778FB5A6761}" srcOrd="13" destOrd="0" presId="urn:microsoft.com/office/officeart/2005/8/layout/hierarchy3"/>
+    <dgm:cxn modelId="{165220B0-F841-46E4-A743-8526BCD242F4}" type="presParOf" srcId="{267B7765-1DEE-4C53-9B80-0768245269B3}" destId="{AE9F83A2-359D-4D06-91E4-A3A5938142CD}" srcOrd="3" destOrd="0" presId="urn:microsoft.com/office/officeart/2005/8/layout/hierarchy3"/>
+    <dgm:cxn modelId="{66EF534C-EFC4-4541-A5D6-A44630396FF3}" type="presParOf" srcId="{AE9F83A2-359D-4D06-91E4-A3A5938142CD}" destId="{AE51639F-ADCA-4550-A626-A5EE1F7D5BFC}" srcOrd="0" destOrd="0" presId="urn:microsoft.com/office/officeart/2005/8/layout/hierarchy3"/>
+    <dgm:cxn modelId="{4F53DBE6-BB41-4C6E-AE2E-EF5F517A7233}" type="presParOf" srcId="{AE51639F-ADCA-4550-A626-A5EE1F7D5BFC}" destId="{E340668D-627A-46FD-9D06-4087A7A6B11A}" srcOrd="0" destOrd="0" presId="urn:microsoft.com/office/officeart/2005/8/layout/hierarchy3"/>
+    <dgm:cxn modelId="{3CD66CCC-742E-4963-A1A7-5B46F95455B2}" type="presParOf" srcId="{AE51639F-ADCA-4550-A626-A5EE1F7D5BFC}" destId="{824F1EA5-FC71-4D21-BEA8-2D7DDBE27A44}" srcOrd="1" destOrd="0" presId="urn:microsoft.com/office/officeart/2005/8/layout/hierarchy3"/>
+    <dgm:cxn modelId="{80B52B42-2F34-44F4-9B80-624860E01047}" type="presParOf" srcId="{AE9F83A2-359D-4D06-91E4-A3A5938142CD}" destId="{C927497D-8087-4D39-9B7C-4B6FFD26EC19}" srcOrd="1" destOrd="0" presId="urn:microsoft.com/office/officeart/2005/8/layout/hierarchy3"/>
+    <dgm:cxn modelId="{438BEAD0-8FE7-4688-81F2-48BDE36971E1}" type="presParOf" srcId="{C927497D-8087-4D39-9B7C-4B6FFD26EC19}" destId="{5A3B5013-8BDE-482B-837D-E5DB2A5ED434}" srcOrd="0" destOrd="0" presId="urn:microsoft.com/office/officeart/2005/8/layout/hierarchy3"/>
+    <dgm:cxn modelId="{7C8B7904-7A0C-4865-8E44-792252ECA47D}" type="presParOf" srcId="{C927497D-8087-4D39-9B7C-4B6FFD26EC19}" destId="{4FA9D213-2058-46FA-8B33-147E66786270}" srcOrd="1" destOrd="0" presId="urn:microsoft.com/office/officeart/2005/8/layout/hierarchy3"/>
+    <dgm:cxn modelId="{A12D75D8-87C5-4BDA-9708-F55640EC3A3D}" type="presParOf" srcId="{C927497D-8087-4D39-9B7C-4B6FFD26EC19}" destId="{54AB134C-74E1-4B32-8D7D-08A5C943041F}" srcOrd="2" destOrd="0" presId="urn:microsoft.com/office/officeart/2005/8/layout/hierarchy3"/>
+    <dgm:cxn modelId="{A01F266C-89D4-42F6-9564-3DD431E49150}" type="presParOf" srcId="{C927497D-8087-4D39-9B7C-4B6FFD26EC19}" destId="{2B748FA3-2567-45C3-A6DB-E3953F55FFC7}" srcOrd="3" destOrd="0" presId="urn:microsoft.com/office/officeart/2005/8/layout/hierarchy3"/>
+    <dgm:cxn modelId="{BC900771-36AC-43EF-AA5C-30E7E2698A87}" type="presParOf" srcId="{C927497D-8087-4D39-9B7C-4B6FFD26EC19}" destId="{A1B2859F-60E1-4120-9207-5ABD0B69CC12}" srcOrd="4" destOrd="0" presId="urn:microsoft.com/office/officeart/2005/8/layout/hierarchy3"/>
+    <dgm:cxn modelId="{B2100473-F1C8-431D-A64F-55B61D364194}" type="presParOf" srcId="{C927497D-8087-4D39-9B7C-4B6FFD26EC19}" destId="{DB80092B-A9EC-4CD0-BBB1-613CC9B325D7}" srcOrd="5" destOrd="0" presId="urn:microsoft.com/office/officeart/2005/8/layout/hierarchy3"/>
+    <dgm:cxn modelId="{1B54E785-9614-4DB5-8270-07FD8555DBD8}" type="presParOf" srcId="{C927497D-8087-4D39-9B7C-4B6FFD26EC19}" destId="{081CA428-9A35-40D5-9BDE-6F091E0F816A}" srcOrd="6" destOrd="0" presId="urn:microsoft.com/office/officeart/2005/8/layout/hierarchy3"/>
+    <dgm:cxn modelId="{E0BA3B00-2FCD-4AA5-B8F1-4CF11D3D8BDE}" type="presParOf" srcId="{C927497D-8087-4D39-9B7C-4B6FFD26EC19}" destId="{62A4A690-7C31-4091-8C28-0DAEA7509721}" srcOrd="7" destOrd="0" presId="urn:microsoft.com/office/officeart/2005/8/layout/hierarchy3"/>
+    <dgm:cxn modelId="{6AA0D306-A27B-4417-A250-E80DC992DDCA}" type="presParOf" srcId="{C927497D-8087-4D39-9B7C-4B6FFD26EC19}" destId="{40697286-185B-4BD9-B287-0270B2574FCC}" srcOrd="8" destOrd="0" presId="urn:microsoft.com/office/officeart/2005/8/layout/hierarchy3"/>
+    <dgm:cxn modelId="{B04472AC-3EF2-4D82-911B-5627D98F1BAA}" type="presParOf" srcId="{C927497D-8087-4D39-9B7C-4B6FFD26EC19}" destId="{8F56E187-385D-4836-B80E-BEBDB25757AC}" srcOrd="9" destOrd="0" presId="urn:microsoft.com/office/officeart/2005/8/layout/hierarchy3"/>
+    <dgm:cxn modelId="{D85D8407-1A40-4F07-A849-1285B95A8466}" type="presParOf" srcId="{267B7765-1DEE-4C53-9B80-0768245269B3}" destId="{BC3D4C87-ECAD-46E1-B394-20EB74FF5F17}" srcOrd="4" destOrd="0" presId="urn:microsoft.com/office/officeart/2005/8/layout/hierarchy3"/>
+    <dgm:cxn modelId="{32551298-C68F-42F5-BB4C-10BBA1428891}" type="presParOf" srcId="{BC3D4C87-ECAD-46E1-B394-20EB74FF5F17}" destId="{47E0C800-E3C6-46B2-B735-34005DD92FA1}" srcOrd="0" destOrd="0" presId="urn:microsoft.com/office/officeart/2005/8/layout/hierarchy3"/>
+    <dgm:cxn modelId="{235974AA-F056-4067-9B96-37789C95A279}" type="presParOf" srcId="{47E0C800-E3C6-46B2-B735-34005DD92FA1}" destId="{BB133219-6104-4263-A313-E584786669EF}" srcOrd="0" destOrd="0" presId="urn:microsoft.com/office/officeart/2005/8/layout/hierarchy3"/>
+    <dgm:cxn modelId="{9F7DF736-AD98-4D59-A23D-F7E49D348929}" type="presParOf" srcId="{47E0C800-E3C6-46B2-B735-34005DD92FA1}" destId="{1C4770AD-258D-4E70-9255-595F4FA1345E}" srcOrd="1" destOrd="0" presId="urn:microsoft.com/office/officeart/2005/8/layout/hierarchy3"/>
+    <dgm:cxn modelId="{52EA02FD-CC61-4A75-8EB4-86A86320247A}" type="presParOf" srcId="{BC3D4C87-ECAD-46E1-B394-20EB74FF5F17}" destId="{6783DF2C-0A8B-4B15-BFD3-495B02C1161F}" srcOrd="1" destOrd="0" presId="urn:microsoft.com/office/officeart/2005/8/layout/hierarchy3"/>
+    <dgm:cxn modelId="{A26D2F98-7791-40BF-BAD6-6D283355DD7F}" type="presParOf" srcId="{6783DF2C-0A8B-4B15-BFD3-495B02C1161F}" destId="{E3F1D89B-2B64-4981-9FCE-7FA44EAFB380}" srcOrd="0" destOrd="0" presId="urn:microsoft.com/office/officeart/2005/8/layout/hierarchy3"/>
+    <dgm:cxn modelId="{666DEEEE-264A-4F9F-8A8C-9BC5559C7A93}" type="presParOf" srcId="{6783DF2C-0A8B-4B15-BFD3-495B02C1161F}" destId="{AE665C0C-3C2D-439F-8C6E-3A3C2749CCAF}" srcOrd="1" destOrd="0" presId="urn:microsoft.com/office/officeart/2005/8/layout/hierarchy3"/>
+    <dgm:cxn modelId="{10425DA9-8E58-42B3-8735-8FF6D6DEE43F}" type="presParOf" srcId="{6783DF2C-0A8B-4B15-BFD3-495B02C1161F}" destId="{416EC52C-0417-4860-86EB-F749C90C46D3}" srcOrd="2" destOrd="0" presId="urn:microsoft.com/office/officeart/2005/8/layout/hierarchy3"/>
+    <dgm:cxn modelId="{43D87BE1-1617-42AF-959E-7895D752F413}" type="presParOf" srcId="{6783DF2C-0A8B-4B15-BFD3-495B02C1161F}" destId="{DD4569BE-0B05-4CD3-888B-CDE962E66688}" srcOrd="3" destOrd="0" presId="urn:microsoft.com/office/officeart/2005/8/layout/hierarchy3"/>
+    <dgm:cxn modelId="{215A5EDF-D38F-4E5C-83FA-59A7C82250B3}" type="presParOf" srcId="{6783DF2C-0A8B-4B15-BFD3-495B02C1161F}" destId="{A3AD6B5E-2DCC-48D3-9AB9-D043387595C5}" srcOrd="4" destOrd="0" presId="urn:microsoft.com/office/officeart/2005/8/layout/hierarchy3"/>
+    <dgm:cxn modelId="{0B2D3B10-B04A-473D-8DA7-0213EBD772CB}" type="presParOf" srcId="{6783DF2C-0A8B-4B15-BFD3-495B02C1161F}" destId="{6A263082-104E-4D25-AF38-5713BF0C1002}" srcOrd="5" destOrd="0" presId="urn:microsoft.com/office/officeart/2005/8/layout/hierarchy3"/>
+    <dgm:cxn modelId="{C9F38BDA-2276-4B17-9E7B-CDFDE9E2F34D}" type="presParOf" srcId="{6783DF2C-0A8B-4B15-BFD3-495B02C1161F}" destId="{DA3F046D-8714-44FE-BAB7-C47CCEA28677}" srcOrd="6" destOrd="0" presId="urn:microsoft.com/office/officeart/2005/8/layout/hierarchy3"/>
+    <dgm:cxn modelId="{4FDB92EF-3BDA-48C1-B46F-B952C76A0A69}" type="presParOf" srcId="{6783DF2C-0A8B-4B15-BFD3-495B02C1161F}" destId="{7E6A6CD6-5A60-45A8-A315-048CC76007CC}" srcOrd="7" destOrd="0" presId="urn:microsoft.com/office/officeart/2005/8/layout/hierarchy3"/>
+    <dgm:cxn modelId="{6CD03734-1DB0-4C8D-9178-05835AA4FE50}" type="presParOf" srcId="{267B7765-1DEE-4C53-9B80-0768245269B3}" destId="{B9218322-73EC-44E3-9F2B-03AA2E64476B}" srcOrd="5" destOrd="0" presId="urn:microsoft.com/office/officeart/2005/8/layout/hierarchy3"/>
+    <dgm:cxn modelId="{3487318C-DE75-46EA-BADA-7CFC4EB781FC}" type="presParOf" srcId="{B9218322-73EC-44E3-9F2B-03AA2E64476B}" destId="{74764EB6-031A-4030-B704-0B52061F16B4}" srcOrd="0" destOrd="0" presId="urn:microsoft.com/office/officeart/2005/8/layout/hierarchy3"/>
+    <dgm:cxn modelId="{08088613-86EA-4E2F-90BB-C3B0E226C203}" type="presParOf" srcId="{74764EB6-031A-4030-B704-0B52061F16B4}" destId="{650FAB10-8F60-4378-B552-170B2EF64F48}" srcOrd="0" destOrd="0" presId="urn:microsoft.com/office/officeart/2005/8/layout/hierarchy3"/>
+    <dgm:cxn modelId="{5BCDF050-BD6D-4569-8151-369D1EAD7034}" type="presParOf" srcId="{74764EB6-031A-4030-B704-0B52061F16B4}" destId="{FE881A82-6BC4-446B-8DCC-BA38BBD3C5A5}" srcOrd="1" destOrd="0" presId="urn:microsoft.com/office/officeart/2005/8/layout/hierarchy3"/>
+    <dgm:cxn modelId="{678F6B7C-4E91-4C74-A80E-C1B5CC21B503}" type="presParOf" srcId="{B9218322-73EC-44E3-9F2B-03AA2E64476B}" destId="{7E02F08A-C45F-44A9-8E65-029FAA9A45D1}" srcOrd="1" destOrd="0" presId="urn:microsoft.com/office/officeart/2005/8/layout/hierarchy3"/>
+    <dgm:cxn modelId="{2BD3A9E7-AFC7-4433-A834-17E10B5315D5}" type="presParOf" srcId="{7E02F08A-C45F-44A9-8E65-029FAA9A45D1}" destId="{9A3EA9D4-2DAD-4077-9019-D10794AD7FA9}" srcOrd="0" destOrd="0" presId="urn:microsoft.com/office/officeart/2005/8/layout/hierarchy3"/>
+    <dgm:cxn modelId="{61195CA9-969C-4995-84CC-5080F99E5EF5}" type="presParOf" srcId="{7E02F08A-C45F-44A9-8E65-029FAA9A45D1}" destId="{B5EBB8BD-D3EF-45C5-A8F8-AA79DC9E505D}" srcOrd="1" destOrd="0" presId="urn:microsoft.com/office/officeart/2005/8/layout/hierarchy3"/>
+    <dgm:cxn modelId="{D06B69D4-BB0B-4F15-A5EC-C3B611E74317}" type="presParOf" srcId="{7E02F08A-C45F-44A9-8E65-029FAA9A45D1}" destId="{C7363471-0DEE-44F4-85E9-F3F1651BE5DD}" srcOrd="2" destOrd="0" presId="urn:microsoft.com/office/officeart/2005/8/layout/hierarchy3"/>
+    <dgm:cxn modelId="{C888DCCC-3B4E-4DC0-BCFE-D194458A9E2C}" type="presParOf" srcId="{7E02F08A-C45F-44A9-8E65-029FAA9A45D1}" destId="{32E3DD15-D1BA-42E9-80ED-E7F04EC2FD4B}" srcOrd="3" destOrd="0" presId="urn:microsoft.com/office/officeart/2005/8/layout/hierarchy3"/>
+    <dgm:cxn modelId="{2A631169-32F1-47B8-9334-DB7C6FECA263}" type="presParOf" srcId="{7E02F08A-C45F-44A9-8E65-029FAA9A45D1}" destId="{00ADD16A-B9C7-4A3B-9D46-690F1EB74179}" srcOrd="4" destOrd="0" presId="urn:microsoft.com/office/officeart/2005/8/layout/hierarchy3"/>
+    <dgm:cxn modelId="{120F1829-E344-41EB-98A4-3723A5B0AFD7}" type="presParOf" srcId="{7E02F08A-C45F-44A9-8E65-029FAA9A45D1}" destId="{9EE4F1DF-C6FB-4117-8472-EDE9F10DCF6D}" srcOrd="5" destOrd="0" presId="urn:microsoft.com/office/officeart/2005/8/layout/hierarchy3"/>
   </dgm:cxnLst>
   <dgm:bg/>
   <dgm:whole/>

</xml_diff>